<commit_message>
Review báo cáo oke, chỉnh sửa phiên bản SRS
</commit_message>
<xml_diff>
--- a/report/Nhom10-Report.docx
+++ b/report/Nhom10-Report.docx
@@ -1,6 +1,6 @@
 
 <file path=word/document.xml><?xml version="1.0" encoding="utf-8"?>
-<w:document xmlns:wpc="http://schemas.microsoft.com/office/word/2010/wordprocessingCanvas" xmlns:cx="http://schemas.microsoft.com/office/drawing/2014/chartex" xmlns:cx1="http://schemas.microsoft.com/office/drawing/2015/9/8/chartex" xmlns:cx2="http://schemas.microsoft.com/office/drawing/2015/10/21/chartex" xmlns:cx3="http://schemas.microsoft.com/office/drawing/2016/5/9/chartex" xmlns:cx4="http://schemas.microsoft.com/office/drawing/2016/5/10/chartex" xmlns:cx5="http://schemas.microsoft.com/office/drawing/2016/5/11/chartex" xmlns:cx6="http://schemas.microsoft.com/office/drawing/2016/5/12/chartex" xmlns:cx7="http://schemas.microsoft.com/office/drawing/2016/5/13/chartex" xmlns:cx8="http://schemas.microsoft.com/office/drawing/2016/5/14/chartex" xmlns:mc="http://schemas.openxmlformats.org/markup-compatibility/2006" xmlns:aink="http://schemas.microsoft.com/office/drawing/2016/ink" xmlns:am3d="http://schemas.microsoft.com/office/drawing/2017/model3d" xmlns:o="urn:schemas-microsoft-com:office:office" xmlns:r="http://schemas.openxmlformats.org/officeDocument/2006/relationships" xmlns:m="http://schemas.openxmlformats.org/officeDocument/2006/math" xmlns:v="urn:schemas-microsoft-com:vml" xmlns:wp14="http://schemas.microsoft.com/office/word/2010/wordprocessingDrawing" xmlns:wp="http://schemas.openxmlformats.org/drawingml/2006/wordprocessingDrawing" xmlns:w10="urn:schemas-microsoft-com:office:word" xmlns:w="http://schemas.openxmlformats.org/wordprocessingml/2006/main" xmlns:w14="http://schemas.microsoft.com/office/word/2010/wordml" xmlns:w15="http://schemas.microsoft.com/office/word/2012/wordml" xmlns:w16cid="http://schemas.microsoft.com/office/word/2016/wordml/cid" xmlns:w16se="http://schemas.microsoft.com/office/word/2015/wordml/symex" xmlns:wpg="http://schemas.microsoft.com/office/word/2010/wordprocessingGroup" xmlns:wpi="http://schemas.microsoft.com/office/word/2010/wordprocessingInk" xmlns:wne="http://schemas.microsoft.com/office/word/2006/wordml" xmlns:wps="http://schemas.microsoft.com/office/word/2010/wordprocessingShape" mc:Ignorable="w14 w15 w16se w16cid wp14">
+<w:document xmlns:wpc="http://schemas.microsoft.com/office/word/2010/wordprocessingCanvas" xmlns:mc="http://schemas.openxmlformats.org/markup-compatibility/2006" xmlns:o="urn:schemas-microsoft-com:office:office" xmlns:r="http://schemas.openxmlformats.org/officeDocument/2006/relationships" xmlns:m="http://schemas.openxmlformats.org/officeDocument/2006/math" xmlns:v="urn:schemas-microsoft-com:vml" xmlns:wp14="http://schemas.microsoft.com/office/word/2010/wordprocessingDrawing" xmlns:wp="http://schemas.openxmlformats.org/drawingml/2006/wordprocessingDrawing" xmlns:w10="urn:schemas-microsoft-com:office:word" xmlns:w="http://schemas.openxmlformats.org/wordprocessingml/2006/main" xmlns:w14="http://schemas.microsoft.com/office/word/2010/wordml" xmlns:wpg="http://schemas.microsoft.com/office/word/2010/wordprocessingGroup" xmlns:wpi="http://schemas.microsoft.com/office/word/2010/wordprocessingInk" xmlns:wne="http://schemas.microsoft.com/office/word/2006/wordml" xmlns:wps="http://schemas.microsoft.com/office/word/2010/wordprocessingShape" mc:Ignorable="w14 wp14">
   <w:body>
     <w:p>
       <w:pPr>
@@ -46,7 +46,7 @@
                     </pic:cNvPicPr>
                   </pic:nvPicPr>
                   <pic:blipFill>
-                    <a:blip r:embed="rId8">
+                    <a:blip r:embed="rId9">
                       <a:extLst>
                         <a:ext uri="{28A0092B-C50C-407E-A947-70E740481C1C}">
                           <a14:useLocalDpi xmlns:a14="http://schemas.microsoft.com/office/drawing/2010/main" val="0"/>
@@ -232,7 +232,7 @@
                     </pic:cNvPicPr>
                   </pic:nvPicPr>
                   <pic:blipFill>
-                    <a:blip r:embed="rId9" cstate="print">
+                    <a:blip r:embed="rId10" cstate="print">
                       <a:extLst>
                         <a:ext uri="{28A0092B-C50C-407E-A947-70E740481C1C}">
                           <a14:useLocalDpi xmlns:a14="http://schemas.microsoft.com/office/drawing/2010/main" val="0"/>
@@ -415,8 +415,6 @@
         </w:rPr>
         <w:t xml:space="preserve">Giảng viên hướng dẫn: </w:t>
       </w:r>
-      <w:bookmarkStart w:id="1" w:name="_GoBack"/>
-      <w:bookmarkEnd w:id="1"/>
       <w:r>
         <w:rPr>
           <w:b/>
@@ -593,7 +591,14 @@
           <w:szCs w:val="28"/>
         </w:rPr>
         <w:tab/>
-        <w:t>2016xxx</w:t>
+        <w:t>2016</w:t>
+      </w:r>
+      <w:r>
+        <w:rPr>
+          <w:sz w:val="28"/>
+          <w:szCs w:val="28"/>
+        </w:rPr>
+        <w:t>2768</w:t>
       </w:r>
     </w:p>
     <w:p>
@@ -651,7 +656,13 @@
           <w:szCs w:val="28"/>
         </w:rPr>
         <w:tab/>
-        <w:t>2016xxxx</w:t>
+      </w:r>
+      <w:r>
+        <w:rPr>
+          <w:sz w:val="28"/>
+          <w:szCs w:val="28"/>
+        </w:rPr>
+        <w:t>20162789</w:t>
       </w:r>
     </w:p>
     <w:p>
@@ -681,7 +692,14 @@
           <w:szCs w:val="28"/>
         </w:rPr>
         <w:tab/>
-        <w:t>2016xxx</w:t>
+        <w:t>2016</w:t>
+      </w:r>
+      <w:r>
+        <w:rPr>
+          <w:sz w:val="28"/>
+          <w:szCs w:val="28"/>
+        </w:rPr>
+        <w:t>2751</w:t>
       </w:r>
     </w:p>
     <w:p>
@@ -878,8 +896,8 @@
     <w:p>
       <w:pPr>
         <w:sectPr>
-          <w:headerReference w:type="default" r:id="rId10"/>
-          <w:footerReference w:type="default" r:id="rId11"/>
+          <w:headerReference w:type="default" r:id="rId11"/>
+          <w:footerReference w:type="default" r:id="rId12"/>
           <w:pgSz w:w="12240" w:h="15840"/>
           <w:pgMar w:top="1440" w:right="1134" w:bottom="1440" w:left="1701" w:header="567" w:footer="720" w:gutter="0"/>
           <w:pgNumType w:fmt="lowerRoman" w:start="1"/>
@@ -937,6 +955,17 @@
       </w:r>
       <w:r>
         <w:t>”</w:t>
+      </w:r>
+    </w:p>
+    <w:p>
+      <w:r>
+        <w:t xml:space="preserve">                                                                                                                         </w:t>
+      </w:r>
+      <w:r>
+        <w:rPr>
+          <w:rStyle w:val="CommentReference"/>
+        </w:rPr>
+        <w:commentReference w:id="1"/>
       </w:r>
     </w:p>
     <w:p/>
@@ -6385,8 +6414,8 @@
           <w:tab w:val="left" w:pos="5670"/>
         </w:tabs>
         <w:sectPr>
-          <w:headerReference w:type="default" r:id="rId12"/>
-          <w:footerReference w:type="default" r:id="rId13"/>
+          <w:headerReference w:type="default" r:id="rId14"/>
+          <w:footerReference w:type="default" r:id="rId15"/>
           <w:pgSz w:w="12240" w:h="15840"/>
           <w:pgMar w:top="1440" w:right="1134" w:bottom="1440" w:left="1701" w:header="567" w:footer="397" w:gutter="0"/>
           <w:pgNumType w:fmt="lowerRoman" w:start="1"/>
@@ -6429,6 +6458,7 @@
           <w:id w:val="31862056"/>
           <w:citation/>
         </w:sdtPr>
+        <w:sdtEndPr/>
         <w:sdtContent>
           <w:r>
             <w:fldChar w:fldCharType="begin"/>
@@ -6466,6 +6496,7 @@
           <w:id w:val="1928916900"/>
           <w:citation/>
         </w:sdtPr>
+        <w:sdtEndPr/>
         <w:sdtContent>
           <w:r>
             <w:fldChar w:fldCharType="begin"/>
@@ -6536,6 +6567,7 @@
           <w:id w:val="911284214"/>
           <w:citation/>
         </w:sdtPr>
+        <w:sdtEndPr/>
         <w:sdtContent>
           <w:r>
             <w:fldChar w:fldCharType="begin"/>
@@ -6557,6 +6589,12 @@
           </w:r>
         </w:sdtContent>
       </w:sdt>
+      <w:r>
+        <w:rPr>
+          <w:rStyle w:val="CommentReference"/>
+        </w:rPr>
+        <w:commentReference w:id="6"/>
+      </w:r>
     </w:p>
     <w:p>
       <w:r>
@@ -6587,19 +6625,21 @@
       <w:r>
         <w:br w:type="page"/>
       </w:r>
+      <w:bookmarkStart w:id="7" w:name="_GoBack"/>
+      <w:bookmarkEnd w:id="7"/>
     </w:p>
     <w:p>
       <w:pPr>
         <w:pStyle w:val="Heading2"/>
       </w:pPr>
-      <w:bookmarkStart w:id="6" w:name="_Toc8023948"/>
-      <w:bookmarkStart w:id="7" w:name="_Toc8025159"/>
+      <w:bookmarkStart w:id="8" w:name="_Toc8023948"/>
+      <w:bookmarkStart w:id="9" w:name="_Toc8025159"/>
       <w:r>
         <w:lastRenderedPageBreak/>
         <w:t>Nhiệm vụ đề tài</w:t>
       </w:r>
-      <w:bookmarkEnd w:id="6"/>
-      <w:bookmarkEnd w:id="7"/>
+      <w:bookmarkEnd w:id="8"/>
+      <w:bookmarkEnd w:id="9"/>
     </w:p>
     <w:p>
       <w:r>
@@ -6721,14 +6761,14 @@
       <w:pPr>
         <w:pStyle w:val="Heading2"/>
       </w:pPr>
-      <w:bookmarkStart w:id="8" w:name="_Toc8023949"/>
-      <w:bookmarkStart w:id="9" w:name="_Toc8025160"/>
+      <w:bookmarkStart w:id="10" w:name="_Toc8023949"/>
+      <w:bookmarkStart w:id="11" w:name="_Toc8025160"/>
       <w:r>
         <w:lastRenderedPageBreak/>
         <w:t>Phân chia công việc</w:t>
       </w:r>
-      <w:bookmarkEnd w:id="8"/>
-      <w:bookmarkEnd w:id="9"/>
+      <w:bookmarkEnd w:id="10"/>
+      <w:bookmarkEnd w:id="11"/>
     </w:p>
     <w:tbl>
       <w:tblPr>
@@ -7013,155 +7053,155 @@
       <w:pPr>
         <w:pStyle w:val="Heading1"/>
       </w:pPr>
-      <w:bookmarkStart w:id="10" w:name="_Toc8023950"/>
-      <w:bookmarkStart w:id="11" w:name="_Toc8025161"/>
+      <w:bookmarkStart w:id="12" w:name="_Toc8023950"/>
+      <w:bookmarkStart w:id="13" w:name="_Toc8025161"/>
       <w:r>
         <w:lastRenderedPageBreak/>
         <w:t>Quá trình tìm hiểu nghiệp vụ</w:t>
       </w:r>
-      <w:bookmarkEnd w:id="10"/>
-      <w:bookmarkEnd w:id="11"/>
-    </w:p>
-    <w:p>
-      <w:pPr>
-        <w:pStyle w:val="Heading2"/>
-      </w:pPr>
-      <w:bookmarkStart w:id="12" w:name="_Toc8023951"/>
-      <w:bookmarkStart w:id="13" w:name="_Toc8025162"/>
-      <w:r>
-        <w:t>Lý do tìm hiểu nghiệp vụ</w:t>
-      </w:r>
       <w:bookmarkEnd w:id="12"/>
       <w:bookmarkEnd w:id="13"/>
     </w:p>
     <w:p>
-      <w:r>
-        <w:t>Tìm hiểu nghiệp vụ là bước đầu tiên trong quá trình phát triển của mọi phần mềm.</w:t>
-      </w:r>
-    </w:p>
-    <w:p>
-      <w:r>
-        <w:t>Trước khi đi lấy yêu cầu thực tế, nhóm chúng em đã</w:t>
-      </w:r>
-      <w:r>
-        <w:t xml:space="preserve"> có một số</w:t>
-      </w:r>
-      <w:r>
-        <w:t xml:space="preserve"> tìm hiểu trước về nghiệp vụ của hệ thống bán thuốc. Trong quá trình tìm hiểu đó, có nhiều những thắc mắc, vấn đề được ghi lại và sau </w:t>
-      </w:r>
-      <w:r>
-        <w:t>đó</w:t>
-      </w:r>
-      <w:r>
-        <w:t xml:space="preserve"> được sử dụng </w:t>
-      </w:r>
-      <w:r>
-        <w:t>để làm các câu</w:t>
-      </w:r>
-      <w:r>
-        <w:t xml:space="preserve"> hỏi</w:t>
-      </w:r>
-      <w:r>
-        <w:t xml:space="preserve"> trong các cuộc phỏng vấn</w:t>
-      </w:r>
-      <w:r>
-        <w:t xml:space="preserve"> nhân viên bán thuốc hay chủ</w:t>
-      </w:r>
-      <w:r>
-        <w:t xml:space="preserve"> các</w:t>
-      </w:r>
-      <w:r>
-        <w:t xml:space="preserve"> cửa hàng.</w:t>
-      </w:r>
-    </w:p>
-    <w:p>
       <w:pPr>
         <w:pStyle w:val="Heading2"/>
       </w:pPr>
-      <w:bookmarkStart w:id="14" w:name="_Toc8023952"/>
-      <w:bookmarkStart w:id="15" w:name="_Toc8025163"/>
-      <w:r>
-        <w:t>Các nguồn tìm hiểu</w:t>
+      <w:bookmarkStart w:id="14" w:name="_Toc8023951"/>
+      <w:bookmarkStart w:id="15" w:name="_Toc8025162"/>
+      <w:r>
+        <w:t>Lý do tìm hiểu nghiệp vụ</w:t>
       </w:r>
       <w:bookmarkEnd w:id="14"/>
       <w:bookmarkEnd w:id="15"/>
     </w:p>
     <w:p>
       <w:r>
-        <w:t>Các nguồn thông tin chúng em sử dụng để tìm hiểu nghiệp vụ hệ thống bán thuốc gồm có:</w:t>
-      </w:r>
-    </w:p>
-    <w:p>
-      <w:r>
-        <w:t>Internet</w:t>
-      </w:r>
-    </w:p>
-    <w:p>
-      <w:r>
-        <w:t>Anh/Chị học các trường Y, Dược</w:t>
-      </w:r>
-    </w:p>
-    <w:p>
-      <w:r>
-        <w:t>Chị bán thuốc gần nhà</w:t>
-      </w:r>
-    </w:p>
-    <w:p>
-      <w:r>
-        <w:t>Hệ thống KiotViet</w:t>
-      </w:r>
-    </w:p>
-    <w:p>
-      <w:r>
-        <w:t xml:space="preserve">Trong số các nguồn trên, hệ thống KiotViet là một nguồn tham khảo </w:t>
-      </w:r>
-      <w:r>
-        <w:t>rất có giá trị</w:t>
-      </w:r>
-      <w:r>
-        <w:t>, được chúng em dành phần lớn thời gian để tìm hiểu, nghiên cứu vào trao đổi</w:t>
-      </w:r>
-      <w:r>
-        <w:t>.</w:t>
-      </w:r>
-    </w:p>
-    <w:p>
-      <w:r>
-        <w:t>Ngoài ra, để hiểu rõ hơn về nhu cầu của khách mua thuốc trong thực tế, bọn em cũng chuẩn bị các câu hỏi để phỏng vấn</w:t>
-      </w:r>
-      <w:r>
-        <w:t xml:space="preserve"> họ</w:t>
-      </w:r>
-      <w:r>
-        <w:t>, xin được trình bày ở mục 2.3.</w:t>
+        <w:t>Tìm hiểu nghiệp vụ là bước đầu tiên trong quá trình phát triển của mọi phần mềm.</w:t>
+      </w:r>
+    </w:p>
+    <w:p>
+      <w:r>
+        <w:t>Trước khi đi lấy yêu cầu thực tế, nhóm chúng em đã</w:t>
+      </w:r>
+      <w:r>
+        <w:t xml:space="preserve"> có một số</w:t>
+      </w:r>
+      <w:r>
+        <w:t xml:space="preserve"> tìm hiểu trước về nghiệp vụ của hệ thống bán thuốc. Trong quá trình tìm hiểu đó, có nhiều những thắc mắc, vấn đề được ghi lại và sau </w:t>
+      </w:r>
+      <w:r>
+        <w:t>đó</w:t>
+      </w:r>
+      <w:r>
+        <w:t xml:space="preserve"> được sử dụng </w:t>
+      </w:r>
+      <w:r>
+        <w:t>để làm các câu</w:t>
+      </w:r>
+      <w:r>
+        <w:t xml:space="preserve"> hỏi</w:t>
+      </w:r>
+      <w:r>
+        <w:t xml:space="preserve"> trong các cuộc phỏng vấn</w:t>
+      </w:r>
+      <w:r>
+        <w:t xml:space="preserve"> nhân viên bán thuốc hay chủ</w:t>
+      </w:r>
+      <w:r>
+        <w:t xml:space="preserve"> các</w:t>
+      </w:r>
+      <w:r>
+        <w:t xml:space="preserve"> cửa hàng.</w:t>
       </w:r>
     </w:p>
     <w:p>
       <w:pPr>
         <w:pStyle w:val="Heading2"/>
       </w:pPr>
-      <w:bookmarkStart w:id="16" w:name="_Toc8023953"/>
-      <w:bookmarkStart w:id="17" w:name="_Toc8025164"/>
-      <w:r>
-        <w:t>Tổng hợp nội dung tìm hiểu</w:t>
+      <w:bookmarkStart w:id="16" w:name="_Toc8023952"/>
+      <w:bookmarkStart w:id="17" w:name="_Toc8025163"/>
+      <w:r>
+        <w:t>Các nguồn tìm hiểu</w:t>
       </w:r>
       <w:bookmarkEnd w:id="16"/>
       <w:bookmarkEnd w:id="17"/>
     </w:p>
     <w:p>
-      <w:pPr>
-        <w:pStyle w:val="Heading3"/>
-      </w:pPr>
-      <w:bookmarkStart w:id="18" w:name="_Toc8023954"/>
-      <w:bookmarkStart w:id="19" w:name="_Toc8025165"/>
-      <w:r>
-        <w:t>Các câu hỏi phỏng vấn Khách mua th</w:t>
-      </w:r>
-      <w:r>
-        <w:t>uốc</w:t>
+      <w:r>
+        <w:t>Các nguồn thông tin chúng em sử dụng để tìm hiểu nghiệp vụ hệ thống bán thuốc gồm có:</w:t>
+      </w:r>
+    </w:p>
+    <w:p>
+      <w:r>
+        <w:t>Internet</w:t>
+      </w:r>
+    </w:p>
+    <w:p>
+      <w:r>
+        <w:t>Anh/Chị học các trường Y, Dược</w:t>
+      </w:r>
+    </w:p>
+    <w:p>
+      <w:r>
+        <w:t>Chị bán thuốc gần nhà</w:t>
+      </w:r>
+    </w:p>
+    <w:p>
+      <w:r>
+        <w:t>Hệ thống KiotViet</w:t>
+      </w:r>
+    </w:p>
+    <w:p>
+      <w:r>
+        <w:t xml:space="preserve">Trong số các nguồn trên, hệ thống KiotViet là một nguồn tham khảo </w:t>
+      </w:r>
+      <w:r>
+        <w:t>rất có giá trị</w:t>
+      </w:r>
+      <w:r>
+        <w:t>, được chúng em dành phần lớn thời gian để tìm hiểu, nghiên cứu vào trao đổi</w:t>
+      </w:r>
+      <w:r>
+        <w:t>.</w:t>
+      </w:r>
+    </w:p>
+    <w:p>
+      <w:r>
+        <w:t>Ngoài ra, để hiểu rõ hơn về nhu cầu của khách mua thuốc trong thực tế, bọn em cũng chuẩn bị các câu hỏi để phỏng vấn</w:t>
+      </w:r>
+      <w:r>
+        <w:t xml:space="preserve"> họ</w:t>
+      </w:r>
+      <w:r>
+        <w:t>, xin được trình bày ở mục 2.3.</w:t>
+      </w:r>
+    </w:p>
+    <w:p>
+      <w:pPr>
+        <w:pStyle w:val="Heading2"/>
+      </w:pPr>
+      <w:bookmarkStart w:id="18" w:name="_Toc8023953"/>
+      <w:bookmarkStart w:id="19" w:name="_Toc8025164"/>
+      <w:r>
+        <w:t>Tổng hợp nội dung tìm hiểu</w:t>
       </w:r>
       <w:bookmarkEnd w:id="18"/>
       <w:bookmarkEnd w:id="19"/>
+    </w:p>
+    <w:p>
+      <w:pPr>
+        <w:pStyle w:val="Heading3"/>
+      </w:pPr>
+      <w:bookmarkStart w:id="20" w:name="_Toc8023954"/>
+      <w:bookmarkStart w:id="21" w:name="_Toc8025165"/>
+      <w:r>
+        <w:t>Các câu hỏi phỏng vấn Khách mua th</w:t>
+      </w:r>
+      <w:r>
+        <w:t>uốc</w:t>
+      </w:r>
+      <w:bookmarkEnd w:id="20"/>
+      <w:bookmarkEnd w:id="21"/>
     </w:p>
     <w:p>
       <w:r>
@@ -7601,55 +7641,55 @@
       <w:pPr>
         <w:pStyle w:val="Heading1"/>
       </w:pPr>
-      <w:bookmarkStart w:id="20" w:name="_Toc8023955"/>
-      <w:bookmarkStart w:id="21" w:name="_Toc8025166"/>
+      <w:bookmarkStart w:id="22" w:name="_Toc8023955"/>
+      <w:bookmarkStart w:id="23" w:name="_Toc8025166"/>
       <w:r>
         <w:lastRenderedPageBreak/>
         <w:t>Mô tả lấy yêu cầu phần mềm</w:t>
       </w:r>
-      <w:bookmarkEnd w:id="20"/>
-      <w:bookmarkEnd w:id="21"/>
-    </w:p>
-    <w:p>
-      <w:pPr>
-        <w:pStyle w:val="Heading2"/>
-      </w:pPr>
-      <w:bookmarkStart w:id="22" w:name="_Toc8023956"/>
-      <w:bookmarkStart w:id="23" w:name="_Toc8025167"/>
-      <w:r>
-        <w:t>Phương pháp lấy yêu cầu</w:t>
-      </w:r>
       <w:bookmarkEnd w:id="22"/>
       <w:bookmarkEnd w:id="23"/>
     </w:p>
     <w:p>
-      <w:r>
-        <w:t>Phương pháp Phỏng vấn</w:t>
-      </w:r>
-    </w:p>
-    <w:p>
       <w:pPr>
         <w:pStyle w:val="Heading2"/>
       </w:pPr>
-      <w:bookmarkStart w:id="24" w:name="_Toc8023957"/>
-      <w:bookmarkStart w:id="25" w:name="_Toc8025168"/>
-      <w:r>
-        <w:t>Lý do chọn phương pháp</w:t>
+      <w:bookmarkStart w:id="24" w:name="_Toc8023956"/>
+      <w:bookmarkStart w:id="25" w:name="_Toc8025167"/>
+      <w:r>
+        <w:t>Phương pháp lấy yêu cầu</w:t>
       </w:r>
       <w:bookmarkEnd w:id="24"/>
       <w:bookmarkEnd w:id="25"/>
     </w:p>
     <w:p>
-      <w:pPr>
-        <w:pStyle w:val="Heading3"/>
-      </w:pPr>
-      <w:bookmarkStart w:id="26" w:name="_Toc8023958"/>
-      <w:bookmarkStart w:id="27" w:name="_Toc8025169"/>
-      <w:r>
-        <w:t>Lý do chọn phương pháp phỏng vấn</w:t>
+      <w:r>
+        <w:t>Phương pháp Phỏng vấn</w:t>
+      </w:r>
+    </w:p>
+    <w:p>
+      <w:pPr>
+        <w:pStyle w:val="Heading2"/>
+      </w:pPr>
+      <w:bookmarkStart w:id="26" w:name="_Toc8023957"/>
+      <w:bookmarkStart w:id="27" w:name="_Toc8025168"/>
+      <w:r>
+        <w:t>Lý do chọn phương pháp</w:t>
       </w:r>
       <w:bookmarkEnd w:id="26"/>
       <w:bookmarkEnd w:id="27"/>
+    </w:p>
+    <w:p>
+      <w:pPr>
+        <w:pStyle w:val="Heading3"/>
+      </w:pPr>
+      <w:bookmarkStart w:id="28" w:name="_Toc8023958"/>
+      <w:bookmarkStart w:id="29" w:name="_Toc8025169"/>
+      <w:r>
+        <w:t>Lý do chọn phương pháp phỏng vấn</w:t>
+      </w:r>
+      <w:bookmarkEnd w:id="28"/>
+      <w:bookmarkEnd w:id="29"/>
     </w:p>
     <w:p>
       <w:pPr>
@@ -7763,13 +7803,13 @@
       <w:pPr>
         <w:pStyle w:val="Heading3"/>
       </w:pPr>
-      <w:bookmarkStart w:id="28" w:name="_Toc8023959"/>
-      <w:bookmarkStart w:id="29" w:name="_Toc8025170"/>
+      <w:bookmarkStart w:id="30" w:name="_Toc8023959"/>
+      <w:bookmarkStart w:id="31" w:name="_Toc8025170"/>
       <w:r>
         <w:t>Lý do không chọn các phương pháp khác</w:t>
       </w:r>
-      <w:bookmarkEnd w:id="28"/>
-      <w:bookmarkEnd w:id="29"/>
+      <w:bookmarkEnd w:id="30"/>
+      <w:bookmarkEnd w:id="31"/>
     </w:p>
     <w:p>
       <w:r>
@@ -8005,51 +8045,51 @@
       <w:pPr>
         <w:pStyle w:val="Heading2"/>
       </w:pPr>
-      <w:bookmarkStart w:id="30" w:name="_Toc8023960"/>
-      <w:bookmarkStart w:id="31" w:name="_Toc8025171"/>
+      <w:bookmarkStart w:id="32" w:name="_Toc8023960"/>
+      <w:bookmarkStart w:id="33" w:name="_Toc8025171"/>
       <w:r>
         <w:t xml:space="preserve">Đối tượng </w:t>
       </w:r>
       <w:r>
         <w:t>lấy yêu cầu</w:t>
-      </w:r>
-      <w:bookmarkEnd w:id="30"/>
-      <w:bookmarkEnd w:id="31"/>
-    </w:p>
-    <w:p>
-      <w:r>
-        <w:t>Đối tượng được phỏng vấn gồm: Nhân viên bán thuốc, Người quản lý cửa hàng</w:t>
-      </w:r>
-    </w:p>
-    <w:p>
-      <w:pPr>
-        <w:pStyle w:val="Heading2"/>
-      </w:pPr>
-      <w:bookmarkStart w:id="32" w:name="_Toc8023961"/>
-      <w:bookmarkStart w:id="33" w:name="_Toc8025172"/>
-      <w:r>
-        <w:t>Nội dung phỏn</w:t>
-      </w:r>
-      <w:r>
-        <w:t>g</w:t>
-      </w:r>
-      <w:r>
-        <w:t xml:space="preserve"> vấn</w:t>
       </w:r>
       <w:bookmarkEnd w:id="32"/>
       <w:bookmarkEnd w:id="33"/>
     </w:p>
     <w:p>
-      <w:pPr>
-        <w:pStyle w:val="Heading3"/>
-      </w:pPr>
-      <w:bookmarkStart w:id="34" w:name="_Toc8023962"/>
-      <w:bookmarkStart w:id="35" w:name="_Toc8025173"/>
-      <w:r>
-        <w:t>Phỏng vấn Nhân viên bán thuốc</w:t>
+      <w:r>
+        <w:t>Đối tượng được phỏng vấn gồm: Nhân viên bán thuốc, Người quản lý cửa hàng</w:t>
+      </w:r>
+    </w:p>
+    <w:p>
+      <w:pPr>
+        <w:pStyle w:val="Heading2"/>
+      </w:pPr>
+      <w:bookmarkStart w:id="34" w:name="_Toc8023961"/>
+      <w:bookmarkStart w:id="35" w:name="_Toc8025172"/>
+      <w:r>
+        <w:t>Nội dung phỏn</w:t>
+      </w:r>
+      <w:r>
+        <w:t>g</w:t>
+      </w:r>
+      <w:r>
+        <w:t xml:space="preserve"> vấn</w:t>
       </w:r>
       <w:bookmarkEnd w:id="34"/>
       <w:bookmarkEnd w:id="35"/>
+    </w:p>
+    <w:p>
+      <w:pPr>
+        <w:pStyle w:val="Heading3"/>
+      </w:pPr>
+      <w:bookmarkStart w:id="36" w:name="_Toc8023962"/>
+      <w:bookmarkStart w:id="37" w:name="_Toc8025173"/>
+      <w:r>
+        <w:t>Phỏng vấn Nhân viên bán thuốc</w:t>
+      </w:r>
+      <w:bookmarkEnd w:id="36"/>
+      <w:bookmarkEnd w:id="37"/>
     </w:p>
     <w:p>
       <w:r>
@@ -8629,6 +8669,7 @@
         <w:rPr>
           <w:sz w:val="22"/>
         </w:rPr>
+        <w:lastRenderedPageBreak/>
         <w:t>Nhà thuốc sẽ tiến hành kiểm kê số lượng thuốc mỗi tháng 1 lần. Thuốc có hạn sủ dụng còn khoảng 1 năm sẽ được đẩy bán nhanh hơn, còn thuốc có hạn sử dụng chỉ còn từ 1 – 2 ngày sẽ được mang đi hủy.</w:t>
       </w:r>
     </w:p>
@@ -8637,7 +8678,6 @@
         <w:pStyle w:val="NoSpacing"/>
       </w:pPr>
       <w:r>
-        <w:lastRenderedPageBreak/>
         <w:t>Câu hỏi 8:</w:t>
       </w:r>
       <w:r>
@@ -8861,14 +8901,14 @@
       <w:pPr>
         <w:pStyle w:val="Heading3"/>
       </w:pPr>
-      <w:bookmarkStart w:id="36" w:name="_Toc8023963"/>
-      <w:bookmarkStart w:id="37" w:name="_Toc8025174"/>
+      <w:bookmarkStart w:id="38" w:name="_Toc8023963"/>
+      <w:bookmarkStart w:id="39" w:name="_Toc8025174"/>
       <w:r>
         <w:lastRenderedPageBreak/>
         <w:t>Phỏng vấn Người quản lý</w:t>
       </w:r>
-      <w:bookmarkEnd w:id="36"/>
-      <w:bookmarkEnd w:id="37"/>
+      <w:bookmarkEnd w:id="38"/>
+      <w:bookmarkEnd w:id="39"/>
     </w:p>
     <w:p>
       <w:pPr>
@@ -9639,14 +9679,14 @@
       <w:pPr>
         <w:pStyle w:val="Heading2"/>
       </w:pPr>
-      <w:bookmarkStart w:id="38" w:name="_Toc8023964"/>
-      <w:bookmarkStart w:id="39" w:name="_Toc8025175"/>
+      <w:bookmarkStart w:id="40" w:name="_Toc8023964"/>
+      <w:bookmarkStart w:id="41" w:name="_Toc8025175"/>
       <w:r>
         <w:lastRenderedPageBreak/>
         <w:t>Tổng hợp một số kết quả</w:t>
       </w:r>
-      <w:bookmarkEnd w:id="38"/>
-      <w:bookmarkEnd w:id="39"/>
+      <w:bookmarkEnd w:id="40"/>
+      <w:bookmarkEnd w:id="41"/>
       <w:r>
         <w:t xml:space="preserve"> </w:t>
       </w:r>
@@ -10040,14 +10080,7 @@
               <w:rPr>
                 <w:szCs w:val="26"/>
               </w:rPr>
-              <w:t xml:space="preserve">Tự sinh các thống kê, báo cáo về nhiều mảng. Thu chi </w:t>
-            </w:r>
-            <w:r>
-              <w:rPr>
-                <w:szCs w:val="26"/>
-              </w:rPr>
-              <w:lastRenderedPageBreak/>
-              <w:t>lưu và tính toán theo phiếu thu, phiếu chi đã tạo.</w:t>
+              <w:t>Tự sinh các thống kê, báo cáo về nhiều mảng. Thu chi lưu và tính toán theo phiếu thu, phiếu chi đã tạo.</w:t>
             </w:r>
           </w:p>
         </w:tc>
@@ -10225,7 +10258,14 @@
               <w:rPr>
                 <w:szCs w:val="26"/>
               </w:rPr>
-              <w:t>- Hệ thống dễ hiểu và dễ sử dụng, người dùng chỉ cần sử dụng vài lần là quen với các thao tác. 75% người dùng phải hiểu 80% hệ thống trong vòng 3 phút sử dụng.</w:t>
+              <w:t xml:space="preserve">- Hệ thống dễ hiểu và dễ sử dụng, người dùng chỉ cần sử dụng vài lần là quen với các thao tác. 75% người </w:t>
+            </w:r>
+            <w:r>
+              <w:rPr>
+                <w:szCs w:val="26"/>
+              </w:rPr>
+              <w:lastRenderedPageBreak/>
+              <w:t>dùng phải hiểu 80% hệ thống trong vòng 3 phút sử dụng.</w:t>
             </w:r>
           </w:p>
           <w:p>
@@ -10247,7 +10287,6 @@
               <w:rPr>
                 <w:szCs w:val="26"/>
               </w:rPr>
-              <w:lastRenderedPageBreak/>
               <w:t xml:space="preserve">- Tính hiệu quả cao: đối với người thường xuyên sử dụng, hệ thống phải xử lý triệt để các yêu cầu mà người sử dụng mong muốn. Hệ thống phải giảm thiểu khoảng 70% công sức và thời gian người dùng bỏ ra để hoàn thành công việc so với trước khi họ sử dụng hệ thống. </w:t>
             </w:r>
           </w:p>
@@ -10386,7 +10425,14 @@
               <w:rPr>
                 <w:szCs w:val="26"/>
               </w:rPr>
-              <w:t>Đảm bảo an toàn từ cả bên ngoài và bên trong hệ thống.</w:t>
+              <w:t xml:space="preserve">Đảm bảo an toàn từ cả bên </w:t>
+            </w:r>
+            <w:r>
+              <w:rPr>
+                <w:szCs w:val="26"/>
+              </w:rPr>
+              <w:lastRenderedPageBreak/>
+              <w:t>ngoài và bên trong hệ thống.</w:t>
             </w:r>
           </w:p>
         </w:tc>
@@ -10420,14 +10466,7 @@
               <w:rPr>
                 <w:szCs w:val="26"/>
               </w:rPr>
-              <w:t xml:space="preserve">Giao diện chuyên nghiệp, trực quan, mang nét đặc </w:t>
-            </w:r>
-            <w:r>
-              <w:rPr>
-                <w:szCs w:val="26"/>
-              </w:rPr>
-              <w:lastRenderedPageBreak/>
-              <w:t>trưng của nhà thuốc, hệ thống cài đặt được trên cơ sở hạ tầng phần cứng mà nhà thuốc có thể cung cấp.</w:t>
+              <w:t>Giao diện chuyên nghiệp, trực quan, mang nét đặc trưng của nhà thuốc, hệ thống cài đặt được trên cơ sở hạ tầng phần cứng mà nhà thuốc có thể cung cấp.</w:t>
             </w:r>
           </w:p>
         </w:tc>
@@ -10447,15 +10486,7 @@
               <w:rPr>
                 <w:szCs w:val="26"/>
               </w:rPr>
-              <w:lastRenderedPageBreak/>
-              <w:t xml:space="preserve">Màu trắng và xanh là màu chủ đạo, logo nhà thuốc </w:t>
-            </w:r>
-            <w:r>
-              <w:rPr>
-                <w:szCs w:val="26"/>
-              </w:rPr>
-              <w:lastRenderedPageBreak/>
-              <w:t xml:space="preserve">được đặt ở trên đầu trang web. Các nút bấm, menu được thiết kế tách biệt, không chồng đè lên nhau. Các phần liên quan đến nhau sẽ được sắp xếp cùng 1 phần để dễ tìm kiếm. </w:t>
+              <w:t xml:space="preserve">Màu trắng và xanh là màu chủ đạo, logo nhà thuốc được đặt ở trên đầu trang web. Các nút bấm, menu được thiết kế tách biệt, không chồng đè lên nhau. Các phần liên quan đến nhau sẽ được sắp xếp cùng 1 phần để dễ tìm kiếm. </w:t>
             </w:r>
           </w:p>
           <w:p>
@@ -10521,33 +10552,33 @@
       <w:pPr>
         <w:pStyle w:val="Heading1"/>
       </w:pPr>
-      <w:bookmarkStart w:id="40" w:name="_Toc8023965"/>
-      <w:bookmarkStart w:id="41" w:name="_Toc8025176"/>
+      <w:bookmarkStart w:id="42" w:name="_Toc8023965"/>
+      <w:bookmarkStart w:id="43" w:name="_Toc8025176"/>
       <w:r>
         <w:lastRenderedPageBreak/>
         <w:t>Các biểu đồ mô hình hóa hệ thống</w:t>
       </w:r>
-      <w:bookmarkEnd w:id="40"/>
-      <w:bookmarkEnd w:id="41"/>
-    </w:p>
-    <w:p>
-      <w:pPr>
-        <w:pStyle w:val="Heading2"/>
-      </w:pPr>
-      <w:bookmarkStart w:id="42" w:name="_Toc8023966"/>
-      <w:bookmarkStart w:id="43" w:name="_Toc8025177"/>
-      <w:r>
-        <w:t>Biểu đồ ca sử dụng</w:t>
-      </w:r>
       <w:bookmarkEnd w:id="42"/>
       <w:bookmarkEnd w:id="43"/>
     </w:p>
     <w:p>
       <w:pPr>
+        <w:pStyle w:val="Heading2"/>
+      </w:pPr>
+      <w:bookmarkStart w:id="44" w:name="_Toc8023966"/>
+      <w:bookmarkStart w:id="45" w:name="_Toc8025177"/>
+      <w:r>
+        <w:t>Biểu đồ ca sử dụng</w:t>
+      </w:r>
+      <w:bookmarkEnd w:id="44"/>
+      <w:bookmarkEnd w:id="45"/>
+    </w:p>
+    <w:p>
+      <w:pPr>
         <w:pStyle w:val="Heading3"/>
       </w:pPr>
-      <w:bookmarkStart w:id="44" w:name="_Toc8023967"/>
-      <w:bookmarkStart w:id="45" w:name="_Toc8025178"/>
+      <w:bookmarkStart w:id="46" w:name="_Toc8023967"/>
+      <w:bookmarkStart w:id="47" w:name="_Toc8025178"/>
       <w:r>
         <w:t xml:space="preserve">Tổng </w:t>
       </w:r>
@@ -10582,7 +10613,7 @@
                     <pic:cNvPicPr/>
                   </pic:nvPicPr>
                   <pic:blipFill>
-                    <a:blip r:embed="rId14">
+                    <a:blip r:embed="rId16">
                       <a:extLst>
                         <a:ext uri="{28A0092B-C50C-407E-A947-70E740481C1C}">
                           <a14:useLocalDpi xmlns:a14="http://schemas.microsoft.com/office/drawing/2010/main" val="0"/>
@@ -10614,66 +10645,66 @@
           </wp:anchor>
         </w:drawing>
       </w:r>
-      <w:bookmarkEnd w:id="44"/>
-      <w:bookmarkEnd w:id="45"/>
-    </w:p>
-    <w:p>
-      <w:pPr>
-        <w:pStyle w:val="Caption"/>
-      </w:pPr>
-      <w:bookmarkStart w:id="46" w:name="_Toc7993226"/>
-      <w:bookmarkStart w:id="47" w:name="_Toc8024298"/>
-      <w:r>
-        <w:t xml:space="preserve">Biểu đồ ca sử dụng </w:t>
-      </w:r>
-      <w:r>
-        <w:rPr>
-          <w:noProof/>
-        </w:rPr>
-        <w:fldChar w:fldCharType="begin"/>
-      </w:r>
-      <w:r>
-        <w:rPr>
-          <w:noProof/>
-        </w:rPr>
-        <w:instrText xml:space="preserve"> SEQ Biểu_đồ_ca_sử_dụng \* ARABIC </w:instrText>
-      </w:r>
-      <w:r>
-        <w:rPr>
-          <w:noProof/>
-        </w:rPr>
-        <w:fldChar w:fldCharType="separate"/>
-      </w:r>
-      <w:r>
-        <w:rPr>
-          <w:noProof/>
-        </w:rPr>
-        <w:t>1</w:t>
-      </w:r>
-      <w:r>
-        <w:rPr>
-          <w:noProof/>
-        </w:rPr>
-        <w:fldChar w:fldCharType="end"/>
-      </w:r>
-      <w:r>
-        <w:t>: Tổng quan</w:t>
-      </w:r>
       <w:bookmarkEnd w:id="46"/>
       <w:bookmarkEnd w:id="47"/>
     </w:p>
     <w:p>
       <w:pPr>
+        <w:pStyle w:val="Caption"/>
+      </w:pPr>
+      <w:bookmarkStart w:id="48" w:name="_Toc7993226"/>
+      <w:bookmarkStart w:id="49" w:name="_Toc8024298"/>
+      <w:r>
+        <w:t xml:space="preserve">Biểu đồ ca sử dụng </w:t>
+      </w:r>
+      <w:r>
+        <w:rPr>
+          <w:noProof/>
+        </w:rPr>
+        <w:fldChar w:fldCharType="begin"/>
+      </w:r>
+      <w:r>
+        <w:rPr>
+          <w:noProof/>
+        </w:rPr>
+        <w:instrText xml:space="preserve"> SEQ Biểu_đồ_ca_sử_dụng \* ARABIC </w:instrText>
+      </w:r>
+      <w:r>
+        <w:rPr>
+          <w:noProof/>
+        </w:rPr>
+        <w:fldChar w:fldCharType="separate"/>
+      </w:r>
+      <w:r>
+        <w:rPr>
+          <w:noProof/>
+        </w:rPr>
+        <w:t>1</w:t>
+      </w:r>
+      <w:r>
+        <w:rPr>
+          <w:noProof/>
+        </w:rPr>
+        <w:fldChar w:fldCharType="end"/>
+      </w:r>
+      <w:r>
+        <w:t>: Tổng quan</w:t>
+      </w:r>
+      <w:bookmarkEnd w:id="48"/>
+      <w:bookmarkEnd w:id="49"/>
+    </w:p>
+    <w:p>
+      <w:pPr>
         <w:pStyle w:val="Heading3"/>
       </w:pPr>
-      <w:bookmarkStart w:id="48" w:name="_Toc8023968"/>
-      <w:bookmarkStart w:id="49" w:name="_Toc8025179"/>
+      <w:bookmarkStart w:id="50" w:name="_Toc8023968"/>
+      <w:bookmarkStart w:id="51" w:name="_Toc8025179"/>
       <w:r>
         <w:lastRenderedPageBreak/>
         <w:t>Quản lý người dùng</w:t>
       </w:r>
-      <w:bookmarkEnd w:id="48"/>
-      <w:bookmarkEnd w:id="49"/>
+      <w:bookmarkEnd w:id="50"/>
+      <w:bookmarkEnd w:id="51"/>
     </w:p>
     <w:p>
       <w:pPr>
@@ -10700,7 +10731,7 @@
                     <pic:cNvPicPr/>
                   </pic:nvPicPr>
                   <pic:blipFill>
-                    <a:blip r:embed="rId15">
+                    <a:blip r:embed="rId17">
                       <a:extLst>
                         <a:ext uri="{28A0092B-C50C-407E-A947-70E740481C1C}">
                           <a14:useLocalDpi xmlns:a14="http://schemas.microsoft.com/office/drawing/2010/main" val="0"/>
@@ -10731,8 +10762,8 @@
       <w:pPr>
         <w:pStyle w:val="Caption"/>
       </w:pPr>
-      <w:bookmarkStart w:id="50" w:name="_Toc7993227"/>
-      <w:bookmarkStart w:id="51" w:name="_Toc8024299"/>
+      <w:bookmarkStart w:id="52" w:name="_Toc7993227"/>
+      <w:bookmarkStart w:id="53" w:name="_Toc8024299"/>
       <w:r>
         <w:t xml:space="preserve">Biểu đồ ca sử dụng </w:t>
       </w:r>
@@ -10769,21 +10800,21 @@
       <w:r>
         <w:t>: Quản lý người dùng</w:t>
       </w:r>
-      <w:bookmarkEnd w:id="50"/>
-      <w:bookmarkEnd w:id="51"/>
+      <w:bookmarkEnd w:id="52"/>
+      <w:bookmarkEnd w:id="53"/>
     </w:p>
     <w:p>
       <w:pPr>
         <w:pStyle w:val="Heading3"/>
       </w:pPr>
-      <w:bookmarkStart w:id="52" w:name="_Toc8023969"/>
-      <w:bookmarkStart w:id="53" w:name="_Toc8025180"/>
+      <w:bookmarkStart w:id="54" w:name="_Toc8023969"/>
+      <w:bookmarkStart w:id="55" w:name="_Toc8025180"/>
       <w:r>
         <w:lastRenderedPageBreak/>
         <w:t>Quản lý giao dịch</w:t>
       </w:r>
-      <w:bookmarkEnd w:id="52"/>
-      <w:bookmarkEnd w:id="53"/>
+      <w:bookmarkEnd w:id="54"/>
+      <w:bookmarkEnd w:id="55"/>
     </w:p>
     <w:p>
       <w:pPr>
@@ -10810,7 +10841,7 @@
                     <pic:cNvPicPr/>
                   </pic:nvPicPr>
                   <pic:blipFill>
-                    <a:blip r:embed="rId16">
+                    <a:blip r:embed="rId18">
                       <a:extLst>
                         <a:ext uri="{28A0092B-C50C-407E-A947-70E740481C1C}">
                           <a14:useLocalDpi xmlns:a14="http://schemas.microsoft.com/office/drawing/2010/main" val="0"/>
@@ -10841,8 +10872,8 @@
       <w:pPr>
         <w:pStyle w:val="Caption"/>
       </w:pPr>
-      <w:bookmarkStart w:id="54" w:name="_Toc7993228"/>
-      <w:bookmarkStart w:id="55" w:name="_Toc8024300"/>
+      <w:bookmarkStart w:id="56" w:name="_Toc7993228"/>
+      <w:bookmarkStart w:id="57" w:name="_Toc8024300"/>
       <w:r>
         <w:t xml:space="preserve">Biểu đồ ca sử dụng </w:t>
       </w:r>
@@ -10879,22 +10910,22 @@
       <w:r>
         <w:t>: Quản lý giao dịch</w:t>
       </w:r>
-      <w:bookmarkEnd w:id="54"/>
-      <w:bookmarkEnd w:id="55"/>
+      <w:bookmarkEnd w:id="56"/>
+      <w:bookmarkEnd w:id="57"/>
     </w:p>
     <w:p/>
     <w:p>
       <w:pPr>
         <w:pStyle w:val="Heading3"/>
       </w:pPr>
-      <w:bookmarkStart w:id="56" w:name="_Toc8023970"/>
-      <w:bookmarkStart w:id="57" w:name="_Toc8025181"/>
+      <w:bookmarkStart w:id="58" w:name="_Toc8023970"/>
+      <w:bookmarkStart w:id="59" w:name="_Toc8025181"/>
       <w:r>
         <w:lastRenderedPageBreak/>
         <w:t>Quản lý bán thuốc</w:t>
       </w:r>
-      <w:bookmarkEnd w:id="56"/>
-      <w:bookmarkEnd w:id="57"/>
+      <w:bookmarkEnd w:id="58"/>
+      <w:bookmarkEnd w:id="59"/>
     </w:p>
     <w:p>
       <w:pPr>
@@ -10921,7 +10952,7 @@
                     <pic:cNvPicPr/>
                   </pic:nvPicPr>
                   <pic:blipFill>
-                    <a:blip r:embed="rId17">
+                    <a:blip r:embed="rId19">
                       <a:extLst>
                         <a:ext uri="{28A0092B-C50C-407E-A947-70E740481C1C}">
                           <a14:useLocalDpi xmlns:a14="http://schemas.microsoft.com/office/drawing/2010/main" val="0"/>
@@ -10952,8 +10983,8 @@
       <w:pPr>
         <w:pStyle w:val="Caption"/>
       </w:pPr>
-      <w:bookmarkStart w:id="58" w:name="_Toc7993229"/>
-      <w:bookmarkStart w:id="59" w:name="_Toc8024301"/>
+      <w:bookmarkStart w:id="60" w:name="_Toc7993229"/>
+      <w:bookmarkStart w:id="61" w:name="_Toc8024301"/>
       <w:r>
         <w:t xml:space="preserve">Biểu đồ ca sử dụng </w:t>
       </w:r>
@@ -10990,21 +11021,21 @@
       <w:r>
         <w:t>: Quản lý bán thuốc</w:t>
       </w:r>
-      <w:bookmarkEnd w:id="58"/>
-      <w:bookmarkEnd w:id="59"/>
+      <w:bookmarkEnd w:id="60"/>
+      <w:bookmarkEnd w:id="61"/>
     </w:p>
     <w:p>
       <w:pPr>
         <w:pStyle w:val="Heading3"/>
       </w:pPr>
-      <w:bookmarkStart w:id="60" w:name="_Toc8023971"/>
-      <w:bookmarkStart w:id="61" w:name="_Toc8025182"/>
+      <w:bookmarkStart w:id="62" w:name="_Toc8023971"/>
+      <w:bookmarkStart w:id="63" w:name="_Toc8025182"/>
       <w:r>
         <w:lastRenderedPageBreak/>
         <w:t>Xem báo cáo thống kê</w:t>
       </w:r>
-      <w:bookmarkEnd w:id="60"/>
-      <w:bookmarkEnd w:id="61"/>
+      <w:bookmarkEnd w:id="62"/>
+      <w:bookmarkEnd w:id="63"/>
     </w:p>
     <w:p>
       <w:pPr>
@@ -11031,7 +11062,7 @@
                     <pic:cNvPicPr/>
                   </pic:nvPicPr>
                   <pic:blipFill>
-                    <a:blip r:embed="rId18">
+                    <a:blip r:embed="rId20">
                       <a:extLst>
                         <a:ext uri="{28A0092B-C50C-407E-A947-70E740481C1C}">
                           <a14:useLocalDpi xmlns:a14="http://schemas.microsoft.com/office/drawing/2010/main" val="0"/>
@@ -11062,8 +11093,8 @@
       <w:pPr>
         <w:pStyle w:val="Caption"/>
       </w:pPr>
-      <w:bookmarkStart w:id="62" w:name="_Toc7993230"/>
-      <w:bookmarkStart w:id="63" w:name="_Toc8024302"/>
+      <w:bookmarkStart w:id="64" w:name="_Toc7993230"/>
+      <w:bookmarkStart w:id="65" w:name="_Toc8024302"/>
       <w:r>
         <w:t xml:space="preserve">Biểu đồ ca sử dụng </w:t>
       </w:r>
@@ -11100,8 +11131,8 @@
       <w:r>
         <w:t>: Xem báo cáo thống kê</w:t>
       </w:r>
-      <w:bookmarkEnd w:id="62"/>
-      <w:bookmarkEnd w:id="63"/>
+      <w:bookmarkEnd w:id="64"/>
+      <w:bookmarkEnd w:id="65"/>
     </w:p>
     <w:p>
       <w:pPr>
@@ -11118,26 +11149,26 @@
       <w:pPr>
         <w:pStyle w:val="Heading2"/>
       </w:pPr>
-      <w:bookmarkStart w:id="64" w:name="_Toc8023972"/>
-      <w:bookmarkStart w:id="65" w:name="_Toc8025183"/>
+      <w:bookmarkStart w:id="66" w:name="_Toc8023972"/>
+      <w:bookmarkStart w:id="67" w:name="_Toc8025183"/>
       <w:r>
         <w:lastRenderedPageBreak/>
         <w:t>Biểu đồ hoạt động</w:t>
       </w:r>
-      <w:bookmarkEnd w:id="64"/>
-      <w:bookmarkEnd w:id="65"/>
-    </w:p>
-    <w:p>
-      <w:pPr>
-        <w:pStyle w:val="Heading3"/>
-      </w:pPr>
-      <w:bookmarkStart w:id="66" w:name="_Toc8023973"/>
-      <w:bookmarkStart w:id="67" w:name="_Toc8025184"/>
-      <w:r>
-        <w:t>Thêm mới thuốc</w:t>
-      </w:r>
       <w:bookmarkEnd w:id="66"/>
       <w:bookmarkEnd w:id="67"/>
+    </w:p>
+    <w:p>
+      <w:pPr>
+        <w:pStyle w:val="Heading3"/>
+      </w:pPr>
+      <w:bookmarkStart w:id="68" w:name="_Toc8023973"/>
+      <w:bookmarkStart w:id="69" w:name="_Toc8025184"/>
+      <w:r>
+        <w:t>Thêm mới thuốc</w:t>
+      </w:r>
+      <w:bookmarkEnd w:id="68"/>
+      <w:bookmarkEnd w:id="69"/>
     </w:p>
     <w:p>
       <w:pPr>
@@ -11164,7 +11195,7 @@
                     <pic:cNvPicPr/>
                   </pic:nvPicPr>
                   <pic:blipFill>
-                    <a:blip r:embed="rId19">
+                    <a:blip r:embed="rId21">
                       <a:extLst>
                         <a:ext uri="{28A0092B-C50C-407E-A947-70E740481C1C}">
                           <a14:useLocalDpi xmlns:a14="http://schemas.microsoft.com/office/drawing/2010/main" val="0"/>
@@ -11195,8 +11226,8 @@
       <w:pPr>
         <w:pStyle w:val="Caption"/>
       </w:pPr>
-      <w:bookmarkStart w:id="68" w:name="_Toc7993234"/>
-      <w:bookmarkStart w:id="69" w:name="_Toc8024306"/>
+      <w:bookmarkStart w:id="70" w:name="_Toc7993234"/>
+      <w:bookmarkStart w:id="71" w:name="_Toc8024306"/>
       <w:r>
         <w:t xml:space="preserve">Biểu đồ hoạt động </w:t>
       </w:r>
@@ -11233,21 +11264,21 @@
       <w:r>
         <w:t>: Thêm mới thuốc</w:t>
       </w:r>
-      <w:bookmarkEnd w:id="68"/>
-      <w:bookmarkEnd w:id="69"/>
+      <w:bookmarkEnd w:id="70"/>
+      <w:bookmarkEnd w:id="71"/>
     </w:p>
     <w:p>
       <w:pPr>
         <w:pStyle w:val="Heading3"/>
       </w:pPr>
-      <w:bookmarkStart w:id="70" w:name="_Toc8023974"/>
-      <w:bookmarkStart w:id="71" w:name="_Toc8025185"/>
+      <w:bookmarkStart w:id="72" w:name="_Toc8023974"/>
+      <w:bookmarkStart w:id="73" w:name="_Toc8025185"/>
       <w:r>
         <w:lastRenderedPageBreak/>
         <w:t>Nhập thuốc</w:t>
       </w:r>
-      <w:bookmarkEnd w:id="70"/>
-      <w:bookmarkEnd w:id="71"/>
+      <w:bookmarkEnd w:id="72"/>
+      <w:bookmarkEnd w:id="73"/>
     </w:p>
     <w:p>
       <w:pPr>
@@ -11274,7 +11305,7 @@
                     <pic:cNvPicPr/>
                   </pic:nvPicPr>
                   <pic:blipFill>
-                    <a:blip r:embed="rId20" cstate="print">
+                    <a:blip r:embed="rId22" cstate="print">
                       <a:extLst>
                         <a:ext uri="{28A0092B-C50C-407E-A947-70E740481C1C}">
                           <a14:useLocalDpi xmlns:a14="http://schemas.microsoft.com/office/drawing/2010/main" val="0"/>
@@ -11305,8 +11336,8 @@
       <w:pPr>
         <w:pStyle w:val="Caption"/>
       </w:pPr>
-      <w:bookmarkStart w:id="72" w:name="_Toc7993235"/>
-      <w:bookmarkStart w:id="73" w:name="_Toc8024307"/>
+      <w:bookmarkStart w:id="74" w:name="_Toc7993235"/>
+      <w:bookmarkStart w:id="75" w:name="_Toc8024307"/>
       <w:r>
         <w:t xml:space="preserve">Biểu đồ hoạt động </w:t>
       </w:r>
@@ -11343,21 +11374,21 @@
       <w:r>
         <w:t>: Nhập thuốc</w:t>
       </w:r>
-      <w:bookmarkEnd w:id="72"/>
-      <w:bookmarkEnd w:id="73"/>
+      <w:bookmarkEnd w:id="74"/>
+      <w:bookmarkEnd w:id="75"/>
     </w:p>
     <w:p>
       <w:pPr>
         <w:pStyle w:val="Heading3"/>
       </w:pPr>
-      <w:bookmarkStart w:id="74" w:name="_Toc8023975"/>
-      <w:bookmarkStart w:id="75" w:name="_Toc8025186"/>
+      <w:bookmarkStart w:id="76" w:name="_Toc8023975"/>
+      <w:bookmarkStart w:id="77" w:name="_Toc8025186"/>
       <w:r>
         <w:lastRenderedPageBreak/>
         <w:t>Bán thuốc</w:t>
       </w:r>
-      <w:bookmarkEnd w:id="74"/>
-      <w:bookmarkEnd w:id="75"/>
+      <w:bookmarkEnd w:id="76"/>
+      <w:bookmarkEnd w:id="77"/>
     </w:p>
     <w:p>
       <w:pPr>
@@ -11384,7 +11415,7 @@
                     <pic:cNvPicPr/>
                   </pic:nvPicPr>
                   <pic:blipFill>
-                    <a:blip r:embed="rId21" cstate="print">
+                    <a:blip r:embed="rId23" cstate="print">
                       <a:extLst>
                         <a:ext uri="{28A0092B-C50C-407E-A947-70E740481C1C}">
                           <a14:useLocalDpi xmlns:a14="http://schemas.microsoft.com/office/drawing/2010/main" val="0"/>
@@ -11415,8 +11446,8 @@
       <w:pPr>
         <w:pStyle w:val="Caption"/>
       </w:pPr>
-      <w:bookmarkStart w:id="76" w:name="_Toc7993236"/>
-      <w:bookmarkStart w:id="77" w:name="_Toc8024308"/>
+      <w:bookmarkStart w:id="78" w:name="_Toc7993236"/>
+      <w:bookmarkStart w:id="79" w:name="_Toc8024308"/>
       <w:r>
         <w:t xml:space="preserve">Biểu đồ hoạt động </w:t>
       </w:r>
@@ -11453,21 +11484,21 @@
       <w:r>
         <w:t>: Bán thuốc</w:t>
       </w:r>
-      <w:bookmarkEnd w:id="76"/>
-      <w:bookmarkEnd w:id="77"/>
+      <w:bookmarkEnd w:id="78"/>
+      <w:bookmarkEnd w:id="79"/>
     </w:p>
     <w:p>
       <w:pPr>
         <w:pStyle w:val="Heading3"/>
       </w:pPr>
-      <w:bookmarkStart w:id="78" w:name="_Toc8023976"/>
-      <w:bookmarkStart w:id="79" w:name="_Toc8025187"/>
+      <w:bookmarkStart w:id="80" w:name="_Toc8023976"/>
+      <w:bookmarkStart w:id="81" w:name="_Toc8025187"/>
       <w:r>
         <w:lastRenderedPageBreak/>
         <w:t>Khách trả hàng</w:t>
       </w:r>
-      <w:bookmarkEnd w:id="78"/>
-      <w:bookmarkEnd w:id="79"/>
+      <w:bookmarkEnd w:id="80"/>
+      <w:bookmarkEnd w:id="81"/>
     </w:p>
     <w:p>
       <w:pPr>
@@ -11494,7 +11525,7 @@
                     <pic:cNvPicPr/>
                   </pic:nvPicPr>
                   <pic:blipFill>
-                    <a:blip r:embed="rId22" cstate="print">
+                    <a:blip r:embed="rId24" cstate="print">
                       <a:extLst>
                         <a:ext uri="{28A0092B-C50C-407E-A947-70E740481C1C}">
                           <a14:useLocalDpi xmlns:a14="http://schemas.microsoft.com/office/drawing/2010/main" val="0"/>
@@ -11525,8 +11556,8 @@
       <w:pPr>
         <w:pStyle w:val="Caption"/>
       </w:pPr>
-      <w:bookmarkStart w:id="80" w:name="_Toc7993237"/>
-      <w:bookmarkStart w:id="81" w:name="_Toc8024309"/>
+      <w:bookmarkStart w:id="82" w:name="_Toc7993237"/>
+      <w:bookmarkStart w:id="83" w:name="_Toc8024309"/>
       <w:r>
         <w:t xml:space="preserve">Biểu đồ hoạt động </w:t>
       </w:r>
@@ -11563,8 +11594,8 @@
       <w:r>
         <w:t>: Khách trả hàng</w:t>
       </w:r>
-      <w:bookmarkEnd w:id="80"/>
-      <w:bookmarkEnd w:id="81"/>
+      <w:bookmarkEnd w:id="82"/>
+      <w:bookmarkEnd w:id="83"/>
     </w:p>
     <w:p>
       <w:pPr>
@@ -11581,26 +11612,26 @@
       <w:pPr>
         <w:pStyle w:val="Heading2"/>
       </w:pPr>
-      <w:bookmarkStart w:id="82" w:name="_Toc8023977"/>
-      <w:bookmarkStart w:id="83" w:name="_Toc8025188"/>
+      <w:bookmarkStart w:id="84" w:name="_Toc8023977"/>
+      <w:bookmarkStart w:id="85" w:name="_Toc8025188"/>
       <w:r>
         <w:lastRenderedPageBreak/>
         <w:t>Biểu đồ lớp</w:t>
       </w:r>
-      <w:bookmarkEnd w:id="82"/>
-      <w:bookmarkEnd w:id="83"/>
-    </w:p>
-    <w:p>
-      <w:pPr>
-        <w:pStyle w:val="Heading3"/>
-      </w:pPr>
-      <w:bookmarkStart w:id="84" w:name="_Toc8023978"/>
-      <w:bookmarkStart w:id="85" w:name="_Toc8025189"/>
-      <w:r>
-        <w:t>Tổng quan</w:t>
-      </w:r>
       <w:bookmarkEnd w:id="84"/>
       <w:bookmarkEnd w:id="85"/>
+    </w:p>
+    <w:p>
+      <w:pPr>
+        <w:pStyle w:val="Heading3"/>
+      </w:pPr>
+      <w:bookmarkStart w:id="86" w:name="_Toc8023978"/>
+      <w:bookmarkStart w:id="87" w:name="_Toc8025189"/>
+      <w:r>
+        <w:t>Tổng quan</w:t>
+      </w:r>
+      <w:bookmarkEnd w:id="86"/>
+      <w:bookmarkEnd w:id="87"/>
     </w:p>
     <w:p>
       <w:pPr>
@@ -11627,7 +11658,7 @@
                     <pic:cNvPicPr/>
                   </pic:nvPicPr>
                   <pic:blipFill>
-                    <a:blip r:embed="rId23">
+                    <a:blip r:embed="rId25">
                       <a:extLst>
                         <a:ext uri="{28A0092B-C50C-407E-A947-70E740481C1C}">
                           <a14:useLocalDpi xmlns:a14="http://schemas.microsoft.com/office/drawing/2010/main" val="0"/>
@@ -11658,8 +11689,8 @@
       <w:pPr>
         <w:pStyle w:val="Caption"/>
       </w:pPr>
-      <w:bookmarkStart w:id="86" w:name="_Toc7993240"/>
-      <w:bookmarkStart w:id="87" w:name="_Toc8024321"/>
+      <w:bookmarkStart w:id="88" w:name="_Toc7993240"/>
+      <w:bookmarkStart w:id="89" w:name="_Toc8024321"/>
       <w:r>
         <w:t xml:space="preserve">Biểu đồ lớp </w:t>
       </w:r>
@@ -11696,21 +11727,21 @@
       <w:r>
         <w:t>: Tổng quan</w:t>
       </w:r>
-      <w:bookmarkEnd w:id="86"/>
-      <w:bookmarkEnd w:id="87"/>
+      <w:bookmarkEnd w:id="88"/>
+      <w:bookmarkEnd w:id="89"/>
     </w:p>
     <w:p>
       <w:pPr>
         <w:pStyle w:val="Heading3"/>
       </w:pPr>
-      <w:bookmarkStart w:id="88" w:name="_Toc8023979"/>
-      <w:bookmarkStart w:id="89" w:name="_Toc8025190"/>
+      <w:bookmarkStart w:id="90" w:name="_Toc8023979"/>
+      <w:bookmarkStart w:id="91" w:name="_Toc8025190"/>
       <w:r>
         <w:lastRenderedPageBreak/>
         <w:t>Thêm mới thuốc</w:t>
       </w:r>
-      <w:bookmarkEnd w:id="88"/>
-      <w:bookmarkEnd w:id="89"/>
+      <w:bookmarkEnd w:id="90"/>
+      <w:bookmarkEnd w:id="91"/>
     </w:p>
     <w:p>
       <w:pPr>
@@ -11737,7 +11768,7 @@
                     <pic:cNvPicPr/>
                   </pic:nvPicPr>
                   <pic:blipFill>
-                    <a:blip r:embed="rId24" cstate="print">
+                    <a:blip r:embed="rId26" cstate="print">
                       <a:extLst>
                         <a:ext uri="{28A0092B-C50C-407E-A947-70E740481C1C}">
                           <a14:useLocalDpi xmlns:a14="http://schemas.microsoft.com/office/drawing/2010/main" val="0"/>
@@ -11768,8 +11799,8 @@
       <w:pPr>
         <w:pStyle w:val="Caption"/>
       </w:pPr>
-      <w:bookmarkStart w:id="90" w:name="_Toc7993241"/>
-      <w:bookmarkStart w:id="91" w:name="_Toc8024322"/>
+      <w:bookmarkStart w:id="92" w:name="_Toc7993241"/>
+      <w:bookmarkStart w:id="93" w:name="_Toc8024322"/>
       <w:r>
         <w:t xml:space="preserve">Biểu đồ lớp </w:t>
       </w:r>
@@ -11806,21 +11837,21 @@
       <w:r>
         <w:t>: Thêm mới thuốc</w:t>
       </w:r>
-      <w:bookmarkEnd w:id="90"/>
-      <w:bookmarkEnd w:id="91"/>
+      <w:bookmarkEnd w:id="92"/>
+      <w:bookmarkEnd w:id="93"/>
     </w:p>
     <w:p>
       <w:pPr>
         <w:pStyle w:val="Heading3"/>
       </w:pPr>
-      <w:bookmarkStart w:id="92" w:name="_Toc8023980"/>
-      <w:bookmarkStart w:id="93" w:name="_Toc8025191"/>
+      <w:bookmarkStart w:id="94" w:name="_Toc8023980"/>
+      <w:bookmarkStart w:id="95" w:name="_Toc8025191"/>
       <w:r>
         <w:lastRenderedPageBreak/>
         <w:t>Nhập thuốc</w:t>
       </w:r>
-      <w:bookmarkEnd w:id="92"/>
-      <w:bookmarkEnd w:id="93"/>
+      <w:bookmarkEnd w:id="94"/>
+      <w:bookmarkEnd w:id="95"/>
     </w:p>
     <w:p>
       <w:pPr>
@@ -11847,7 +11878,7 @@
                     <pic:cNvPicPr/>
                   </pic:nvPicPr>
                   <pic:blipFill>
-                    <a:blip r:embed="rId25" cstate="print">
+                    <a:blip r:embed="rId27" cstate="print">
                       <a:extLst>
                         <a:ext uri="{28A0092B-C50C-407E-A947-70E740481C1C}">
                           <a14:useLocalDpi xmlns:a14="http://schemas.microsoft.com/office/drawing/2010/main" val="0"/>
@@ -11878,8 +11909,8 @@
       <w:pPr>
         <w:pStyle w:val="Caption"/>
       </w:pPr>
-      <w:bookmarkStart w:id="94" w:name="_Toc7993242"/>
-      <w:bookmarkStart w:id="95" w:name="_Toc8024323"/>
+      <w:bookmarkStart w:id="96" w:name="_Toc7993242"/>
+      <w:bookmarkStart w:id="97" w:name="_Toc8024323"/>
       <w:r>
         <w:t xml:space="preserve">Biểu đồ lớp </w:t>
       </w:r>
@@ -11916,21 +11947,21 @@
       <w:r>
         <w:t>: Nhập thuốc</w:t>
       </w:r>
-      <w:bookmarkEnd w:id="94"/>
-      <w:bookmarkEnd w:id="95"/>
+      <w:bookmarkEnd w:id="96"/>
+      <w:bookmarkEnd w:id="97"/>
     </w:p>
     <w:p>
       <w:pPr>
         <w:pStyle w:val="Heading3"/>
       </w:pPr>
-      <w:bookmarkStart w:id="96" w:name="_Toc8023981"/>
-      <w:bookmarkStart w:id="97" w:name="_Toc8025192"/>
+      <w:bookmarkStart w:id="98" w:name="_Toc8023981"/>
+      <w:bookmarkStart w:id="99" w:name="_Toc8025192"/>
       <w:r>
         <w:lastRenderedPageBreak/>
         <w:t>Bán thuốc</w:t>
       </w:r>
-      <w:bookmarkEnd w:id="96"/>
-      <w:bookmarkEnd w:id="97"/>
+      <w:bookmarkEnd w:id="98"/>
+      <w:bookmarkEnd w:id="99"/>
     </w:p>
     <w:p>
       <w:pPr>
@@ -11957,7 +11988,7 @@
                     <pic:cNvPicPr/>
                   </pic:nvPicPr>
                   <pic:blipFill>
-                    <a:blip r:embed="rId26" cstate="print">
+                    <a:blip r:embed="rId28" cstate="print">
                       <a:extLst>
                         <a:ext uri="{28A0092B-C50C-407E-A947-70E740481C1C}">
                           <a14:useLocalDpi xmlns:a14="http://schemas.microsoft.com/office/drawing/2010/main" val="0"/>
@@ -11988,8 +12019,8 @@
       <w:pPr>
         <w:pStyle w:val="Caption"/>
       </w:pPr>
-      <w:bookmarkStart w:id="98" w:name="_Toc7993243"/>
-      <w:bookmarkStart w:id="99" w:name="_Toc8024324"/>
+      <w:bookmarkStart w:id="100" w:name="_Toc7993243"/>
+      <w:bookmarkStart w:id="101" w:name="_Toc8024324"/>
       <w:r>
         <w:t xml:space="preserve">Biểu đồ lớp </w:t>
       </w:r>
@@ -12025,21 +12056,21 @@
       </w:r>
       <w:r>
         <w:t>: Bán thuốc</w:t>
-      </w:r>
-      <w:bookmarkEnd w:id="98"/>
-      <w:bookmarkEnd w:id="99"/>
-    </w:p>
-    <w:p>
-      <w:pPr>
-        <w:pStyle w:val="Heading3"/>
-      </w:pPr>
-      <w:bookmarkStart w:id="100" w:name="_Toc8023982"/>
-      <w:bookmarkStart w:id="101" w:name="_Toc8025193"/>
-      <w:r>
-        <w:t>Khách trả hàng</w:t>
       </w:r>
       <w:bookmarkEnd w:id="100"/>
       <w:bookmarkEnd w:id="101"/>
+    </w:p>
+    <w:p>
+      <w:pPr>
+        <w:pStyle w:val="Heading3"/>
+      </w:pPr>
+      <w:bookmarkStart w:id="102" w:name="_Toc8023982"/>
+      <w:bookmarkStart w:id="103" w:name="_Toc8025193"/>
+      <w:r>
+        <w:t>Khách trả hàng</w:t>
+      </w:r>
+      <w:bookmarkEnd w:id="102"/>
+      <w:bookmarkEnd w:id="103"/>
     </w:p>
     <w:p>
       <w:pPr>
@@ -12066,7 +12097,7 @@
                     <pic:cNvPicPr/>
                   </pic:nvPicPr>
                   <pic:blipFill>
-                    <a:blip r:embed="rId27" cstate="print">
+                    <a:blip r:embed="rId29" cstate="print">
                       <a:extLst>
                         <a:ext uri="{28A0092B-C50C-407E-A947-70E740481C1C}">
                           <a14:useLocalDpi xmlns:a14="http://schemas.microsoft.com/office/drawing/2010/main" val="0"/>
@@ -12097,8 +12128,8 @@
       <w:pPr>
         <w:pStyle w:val="Caption"/>
       </w:pPr>
-      <w:bookmarkStart w:id="102" w:name="_Toc7993244"/>
-      <w:bookmarkStart w:id="103" w:name="_Toc8024325"/>
+      <w:bookmarkStart w:id="104" w:name="_Toc7993244"/>
+      <w:bookmarkStart w:id="105" w:name="_Toc8024325"/>
       <w:r>
         <w:t xml:space="preserve">Biểu đồ lớp </w:t>
       </w:r>
@@ -12135,33 +12166,33 @@
       <w:r>
         <w:t>: Khách trả hàng</w:t>
       </w:r>
-      <w:bookmarkEnd w:id="102"/>
-      <w:bookmarkEnd w:id="103"/>
+      <w:bookmarkEnd w:id="104"/>
+      <w:bookmarkEnd w:id="105"/>
     </w:p>
     <w:p>
       <w:pPr>
         <w:pStyle w:val="Heading2"/>
       </w:pPr>
-      <w:bookmarkStart w:id="104" w:name="_Toc8023983"/>
-      <w:bookmarkStart w:id="105" w:name="_Toc8025194"/>
+      <w:bookmarkStart w:id="106" w:name="_Toc8023983"/>
+      <w:bookmarkStart w:id="107" w:name="_Toc8025194"/>
       <w:r>
         <w:lastRenderedPageBreak/>
         <w:t>Biểu đồ trình tự</w:t>
       </w:r>
-      <w:bookmarkEnd w:id="104"/>
-      <w:bookmarkEnd w:id="105"/>
-    </w:p>
-    <w:p>
-      <w:pPr>
-        <w:pStyle w:val="Heading3"/>
-      </w:pPr>
-      <w:bookmarkStart w:id="106" w:name="_Toc8023984"/>
-      <w:bookmarkStart w:id="107" w:name="_Toc8025195"/>
-      <w:r>
-        <w:t>Thêm mới thuốc</w:t>
-      </w:r>
       <w:bookmarkEnd w:id="106"/>
       <w:bookmarkEnd w:id="107"/>
+    </w:p>
+    <w:p>
+      <w:pPr>
+        <w:pStyle w:val="Heading3"/>
+      </w:pPr>
+      <w:bookmarkStart w:id="108" w:name="_Toc8023984"/>
+      <w:bookmarkStart w:id="109" w:name="_Toc8025195"/>
+      <w:r>
+        <w:t>Thêm mới thuốc</w:t>
+      </w:r>
+      <w:bookmarkEnd w:id="108"/>
+      <w:bookmarkEnd w:id="109"/>
     </w:p>
     <w:p>
       <w:pPr>
@@ -12188,7 +12219,7 @@
                     <pic:cNvPicPr/>
                   </pic:nvPicPr>
                   <pic:blipFill>
-                    <a:blip r:embed="rId28">
+                    <a:blip r:embed="rId30">
                       <a:extLst>
                         <a:ext uri="{28A0092B-C50C-407E-A947-70E740481C1C}">
                           <a14:useLocalDpi xmlns:a14="http://schemas.microsoft.com/office/drawing/2010/main" val="0"/>
@@ -12219,8 +12250,8 @@
       <w:pPr>
         <w:pStyle w:val="Caption"/>
       </w:pPr>
-      <w:bookmarkStart w:id="108" w:name="_Toc7993253"/>
-      <w:bookmarkStart w:id="109" w:name="_Toc8024346"/>
+      <w:bookmarkStart w:id="110" w:name="_Toc7993253"/>
+      <w:bookmarkStart w:id="111" w:name="_Toc8024346"/>
       <w:r>
         <w:t xml:space="preserve">Biểu đồ trình tự </w:t>
       </w:r>
@@ -12257,21 +12288,21 @@
       <w:r>
         <w:t>: Thêm mới thuốc</w:t>
       </w:r>
-      <w:bookmarkEnd w:id="108"/>
-      <w:bookmarkEnd w:id="109"/>
+      <w:bookmarkEnd w:id="110"/>
+      <w:bookmarkEnd w:id="111"/>
     </w:p>
     <w:p>
       <w:pPr>
         <w:pStyle w:val="Heading3"/>
       </w:pPr>
-      <w:bookmarkStart w:id="110" w:name="_Toc8023985"/>
-      <w:bookmarkStart w:id="111" w:name="_Toc8025196"/>
+      <w:bookmarkStart w:id="112" w:name="_Toc8023985"/>
+      <w:bookmarkStart w:id="113" w:name="_Toc8025196"/>
       <w:r>
         <w:lastRenderedPageBreak/>
         <w:t>Nhập thuốc</w:t>
       </w:r>
-      <w:bookmarkEnd w:id="110"/>
-      <w:bookmarkEnd w:id="111"/>
+      <w:bookmarkEnd w:id="112"/>
+      <w:bookmarkEnd w:id="113"/>
     </w:p>
     <w:p>
       <w:pPr>
@@ -12298,7 +12329,7 @@
                     <pic:cNvPicPr/>
                   </pic:nvPicPr>
                   <pic:blipFill>
-                    <a:blip r:embed="rId29" cstate="print">
+                    <a:blip r:embed="rId31" cstate="print">
                       <a:extLst>
                         <a:ext uri="{28A0092B-C50C-407E-A947-70E740481C1C}">
                           <a14:useLocalDpi xmlns:a14="http://schemas.microsoft.com/office/drawing/2010/main" val="0"/>
@@ -12329,8 +12360,8 @@
       <w:pPr>
         <w:pStyle w:val="Caption"/>
       </w:pPr>
-      <w:bookmarkStart w:id="112" w:name="_Toc7993254"/>
-      <w:bookmarkStart w:id="113" w:name="_Toc8024347"/>
+      <w:bookmarkStart w:id="114" w:name="_Toc7993254"/>
+      <w:bookmarkStart w:id="115" w:name="_Toc8024347"/>
       <w:r>
         <w:t xml:space="preserve">Biểu đồ trình tự </w:t>
       </w:r>
@@ -12367,21 +12398,21 @@
       <w:r>
         <w:t>: Nhập thuốc</w:t>
       </w:r>
-      <w:bookmarkEnd w:id="112"/>
-      <w:bookmarkEnd w:id="113"/>
+      <w:bookmarkEnd w:id="114"/>
+      <w:bookmarkEnd w:id="115"/>
     </w:p>
     <w:p>
       <w:pPr>
         <w:pStyle w:val="Heading3"/>
       </w:pPr>
-      <w:bookmarkStart w:id="114" w:name="_Toc8023986"/>
-      <w:bookmarkStart w:id="115" w:name="_Toc8025197"/>
+      <w:bookmarkStart w:id="116" w:name="_Toc8023986"/>
+      <w:bookmarkStart w:id="117" w:name="_Toc8025197"/>
       <w:r>
         <w:lastRenderedPageBreak/>
         <w:t>Bán thuốc</w:t>
       </w:r>
-      <w:bookmarkEnd w:id="114"/>
-      <w:bookmarkEnd w:id="115"/>
+      <w:bookmarkEnd w:id="116"/>
+      <w:bookmarkEnd w:id="117"/>
     </w:p>
     <w:p>
       <w:pPr>
@@ -12408,7 +12439,7 @@
                     <pic:cNvPicPr/>
                   </pic:nvPicPr>
                   <pic:blipFill>
-                    <a:blip r:embed="rId30" cstate="print">
+                    <a:blip r:embed="rId32" cstate="print">
                       <a:extLst>
                         <a:ext uri="{28A0092B-C50C-407E-A947-70E740481C1C}">
                           <a14:useLocalDpi xmlns:a14="http://schemas.microsoft.com/office/drawing/2010/main" val="0"/>
@@ -12439,8 +12470,8 @@
       <w:pPr>
         <w:pStyle w:val="Caption"/>
       </w:pPr>
-      <w:bookmarkStart w:id="116" w:name="_Toc7993255"/>
-      <w:bookmarkStart w:id="117" w:name="_Toc8024348"/>
+      <w:bookmarkStart w:id="118" w:name="_Toc7993255"/>
+      <w:bookmarkStart w:id="119" w:name="_Toc8024348"/>
       <w:r>
         <w:t xml:space="preserve">Biểu đồ trình tự </w:t>
       </w:r>
@@ -12477,21 +12508,21 @@
       <w:r>
         <w:t>: Bán thuốc</w:t>
       </w:r>
-      <w:bookmarkEnd w:id="116"/>
-      <w:bookmarkEnd w:id="117"/>
+      <w:bookmarkEnd w:id="118"/>
+      <w:bookmarkEnd w:id="119"/>
     </w:p>
     <w:p>
       <w:pPr>
         <w:pStyle w:val="Heading3"/>
       </w:pPr>
-      <w:bookmarkStart w:id="118" w:name="_Toc8023987"/>
-      <w:bookmarkStart w:id="119" w:name="_Toc8025198"/>
+      <w:bookmarkStart w:id="120" w:name="_Toc8023987"/>
+      <w:bookmarkStart w:id="121" w:name="_Toc8025198"/>
       <w:r>
         <w:lastRenderedPageBreak/>
         <w:t>Khách trả hàng</w:t>
       </w:r>
-      <w:bookmarkEnd w:id="118"/>
-      <w:bookmarkEnd w:id="119"/>
+      <w:bookmarkEnd w:id="120"/>
+      <w:bookmarkEnd w:id="121"/>
     </w:p>
     <w:p>
       <w:pPr>
@@ -12518,7 +12549,7 @@
                     <pic:cNvPicPr/>
                   </pic:nvPicPr>
                   <pic:blipFill>
-                    <a:blip r:embed="rId31" cstate="print">
+                    <a:blip r:embed="rId33" cstate="print">
                       <a:extLst>
                         <a:ext uri="{28A0092B-C50C-407E-A947-70E740481C1C}">
                           <a14:useLocalDpi xmlns:a14="http://schemas.microsoft.com/office/drawing/2010/main" val="0"/>
@@ -12549,8 +12580,8 @@
       <w:pPr>
         <w:pStyle w:val="Caption"/>
       </w:pPr>
-      <w:bookmarkStart w:id="120" w:name="_Toc7993256"/>
-      <w:bookmarkStart w:id="121" w:name="_Toc8024349"/>
+      <w:bookmarkStart w:id="122" w:name="_Toc7993256"/>
+      <w:bookmarkStart w:id="123" w:name="_Toc8024349"/>
       <w:r>
         <w:t xml:space="preserve">Biểu đồ trình tự </w:t>
       </w:r>
@@ -12587,8 +12618,8 @@
       <w:r>
         <w:t>: Khách trả hàng</w:t>
       </w:r>
-      <w:bookmarkEnd w:id="120"/>
-      <w:bookmarkEnd w:id="121"/>
+      <w:bookmarkEnd w:id="122"/>
+      <w:bookmarkEnd w:id="123"/>
     </w:p>
     <w:p>
       <w:pPr>
@@ -12605,24 +12636,24 @@
       <w:pPr>
         <w:pStyle w:val="Heading2"/>
       </w:pPr>
-      <w:bookmarkStart w:id="122" w:name="_Toc8023988"/>
-      <w:bookmarkStart w:id="123" w:name="_Toc8025199"/>
+      <w:bookmarkStart w:id="124" w:name="_Toc8023988"/>
+      <w:bookmarkStart w:id="125" w:name="_Toc8025199"/>
       <w:r>
         <w:lastRenderedPageBreak/>
         <w:t>Biểu đồ Abusecase</w:t>
       </w:r>
-      <w:bookmarkEnd w:id="122"/>
-      <w:bookmarkEnd w:id="123"/>
+      <w:bookmarkEnd w:id="124"/>
+      <w:bookmarkEnd w:id="125"/>
     </w:p>
     <w:p>
       <w:pPr>
         <w:pStyle w:val="Heading3"/>
       </w:pPr>
-      <w:bookmarkStart w:id="124" w:name="_Toc8025200"/>
+      <w:bookmarkStart w:id="126" w:name="_Toc8025200"/>
       <w:r>
         <w:t>Abusecase từ Nhân viên bán thuốc</w:t>
       </w:r>
-      <w:bookmarkEnd w:id="124"/>
+      <w:bookmarkEnd w:id="126"/>
     </w:p>
     <w:p>
       <w:pPr>
@@ -12649,7 +12680,7 @@
                     <pic:cNvPicPr/>
                   </pic:nvPicPr>
                   <pic:blipFill>
-                    <a:blip r:embed="rId32">
+                    <a:blip r:embed="rId34">
                       <a:extLst>
                         <a:ext uri="{28A0092B-C50C-407E-A947-70E740481C1C}">
                           <a14:useLocalDpi xmlns:a14="http://schemas.microsoft.com/office/drawing/2010/main" val="0"/>
@@ -12680,33 +12711,58 @@
       <w:pPr>
         <w:pStyle w:val="Caption"/>
       </w:pPr>
-      <w:bookmarkStart w:id="125" w:name="_Toc8025209"/>
+      <w:bookmarkStart w:id="127" w:name="_Toc8025209"/>
       <w:r>
         <w:t xml:space="preserve">Biểu đồ Abusecase </w:t>
       </w:r>
-      <w:fldSimple w:instr=" SEQ Biểu_đồ_Abusecase \* ARABIC ">
-        <w:r>
-          <w:rPr>
-            <w:noProof/>
-          </w:rPr>
-          <w:t>1</w:t>
-        </w:r>
-      </w:fldSimple>
+      <w:r>
+        <w:fldChar w:fldCharType="begin"/>
+      </w:r>
+      <w:r>
+        <w:instrText xml:space="preserve"> SEQ Bi</w:instrText>
+      </w:r>
+      <w:r>
+        <w:instrText>ể</w:instrText>
+      </w:r>
+      <w:r>
+        <w:instrText>u_đ</w:instrText>
+      </w:r>
+      <w:r>
+        <w:instrText>ồ</w:instrText>
+      </w:r>
+      <w:r>
+        <w:instrText xml:space="preserve">_Abusecase \* ARABIC </w:instrText>
+      </w:r>
+      <w:r>
+        <w:fldChar w:fldCharType="separate"/>
+      </w:r>
+      <w:r>
+        <w:rPr>
+          <w:noProof/>
+        </w:rPr>
+        <w:t>1</w:t>
+      </w:r>
+      <w:r>
+        <w:rPr>
+          <w:noProof/>
+        </w:rPr>
+        <w:fldChar w:fldCharType="end"/>
+      </w:r>
       <w:r>
         <w:t>: Từ Người dùng trong hệ thống</w:t>
       </w:r>
-      <w:bookmarkEnd w:id="125"/>
+      <w:bookmarkEnd w:id="127"/>
     </w:p>
     <w:p>
       <w:pPr>
         <w:pStyle w:val="Heading3"/>
       </w:pPr>
-      <w:bookmarkStart w:id="126" w:name="_Toc8025201"/>
+      <w:bookmarkStart w:id="128" w:name="_Toc8025201"/>
       <w:r>
         <w:lastRenderedPageBreak/>
         <w:t>Abusecase từ Kẻ tấn công bên ngoài</w:t>
       </w:r>
-      <w:bookmarkEnd w:id="126"/>
+      <w:bookmarkEnd w:id="128"/>
     </w:p>
     <w:p>
       <w:pPr>
@@ -12733,7 +12789,7 @@
                     <pic:cNvPicPr/>
                   </pic:nvPicPr>
                   <pic:blipFill>
-                    <a:blip r:embed="rId33" cstate="print">
+                    <a:blip r:embed="rId35" cstate="print">
                       <a:extLst>
                         <a:ext uri="{28A0092B-C50C-407E-A947-70E740481C1C}">
                           <a14:useLocalDpi xmlns:a14="http://schemas.microsoft.com/office/drawing/2010/main" val="0"/>
@@ -12764,22 +12820,47 @@
       <w:pPr>
         <w:pStyle w:val="Caption"/>
       </w:pPr>
-      <w:bookmarkStart w:id="127" w:name="_Toc8025210"/>
+      <w:bookmarkStart w:id="129" w:name="_Toc8025210"/>
       <w:r>
         <w:t xml:space="preserve">Biểu đồ Abusecase </w:t>
       </w:r>
-      <w:fldSimple w:instr=" SEQ Biểu_đồ_Abusecase \* ARABIC ">
-        <w:r>
-          <w:rPr>
-            <w:noProof/>
-          </w:rPr>
-          <w:t>2</w:t>
-        </w:r>
-      </w:fldSimple>
+      <w:r>
+        <w:fldChar w:fldCharType="begin"/>
+      </w:r>
+      <w:r>
+        <w:instrText xml:space="preserve"> SEQ Bi</w:instrText>
+      </w:r>
+      <w:r>
+        <w:instrText>ể</w:instrText>
+      </w:r>
+      <w:r>
+        <w:instrText>u_đ</w:instrText>
+      </w:r>
+      <w:r>
+        <w:instrText>ồ</w:instrText>
+      </w:r>
+      <w:r>
+        <w:instrText xml:space="preserve">_Abusecase \* ARABIC </w:instrText>
+      </w:r>
+      <w:r>
+        <w:fldChar w:fldCharType="separate"/>
+      </w:r>
+      <w:r>
+        <w:rPr>
+          <w:noProof/>
+        </w:rPr>
+        <w:t>2</w:t>
+      </w:r>
+      <w:r>
+        <w:rPr>
+          <w:noProof/>
+        </w:rPr>
+        <w:fldChar w:fldCharType="end"/>
+      </w:r>
       <w:r>
         <w:t>: Từ kẻ tấn công bên ngoài hệ thống</w:t>
       </w:r>
-      <w:bookmarkEnd w:id="127"/>
+      <w:bookmarkEnd w:id="129"/>
     </w:p>
     <w:p>
       <w:pPr>
@@ -12796,14 +12877,14 @@
       <w:pPr>
         <w:pStyle w:val="Heading1"/>
       </w:pPr>
-      <w:bookmarkStart w:id="128" w:name="_Toc8023989"/>
-      <w:bookmarkStart w:id="129" w:name="_Toc8025202"/>
+      <w:bookmarkStart w:id="130" w:name="_Toc8023989"/>
+      <w:bookmarkStart w:id="131" w:name="_Toc8025202"/>
       <w:r>
         <w:lastRenderedPageBreak/>
         <w:t>Tài liệu đặc tả SRS</w:t>
       </w:r>
-      <w:bookmarkEnd w:id="128"/>
-      <w:bookmarkEnd w:id="129"/>
+      <w:bookmarkEnd w:id="130"/>
+      <w:bookmarkEnd w:id="131"/>
     </w:p>
     <w:p>
       <w:r>
@@ -12825,43 +12906,43 @@
       <w:pPr>
         <w:pStyle w:val="Heading1"/>
       </w:pPr>
-      <w:bookmarkStart w:id="130" w:name="_Toc8023990"/>
-      <w:bookmarkStart w:id="131" w:name="_Toc8025203"/>
+      <w:bookmarkStart w:id="132" w:name="_Toc8023990"/>
+      <w:bookmarkStart w:id="133" w:name="_Toc8025203"/>
       <w:r>
         <w:lastRenderedPageBreak/>
         <w:t>Kết luận chung</w:t>
       </w:r>
-      <w:bookmarkEnd w:id="130"/>
-      <w:bookmarkEnd w:id="131"/>
-    </w:p>
-    <w:p>
-      <w:pPr>
-        <w:pStyle w:val="Heading2"/>
-      </w:pPr>
-      <w:bookmarkStart w:id="132" w:name="_Toc8023991"/>
-      <w:bookmarkStart w:id="133" w:name="_Toc8025204"/>
-      <w:r>
-        <w:t>Kết quả đạt được</w:t>
-      </w:r>
       <w:bookmarkEnd w:id="132"/>
       <w:bookmarkEnd w:id="133"/>
     </w:p>
     <w:p>
-      <w:r>
-        <w:t>Dù trong quá trình tìm hiểu có gặp không ít khó khăn, khúc mắc, nhưng các thành viên trong nhóm đều rất tích cực trao đổi, chỉ bảo, học hỏi lẫn nhau, nên đã từng bước hoàn thành cơ bản các mục tiêu của đề tài đã đặt ra.</w:t>
-      </w:r>
-    </w:p>
-    <w:p>
-      <w:pPr>
-        <w:pStyle w:val="Heading3"/>
-      </w:pPr>
-      <w:bookmarkStart w:id="134" w:name="_Toc8023992"/>
-      <w:bookmarkStart w:id="135" w:name="_Toc8025205"/>
-      <w:r>
-        <w:t>Kết quả tích cực</w:t>
+      <w:pPr>
+        <w:pStyle w:val="Heading2"/>
+      </w:pPr>
+      <w:bookmarkStart w:id="134" w:name="_Toc8023991"/>
+      <w:bookmarkStart w:id="135" w:name="_Toc8025204"/>
+      <w:r>
+        <w:t>Kết quả đạt được</w:t>
       </w:r>
       <w:bookmarkEnd w:id="134"/>
       <w:bookmarkEnd w:id="135"/>
+    </w:p>
+    <w:p>
+      <w:r>
+        <w:t>Dù trong quá trình tìm hiểu có gặp không ít khó khăn, khúc mắc, nhưng các thành viên trong nhóm đều rất tích cực trao đổi, chỉ bảo, học hỏi lẫn nhau, nên đã từng bước hoàn thành cơ bản các mục tiêu của đề tài đã đặt ra.</w:t>
+      </w:r>
+    </w:p>
+    <w:p>
+      <w:pPr>
+        <w:pStyle w:val="Heading3"/>
+      </w:pPr>
+      <w:bookmarkStart w:id="136" w:name="_Toc8023992"/>
+      <w:bookmarkStart w:id="137" w:name="_Toc8025205"/>
+      <w:r>
+        <w:t>Kết quả tích cực</w:t>
+      </w:r>
+      <w:bookmarkEnd w:id="136"/>
+      <w:bookmarkEnd w:id="137"/>
     </w:p>
     <w:p>
       <w:pPr>
@@ -12927,13 +13008,13 @@
       <w:pPr>
         <w:pStyle w:val="Heading3"/>
       </w:pPr>
-      <w:bookmarkStart w:id="136" w:name="_Toc8023993"/>
-      <w:bookmarkStart w:id="137" w:name="_Toc8025206"/>
+      <w:bookmarkStart w:id="138" w:name="_Toc8023993"/>
+      <w:bookmarkStart w:id="139" w:name="_Toc8025206"/>
       <w:r>
         <w:t>Những hạn chế</w:t>
       </w:r>
-      <w:bookmarkEnd w:id="136"/>
-      <w:bookmarkEnd w:id="137"/>
+      <w:bookmarkEnd w:id="138"/>
+      <w:bookmarkEnd w:id="139"/>
     </w:p>
     <w:p>
       <w:pPr>
@@ -12983,14 +13064,14 @@
       <w:pPr>
         <w:pStyle w:val="Heading1"/>
       </w:pPr>
-      <w:bookmarkStart w:id="138" w:name="_Toc8023994"/>
-      <w:bookmarkStart w:id="139" w:name="_Toc8025207"/>
+      <w:bookmarkStart w:id="140" w:name="_Toc8023994"/>
+      <w:bookmarkStart w:id="141" w:name="_Toc8025207"/>
       <w:r>
         <w:lastRenderedPageBreak/>
         <w:t>Phụ lục</w:t>
       </w:r>
-      <w:bookmarkEnd w:id="138"/>
-      <w:bookmarkEnd w:id="139"/>
+      <w:bookmarkEnd w:id="140"/>
+      <w:bookmarkEnd w:id="141"/>
     </w:p>
     <w:p>
       <w:pPr>
@@ -13003,8 +13084,8 @@
         <w:br w:type="page"/>
       </w:r>
     </w:p>
-    <w:bookmarkStart w:id="140" w:name="_Toc8025208" w:displacedByCustomXml="next"/>
-    <w:bookmarkStart w:id="141" w:name="_Toc8023995" w:displacedByCustomXml="next"/>
+    <w:bookmarkStart w:id="142" w:name="_Toc8023995" w:displacedByCustomXml="next"/>
+    <w:bookmarkStart w:id="143" w:name="_Toc8025208" w:displacedByCustomXml="next"/>
     <w:sdt>
       <w:sdtPr>
         <w:rPr>
@@ -13020,6 +13101,7 @@
           <w:docPartUnique/>
         </w:docPartObj>
       </w:sdtPr>
+      <w:sdtEndPr/>
       <w:sdtContent>
         <w:p>
           <w:pPr>
@@ -13028,14 +13110,15 @@
           <w:r>
             <w:t>Tài liệu tham khảo</w:t>
           </w:r>
-          <w:bookmarkEnd w:id="141"/>
-          <w:bookmarkEnd w:id="140"/>
+          <w:bookmarkEnd w:id="143"/>
+          <w:bookmarkEnd w:id="142"/>
         </w:p>
         <w:sdt>
           <w:sdtPr>
             <w:id w:val="111145805"/>
             <w:bibliography/>
           </w:sdtPr>
+          <w:sdtEndPr/>
           <w:sdtContent>
             <w:p>
               <w:pPr>
@@ -13069,7 +13152,7 @@
               </w:tblPr>
               <w:tblGrid>
                 <w:gridCol w:w="379"/>
-                <w:gridCol w:w="9026"/>
+                <w:gridCol w:w="9116"/>
               </w:tblGrid>
               <w:tr>
                 <w:trPr>
@@ -13442,7 +13525,7 @@
       </w:pPr>
     </w:p>
     <w:sectPr>
-      <w:footerReference w:type="default" r:id="rId34"/>
+      <w:footerReference w:type="default" r:id="rId36"/>
       <w:pgSz w:w="12240" w:h="15840"/>
       <w:pgMar w:top="1440" w:right="1134" w:bottom="1440" w:left="1701" w:header="567" w:footer="397" w:gutter="0"/>
       <w:pgNumType w:start="1"/>
@@ -13453,8 +13536,45 @@
 </w:document>
 </file>
 
+<file path=word/comments.xml><?xml version="1.0" encoding="utf-8"?>
+<w:comments xmlns:wpc="http://schemas.microsoft.com/office/word/2010/wordprocessingCanvas" xmlns:mc="http://schemas.openxmlformats.org/markup-compatibility/2006" xmlns:o="urn:schemas-microsoft-com:office:office" xmlns:r="http://schemas.openxmlformats.org/officeDocument/2006/relationships" xmlns:m="http://schemas.openxmlformats.org/officeDocument/2006/math" xmlns:v="urn:schemas-microsoft-com:vml" xmlns:wp14="http://schemas.microsoft.com/office/word/2010/wordprocessingDrawing" xmlns:wp="http://schemas.openxmlformats.org/drawingml/2006/wordprocessingDrawing" xmlns:w10="urn:schemas-microsoft-com:office:word" xmlns:w="http://schemas.openxmlformats.org/wordprocessingml/2006/main" xmlns:w14="http://schemas.microsoft.com/office/word/2010/wordml" xmlns:wpg="http://schemas.microsoft.com/office/word/2010/wordprocessingGroup" xmlns:wpi="http://schemas.microsoft.com/office/word/2010/wordprocessingInk" xmlns:wne="http://schemas.microsoft.com/office/word/2006/wordml" xmlns:wps="http://schemas.microsoft.com/office/word/2010/wordprocessingShape" mc:Ignorable="w14 wp14">
+  <w:comment w:id="1" w:author="TRAN MINH TUAN" w:date="2019-05-07T21:34:00Z" w:initials="TMT">
+    <w:p>
+      <w:pPr>
+        <w:pStyle w:val="CommentText"/>
+      </w:pPr>
+      <w:r>
+        <w:rPr>
+          <w:rStyle w:val="CommentReference"/>
+        </w:rPr>
+        <w:annotationRef/>
+      </w:r>
+      <w:r>
+        <w:t>Sửa lại đánh số trang</w:t>
+      </w:r>
+    </w:p>
+  </w:comment>
+  <w:comment w:id="6" w:author="TRAN MINH TUAN" w:date="2019-05-07T21:34:00Z" w:initials="TMT">
+    <w:p>
+      <w:pPr>
+        <w:pStyle w:val="CommentText"/>
+      </w:pPr>
+      <w:r>
+        <w:rPr>
+          <w:rStyle w:val="CommentReference"/>
+        </w:rPr>
+        <w:annotationRef/>
+      </w:r>
+      <w:r>
+        <w:t>Bỏ số [2]</w:t>
+      </w:r>
+    </w:p>
+  </w:comment>
+</w:comments>
+</file>
+
 <file path=word/endnotes.xml><?xml version="1.0" encoding="utf-8"?>
-<w:endnotes xmlns:wpc="http://schemas.microsoft.com/office/word/2010/wordprocessingCanvas" xmlns:cx="http://schemas.microsoft.com/office/drawing/2014/chartex" xmlns:cx1="http://schemas.microsoft.com/office/drawing/2015/9/8/chartex" xmlns:cx2="http://schemas.microsoft.com/office/drawing/2015/10/21/chartex" xmlns:cx3="http://schemas.microsoft.com/office/drawing/2016/5/9/chartex" xmlns:cx4="http://schemas.microsoft.com/office/drawing/2016/5/10/chartex" xmlns:cx5="http://schemas.microsoft.com/office/drawing/2016/5/11/chartex" xmlns:cx6="http://schemas.microsoft.com/office/drawing/2016/5/12/chartex" xmlns:cx7="http://schemas.microsoft.com/office/drawing/2016/5/13/chartex" xmlns:cx8="http://schemas.microsoft.com/office/drawing/2016/5/14/chartex" xmlns:mc="http://schemas.openxmlformats.org/markup-compatibility/2006" xmlns:aink="http://schemas.microsoft.com/office/drawing/2016/ink" xmlns:am3d="http://schemas.microsoft.com/office/drawing/2017/model3d" xmlns:o="urn:schemas-microsoft-com:office:office" xmlns:r="http://schemas.openxmlformats.org/officeDocument/2006/relationships" xmlns:m="http://schemas.openxmlformats.org/officeDocument/2006/math" xmlns:v="urn:schemas-microsoft-com:vml" xmlns:wp14="http://schemas.microsoft.com/office/word/2010/wordprocessingDrawing" xmlns:wp="http://schemas.openxmlformats.org/drawingml/2006/wordprocessingDrawing" xmlns:w10="urn:schemas-microsoft-com:office:word" xmlns:w="http://schemas.openxmlformats.org/wordprocessingml/2006/main" xmlns:w14="http://schemas.microsoft.com/office/word/2010/wordml" xmlns:w15="http://schemas.microsoft.com/office/word/2012/wordml" xmlns:w16cid="http://schemas.microsoft.com/office/word/2016/wordml/cid" xmlns:w16se="http://schemas.microsoft.com/office/word/2015/wordml/symex" xmlns:wpg="http://schemas.microsoft.com/office/word/2010/wordprocessingGroup" xmlns:wpi="http://schemas.microsoft.com/office/word/2010/wordprocessingInk" xmlns:wne="http://schemas.microsoft.com/office/word/2006/wordml" xmlns:wps="http://schemas.microsoft.com/office/word/2010/wordprocessingShape" mc:Ignorable="w14 w15 w16se w16cid wp14">
+<w:endnotes xmlns:wpc="http://schemas.microsoft.com/office/word/2010/wordprocessingCanvas" xmlns:mc="http://schemas.openxmlformats.org/markup-compatibility/2006" xmlns:o="urn:schemas-microsoft-com:office:office" xmlns:r="http://schemas.openxmlformats.org/officeDocument/2006/relationships" xmlns:m="http://schemas.openxmlformats.org/officeDocument/2006/math" xmlns:v="urn:schemas-microsoft-com:vml" xmlns:wp14="http://schemas.microsoft.com/office/word/2010/wordprocessingDrawing" xmlns:wp="http://schemas.openxmlformats.org/drawingml/2006/wordprocessingDrawing" xmlns:w10="urn:schemas-microsoft-com:office:word" xmlns:w="http://schemas.openxmlformats.org/wordprocessingml/2006/main" xmlns:w14="http://schemas.microsoft.com/office/word/2010/wordml" xmlns:wpg="http://schemas.microsoft.com/office/word/2010/wordprocessingGroup" xmlns:wpi="http://schemas.microsoft.com/office/word/2010/wordprocessingInk" xmlns:wne="http://schemas.microsoft.com/office/word/2006/wordml" xmlns:wps="http://schemas.microsoft.com/office/word/2010/wordprocessingShape" mc:Ignorable="w14 wp14">
   <w:endnote w:type="separator" w:id="-1">
     <w:p>
       <w:pPr>
@@ -13479,7 +13599,7 @@
 </file>
 
 <file path=word/footer1.xml><?xml version="1.0" encoding="utf-8"?>
-<w:ftr xmlns:wpc="http://schemas.microsoft.com/office/word/2010/wordprocessingCanvas" xmlns:cx="http://schemas.microsoft.com/office/drawing/2014/chartex" xmlns:cx1="http://schemas.microsoft.com/office/drawing/2015/9/8/chartex" xmlns:cx2="http://schemas.microsoft.com/office/drawing/2015/10/21/chartex" xmlns:cx3="http://schemas.microsoft.com/office/drawing/2016/5/9/chartex" xmlns:cx4="http://schemas.microsoft.com/office/drawing/2016/5/10/chartex" xmlns:cx5="http://schemas.microsoft.com/office/drawing/2016/5/11/chartex" xmlns:cx6="http://schemas.microsoft.com/office/drawing/2016/5/12/chartex" xmlns:cx7="http://schemas.microsoft.com/office/drawing/2016/5/13/chartex" xmlns:cx8="http://schemas.microsoft.com/office/drawing/2016/5/14/chartex" xmlns:mc="http://schemas.openxmlformats.org/markup-compatibility/2006" xmlns:aink="http://schemas.microsoft.com/office/drawing/2016/ink" xmlns:am3d="http://schemas.microsoft.com/office/drawing/2017/model3d" xmlns:o="urn:schemas-microsoft-com:office:office" xmlns:r="http://schemas.openxmlformats.org/officeDocument/2006/relationships" xmlns:m="http://schemas.openxmlformats.org/officeDocument/2006/math" xmlns:v="urn:schemas-microsoft-com:vml" xmlns:wp14="http://schemas.microsoft.com/office/word/2010/wordprocessingDrawing" xmlns:wp="http://schemas.openxmlformats.org/drawingml/2006/wordprocessingDrawing" xmlns:w10="urn:schemas-microsoft-com:office:word" xmlns:w="http://schemas.openxmlformats.org/wordprocessingml/2006/main" xmlns:w14="http://schemas.microsoft.com/office/word/2010/wordml" xmlns:w15="http://schemas.microsoft.com/office/word/2012/wordml" xmlns:w16cid="http://schemas.microsoft.com/office/word/2016/wordml/cid" xmlns:w16se="http://schemas.microsoft.com/office/word/2015/wordml/symex" xmlns:wpg="http://schemas.microsoft.com/office/word/2010/wordprocessingGroup" xmlns:wpi="http://schemas.microsoft.com/office/word/2010/wordprocessingInk" xmlns:wne="http://schemas.microsoft.com/office/word/2006/wordml" xmlns:wps="http://schemas.microsoft.com/office/word/2010/wordprocessingShape" mc:Ignorable="w14 w15 w16se w16cid wp14">
+<w:ftr xmlns:wpc="http://schemas.microsoft.com/office/word/2010/wordprocessingCanvas" xmlns:mc="http://schemas.openxmlformats.org/markup-compatibility/2006" xmlns:o="urn:schemas-microsoft-com:office:office" xmlns:r="http://schemas.openxmlformats.org/officeDocument/2006/relationships" xmlns:m="http://schemas.openxmlformats.org/officeDocument/2006/math" xmlns:v="urn:schemas-microsoft-com:vml" xmlns:wp14="http://schemas.microsoft.com/office/word/2010/wordprocessingDrawing" xmlns:wp="http://schemas.openxmlformats.org/drawingml/2006/wordprocessingDrawing" xmlns:w10="urn:schemas-microsoft-com:office:word" xmlns:w="http://schemas.openxmlformats.org/wordprocessingml/2006/main" xmlns:w14="http://schemas.microsoft.com/office/word/2010/wordml" xmlns:wpg="http://schemas.microsoft.com/office/word/2010/wordprocessingGroup" xmlns:wpi="http://schemas.microsoft.com/office/word/2010/wordprocessingInk" xmlns:wne="http://schemas.microsoft.com/office/word/2006/wordml" xmlns:wps="http://schemas.microsoft.com/office/word/2010/wordprocessingShape" mc:Ignorable="w14 wp14">
   <w:p>
     <w:pPr>
       <w:pStyle w:val="Footer"/>
@@ -13489,7 +13609,7 @@
 </file>
 
 <file path=word/footer2.xml><?xml version="1.0" encoding="utf-8"?>
-<w:ftr xmlns:wpc="http://schemas.microsoft.com/office/word/2010/wordprocessingCanvas" xmlns:cx="http://schemas.microsoft.com/office/drawing/2014/chartex" xmlns:cx1="http://schemas.microsoft.com/office/drawing/2015/9/8/chartex" xmlns:cx2="http://schemas.microsoft.com/office/drawing/2015/10/21/chartex" xmlns:cx3="http://schemas.microsoft.com/office/drawing/2016/5/9/chartex" xmlns:cx4="http://schemas.microsoft.com/office/drawing/2016/5/10/chartex" xmlns:cx5="http://schemas.microsoft.com/office/drawing/2016/5/11/chartex" xmlns:cx6="http://schemas.microsoft.com/office/drawing/2016/5/12/chartex" xmlns:cx7="http://schemas.microsoft.com/office/drawing/2016/5/13/chartex" xmlns:cx8="http://schemas.microsoft.com/office/drawing/2016/5/14/chartex" xmlns:mc="http://schemas.openxmlformats.org/markup-compatibility/2006" xmlns:aink="http://schemas.microsoft.com/office/drawing/2016/ink" xmlns:am3d="http://schemas.microsoft.com/office/drawing/2017/model3d" xmlns:o="urn:schemas-microsoft-com:office:office" xmlns:r="http://schemas.openxmlformats.org/officeDocument/2006/relationships" xmlns:m="http://schemas.openxmlformats.org/officeDocument/2006/math" xmlns:v="urn:schemas-microsoft-com:vml" xmlns:wp14="http://schemas.microsoft.com/office/word/2010/wordprocessingDrawing" xmlns:wp="http://schemas.openxmlformats.org/drawingml/2006/wordprocessingDrawing" xmlns:w10="urn:schemas-microsoft-com:office:word" xmlns:w="http://schemas.openxmlformats.org/wordprocessingml/2006/main" xmlns:w14="http://schemas.microsoft.com/office/word/2010/wordml" xmlns:w15="http://schemas.microsoft.com/office/word/2012/wordml" xmlns:w16cid="http://schemas.microsoft.com/office/word/2016/wordml/cid" xmlns:w16se="http://schemas.microsoft.com/office/word/2015/wordml/symex" xmlns:wpg="http://schemas.microsoft.com/office/word/2010/wordprocessingGroup" xmlns:wpi="http://schemas.microsoft.com/office/word/2010/wordprocessingInk" xmlns:wne="http://schemas.microsoft.com/office/word/2006/wordml" xmlns:wps="http://schemas.microsoft.com/office/word/2010/wordprocessingShape" mc:Ignorable="w14 w15 w16se w16cid wp14">
+<w:ftr xmlns:wpc="http://schemas.microsoft.com/office/word/2010/wordprocessingCanvas" xmlns:mc="http://schemas.openxmlformats.org/markup-compatibility/2006" xmlns:o="urn:schemas-microsoft-com:office:office" xmlns:r="http://schemas.openxmlformats.org/officeDocument/2006/relationships" xmlns:m="http://schemas.openxmlformats.org/officeDocument/2006/math" xmlns:v="urn:schemas-microsoft-com:vml" xmlns:wp14="http://schemas.microsoft.com/office/word/2010/wordprocessingDrawing" xmlns:wp="http://schemas.openxmlformats.org/drawingml/2006/wordprocessingDrawing" xmlns:w10="urn:schemas-microsoft-com:office:word" xmlns:w="http://schemas.openxmlformats.org/wordprocessingml/2006/main" xmlns:w14="http://schemas.microsoft.com/office/word/2010/wordml" xmlns:wpg="http://schemas.microsoft.com/office/word/2010/wordprocessingGroup" xmlns:wpi="http://schemas.microsoft.com/office/word/2010/wordprocessingInk" xmlns:wne="http://schemas.microsoft.com/office/word/2006/wordml" xmlns:wps="http://schemas.microsoft.com/office/word/2010/wordprocessingShape" mc:Ignorable="w14 wp14">
   <w:sdt>
     <w:sdtPr>
       <w:id w:val="-349417161"/>
@@ -13533,7 +13653,7 @@
           <w:rPr>
             <w:noProof/>
           </w:rPr>
-          <w:t>2</w:t>
+          <w:t>vi</w:t>
         </w:r>
         <w:r>
           <w:rPr>
@@ -13571,7 +13691,7 @@
 </file>
 
 <file path=word/footer3.xml><?xml version="1.0" encoding="utf-8"?>
-<w:ftr xmlns:wpc="http://schemas.microsoft.com/office/word/2010/wordprocessingCanvas" xmlns:cx="http://schemas.microsoft.com/office/drawing/2014/chartex" xmlns:cx1="http://schemas.microsoft.com/office/drawing/2015/9/8/chartex" xmlns:cx2="http://schemas.microsoft.com/office/drawing/2015/10/21/chartex" xmlns:cx3="http://schemas.microsoft.com/office/drawing/2016/5/9/chartex" xmlns:cx4="http://schemas.microsoft.com/office/drawing/2016/5/10/chartex" xmlns:cx5="http://schemas.microsoft.com/office/drawing/2016/5/11/chartex" xmlns:cx6="http://schemas.microsoft.com/office/drawing/2016/5/12/chartex" xmlns:cx7="http://schemas.microsoft.com/office/drawing/2016/5/13/chartex" xmlns:cx8="http://schemas.microsoft.com/office/drawing/2016/5/14/chartex" xmlns:mc="http://schemas.openxmlformats.org/markup-compatibility/2006" xmlns:aink="http://schemas.microsoft.com/office/drawing/2016/ink" xmlns:am3d="http://schemas.microsoft.com/office/drawing/2017/model3d" xmlns:o="urn:schemas-microsoft-com:office:office" xmlns:r="http://schemas.openxmlformats.org/officeDocument/2006/relationships" xmlns:m="http://schemas.openxmlformats.org/officeDocument/2006/math" xmlns:v="urn:schemas-microsoft-com:vml" xmlns:wp14="http://schemas.microsoft.com/office/word/2010/wordprocessingDrawing" xmlns:wp="http://schemas.openxmlformats.org/drawingml/2006/wordprocessingDrawing" xmlns:w10="urn:schemas-microsoft-com:office:word" xmlns:w="http://schemas.openxmlformats.org/wordprocessingml/2006/main" xmlns:w14="http://schemas.microsoft.com/office/word/2010/wordml" xmlns:w15="http://schemas.microsoft.com/office/word/2012/wordml" xmlns:w16cid="http://schemas.microsoft.com/office/word/2016/wordml/cid" xmlns:w16se="http://schemas.microsoft.com/office/word/2015/wordml/symex" xmlns:wpg="http://schemas.microsoft.com/office/word/2010/wordprocessingGroup" xmlns:wpi="http://schemas.microsoft.com/office/word/2010/wordprocessingInk" xmlns:wne="http://schemas.microsoft.com/office/word/2006/wordml" xmlns:wps="http://schemas.microsoft.com/office/word/2010/wordprocessingShape" mc:Ignorable="w14 w15 w16se w16cid wp14">
+<w:ftr xmlns:wpc="http://schemas.microsoft.com/office/word/2010/wordprocessingCanvas" xmlns:mc="http://schemas.openxmlformats.org/markup-compatibility/2006" xmlns:o="urn:schemas-microsoft-com:office:office" xmlns:r="http://schemas.openxmlformats.org/officeDocument/2006/relationships" xmlns:m="http://schemas.openxmlformats.org/officeDocument/2006/math" xmlns:v="urn:schemas-microsoft-com:vml" xmlns:wp14="http://schemas.microsoft.com/office/word/2010/wordprocessingDrawing" xmlns:wp="http://schemas.openxmlformats.org/drawingml/2006/wordprocessingDrawing" xmlns:w10="urn:schemas-microsoft-com:office:word" xmlns:w="http://schemas.openxmlformats.org/wordprocessingml/2006/main" xmlns:w14="http://schemas.microsoft.com/office/word/2010/wordml" xmlns:wpg="http://schemas.microsoft.com/office/word/2010/wordprocessingGroup" xmlns:wpi="http://schemas.microsoft.com/office/word/2010/wordprocessingInk" xmlns:wne="http://schemas.microsoft.com/office/word/2006/wordml" xmlns:wps="http://schemas.microsoft.com/office/word/2010/wordprocessingShape" mc:Ignorable="w14 wp14">
   <w:sdt>
     <w:sdtPr>
       <w:id w:val="-1605184213"/>
@@ -13645,7 +13765,7 @@
 </file>
 
 <file path=word/footnotes.xml><?xml version="1.0" encoding="utf-8"?>
-<w:footnotes xmlns:wpc="http://schemas.microsoft.com/office/word/2010/wordprocessingCanvas" xmlns:cx="http://schemas.microsoft.com/office/drawing/2014/chartex" xmlns:cx1="http://schemas.microsoft.com/office/drawing/2015/9/8/chartex" xmlns:cx2="http://schemas.microsoft.com/office/drawing/2015/10/21/chartex" xmlns:cx3="http://schemas.microsoft.com/office/drawing/2016/5/9/chartex" xmlns:cx4="http://schemas.microsoft.com/office/drawing/2016/5/10/chartex" xmlns:cx5="http://schemas.microsoft.com/office/drawing/2016/5/11/chartex" xmlns:cx6="http://schemas.microsoft.com/office/drawing/2016/5/12/chartex" xmlns:cx7="http://schemas.microsoft.com/office/drawing/2016/5/13/chartex" xmlns:cx8="http://schemas.microsoft.com/office/drawing/2016/5/14/chartex" xmlns:mc="http://schemas.openxmlformats.org/markup-compatibility/2006" xmlns:aink="http://schemas.microsoft.com/office/drawing/2016/ink" xmlns:am3d="http://schemas.microsoft.com/office/drawing/2017/model3d" xmlns:o="urn:schemas-microsoft-com:office:office" xmlns:r="http://schemas.openxmlformats.org/officeDocument/2006/relationships" xmlns:m="http://schemas.openxmlformats.org/officeDocument/2006/math" xmlns:v="urn:schemas-microsoft-com:vml" xmlns:wp14="http://schemas.microsoft.com/office/word/2010/wordprocessingDrawing" xmlns:wp="http://schemas.openxmlformats.org/drawingml/2006/wordprocessingDrawing" xmlns:w10="urn:schemas-microsoft-com:office:word" xmlns:w="http://schemas.openxmlformats.org/wordprocessingml/2006/main" xmlns:w14="http://schemas.microsoft.com/office/word/2010/wordml" xmlns:w15="http://schemas.microsoft.com/office/word/2012/wordml" xmlns:w16cid="http://schemas.microsoft.com/office/word/2016/wordml/cid" xmlns:w16se="http://schemas.microsoft.com/office/word/2015/wordml/symex" xmlns:wpg="http://schemas.microsoft.com/office/word/2010/wordprocessingGroup" xmlns:wpi="http://schemas.microsoft.com/office/word/2010/wordprocessingInk" xmlns:wne="http://schemas.microsoft.com/office/word/2006/wordml" xmlns:wps="http://schemas.microsoft.com/office/word/2010/wordprocessingShape" mc:Ignorable="w14 w15 w16se w16cid wp14">
+<w:footnotes xmlns:wpc="http://schemas.microsoft.com/office/word/2010/wordprocessingCanvas" xmlns:mc="http://schemas.openxmlformats.org/markup-compatibility/2006" xmlns:o="urn:schemas-microsoft-com:office:office" xmlns:r="http://schemas.openxmlformats.org/officeDocument/2006/relationships" xmlns:m="http://schemas.openxmlformats.org/officeDocument/2006/math" xmlns:v="urn:schemas-microsoft-com:vml" xmlns:wp14="http://schemas.microsoft.com/office/word/2010/wordprocessingDrawing" xmlns:wp="http://schemas.openxmlformats.org/drawingml/2006/wordprocessingDrawing" xmlns:w10="urn:schemas-microsoft-com:office:word" xmlns:w="http://schemas.openxmlformats.org/wordprocessingml/2006/main" xmlns:w14="http://schemas.microsoft.com/office/word/2010/wordml" xmlns:wpg="http://schemas.microsoft.com/office/word/2010/wordprocessingGroup" xmlns:wpi="http://schemas.microsoft.com/office/word/2010/wordprocessingInk" xmlns:wne="http://schemas.microsoft.com/office/word/2006/wordml" xmlns:wps="http://schemas.microsoft.com/office/word/2010/wordprocessingShape" mc:Ignorable="w14 wp14">
   <w:footnote w:type="separator" w:id="-1">
     <w:p>
       <w:pPr>
@@ -13670,7 +13790,7 @@
 </file>
 
 <file path=word/header1.xml><?xml version="1.0" encoding="utf-8"?>
-<w:hdr xmlns:wpc="http://schemas.microsoft.com/office/word/2010/wordprocessingCanvas" xmlns:cx="http://schemas.microsoft.com/office/drawing/2014/chartex" xmlns:cx1="http://schemas.microsoft.com/office/drawing/2015/9/8/chartex" xmlns:cx2="http://schemas.microsoft.com/office/drawing/2015/10/21/chartex" xmlns:cx3="http://schemas.microsoft.com/office/drawing/2016/5/9/chartex" xmlns:cx4="http://schemas.microsoft.com/office/drawing/2016/5/10/chartex" xmlns:cx5="http://schemas.microsoft.com/office/drawing/2016/5/11/chartex" xmlns:cx6="http://schemas.microsoft.com/office/drawing/2016/5/12/chartex" xmlns:cx7="http://schemas.microsoft.com/office/drawing/2016/5/13/chartex" xmlns:cx8="http://schemas.microsoft.com/office/drawing/2016/5/14/chartex" xmlns:mc="http://schemas.openxmlformats.org/markup-compatibility/2006" xmlns:aink="http://schemas.microsoft.com/office/drawing/2016/ink" xmlns:am3d="http://schemas.microsoft.com/office/drawing/2017/model3d" xmlns:o="urn:schemas-microsoft-com:office:office" xmlns:r="http://schemas.openxmlformats.org/officeDocument/2006/relationships" xmlns:m="http://schemas.openxmlformats.org/officeDocument/2006/math" xmlns:v="urn:schemas-microsoft-com:vml" xmlns:wp14="http://schemas.microsoft.com/office/word/2010/wordprocessingDrawing" xmlns:wp="http://schemas.openxmlformats.org/drawingml/2006/wordprocessingDrawing" xmlns:w10="urn:schemas-microsoft-com:office:word" xmlns:w="http://schemas.openxmlformats.org/wordprocessingml/2006/main" xmlns:w14="http://schemas.microsoft.com/office/word/2010/wordml" xmlns:w15="http://schemas.microsoft.com/office/word/2012/wordml" xmlns:w16cid="http://schemas.microsoft.com/office/word/2016/wordml/cid" xmlns:w16se="http://schemas.microsoft.com/office/word/2015/wordml/symex" xmlns:wpg="http://schemas.microsoft.com/office/word/2010/wordprocessingGroup" xmlns:wpi="http://schemas.microsoft.com/office/word/2010/wordprocessingInk" xmlns:wne="http://schemas.microsoft.com/office/word/2006/wordml" xmlns:wps="http://schemas.microsoft.com/office/word/2010/wordprocessingShape" mc:Ignorable="w14 w15 w16se w16cid wp14">
+<w:hdr xmlns:wpc="http://schemas.microsoft.com/office/word/2010/wordprocessingCanvas" xmlns:mc="http://schemas.openxmlformats.org/markup-compatibility/2006" xmlns:o="urn:schemas-microsoft-com:office:office" xmlns:r="http://schemas.openxmlformats.org/officeDocument/2006/relationships" xmlns:m="http://schemas.openxmlformats.org/officeDocument/2006/math" xmlns:v="urn:schemas-microsoft-com:vml" xmlns:wp14="http://schemas.microsoft.com/office/word/2010/wordprocessingDrawing" xmlns:wp="http://schemas.openxmlformats.org/drawingml/2006/wordprocessingDrawing" xmlns:w10="urn:schemas-microsoft-com:office:word" xmlns:w="http://schemas.openxmlformats.org/wordprocessingml/2006/main" xmlns:w14="http://schemas.microsoft.com/office/word/2010/wordml" xmlns:wpg="http://schemas.microsoft.com/office/word/2010/wordprocessingGroup" xmlns:wpi="http://schemas.microsoft.com/office/word/2010/wordprocessingInk" xmlns:wne="http://schemas.microsoft.com/office/word/2006/wordml" xmlns:wps="http://schemas.microsoft.com/office/word/2010/wordprocessingShape" mc:Ignorable="w14 wp14">
   <w:p>
     <w:pPr>
       <w:pStyle w:val="Header"/>
@@ -13713,7 +13833,7 @@
 </file>
 
 <file path=word/header2.xml><?xml version="1.0" encoding="utf-8"?>
-<w:hdr xmlns:wpc="http://schemas.microsoft.com/office/word/2010/wordprocessingCanvas" xmlns:cx="http://schemas.microsoft.com/office/drawing/2014/chartex" xmlns:cx1="http://schemas.microsoft.com/office/drawing/2015/9/8/chartex" xmlns:cx2="http://schemas.microsoft.com/office/drawing/2015/10/21/chartex" xmlns:cx3="http://schemas.microsoft.com/office/drawing/2016/5/9/chartex" xmlns:cx4="http://schemas.microsoft.com/office/drawing/2016/5/10/chartex" xmlns:cx5="http://schemas.microsoft.com/office/drawing/2016/5/11/chartex" xmlns:cx6="http://schemas.microsoft.com/office/drawing/2016/5/12/chartex" xmlns:cx7="http://schemas.microsoft.com/office/drawing/2016/5/13/chartex" xmlns:cx8="http://schemas.microsoft.com/office/drawing/2016/5/14/chartex" xmlns:mc="http://schemas.openxmlformats.org/markup-compatibility/2006" xmlns:aink="http://schemas.microsoft.com/office/drawing/2016/ink" xmlns:am3d="http://schemas.microsoft.com/office/drawing/2017/model3d" xmlns:o="urn:schemas-microsoft-com:office:office" xmlns:r="http://schemas.openxmlformats.org/officeDocument/2006/relationships" xmlns:m="http://schemas.openxmlformats.org/officeDocument/2006/math" xmlns:v="urn:schemas-microsoft-com:vml" xmlns:wp14="http://schemas.microsoft.com/office/word/2010/wordprocessingDrawing" xmlns:wp="http://schemas.openxmlformats.org/drawingml/2006/wordprocessingDrawing" xmlns:w10="urn:schemas-microsoft-com:office:word" xmlns:w="http://schemas.openxmlformats.org/wordprocessingml/2006/main" xmlns:w14="http://schemas.microsoft.com/office/word/2010/wordml" xmlns:w15="http://schemas.microsoft.com/office/word/2012/wordml" xmlns:w16cid="http://schemas.microsoft.com/office/word/2016/wordml/cid" xmlns:w16se="http://schemas.microsoft.com/office/word/2015/wordml/symex" xmlns:wpg="http://schemas.microsoft.com/office/word/2010/wordprocessingGroup" xmlns:wpi="http://schemas.microsoft.com/office/word/2010/wordprocessingInk" xmlns:wne="http://schemas.microsoft.com/office/word/2006/wordml" xmlns:wps="http://schemas.microsoft.com/office/word/2010/wordprocessingShape" mc:Ignorable="w14 w15 w16se w16cid wp14">
+<w:hdr xmlns:wpc="http://schemas.microsoft.com/office/word/2010/wordprocessingCanvas" xmlns:mc="http://schemas.openxmlformats.org/markup-compatibility/2006" xmlns:o="urn:schemas-microsoft-com:office:office" xmlns:r="http://schemas.openxmlformats.org/officeDocument/2006/relationships" xmlns:m="http://schemas.openxmlformats.org/officeDocument/2006/math" xmlns:v="urn:schemas-microsoft-com:vml" xmlns:wp14="http://schemas.microsoft.com/office/word/2010/wordprocessingDrawing" xmlns:wp="http://schemas.openxmlformats.org/drawingml/2006/wordprocessingDrawing" xmlns:w10="urn:schemas-microsoft-com:office:word" xmlns:w="http://schemas.openxmlformats.org/wordprocessingml/2006/main" xmlns:w14="http://schemas.microsoft.com/office/word/2010/wordml" xmlns:wpg="http://schemas.microsoft.com/office/word/2010/wordprocessingGroup" xmlns:wpi="http://schemas.microsoft.com/office/word/2010/wordprocessingInk" xmlns:wne="http://schemas.microsoft.com/office/word/2006/wordml" xmlns:wps="http://schemas.microsoft.com/office/word/2010/wordprocessingShape" mc:Ignorable="w14 wp14">
   <w:p>
     <w:pPr>
       <w:pStyle w:val="Header"/>
@@ -13776,8 +13896,8 @@
 </file>
 
 <file path=word/numbering.xml><?xml version="1.0" encoding="utf-8"?>
-<w:numbering xmlns:wpc="http://schemas.microsoft.com/office/word/2010/wordprocessingCanvas" xmlns:cx="http://schemas.microsoft.com/office/drawing/2014/chartex" xmlns:cx1="http://schemas.microsoft.com/office/drawing/2015/9/8/chartex" xmlns:cx2="http://schemas.microsoft.com/office/drawing/2015/10/21/chartex" xmlns:cx3="http://schemas.microsoft.com/office/drawing/2016/5/9/chartex" xmlns:cx4="http://schemas.microsoft.com/office/drawing/2016/5/10/chartex" xmlns:cx5="http://schemas.microsoft.com/office/drawing/2016/5/11/chartex" xmlns:cx6="http://schemas.microsoft.com/office/drawing/2016/5/12/chartex" xmlns:cx7="http://schemas.microsoft.com/office/drawing/2016/5/13/chartex" xmlns:cx8="http://schemas.microsoft.com/office/drawing/2016/5/14/chartex" xmlns:mc="http://schemas.openxmlformats.org/markup-compatibility/2006" xmlns:aink="http://schemas.microsoft.com/office/drawing/2016/ink" xmlns:am3d="http://schemas.microsoft.com/office/drawing/2017/model3d" xmlns:o="urn:schemas-microsoft-com:office:office" xmlns:r="http://schemas.openxmlformats.org/officeDocument/2006/relationships" xmlns:m="http://schemas.openxmlformats.org/officeDocument/2006/math" xmlns:v="urn:schemas-microsoft-com:vml" xmlns:wp14="http://schemas.microsoft.com/office/word/2010/wordprocessingDrawing" xmlns:wp="http://schemas.openxmlformats.org/drawingml/2006/wordprocessingDrawing" xmlns:w10="urn:schemas-microsoft-com:office:word" xmlns:w="http://schemas.openxmlformats.org/wordprocessingml/2006/main" xmlns:w14="http://schemas.microsoft.com/office/word/2010/wordml" xmlns:w15="http://schemas.microsoft.com/office/word/2012/wordml" xmlns:w16cid="http://schemas.microsoft.com/office/word/2016/wordml/cid" xmlns:w16se="http://schemas.microsoft.com/office/word/2015/wordml/symex" xmlns:wpg="http://schemas.microsoft.com/office/word/2010/wordprocessingGroup" xmlns:wpi="http://schemas.microsoft.com/office/word/2010/wordprocessingInk" xmlns:wne="http://schemas.microsoft.com/office/word/2006/wordml" xmlns:wps="http://schemas.microsoft.com/office/word/2010/wordprocessingShape" mc:Ignorable="w14 w15 w16se w16cid wp14">
-  <w:abstractNum w:abstractNumId="0" w15:restartNumberingAfterBreak="0">
+<w:numbering xmlns:wpc="http://schemas.microsoft.com/office/word/2010/wordprocessingCanvas" xmlns:mc="http://schemas.openxmlformats.org/markup-compatibility/2006" xmlns:o="urn:schemas-microsoft-com:office:office" xmlns:r="http://schemas.openxmlformats.org/officeDocument/2006/relationships" xmlns:m="http://schemas.openxmlformats.org/officeDocument/2006/math" xmlns:v="urn:schemas-microsoft-com:vml" xmlns:wp14="http://schemas.microsoft.com/office/word/2010/wordprocessingDrawing" xmlns:wp="http://schemas.openxmlformats.org/drawingml/2006/wordprocessingDrawing" xmlns:w10="urn:schemas-microsoft-com:office:word" xmlns:w="http://schemas.openxmlformats.org/wordprocessingml/2006/main" xmlns:w14="http://schemas.microsoft.com/office/word/2010/wordml" xmlns:wpg="http://schemas.microsoft.com/office/word/2010/wordprocessingGroup" xmlns:wpi="http://schemas.microsoft.com/office/word/2010/wordprocessingInk" xmlns:wne="http://schemas.microsoft.com/office/word/2006/wordml" xmlns:wps="http://schemas.microsoft.com/office/word/2010/wordprocessingShape" mc:Ignorable="w14 wp14">
+  <w:abstractNum w:abstractNumId="0">
     <w:nsid w:val="00000003"/>
     <w:multiLevelType w:val="singleLevel"/>
     <w:tmpl w:val="00000003"/>
@@ -13798,7 +13918,7 @@
       </w:rPr>
     </w:lvl>
   </w:abstractNum>
-  <w:abstractNum w:abstractNumId="1" w15:restartNumberingAfterBreak="0">
+  <w:abstractNum w:abstractNumId="1">
     <w:nsid w:val="019E3119"/>
     <w:multiLevelType w:val="hybridMultilevel"/>
     <w:tmpl w:val="73A88862"/>
@@ -13911,7 +14031,7 @@
       </w:rPr>
     </w:lvl>
   </w:abstractNum>
-  <w:abstractNum w:abstractNumId="2" w15:restartNumberingAfterBreak="0">
+  <w:abstractNum w:abstractNumId="2">
     <w:nsid w:val="06C032D4"/>
     <w:multiLevelType w:val="hybridMultilevel"/>
     <w:tmpl w:val="5C9C461A"/>
@@ -14024,7 +14144,7 @@
       </w:rPr>
     </w:lvl>
   </w:abstractNum>
-  <w:abstractNum w:abstractNumId="3" w15:restartNumberingAfterBreak="0">
+  <w:abstractNum w:abstractNumId="3">
     <w:nsid w:val="0C1B1ACF"/>
     <w:multiLevelType w:val="hybridMultilevel"/>
     <w:tmpl w:val="76423716"/>
@@ -14137,7 +14257,7 @@
       </w:rPr>
     </w:lvl>
   </w:abstractNum>
-  <w:abstractNum w:abstractNumId="4" w15:restartNumberingAfterBreak="0">
+  <w:abstractNum w:abstractNumId="4">
     <w:nsid w:val="21184BB4"/>
     <w:multiLevelType w:val="hybridMultilevel"/>
     <w:tmpl w:val="DB34F57E"/>
@@ -14250,7 +14370,7 @@
       </w:rPr>
     </w:lvl>
   </w:abstractNum>
-  <w:abstractNum w:abstractNumId="5" w15:restartNumberingAfterBreak="0">
+  <w:abstractNum w:abstractNumId="5">
     <w:nsid w:val="23715369"/>
     <w:multiLevelType w:val="multilevel"/>
     <w:tmpl w:val="BBF2E8FC"/>
@@ -14376,7 +14496,7 @@
       </w:rPr>
     </w:lvl>
   </w:abstractNum>
-  <w:abstractNum w:abstractNumId="6" w15:restartNumberingAfterBreak="0">
+  <w:abstractNum w:abstractNumId="6">
     <w:nsid w:val="298F00F3"/>
     <w:multiLevelType w:val="hybridMultilevel"/>
     <w:tmpl w:val="310AAE8A"/>
@@ -14489,7 +14609,7 @@
       </w:rPr>
     </w:lvl>
   </w:abstractNum>
-  <w:abstractNum w:abstractNumId="7" w15:restartNumberingAfterBreak="0">
+  <w:abstractNum w:abstractNumId="7">
     <w:nsid w:val="2A954AB5"/>
     <w:multiLevelType w:val="hybridMultilevel"/>
     <w:tmpl w:val="A63CD1AA"/>
@@ -14602,7 +14722,7 @@
       </w:rPr>
     </w:lvl>
   </w:abstractNum>
-  <w:abstractNum w:abstractNumId="8" w15:restartNumberingAfterBreak="0">
+  <w:abstractNum w:abstractNumId="8">
     <w:nsid w:val="38263CDB"/>
     <w:multiLevelType w:val="hybridMultilevel"/>
     <w:tmpl w:val="2E8ACA60"/>
@@ -14715,7 +14835,7 @@
       </w:rPr>
     </w:lvl>
   </w:abstractNum>
-  <w:abstractNum w:abstractNumId="9" w15:restartNumberingAfterBreak="0">
+  <w:abstractNum w:abstractNumId="9">
     <w:nsid w:val="42D055ED"/>
     <w:multiLevelType w:val="hybridMultilevel"/>
     <w:tmpl w:val="7682CDE2"/>
@@ -14828,7 +14948,7 @@
       </w:rPr>
     </w:lvl>
   </w:abstractNum>
-  <w:abstractNum w:abstractNumId="10" w15:restartNumberingAfterBreak="0">
+  <w:abstractNum w:abstractNumId="10">
     <w:nsid w:val="467653B2"/>
     <w:multiLevelType w:val="hybridMultilevel"/>
     <w:tmpl w:val="10D2A6FA"/>
@@ -14941,7 +15061,7 @@
       </w:rPr>
     </w:lvl>
   </w:abstractNum>
-  <w:abstractNum w:abstractNumId="11" w15:restartNumberingAfterBreak="0">
+  <w:abstractNum w:abstractNumId="11">
     <w:nsid w:val="4ABC4414"/>
     <w:multiLevelType w:val="hybridMultilevel"/>
     <w:tmpl w:val="EE78F728"/>
@@ -15054,7 +15174,7 @@
       </w:rPr>
     </w:lvl>
   </w:abstractNum>
-  <w:abstractNum w:abstractNumId="12" w15:restartNumberingAfterBreak="0">
+  <w:abstractNum w:abstractNumId="12">
     <w:nsid w:val="6FF56641"/>
     <w:multiLevelType w:val="hybridMultilevel"/>
     <w:tmpl w:val="2934FF8C"/>
@@ -15167,7 +15287,7 @@
       </w:rPr>
     </w:lvl>
   </w:abstractNum>
-  <w:abstractNum w:abstractNumId="13" w15:restartNumberingAfterBreak="0">
+  <w:abstractNum w:abstractNumId="13">
     <w:nsid w:val="7E2D5375"/>
     <w:multiLevelType w:val="hybridMultilevel"/>
     <w:tmpl w:val="E9C83776"/>
@@ -15326,7 +15446,7 @@
 </file>
 
 <file path=word/styles.xml><?xml version="1.0" encoding="utf-8"?>
-<w:styles xmlns:mc="http://schemas.openxmlformats.org/markup-compatibility/2006" xmlns:r="http://schemas.openxmlformats.org/officeDocument/2006/relationships" xmlns:w="http://schemas.openxmlformats.org/wordprocessingml/2006/main" xmlns:w14="http://schemas.microsoft.com/office/word/2010/wordml" xmlns:w15="http://schemas.microsoft.com/office/word/2012/wordml" xmlns:w16cid="http://schemas.microsoft.com/office/word/2016/wordml/cid" xmlns:w16se="http://schemas.microsoft.com/office/word/2015/wordml/symex" mc:Ignorable="w14 w15 w16se w16cid">
+<w:styles xmlns:mc="http://schemas.openxmlformats.org/markup-compatibility/2006" xmlns:r="http://schemas.openxmlformats.org/officeDocument/2006/relationships" xmlns:w="http://schemas.openxmlformats.org/wordprocessingml/2006/main" xmlns:w14="http://schemas.microsoft.com/office/word/2010/wordml" mc:Ignorable="w14">
   <w:docDefaults>
     <w:rPrDefault>
       <w:rPr>
@@ -15342,382 +15462,144 @@
       </w:pPr>
     </w:pPrDefault>
   </w:docDefaults>
-  <w:latentStyles w:defLockedState="0" w:defUIPriority="99" w:defSemiHidden="0" w:defUnhideWhenUsed="0" w:defQFormat="0" w:count="375">
-    <w:lsdException w:name="Normal" w:uiPriority="0" w:qFormat="1"/>
-    <w:lsdException w:name="heading 1" w:uiPriority="9" w:qFormat="1"/>
-    <w:lsdException w:name="heading 2" w:uiPriority="9" w:qFormat="1"/>
-    <w:lsdException w:name="heading 3" w:uiPriority="9" w:qFormat="1"/>
-    <w:lsdException w:name="heading 4" w:semiHidden="1" w:uiPriority="9" w:unhideWhenUsed="1" w:qFormat="1"/>
-    <w:lsdException w:name="heading 5" w:semiHidden="1" w:uiPriority="9" w:unhideWhenUsed="1" w:qFormat="1"/>
-    <w:lsdException w:name="heading 6" w:semiHidden="1" w:uiPriority="9" w:unhideWhenUsed="1" w:qFormat="1"/>
-    <w:lsdException w:name="heading 7" w:semiHidden="1" w:uiPriority="9" w:unhideWhenUsed="1" w:qFormat="1"/>
-    <w:lsdException w:name="heading 8" w:semiHidden="1" w:uiPriority="9" w:unhideWhenUsed="1" w:qFormat="1"/>
-    <w:lsdException w:name="heading 9" w:semiHidden="1" w:uiPriority="9" w:unhideWhenUsed="1" w:qFormat="1"/>
-    <w:lsdException w:name="index 1" w:semiHidden="1" w:unhideWhenUsed="1"/>
-    <w:lsdException w:name="index 2" w:semiHidden="1" w:unhideWhenUsed="1"/>
-    <w:lsdException w:name="index 3" w:semiHidden="1" w:unhideWhenUsed="1"/>
-    <w:lsdException w:name="index 4" w:semiHidden="1" w:unhideWhenUsed="1"/>
-    <w:lsdException w:name="index 5" w:semiHidden="1" w:unhideWhenUsed="1"/>
-    <w:lsdException w:name="index 6" w:semiHidden="1" w:unhideWhenUsed="1"/>
-    <w:lsdException w:name="index 7" w:semiHidden="1" w:unhideWhenUsed="1"/>
-    <w:lsdException w:name="index 8" w:semiHidden="1" w:unhideWhenUsed="1"/>
-    <w:lsdException w:name="index 9" w:semiHidden="1" w:unhideWhenUsed="1"/>
-    <w:lsdException w:name="toc 1" w:semiHidden="1" w:uiPriority="39" w:unhideWhenUsed="1"/>
-    <w:lsdException w:name="toc 2" w:semiHidden="1" w:uiPriority="39" w:unhideWhenUsed="1"/>
-    <w:lsdException w:name="toc 3" w:semiHidden="1" w:uiPriority="39" w:unhideWhenUsed="1"/>
-    <w:lsdException w:name="toc 4" w:semiHidden="1" w:uiPriority="39" w:unhideWhenUsed="1"/>
-    <w:lsdException w:name="toc 5" w:semiHidden="1" w:uiPriority="39" w:unhideWhenUsed="1"/>
-    <w:lsdException w:name="toc 6" w:semiHidden="1" w:uiPriority="39" w:unhideWhenUsed="1"/>
-    <w:lsdException w:name="toc 7" w:semiHidden="1" w:uiPriority="39" w:unhideWhenUsed="1"/>
-    <w:lsdException w:name="toc 8" w:semiHidden="1" w:uiPriority="39" w:unhideWhenUsed="1"/>
-    <w:lsdException w:name="toc 9" w:semiHidden="1" w:uiPriority="39" w:unhideWhenUsed="1"/>
-    <w:lsdException w:name="Normal Indent" w:semiHidden="1" w:unhideWhenUsed="1"/>
-    <w:lsdException w:name="footnote text" w:semiHidden="1" w:unhideWhenUsed="1"/>
-    <w:lsdException w:name="annotation text" w:semiHidden="1" w:unhideWhenUsed="1"/>
-    <w:lsdException w:name="header" w:semiHidden="1" w:unhideWhenUsed="1"/>
-    <w:lsdException w:name="footer" w:semiHidden="1" w:unhideWhenUsed="1"/>
-    <w:lsdException w:name="index heading" w:semiHidden="1" w:unhideWhenUsed="1"/>
-    <w:lsdException w:name="caption" w:semiHidden="1" w:uiPriority="35" w:unhideWhenUsed="1" w:qFormat="1"/>
-    <w:lsdException w:name="table of figures" w:semiHidden="1" w:unhideWhenUsed="1"/>
-    <w:lsdException w:name="envelope address" w:semiHidden="1" w:unhideWhenUsed="1"/>
-    <w:lsdException w:name="envelope return" w:semiHidden="1" w:unhideWhenUsed="1"/>
-    <w:lsdException w:name="footnote reference" w:semiHidden="1" w:unhideWhenUsed="1"/>
-    <w:lsdException w:name="annotation reference" w:semiHidden="1" w:unhideWhenUsed="1"/>
-    <w:lsdException w:name="line number" w:semiHidden="1" w:unhideWhenUsed="1"/>
-    <w:lsdException w:name="page number" w:semiHidden="1" w:unhideWhenUsed="1"/>
-    <w:lsdException w:name="endnote reference" w:semiHidden="1" w:unhideWhenUsed="1"/>
-    <w:lsdException w:name="endnote text" w:semiHidden="1" w:unhideWhenUsed="1"/>
-    <w:lsdException w:name="table of authorities" w:semiHidden="1" w:unhideWhenUsed="1"/>
-    <w:lsdException w:name="macro" w:semiHidden="1" w:unhideWhenUsed="1"/>
-    <w:lsdException w:name="toa heading" w:semiHidden="1" w:unhideWhenUsed="1"/>
-    <w:lsdException w:name="List" w:semiHidden="1" w:unhideWhenUsed="1"/>
-    <w:lsdException w:name="List Bullet" w:semiHidden="1" w:unhideWhenUsed="1"/>
-    <w:lsdException w:name="List Number" w:semiHidden="1" w:unhideWhenUsed="1"/>
-    <w:lsdException w:name="List 2" w:semiHidden="1" w:unhideWhenUsed="1"/>
-    <w:lsdException w:name="List 3" w:semiHidden="1" w:unhideWhenUsed="1"/>
-    <w:lsdException w:name="List 4" w:semiHidden="1" w:unhideWhenUsed="1"/>
-    <w:lsdException w:name="List 5" w:semiHidden="1" w:unhideWhenUsed="1"/>
-    <w:lsdException w:name="List Bullet 2" w:semiHidden="1" w:unhideWhenUsed="1"/>
-    <w:lsdException w:name="List Bullet 3" w:semiHidden="1" w:unhideWhenUsed="1"/>
-    <w:lsdException w:name="List Bullet 4" w:semiHidden="1" w:unhideWhenUsed="1"/>
-    <w:lsdException w:name="List Bullet 5" w:semiHidden="1" w:unhideWhenUsed="1"/>
-    <w:lsdException w:name="List Number 2" w:semiHidden="1" w:unhideWhenUsed="1"/>
-    <w:lsdException w:name="List Number 3" w:semiHidden="1" w:unhideWhenUsed="1"/>
-    <w:lsdException w:name="List Number 4" w:semiHidden="1" w:unhideWhenUsed="1"/>
-    <w:lsdException w:name="List Number 5" w:semiHidden="1" w:unhideWhenUsed="1"/>
-    <w:lsdException w:name="Title" w:uiPriority="10" w:qFormat="1"/>
-    <w:lsdException w:name="Closing" w:semiHidden="1" w:unhideWhenUsed="1"/>
-    <w:lsdException w:name="Signature" w:semiHidden="1" w:unhideWhenUsed="1"/>
-    <w:lsdException w:name="Default Paragraph Font" w:semiHidden="1" w:uiPriority="1" w:unhideWhenUsed="1"/>
-    <w:lsdException w:name="Body Text" w:semiHidden="1" w:unhideWhenUsed="1"/>
-    <w:lsdException w:name="Body Text Indent" w:semiHidden="1" w:unhideWhenUsed="1"/>
-    <w:lsdException w:name="List Continue" w:semiHidden="1" w:unhideWhenUsed="1"/>
-    <w:lsdException w:name="List Continue 2" w:semiHidden="1" w:unhideWhenUsed="1"/>
-    <w:lsdException w:name="List Continue 3" w:semiHidden="1" w:unhideWhenUsed="1"/>
-    <w:lsdException w:name="List Continue 4" w:semiHidden="1" w:unhideWhenUsed="1"/>
-    <w:lsdException w:name="List Continue 5" w:semiHidden="1" w:unhideWhenUsed="1"/>
-    <w:lsdException w:name="Message Header" w:semiHidden="1" w:unhideWhenUsed="1"/>
-    <w:lsdException w:name="Subtitle" w:uiPriority="11" w:qFormat="1"/>
-    <w:lsdException w:name="Salutation" w:semiHidden="1" w:unhideWhenUsed="1"/>
-    <w:lsdException w:name="Date" w:semiHidden="1" w:unhideWhenUsed="1"/>
-    <w:lsdException w:name="Body Text First Indent" w:semiHidden="1" w:unhideWhenUsed="1"/>
-    <w:lsdException w:name="Body Text First Indent 2" w:semiHidden="1" w:unhideWhenUsed="1"/>
-    <w:lsdException w:name="Note Heading" w:semiHidden="1" w:unhideWhenUsed="1"/>
-    <w:lsdException w:name="Body Text 2" w:semiHidden="1" w:unhideWhenUsed="1"/>
-    <w:lsdException w:name="Body Text 3" w:semiHidden="1" w:unhideWhenUsed="1"/>
-    <w:lsdException w:name="Body Text Indent 2" w:semiHidden="1" w:unhideWhenUsed="1"/>
-    <w:lsdException w:name="Body Text Indent 3" w:semiHidden="1" w:unhideWhenUsed="1"/>
-    <w:lsdException w:name="Block Text" w:semiHidden="1" w:unhideWhenUsed="1"/>
-    <w:lsdException w:name="Hyperlink" w:semiHidden="1" w:unhideWhenUsed="1"/>
-    <w:lsdException w:name="FollowedHyperlink" w:semiHidden="1" w:unhideWhenUsed="1"/>
-    <w:lsdException w:name="Strong" w:uiPriority="22" w:qFormat="1"/>
-    <w:lsdException w:name="Emphasis" w:uiPriority="20" w:qFormat="1"/>
-    <w:lsdException w:name="Document Map" w:semiHidden="1" w:unhideWhenUsed="1"/>
-    <w:lsdException w:name="Plain Text" w:semiHidden="1" w:unhideWhenUsed="1"/>
-    <w:lsdException w:name="E-mail Signature" w:semiHidden="1" w:unhideWhenUsed="1"/>
-    <w:lsdException w:name="HTML Top of Form" w:semiHidden="1" w:unhideWhenUsed="1"/>
-    <w:lsdException w:name="HTML Bottom of Form" w:semiHidden="1" w:unhideWhenUsed="1"/>
-    <w:lsdException w:name="Normal (Web)" w:semiHidden="1" w:unhideWhenUsed="1"/>
-    <w:lsdException w:name="HTML Acronym" w:semiHidden="1" w:unhideWhenUsed="1"/>
-    <w:lsdException w:name="HTML Address" w:semiHidden="1" w:unhideWhenUsed="1"/>
-    <w:lsdException w:name="HTML Cite" w:semiHidden="1" w:unhideWhenUsed="1"/>
-    <w:lsdException w:name="HTML Code" w:semiHidden="1" w:unhideWhenUsed="1"/>
-    <w:lsdException w:name="HTML Definition" w:semiHidden="1" w:unhideWhenUsed="1"/>
-    <w:lsdException w:name="HTML Keyboard" w:semiHidden="1" w:unhideWhenUsed="1"/>
-    <w:lsdException w:name="HTML Preformatted" w:semiHidden="1" w:unhideWhenUsed="1"/>
-    <w:lsdException w:name="HTML Sample" w:semiHidden="1" w:unhideWhenUsed="1"/>
-    <w:lsdException w:name="HTML Typewriter" w:semiHidden="1" w:unhideWhenUsed="1"/>
-    <w:lsdException w:name="HTML Variable" w:semiHidden="1" w:unhideWhenUsed="1"/>
-    <w:lsdException w:name="Normal Table" w:semiHidden="1" w:unhideWhenUsed="1"/>
-    <w:lsdException w:name="annotation subject" w:semiHidden="1" w:unhideWhenUsed="1"/>
-    <w:lsdException w:name="No List" w:semiHidden="1" w:unhideWhenUsed="1"/>
-    <w:lsdException w:name="Outline List 1" w:semiHidden="1" w:unhideWhenUsed="1"/>
-    <w:lsdException w:name="Outline List 2" w:semiHidden="1" w:unhideWhenUsed="1"/>
-    <w:lsdException w:name="Outline List 3" w:semiHidden="1" w:unhideWhenUsed="1"/>
-    <w:lsdException w:name="Table Simple 1" w:semiHidden="1" w:unhideWhenUsed="1"/>
-    <w:lsdException w:name="Table Simple 2" w:semiHidden="1" w:unhideWhenUsed="1"/>
-    <w:lsdException w:name="Table Simple 3" w:semiHidden="1" w:unhideWhenUsed="1"/>
-    <w:lsdException w:name="Table Classic 1" w:semiHidden="1" w:unhideWhenUsed="1"/>
-    <w:lsdException w:name="Table Classic 2" w:semiHidden="1" w:unhideWhenUsed="1"/>
-    <w:lsdException w:name="Table Classic 3" w:semiHidden="1" w:unhideWhenUsed="1"/>
-    <w:lsdException w:name="Table Classic 4" w:semiHidden="1" w:unhideWhenUsed="1"/>
-    <w:lsdException w:name="Table Colorful 1" w:semiHidden="1" w:unhideWhenUsed="1"/>
-    <w:lsdException w:name="Table Colorful 2" w:semiHidden="1" w:unhideWhenUsed="1"/>
-    <w:lsdException w:name="Table Colorful 3" w:semiHidden="1" w:unhideWhenUsed="1"/>
-    <w:lsdException w:name="Table Columns 1" w:semiHidden="1" w:unhideWhenUsed="1"/>
-    <w:lsdException w:name="Table Columns 2" w:semiHidden="1" w:unhideWhenUsed="1"/>
-    <w:lsdException w:name="Table Columns 3" w:semiHidden="1" w:unhideWhenUsed="1"/>
-    <w:lsdException w:name="Table Columns 4" w:semiHidden="1" w:unhideWhenUsed="1"/>
-    <w:lsdException w:name="Table Columns 5" w:semiHidden="1" w:unhideWhenUsed="1"/>
-    <w:lsdException w:name="Table Grid 1" w:semiHidden="1" w:unhideWhenUsed="1"/>
-    <w:lsdException w:name="Table Grid 2" w:semiHidden="1" w:unhideWhenUsed="1"/>
-    <w:lsdException w:name="Table Grid 3" w:semiHidden="1" w:unhideWhenUsed="1"/>
-    <w:lsdException w:name="Table Grid 4" w:semiHidden="1" w:unhideWhenUsed="1"/>
-    <w:lsdException w:name="Table Grid 5" w:semiHidden="1" w:unhideWhenUsed="1"/>
-    <w:lsdException w:name="Table Grid 6" w:semiHidden="1" w:unhideWhenUsed="1"/>
-    <w:lsdException w:name="Table Grid 7" w:semiHidden="1" w:unhideWhenUsed="1"/>
-    <w:lsdException w:name="Table Grid 8" w:semiHidden="1" w:unhideWhenUsed="1"/>
-    <w:lsdException w:name="Table List 1" w:semiHidden="1" w:unhideWhenUsed="1"/>
-    <w:lsdException w:name="Table List 2" w:semiHidden="1" w:unhideWhenUsed="1"/>
-    <w:lsdException w:name="Table List 3" w:semiHidden="1" w:unhideWhenUsed="1"/>
-    <w:lsdException w:name="Table List 4" w:semiHidden="1" w:unhideWhenUsed="1"/>
-    <w:lsdException w:name="Table List 5" w:semiHidden="1" w:unhideWhenUsed="1"/>
-    <w:lsdException w:name="Table List 6" w:semiHidden="1" w:unhideWhenUsed="1"/>
-    <w:lsdException w:name="Table List 7" w:semiHidden="1" w:unhideWhenUsed="1"/>
-    <w:lsdException w:name="Table List 8" w:semiHidden="1" w:unhideWhenUsed="1"/>
-    <w:lsdException w:name="Table 3D effects 1" w:semiHidden="1" w:unhideWhenUsed="1"/>
-    <w:lsdException w:name="Table 3D effects 2" w:semiHidden="1" w:unhideWhenUsed="1"/>
-    <w:lsdException w:name="Table 3D effects 3" w:semiHidden="1" w:unhideWhenUsed="1"/>
-    <w:lsdException w:name="Table Contemporary" w:semiHidden="1" w:unhideWhenUsed="1"/>
-    <w:lsdException w:name="Table Elegant" w:semiHidden="1" w:unhideWhenUsed="1"/>
-    <w:lsdException w:name="Table Professional" w:semiHidden="1" w:unhideWhenUsed="1"/>
-    <w:lsdException w:name="Table Subtle 1" w:semiHidden="1" w:unhideWhenUsed="1"/>
-    <w:lsdException w:name="Table Subtle 2" w:semiHidden="1" w:unhideWhenUsed="1"/>
-    <w:lsdException w:name="Table Web 1" w:semiHidden="1" w:unhideWhenUsed="1"/>
-    <w:lsdException w:name="Table Web 2" w:semiHidden="1" w:unhideWhenUsed="1"/>
-    <w:lsdException w:name="Table Web 3" w:semiHidden="1" w:unhideWhenUsed="1"/>
-    <w:lsdException w:name="Balloon Text" w:semiHidden="1" w:unhideWhenUsed="1"/>
-    <w:lsdException w:name="Table Grid" w:uiPriority="39"/>
-    <w:lsdException w:name="Table Theme" w:semiHidden="1" w:unhideWhenUsed="1"/>
-    <w:lsdException w:name="Placeholder Text" w:semiHidden="1"/>
-    <w:lsdException w:name="No Spacing" w:uiPriority="1" w:qFormat="1"/>
-    <w:lsdException w:name="Light Shading" w:uiPriority="60"/>
-    <w:lsdException w:name="Light List" w:uiPriority="61"/>
-    <w:lsdException w:name="Light Grid" w:uiPriority="62"/>
-    <w:lsdException w:name="Medium Shading 1" w:uiPriority="63"/>
-    <w:lsdException w:name="Medium Shading 2" w:uiPriority="64"/>
-    <w:lsdException w:name="Medium List 1" w:uiPriority="65"/>
-    <w:lsdException w:name="Medium List 2" w:uiPriority="66"/>
-    <w:lsdException w:name="Medium Grid 1" w:uiPriority="67"/>
-    <w:lsdException w:name="Medium Grid 2" w:uiPriority="68"/>
-    <w:lsdException w:name="Medium Grid 3" w:uiPriority="69"/>
-    <w:lsdException w:name="Dark List" w:uiPriority="70"/>
-    <w:lsdException w:name="Colorful Shading" w:uiPriority="71"/>
-    <w:lsdException w:name="Colorful List" w:uiPriority="72"/>
-    <w:lsdException w:name="Colorful Grid" w:uiPriority="73"/>
-    <w:lsdException w:name="Light Shading Accent 1" w:uiPriority="60"/>
-    <w:lsdException w:name="Light List Accent 1" w:uiPriority="61"/>
-    <w:lsdException w:name="Light Grid Accent 1" w:uiPriority="62"/>
-    <w:lsdException w:name="Medium Shading 1 Accent 1" w:uiPriority="63"/>
-    <w:lsdException w:name="Medium Shading 2 Accent 1" w:uiPriority="64"/>
-    <w:lsdException w:name="Medium List 1 Accent 1" w:uiPriority="65"/>
-    <w:lsdException w:name="Revision" w:semiHidden="1"/>
-    <w:lsdException w:name="List Paragraph" w:uiPriority="34" w:qFormat="1"/>
-    <w:lsdException w:name="Quote" w:uiPriority="29" w:qFormat="1"/>
-    <w:lsdException w:name="Intense Quote" w:uiPriority="30" w:qFormat="1"/>
-    <w:lsdException w:name="Medium List 2 Accent 1" w:uiPriority="66"/>
-    <w:lsdException w:name="Medium Grid 1 Accent 1" w:uiPriority="67"/>
-    <w:lsdException w:name="Medium Grid 2 Accent 1" w:uiPriority="68"/>
-    <w:lsdException w:name="Medium Grid 3 Accent 1" w:uiPriority="69"/>
-    <w:lsdException w:name="Dark List Accent 1" w:uiPriority="70"/>
-    <w:lsdException w:name="Colorful Shading Accent 1" w:uiPriority="71"/>
-    <w:lsdException w:name="Colorful List Accent 1" w:uiPriority="72"/>
-    <w:lsdException w:name="Colorful Grid Accent 1" w:uiPriority="73"/>
-    <w:lsdException w:name="Light Shading Accent 2" w:uiPriority="60"/>
-    <w:lsdException w:name="Light List Accent 2" w:uiPriority="61"/>
-    <w:lsdException w:name="Light Grid Accent 2" w:uiPriority="62"/>
-    <w:lsdException w:name="Medium Shading 1 Accent 2" w:uiPriority="63"/>
-    <w:lsdException w:name="Medium Shading 2 Accent 2" w:uiPriority="64"/>
-    <w:lsdException w:name="Medium List 1 Accent 2" w:uiPriority="65"/>
-    <w:lsdException w:name="Medium List 2 Accent 2" w:uiPriority="66"/>
-    <w:lsdException w:name="Medium Grid 1 Accent 2" w:uiPriority="67"/>
-    <w:lsdException w:name="Medium Grid 2 Accent 2" w:uiPriority="68"/>
-    <w:lsdException w:name="Medium Grid 3 Accent 2" w:uiPriority="69"/>
-    <w:lsdException w:name="Dark List Accent 2" w:uiPriority="70"/>
-    <w:lsdException w:name="Colorful Shading Accent 2" w:uiPriority="71"/>
-    <w:lsdException w:name="Colorful List Accent 2" w:uiPriority="72"/>
-    <w:lsdException w:name="Colorful Grid Accent 2" w:uiPriority="73"/>
-    <w:lsdException w:name="Light Shading Accent 3" w:uiPriority="60"/>
-    <w:lsdException w:name="Light List Accent 3" w:uiPriority="61"/>
-    <w:lsdException w:name="Light Grid Accent 3" w:uiPriority="62"/>
-    <w:lsdException w:name="Medium Shading 1 Accent 3" w:uiPriority="63"/>
-    <w:lsdException w:name="Medium Shading 2 Accent 3" w:uiPriority="64"/>
-    <w:lsdException w:name="Medium List 1 Accent 3" w:uiPriority="65"/>
-    <w:lsdException w:name="Medium List 2 Accent 3" w:uiPriority="66"/>
-    <w:lsdException w:name="Medium Grid 1 Accent 3" w:uiPriority="67"/>
-    <w:lsdException w:name="Medium Grid 2 Accent 3" w:uiPriority="68"/>
-    <w:lsdException w:name="Medium Grid 3 Accent 3" w:uiPriority="69"/>
-    <w:lsdException w:name="Dark List Accent 3" w:uiPriority="70"/>
-    <w:lsdException w:name="Colorful Shading Accent 3" w:uiPriority="71"/>
-    <w:lsdException w:name="Colorful List Accent 3" w:uiPriority="72"/>
-    <w:lsdException w:name="Colorful Grid Accent 3" w:uiPriority="73"/>
-    <w:lsdException w:name="Light Shading Accent 4" w:uiPriority="60"/>
-    <w:lsdException w:name="Light List Accent 4" w:uiPriority="61"/>
-    <w:lsdException w:name="Light Grid Accent 4" w:uiPriority="62"/>
-    <w:lsdException w:name="Medium Shading 1 Accent 4" w:uiPriority="63"/>
-    <w:lsdException w:name="Medium Shading 2 Accent 4" w:uiPriority="64"/>
-    <w:lsdException w:name="Medium List 1 Accent 4" w:uiPriority="65"/>
-    <w:lsdException w:name="Medium List 2 Accent 4" w:uiPriority="66"/>
-    <w:lsdException w:name="Medium Grid 1 Accent 4" w:uiPriority="67"/>
-    <w:lsdException w:name="Medium Grid 2 Accent 4" w:uiPriority="68"/>
-    <w:lsdException w:name="Medium Grid 3 Accent 4" w:uiPriority="69"/>
-    <w:lsdException w:name="Dark List Accent 4" w:uiPriority="70"/>
-    <w:lsdException w:name="Colorful Shading Accent 4" w:uiPriority="71"/>
-    <w:lsdException w:name="Colorful List Accent 4" w:uiPriority="72"/>
-    <w:lsdException w:name="Colorful Grid Accent 4" w:uiPriority="73"/>
-    <w:lsdException w:name="Light Shading Accent 5" w:uiPriority="60"/>
-    <w:lsdException w:name="Light List Accent 5" w:uiPriority="61"/>
-    <w:lsdException w:name="Light Grid Accent 5" w:uiPriority="62"/>
-    <w:lsdException w:name="Medium Shading 1 Accent 5" w:uiPriority="63"/>
-    <w:lsdException w:name="Medium Shading 2 Accent 5" w:uiPriority="64"/>
-    <w:lsdException w:name="Medium List 1 Accent 5" w:uiPriority="65"/>
-    <w:lsdException w:name="Medium List 2 Accent 5" w:uiPriority="66"/>
-    <w:lsdException w:name="Medium Grid 1 Accent 5" w:uiPriority="67"/>
-    <w:lsdException w:name="Medium Grid 2 Accent 5" w:uiPriority="68"/>
-    <w:lsdException w:name="Medium Grid 3 Accent 5" w:uiPriority="69"/>
-    <w:lsdException w:name="Dark List Accent 5" w:uiPriority="70"/>
-    <w:lsdException w:name="Colorful Shading Accent 5" w:uiPriority="71"/>
-    <w:lsdException w:name="Colorful List Accent 5" w:uiPriority="72"/>
-    <w:lsdException w:name="Colorful Grid Accent 5" w:uiPriority="73"/>
-    <w:lsdException w:name="Light Shading Accent 6" w:uiPriority="60"/>
-    <w:lsdException w:name="Light List Accent 6" w:uiPriority="61"/>
-    <w:lsdException w:name="Light Grid Accent 6" w:uiPriority="62"/>
-    <w:lsdException w:name="Medium Shading 1 Accent 6" w:uiPriority="63"/>
-    <w:lsdException w:name="Medium Shading 2 Accent 6" w:uiPriority="64"/>
-    <w:lsdException w:name="Medium List 1 Accent 6" w:uiPriority="65"/>
-    <w:lsdException w:name="Medium List 2 Accent 6" w:uiPriority="66"/>
-    <w:lsdException w:name="Medium Grid 1 Accent 6" w:uiPriority="67"/>
-    <w:lsdException w:name="Medium Grid 2 Accent 6" w:uiPriority="68"/>
-    <w:lsdException w:name="Medium Grid 3 Accent 6" w:uiPriority="69"/>
-    <w:lsdException w:name="Dark List Accent 6" w:uiPriority="70"/>
-    <w:lsdException w:name="Colorful Shading Accent 6" w:uiPriority="71"/>
-    <w:lsdException w:name="Colorful List Accent 6" w:uiPriority="72"/>
-    <w:lsdException w:name="Colorful Grid Accent 6" w:uiPriority="73"/>
-    <w:lsdException w:name="Subtle Emphasis" w:uiPriority="19" w:qFormat="1"/>
-    <w:lsdException w:name="Intense Emphasis" w:uiPriority="21" w:qFormat="1"/>
-    <w:lsdException w:name="Subtle Reference" w:uiPriority="31" w:qFormat="1"/>
-    <w:lsdException w:name="Intense Reference" w:uiPriority="32" w:qFormat="1"/>
-    <w:lsdException w:name="Book Title" w:uiPriority="33" w:qFormat="1"/>
-    <w:lsdException w:name="Bibliography" w:semiHidden="1" w:uiPriority="37" w:unhideWhenUsed="1"/>
-    <w:lsdException w:name="TOC Heading" w:semiHidden="1" w:uiPriority="39" w:unhideWhenUsed="1" w:qFormat="1"/>
-    <w:lsdException w:name="Plain Table 1" w:uiPriority="41"/>
-    <w:lsdException w:name="Plain Table 2" w:uiPriority="42"/>
-    <w:lsdException w:name="Plain Table 3" w:uiPriority="43"/>
-    <w:lsdException w:name="Plain Table 4" w:uiPriority="44"/>
-    <w:lsdException w:name="Plain Table 5" w:uiPriority="45"/>
-    <w:lsdException w:name="Grid Table Light" w:uiPriority="40"/>
-    <w:lsdException w:name="Grid Table 1 Light" w:uiPriority="46"/>
-    <w:lsdException w:name="Grid Table 2" w:uiPriority="47"/>
-    <w:lsdException w:name="Grid Table 3" w:uiPriority="48"/>
-    <w:lsdException w:name="Grid Table 4" w:uiPriority="49"/>
-    <w:lsdException w:name="Grid Table 5 Dark" w:uiPriority="50"/>
-    <w:lsdException w:name="Grid Table 6 Colorful" w:uiPriority="51"/>
-    <w:lsdException w:name="Grid Table 7 Colorful" w:uiPriority="52"/>
-    <w:lsdException w:name="Grid Table 1 Light Accent 1" w:uiPriority="46"/>
-    <w:lsdException w:name="Grid Table 2 Accent 1" w:uiPriority="47"/>
-    <w:lsdException w:name="Grid Table 3 Accent 1" w:uiPriority="48"/>
-    <w:lsdException w:name="Grid Table 4 Accent 1" w:uiPriority="49"/>
-    <w:lsdException w:name="Grid Table 5 Dark Accent 1" w:uiPriority="50"/>
-    <w:lsdException w:name="Grid Table 6 Colorful Accent 1" w:uiPriority="51"/>
-    <w:lsdException w:name="Grid Table 7 Colorful Accent 1" w:uiPriority="52"/>
-    <w:lsdException w:name="Grid Table 1 Light Accent 2" w:uiPriority="46"/>
-    <w:lsdException w:name="Grid Table 2 Accent 2" w:uiPriority="47"/>
-    <w:lsdException w:name="Grid Table 3 Accent 2" w:uiPriority="48"/>
-    <w:lsdException w:name="Grid Table 4 Accent 2" w:uiPriority="49"/>
-    <w:lsdException w:name="Grid Table 5 Dark Accent 2" w:uiPriority="50"/>
-    <w:lsdException w:name="Grid Table 6 Colorful Accent 2" w:uiPriority="51"/>
-    <w:lsdException w:name="Grid Table 7 Colorful Accent 2" w:uiPriority="52"/>
-    <w:lsdException w:name="Grid Table 1 Light Accent 3" w:uiPriority="46"/>
-    <w:lsdException w:name="Grid Table 2 Accent 3" w:uiPriority="47"/>
-    <w:lsdException w:name="Grid Table 3 Accent 3" w:uiPriority="48"/>
-    <w:lsdException w:name="Grid Table 4 Accent 3" w:uiPriority="49"/>
-    <w:lsdException w:name="Grid Table 5 Dark Accent 3" w:uiPriority="50"/>
-    <w:lsdException w:name="Grid Table 6 Colorful Accent 3" w:uiPriority="51"/>
-    <w:lsdException w:name="Grid Table 7 Colorful Accent 3" w:uiPriority="52"/>
-    <w:lsdException w:name="Grid Table 1 Light Accent 4" w:uiPriority="46"/>
-    <w:lsdException w:name="Grid Table 2 Accent 4" w:uiPriority="47"/>
-    <w:lsdException w:name="Grid Table 3 Accent 4" w:uiPriority="48"/>
-    <w:lsdException w:name="Grid Table 4 Accent 4" w:uiPriority="49"/>
-    <w:lsdException w:name="Grid Table 5 Dark Accent 4" w:uiPriority="50"/>
-    <w:lsdException w:name="Grid Table 6 Colorful Accent 4" w:uiPriority="51"/>
-    <w:lsdException w:name="Grid Table 7 Colorful Accent 4" w:uiPriority="52"/>
-    <w:lsdException w:name="Grid Table 1 Light Accent 5" w:uiPriority="46"/>
-    <w:lsdException w:name="Grid Table 2 Accent 5" w:uiPriority="47"/>
-    <w:lsdException w:name="Grid Table 3 Accent 5" w:uiPriority="48"/>
-    <w:lsdException w:name="Grid Table 4 Accent 5" w:uiPriority="49"/>
-    <w:lsdException w:name="Grid Table 5 Dark Accent 5" w:uiPriority="50"/>
-    <w:lsdException w:name="Grid Table 6 Colorful Accent 5" w:uiPriority="51"/>
-    <w:lsdException w:name="Grid Table 7 Colorful Accent 5" w:uiPriority="52"/>
-    <w:lsdException w:name="Grid Table 1 Light Accent 6" w:uiPriority="46"/>
-    <w:lsdException w:name="Grid Table 2 Accent 6" w:uiPriority="47"/>
-    <w:lsdException w:name="Grid Table 3 Accent 6" w:uiPriority="48"/>
-    <w:lsdException w:name="Grid Table 4 Accent 6" w:uiPriority="49"/>
-    <w:lsdException w:name="Grid Table 5 Dark Accent 6" w:uiPriority="50"/>
-    <w:lsdException w:name="Grid Table 6 Colorful Accent 6" w:uiPriority="51"/>
-    <w:lsdException w:name="Grid Table 7 Colorful Accent 6" w:uiPriority="52"/>
-    <w:lsdException w:name="List Table 1 Light" w:uiPriority="46"/>
-    <w:lsdException w:name="List Table 2" w:uiPriority="47"/>
-    <w:lsdException w:name="List Table 3" w:uiPriority="48"/>
-    <w:lsdException w:name="List Table 4" w:uiPriority="49"/>
-    <w:lsdException w:name="List Table 5 Dark" w:uiPriority="50"/>
-    <w:lsdException w:name="List Table 6 Colorful" w:uiPriority="51"/>
-    <w:lsdException w:name="List Table 7 Colorful" w:uiPriority="52"/>
-    <w:lsdException w:name="List Table 1 Light Accent 1" w:uiPriority="46"/>
-    <w:lsdException w:name="List Table 2 Accent 1" w:uiPriority="47"/>
-    <w:lsdException w:name="List Table 3 Accent 1" w:uiPriority="48"/>
-    <w:lsdException w:name="List Table 4 Accent 1" w:uiPriority="49"/>
-    <w:lsdException w:name="List Table 5 Dark Accent 1" w:uiPriority="50"/>
-    <w:lsdException w:name="List Table 6 Colorful Accent 1" w:uiPriority="51"/>
-    <w:lsdException w:name="List Table 7 Colorful Accent 1" w:uiPriority="52"/>
-    <w:lsdException w:name="List Table 1 Light Accent 2" w:uiPriority="46"/>
-    <w:lsdException w:name="List Table 2 Accent 2" w:uiPriority="47"/>
-    <w:lsdException w:name="List Table 3 Accent 2" w:uiPriority="48"/>
-    <w:lsdException w:name="List Table 4 Accent 2" w:uiPriority="49"/>
-    <w:lsdException w:name="List Table 5 Dark Accent 2" w:uiPriority="50"/>
-    <w:lsdException w:name="List Table 6 Colorful Accent 2" w:uiPriority="51"/>
-    <w:lsdException w:name="List Table 7 Colorful Accent 2" w:uiPriority="52"/>
-    <w:lsdException w:name="List Table 1 Light Accent 3" w:uiPriority="46"/>
-    <w:lsdException w:name="List Table 2 Accent 3" w:uiPriority="47"/>
-    <w:lsdException w:name="List Table 3 Accent 3" w:uiPriority="48"/>
-    <w:lsdException w:name="List Table 4 Accent 3" w:uiPriority="49"/>
-    <w:lsdException w:name="List Table 5 Dark Accent 3" w:uiPriority="50"/>
-    <w:lsdException w:name="List Table 6 Colorful Accent 3" w:uiPriority="51"/>
-    <w:lsdException w:name="List Table 7 Colorful Accent 3" w:uiPriority="52"/>
-    <w:lsdException w:name="List Table 1 Light Accent 4" w:uiPriority="46"/>
-    <w:lsdException w:name="List Table 2 Accent 4" w:uiPriority="47"/>
-    <w:lsdException w:name="List Table 3 Accent 4" w:uiPriority="48"/>
-    <w:lsdException w:name="List Table 4 Accent 4" w:uiPriority="49"/>
-    <w:lsdException w:name="List Table 5 Dark Accent 4" w:uiPriority="50"/>
-    <w:lsdException w:name="List Table 6 Colorful Accent 4" w:uiPriority="51"/>
-    <w:lsdException w:name="List Table 7 Colorful Accent 4" w:uiPriority="52"/>
-    <w:lsdException w:name="List Table 1 Light Accent 5" w:uiPriority="46"/>
-    <w:lsdException w:name="List Table 2 Accent 5" w:uiPriority="47"/>
-    <w:lsdException w:name="List Table 3 Accent 5" w:uiPriority="48"/>
-    <w:lsdException w:name="List Table 4 Accent 5" w:uiPriority="49"/>
-    <w:lsdException w:name="List Table 5 Dark Accent 5" w:uiPriority="50"/>
-    <w:lsdException w:name="List Table 6 Colorful Accent 5" w:uiPriority="51"/>
-    <w:lsdException w:name="List Table 7 Colorful Accent 5" w:uiPriority="52"/>
-    <w:lsdException w:name="List Table 1 Light Accent 6" w:uiPriority="46"/>
-    <w:lsdException w:name="List Table 2 Accent 6" w:uiPriority="47"/>
-    <w:lsdException w:name="List Table 3 Accent 6" w:uiPriority="48"/>
-    <w:lsdException w:name="List Table 4 Accent 6" w:uiPriority="49"/>
-    <w:lsdException w:name="List Table 5 Dark Accent 6" w:uiPriority="50"/>
-    <w:lsdException w:name="List Table 6 Colorful Accent 6" w:uiPriority="51"/>
-    <w:lsdException w:name="List Table 7 Colorful Accent 6" w:uiPriority="52"/>
-    <w:lsdException w:name="Mention" w:semiHidden="1" w:unhideWhenUsed="1"/>
-    <w:lsdException w:name="Smart Hyperlink" w:semiHidden="1" w:unhideWhenUsed="1"/>
-    <w:lsdException w:name="Hashtag" w:semiHidden="1" w:unhideWhenUsed="1"/>
-    <w:lsdException w:name="Unresolved Mention" w:semiHidden="1" w:unhideWhenUsed="1"/>
+  <w:latentStyles w:defLockedState="0" w:defUIPriority="99" w:defSemiHidden="1" w:defUnhideWhenUsed="1" w:defQFormat="0" w:count="267">
+    <w:lsdException w:name="Normal" w:semiHidden="0" w:uiPriority="0" w:unhideWhenUsed="0" w:qFormat="1"/>
+    <w:lsdException w:name="heading 1" w:semiHidden="0" w:uiPriority="9" w:unhideWhenUsed="0" w:qFormat="1"/>
+    <w:lsdException w:name="heading 2" w:semiHidden="0" w:uiPriority="9" w:unhideWhenUsed="0" w:qFormat="1"/>
+    <w:lsdException w:name="heading 3" w:semiHidden="0" w:uiPriority="9" w:unhideWhenUsed="0" w:qFormat="1"/>
+    <w:lsdException w:name="heading 4" w:uiPriority="9" w:qFormat="1"/>
+    <w:lsdException w:name="heading 5" w:uiPriority="9" w:qFormat="1"/>
+    <w:lsdException w:name="heading 6" w:uiPriority="9" w:qFormat="1"/>
+    <w:lsdException w:name="heading 7" w:uiPriority="9" w:qFormat="1"/>
+    <w:lsdException w:name="heading 8" w:uiPriority="9" w:qFormat="1"/>
+    <w:lsdException w:name="heading 9" w:uiPriority="9" w:qFormat="1"/>
+    <w:lsdException w:name="toc 1" w:uiPriority="39"/>
+    <w:lsdException w:name="toc 2" w:uiPriority="39"/>
+    <w:lsdException w:name="toc 3" w:uiPriority="39"/>
+    <w:lsdException w:name="toc 4" w:uiPriority="39"/>
+    <w:lsdException w:name="toc 5" w:uiPriority="39"/>
+    <w:lsdException w:name="toc 6" w:uiPriority="39"/>
+    <w:lsdException w:name="toc 7" w:uiPriority="39"/>
+    <w:lsdException w:name="toc 8" w:uiPriority="39"/>
+    <w:lsdException w:name="toc 9" w:uiPriority="39"/>
+    <w:lsdException w:name="caption" w:uiPriority="35" w:qFormat="1"/>
+    <w:lsdException w:name="Title" w:semiHidden="0" w:uiPriority="10" w:unhideWhenUsed="0" w:qFormat="1"/>
+    <w:lsdException w:name="Default Paragraph Font" w:uiPriority="1"/>
+    <w:lsdException w:name="Subtitle" w:semiHidden="0" w:uiPriority="11" w:unhideWhenUsed="0" w:qFormat="1"/>
+    <w:lsdException w:name="Strong" w:semiHidden="0" w:uiPriority="22" w:unhideWhenUsed="0" w:qFormat="1"/>
+    <w:lsdException w:name="Emphasis" w:semiHidden="0" w:uiPriority="20" w:unhideWhenUsed="0" w:qFormat="1"/>
+    <w:lsdException w:name="Table Grid" w:semiHidden="0" w:uiPriority="39" w:unhideWhenUsed="0"/>
+    <w:lsdException w:name="Placeholder Text" w:unhideWhenUsed="0"/>
+    <w:lsdException w:name="No Spacing" w:semiHidden="0" w:uiPriority="1" w:unhideWhenUsed="0" w:qFormat="1"/>
+    <w:lsdException w:name="Light Shading" w:semiHidden="0" w:uiPriority="60" w:unhideWhenUsed="0"/>
+    <w:lsdException w:name="Light List" w:semiHidden="0" w:uiPriority="61" w:unhideWhenUsed="0"/>
+    <w:lsdException w:name="Light Grid" w:semiHidden="0" w:uiPriority="62" w:unhideWhenUsed="0"/>
+    <w:lsdException w:name="Medium Shading 1" w:semiHidden="0" w:uiPriority="63" w:unhideWhenUsed="0"/>
+    <w:lsdException w:name="Medium Shading 2" w:semiHidden="0" w:uiPriority="64" w:unhideWhenUsed="0"/>
+    <w:lsdException w:name="Medium List 1" w:semiHidden="0" w:uiPriority="65" w:unhideWhenUsed="0"/>
+    <w:lsdException w:name="Medium List 2" w:semiHidden="0" w:uiPriority="66" w:unhideWhenUsed="0"/>
+    <w:lsdException w:name="Medium Grid 1" w:semiHidden="0" w:uiPriority="67" w:unhideWhenUsed="0"/>
+    <w:lsdException w:name="Medium Grid 2" w:semiHidden="0" w:uiPriority="68" w:unhideWhenUsed="0"/>
+    <w:lsdException w:name="Medium Grid 3" w:semiHidden="0" w:uiPriority="69" w:unhideWhenUsed="0"/>
+    <w:lsdException w:name="Dark List" w:semiHidden="0" w:uiPriority="70" w:unhideWhenUsed="0"/>
+    <w:lsdException w:name="Colorful Shading" w:semiHidden="0" w:uiPriority="71" w:unhideWhenUsed="0"/>
+    <w:lsdException w:name="Colorful List" w:semiHidden="0" w:uiPriority="72" w:unhideWhenUsed="0"/>
+    <w:lsdException w:name="Colorful Grid" w:semiHidden="0" w:uiPriority="73" w:unhideWhenUsed="0"/>
+    <w:lsdException w:name="Light Shading Accent 1" w:semiHidden="0" w:uiPriority="60" w:unhideWhenUsed="0"/>
+    <w:lsdException w:name="Light List Accent 1" w:semiHidden="0" w:uiPriority="61" w:unhideWhenUsed="0"/>
+    <w:lsdException w:name="Light Grid Accent 1" w:semiHidden="0" w:uiPriority="62" w:unhideWhenUsed="0"/>
+    <w:lsdException w:name="Medium Shading 1 Accent 1" w:semiHidden="0" w:uiPriority="63" w:unhideWhenUsed="0"/>
+    <w:lsdException w:name="Medium Shading 2 Accent 1" w:semiHidden="0" w:uiPriority="64" w:unhideWhenUsed="0"/>
+    <w:lsdException w:name="Medium List 1 Accent 1" w:semiHidden="0" w:uiPriority="65" w:unhideWhenUsed="0"/>
+    <w:lsdException w:name="Revision" w:unhideWhenUsed="0"/>
+    <w:lsdException w:name="List Paragraph" w:semiHidden="0" w:uiPriority="34" w:unhideWhenUsed="0" w:qFormat="1"/>
+    <w:lsdException w:name="Quote" w:semiHidden="0" w:uiPriority="29" w:unhideWhenUsed="0" w:qFormat="1"/>
+    <w:lsdException w:name="Intense Quote" w:semiHidden="0" w:uiPriority="30" w:unhideWhenUsed="0" w:qFormat="1"/>
+    <w:lsdException w:name="Medium List 2 Accent 1" w:semiHidden="0" w:uiPriority="66" w:unhideWhenUsed="0"/>
+    <w:lsdException w:name="Medium Grid 1 Accent 1" w:semiHidden="0" w:uiPriority="67" w:unhideWhenUsed="0"/>
+    <w:lsdException w:name="Medium Grid 2 Accent 1" w:semiHidden="0" w:uiPriority="68" w:unhideWhenUsed="0"/>
+    <w:lsdException w:name="Medium Grid 3 Accent 1" w:semiHidden="0" w:uiPriority="69" w:unhideWhenUsed="0"/>
+    <w:lsdException w:name="Dark List Accent 1" w:semiHidden="0" w:uiPriority="70" w:unhideWhenUsed="0"/>
+    <w:lsdException w:name="Colorful Shading Accent 1" w:semiHidden="0" w:uiPriority="71" w:unhideWhenUsed="0"/>
+    <w:lsdException w:name="Colorful List Accent 1" w:semiHidden="0" w:uiPriority="72" w:unhideWhenUsed="0"/>
+    <w:lsdException w:name="Colorful Grid Accent 1" w:semiHidden="0" w:uiPriority="73" w:unhideWhenUsed="0"/>
+    <w:lsdException w:name="Light Shading Accent 2" w:semiHidden="0" w:uiPriority="60" w:unhideWhenUsed="0"/>
+    <w:lsdException w:name="Light List Accent 2" w:semiHidden="0" w:uiPriority="61" w:unhideWhenUsed="0"/>
+    <w:lsdException w:name="Light Grid Accent 2" w:semiHidden="0" w:uiPriority="62" w:unhideWhenUsed="0"/>
+    <w:lsdException w:name="Medium Shading 1 Accent 2" w:semiHidden="0" w:uiPriority="63" w:unhideWhenUsed="0"/>
+    <w:lsdException w:name="Medium Shading 2 Accent 2" w:semiHidden="0" w:uiPriority="64" w:unhideWhenUsed="0"/>
+    <w:lsdException w:name="Medium List 1 Accent 2" w:semiHidden="0" w:uiPriority="65" w:unhideWhenUsed="0"/>
+    <w:lsdException w:name="Medium List 2 Accent 2" w:semiHidden="0" w:uiPriority="66" w:unhideWhenUsed="0"/>
+    <w:lsdException w:name="Medium Grid 1 Accent 2" w:semiHidden="0" w:uiPriority="67" w:unhideWhenUsed="0"/>
+    <w:lsdException w:name="Medium Grid 2 Accent 2" w:semiHidden="0" w:uiPriority="68" w:unhideWhenUsed="0"/>
+    <w:lsdException w:name="Medium Grid 3 Accent 2" w:semiHidden="0" w:uiPriority="69" w:unhideWhenUsed="0"/>
+    <w:lsdException w:name="Dark List Accent 2" w:semiHidden="0" w:uiPriority="70" w:unhideWhenUsed="0"/>
+    <w:lsdException w:name="Colorful Shading Accent 2" w:semiHidden="0" w:uiPriority="71" w:unhideWhenUsed="0"/>
+    <w:lsdException w:name="Colorful List Accent 2" w:semiHidden="0" w:uiPriority="72" w:unhideWhenUsed="0"/>
+    <w:lsdException w:name="Colorful Grid Accent 2" w:semiHidden="0" w:uiPriority="73" w:unhideWhenUsed="0"/>
+    <w:lsdException w:name="Light Shading Accent 3" w:semiHidden="0" w:uiPriority="60" w:unhideWhenUsed="0"/>
+    <w:lsdException w:name="Light List Accent 3" w:semiHidden="0" w:uiPriority="61" w:unhideWhenUsed="0"/>
+    <w:lsdException w:name="Light Grid Accent 3" w:semiHidden="0" w:uiPriority="62" w:unhideWhenUsed="0"/>
+    <w:lsdException w:name="Medium Shading 1 Accent 3" w:semiHidden="0" w:uiPriority="63" w:unhideWhenUsed="0"/>
+    <w:lsdException w:name="Medium Shading 2 Accent 3" w:semiHidden="0" w:uiPriority="64" w:unhideWhenUsed="0"/>
+    <w:lsdException w:name="Medium List 1 Accent 3" w:semiHidden="0" w:uiPriority="65" w:unhideWhenUsed="0"/>
+    <w:lsdException w:name="Medium List 2 Accent 3" w:semiHidden="0" w:uiPriority="66" w:unhideWhenUsed="0"/>
+    <w:lsdException w:name="Medium Grid 1 Accent 3" w:semiHidden="0" w:uiPriority="67" w:unhideWhenUsed="0"/>
+    <w:lsdException w:name="Medium Grid 2 Accent 3" w:semiHidden="0" w:uiPriority="68" w:unhideWhenUsed="0"/>
+    <w:lsdException w:name="Medium Grid 3 Accent 3" w:semiHidden="0" w:uiPriority="69" w:unhideWhenUsed="0"/>
+    <w:lsdException w:name="Dark List Accent 3" w:semiHidden="0" w:uiPriority="70" w:unhideWhenUsed="0"/>
+    <w:lsdException w:name="Colorful Shading Accent 3" w:semiHidden="0" w:uiPriority="71" w:unhideWhenUsed="0"/>
+    <w:lsdException w:name="Colorful List Accent 3" w:semiHidden="0" w:uiPriority="72" w:unhideWhenUsed="0"/>
+    <w:lsdException w:name="Colorful Grid Accent 3" w:semiHidden="0" w:uiPriority="73" w:unhideWhenUsed="0"/>
+    <w:lsdException w:name="Light Shading Accent 4" w:semiHidden="0" w:uiPriority="60" w:unhideWhenUsed="0"/>
+    <w:lsdException w:name="Light List Accent 4" w:semiHidden="0" w:uiPriority="61" w:unhideWhenUsed="0"/>
+    <w:lsdException w:name="Light Grid Accent 4" w:semiHidden="0" w:uiPriority="62" w:unhideWhenUsed="0"/>
+    <w:lsdException w:name="Medium Shading 1 Accent 4" w:semiHidden="0" w:uiPriority="63" w:unhideWhenUsed="0"/>
+    <w:lsdException w:name="Medium Shading 2 Accent 4" w:semiHidden="0" w:uiPriority="64" w:unhideWhenUsed="0"/>
+    <w:lsdException w:name="Medium List 1 Accent 4" w:semiHidden="0" w:uiPriority="65" w:unhideWhenUsed="0"/>
+    <w:lsdException w:name="Medium List 2 Accent 4" w:semiHidden="0" w:uiPriority="66" w:unhideWhenUsed="0"/>
+    <w:lsdException w:name="Medium Grid 1 Accent 4" w:semiHidden="0" w:uiPriority="67" w:unhideWhenUsed="0"/>
+    <w:lsdException w:name="Medium Grid 2 Accent 4" w:semiHidden="0" w:uiPriority="68" w:unhideWhenUsed="0"/>
+    <w:lsdException w:name="Medium Grid 3 Accent 4" w:semiHidden="0" w:uiPriority="69" w:unhideWhenUsed="0"/>
+    <w:lsdException w:name="Dark List Accent 4" w:semiHidden="0" w:uiPriority="70" w:unhideWhenUsed="0"/>
+    <w:lsdException w:name="Colorful Shading Accent 4" w:semiHidden="0" w:uiPriority="71" w:unhideWhenUsed="0"/>
+    <w:lsdException w:name="Colorful List Accent 4" w:semiHidden="0" w:uiPriority="72" w:unhideWhenUsed="0"/>
+    <w:lsdException w:name="Colorful Grid Accent 4" w:semiHidden="0" w:uiPriority="73" w:unhideWhenUsed="0"/>
+    <w:lsdException w:name="Light Shading Accent 5" w:semiHidden="0" w:uiPriority="60" w:unhideWhenUsed="0"/>
+    <w:lsdException w:name="Light List Accent 5" w:semiHidden="0" w:uiPriority="61" w:unhideWhenUsed="0"/>
+    <w:lsdException w:name="Light Grid Accent 5" w:semiHidden="0" w:uiPriority="62" w:unhideWhenUsed="0"/>
+    <w:lsdException w:name="Medium Shading 1 Accent 5" w:semiHidden="0" w:uiPriority="63" w:unhideWhenUsed="0"/>
+    <w:lsdException w:name="Medium Shading 2 Accent 5" w:semiHidden="0" w:uiPriority="64" w:unhideWhenUsed="0"/>
+    <w:lsdException w:name="Medium List 1 Accent 5" w:semiHidden="0" w:uiPriority="65" w:unhideWhenUsed="0"/>
+    <w:lsdException w:name="Medium List 2 Accent 5" w:semiHidden="0" w:uiPriority="66" w:unhideWhenUsed="0"/>
+    <w:lsdException w:name="Medium Grid 1 Accent 5" w:semiHidden="0" w:uiPriority="67" w:unhideWhenUsed="0"/>
+    <w:lsdException w:name="Medium Grid 2 Accent 5" w:semiHidden="0" w:uiPriority="68" w:unhideWhenUsed="0"/>
+    <w:lsdException w:name="Medium Grid 3 Accent 5" w:semiHidden="0" w:uiPriority="69" w:unhideWhenUsed="0"/>
+    <w:lsdException w:name="Dark List Accent 5" w:semiHidden="0" w:uiPriority="70" w:unhideWhenUsed="0"/>
+    <w:lsdException w:name="Colorful Shading Accent 5" w:semiHidden="0" w:uiPriority="71" w:unhideWhenUsed="0"/>
+    <w:lsdException w:name="Colorful List Accent 5" w:semiHidden="0" w:uiPriority="72" w:unhideWhenUsed="0"/>
+    <w:lsdException w:name="Colorful Grid Accent 5" w:semiHidden="0" w:uiPriority="73" w:unhideWhenUsed="0"/>
+    <w:lsdException w:name="Light Shading Accent 6" w:semiHidden="0" w:uiPriority="60" w:unhideWhenUsed="0"/>
+    <w:lsdException w:name="Light List Accent 6" w:semiHidden="0" w:uiPriority="61" w:unhideWhenUsed="0"/>
+    <w:lsdException w:name="Light Grid Accent 6" w:semiHidden="0" w:uiPriority="62" w:unhideWhenUsed="0"/>
+    <w:lsdException w:name="Medium Shading 1 Accent 6" w:semiHidden="0" w:uiPriority="63" w:unhideWhenUsed="0"/>
+    <w:lsdException w:name="Medium Shading 2 Accent 6" w:semiHidden="0" w:uiPriority="64" w:unhideWhenUsed="0"/>
+    <w:lsdException w:name="Medium List 1 Accent 6" w:semiHidden="0" w:uiPriority="65" w:unhideWhenUsed="0"/>
+    <w:lsdException w:name="Medium List 2 Accent 6" w:semiHidden="0" w:uiPriority="66" w:unhideWhenUsed="0"/>
+    <w:lsdException w:name="Medium Grid 1 Accent 6" w:semiHidden="0" w:uiPriority="67" w:unhideWhenUsed="0"/>
+    <w:lsdException w:name="Medium Grid 2 Accent 6" w:semiHidden="0" w:uiPriority="68" w:unhideWhenUsed="0"/>
+    <w:lsdException w:name="Medium Grid 3 Accent 6" w:semiHidden="0" w:uiPriority="69" w:unhideWhenUsed="0"/>
+    <w:lsdException w:name="Dark List Accent 6" w:semiHidden="0" w:uiPriority="70" w:unhideWhenUsed="0"/>
+    <w:lsdException w:name="Colorful Shading Accent 6" w:semiHidden="0" w:uiPriority="71" w:unhideWhenUsed="0"/>
+    <w:lsdException w:name="Colorful List Accent 6" w:semiHidden="0" w:uiPriority="72" w:unhideWhenUsed="0"/>
+    <w:lsdException w:name="Colorful Grid Accent 6" w:semiHidden="0" w:uiPriority="73" w:unhideWhenUsed="0"/>
+    <w:lsdException w:name="Subtle Emphasis" w:semiHidden="0" w:uiPriority="19" w:unhideWhenUsed="0" w:qFormat="1"/>
+    <w:lsdException w:name="Intense Emphasis" w:semiHidden="0" w:uiPriority="21" w:unhideWhenUsed="0" w:qFormat="1"/>
+    <w:lsdException w:name="Subtle Reference" w:semiHidden="0" w:uiPriority="31" w:unhideWhenUsed="0" w:qFormat="1"/>
+    <w:lsdException w:name="Intense Reference" w:semiHidden="0" w:uiPriority="32" w:unhideWhenUsed="0" w:qFormat="1"/>
+    <w:lsdException w:name="Book Title" w:semiHidden="0" w:uiPriority="33" w:unhideWhenUsed="0" w:qFormat="1"/>
+    <w:lsdException w:name="Bibliography" w:uiPriority="37"/>
+    <w:lsdException w:name="TOC Heading" w:uiPriority="39" w:qFormat="1"/>
   </w:latentStyles>
   <w:style w:type="paragraph" w:default="1" w:styleId="Normal">
     <w:name w:val="Normal"/>
@@ -16323,6 +16205,7 @@
       <w:spacing w:after="0" w:line="240" w:lineRule="auto"/>
     </w:pPr>
     <w:tblPr>
+      <w:tblInd w:w="0" w:type="dxa"/>
       <w:tblBorders>
         <w:top w:val="single" w:sz="4" w:space="0" w:color="auto"/>
         <w:left w:val="single" w:sz="4" w:space="0" w:color="auto"/>
@@ -16331,6 +16214,12 @@
         <w:insideH w:val="single" w:sz="4" w:space="0" w:color="auto"/>
         <w:insideV w:val="single" w:sz="4" w:space="0" w:color="auto"/>
       </w:tblBorders>
+      <w:tblCellMar>
+        <w:top w:w="0" w:type="dxa"/>
+        <w:left w:w="108" w:type="dxa"/>
+        <w:bottom w:w="0" w:type="dxa"/>
+        <w:right w:w="108" w:type="dxa"/>
+      </w:tblCellMar>
     </w:tblPr>
   </w:style>
   <w:style w:type="paragraph" w:styleId="Bibliography">
@@ -16340,6 +16229,994 @@
     <w:uiPriority w:val="37"/>
     <w:unhideWhenUsed/>
     <w:rsid w:val="00934640"/>
+  </w:style>
+  <w:style w:type="paragraph" w:styleId="BalloonText">
+    <w:name w:val="Balloon Text"/>
+    <w:basedOn w:val="Normal"/>
+    <w:link w:val="BalloonTextChar"/>
+    <w:uiPriority w:val="99"/>
+    <w:semiHidden/>
+    <w:unhideWhenUsed/>
+    <w:rsid w:val="001A6335"/>
+    <w:pPr>
+      <w:spacing w:before="0" w:after="0" w:line="240" w:lineRule="auto"/>
+    </w:pPr>
+    <w:rPr>
+      <w:rFonts w:ascii="Tahoma" w:hAnsi="Tahoma" w:cs="Tahoma"/>
+      <w:sz w:val="16"/>
+      <w:szCs w:val="16"/>
+    </w:rPr>
+  </w:style>
+  <w:style w:type="character" w:customStyle="1" w:styleId="BalloonTextChar">
+    <w:name w:val="Balloon Text Char"/>
+    <w:basedOn w:val="DefaultParagraphFont"/>
+    <w:link w:val="BalloonText"/>
+    <w:uiPriority w:val="99"/>
+    <w:semiHidden/>
+    <w:rsid w:val="001A6335"/>
+    <w:rPr>
+      <w:rFonts w:ascii="Tahoma" w:hAnsi="Tahoma" w:cs="Tahoma"/>
+      <w:sz w:val="16"/>
+      <w:szCs w:val="16"/>
+    </w:rPr>
+  </w:style>
+  <w:style w:type="character" w:styleId="CommentReference">
+    <w:name w:val="annotation reference"/>
+    <w:basedOn w:val="DefaultParagraphFont"/>
+    <w:uiPriority w:val="99"/>
+    <w:semiHidden/>
+    <w:unhideWhenUsed/>
+    <w:rsid w:val="001A6335"/>
+    <w:rPr>
+      <w:sz w:val="16"/>
+      <w:szCs w:val="16"/>
+    </w:rPr>
+  </w:style>
+  <w:style w:type="paragraph" w:styleId="CommentText">
+    <w:name w:val="annotation text"/>
+    <w:basedOn w:val="Normal"/>
+    <w:link w:val="CommentTextChar"/>
+    <w:uiPriority w:val="99"/>
+    <w:semiHidden/>
+    <w:unhideWhenUsed/>
+    <w:rsid w:val="001A6335"/>
+    <w:pPr>
+      <w:spacing w:line="240" w:lineRule="auto"/>
+    </w:pPr>
+    <w:rPr>
+      <w:sz w:val="20"/>
+      <w:szCs w:val="20"/>
+    </w:rPr>
+  </w:style>
+  <w:style w:type="character" w:customStyle="1" w:styleId="CommentTextChar">
+    <w:name w:val="Comment Text Char"/>
+    <w:basedOn w:val="DefaultParagraphFont"/>
+    <w:link w:val="CommentText"/>
+    <w:uiPriority w:val="99"/>
+    <w:semiHidden/>
+    <w:rsid w:val="001A6335"/>
+    <w:rPr>
+      <w:rFonts w:ascii="Times New Roman" w:hAnsi="Times New Roman"/>
+      <w:sz w:val="20"/>
+      <w:szCs w:val="20"/>
+    </w:rPr>
+  </w:style>
+  <w:style w:type="paragraph" w:styleId="CommentSubject">
+    <w:name w:val="annotation subject"/>
+    <w:basedOn w:val="CommentText"/>
+    <w:next w:val="CommentText"/>
+    <w:link w:val="CommentSubjectChar"/>
+    <w:uiPriority w:val="99"/>
+    <w:semiHidden/>
+    <w:unhideWhenUsed/>
+    <w:rsid w:val="001A6335"/>
+    <w:rPr>
+      <w:b/>
+      <w:bCs/>
+    </w:rPr>
+  </w:style>
+  <w:style w:type="character" w:customStyle="1" w:styleId="CommentSubjectChar">
+    <w:name w:val="Comment Subject Char"/>
+    <w:basedOn w:val="CommentTextChar"/>
+    <w:link w:val="CommentSubject"/>
+    <w:uiPriority w:val="99"/>
+    <w:semiHidden/>
+    <w:rsid w:val="001A6335"/>
+    <w:rPr>
+      <w:rFonts w:ascii="Times New Roman" w:hAnsi="Times New Roman"/>
+      <w:b/>
+      <w:bCs/>
+      <w:sz w:val="20"/>
+      <w:szCs w:val="20"/>
+    </w:rPr>
+  </w:style>
+</w:styles>
+</file>
+
+<file path=word/stylesWithEffects.xml><?xml version="1.0" encoding="utf-8"?>
+<w:styles xmlns:wpc="http://schemas.microsoft.com/office/word/2010/wordprocessingCanvas" xmlns:mc="http://schemas.openxmlformats.org/markup-compatibility/2006" xmlns:o="urn:schemas-microsoft-com:office:office" xmlns:r="http://schemas.openxmlformats.org/officeDocument/2006/relationships" xmlns:m="http://schemas.openxmlformats.org/officeDocument/2006/math" xmlns:v="urn:schemas-microsoft-com:vml" xmlns:wp14="http://schemas.microsoft.com/office/word/2010/wordprocessingDrawing" xmlns:wp="http://schemas.openxmlformats.org/drawingml/2006/wordprocessingDrawing" xmlns:w10="urn:schemas-microsoft-com:office:word" xmlns:w="http://schemas.openxmlformats.org/wordprocessingml/2006/main" xmlns:w14="http://schemas.microsoft.com/office/word/2010/wordml" xmlns:wpg="http://schemas.microsoft.com/office/word/2010/wordprocessingGroup" xmlns:wpi="http://schemas.microsoft.com/office/word/2010/wordprocessingInk" xmlns:wne="http://schemas.microsoft.com/office/word/2006/wordml" xmlns:wps="http://schemas.microsoft.com/office/word/2010/wordprocessingShape" mc:Ignorable="w14 wp14">
+  <w:docDefaults>
+    <w:rPrDefault>
+      <w:rPr>
+        <w:rFonts w:asciiTheme="minorHAnsi" w:eastAsiaTheme="minorHAnsi" w:hAnsiTheme="minorHAnsi" w:cstheme="minorBidi"/>
+        <w:sz w:val="22"/>
+        <w:szCs w:val="22"/>
+        <w:lang w:val="en-US" w:eastAsia="en-US" w:bidi="ar-SA"/>
+      </w:rPr>
+    </w:rPrDefault>
+    <w:pPrDefault>
+      <w:pPr>
+        <w:spacing w:after="160" w:line="259" w:lineRule="auto"/>
+      </w:pPr>
+    </w:pPrDefault>
+  </w:docDefaults>
+  <w:latentStyles w:defLockedState="0" w:defUIPriority="99" w:defSemiHidden="1" w:defUnhideWhenUsed="1" w:defQFormat="0" w:count="267">
+    <w:lsdException w:name="Normal" w:semiHidden="0" w:uiPriority="0" w:unhideWhenUsed="0" w:qFormat="1"/>
+    <w:lsdException w:name="heading 1" w:semiHidden="0" w:uiPriority="9" w:unhideWhenUsed="0" w:qFormat="1"/>
+    <w:lsdException w:name="heading 2" w:semiHidden="0" w:uiPriority="9" w:unhideWhenUsed="0" w:qFormat="1"/>
+    <w:lsdException w:name="heading 3" w:semiHidden="0" w:uiPriority="9" w:unhideWhenUsed="0" w:qFormat="1"/>
+    <w:lsdException w:name="heading 4" w:uiPriority="9" w:qFormat="1"/>
+    <w:lsdException w:name="heading 5" w:uiPriority="9" w:qFormat="1"/>
+    <w:lsdException w:name="heading 6" w:uiPriority="9" w:qFormat="1"/>
+    <w:lsdException w:name="heading 7" w:uiPriority="9" w:qFormat="1"/>
+    <w:lsdException w:name="heading 8" w:uiPriority="9" w:qFormat="1"/>
+    <w:lsdException w:name="heading 9" w:uiPriority="9" w:qFormat="1"/>
+    <w:lsdException w:name="toc 1" w:uiPriority="39"/>
+    <w:lsdException w:name="toc 2" w:uiPriority="39"/>
+    <w:lsdException w:name="toc 3" w:uiPriority="39"/>
+    <w:lsdException w:name="toc 4" w:uiPriority="39"/>
+    <w:lsdException w:name="toc 5" w:uiPriority="39"/>
+    <w:lsdException w:name="toc 6" w:uiPriority="39"/>
+    <w:lsdException w:name="toc 7" w:uiPriority="39"/>
+    <w:lsdException w:name="toc 8" w:uiPriority="39"/>
+    <w:lsdException w:name="toc 9" w:uiPriority="39"/>
+    <w:lsdException w:name="caption" w:uiPriority="35" w:qFormat="1"/>
+    <w:lsdException w:name="Title" w:semiHidden="0" w:uiPriority="10" w:unhideWhenUsed="0" w:qFormat="1"/>
+    <w:lsdException w:name="Default Paragraph Font" w:uiPriority="1"/>
+    <w:lsdException w:name="Subtitle" w:semiHidden="0" w:uiPriority="11" w:unhideWhenUsed="0" w:qFormat="1"/>
+    <w:lsdException w:name="Strong" w:semiHidden="0" w:uiPriority="22" w:unhideWhenUsed="0" w:qFormat="1"/>
+    <w:lsdException w:name="Emphasis" w:semiHidden="0" w:uiPriority="20" w:unhideWhenUsed="0" w:qFormat="1"/>
+    <w:lsdException w:name="Table Grid" w:semiHidden="0" w:uiPriority="39" w:unhideWhenUsed="0"/>
+    <w:lsdException w:name="Placeholder Text" w:unhideWhenUsed="0"/>
+    <w:lsdException w:name="No Spacing" w:semiHidden="0" w:uiPriority="1" w:unhideWhenUsed="0" w:qFormat="1"/>
+    <w:lsdException w:name="Light Shading" w:semiHidden="0" w:uiPriority="60" w:unhideWhenUsed="0"/>
+    <w:lsdException w:name="Light List" w:semiHidden="0" w:uiPriority="61" w:unhideWhenUsed="0"/>
+    <w:lsdException w:name="Light Grid" w:semiHidden="0" w:uiPriority="62" w:unhideWhenUsed="0"/>
+    <w:lsdException w:name="Medium Shading 1" w:semiHidden="0" w:uiPriority="63" w:unhideWhenUsed="0"/>
+    <w:lsdException w:name="Medium Shading 2" w:semiHidden="0" w:uiPriority="64" w:unhideWhenUsed="0"/>
+    <w:lsdException w:name="Medium List 1" w:semiHidden="0" w:uiPriority="65" w:unhideWhenUsed="0"/>
+    <w:lsdException w:name="Medium List 2" w:semiHidden="0" w:uiPriority="66" w:unhideWhenUsed="0"/>
+    <w:lsdException w:name="Medium Grid 1" w:semiHidden="0" w:uiPriority="67" w:unhideWhenUsed="0"/>
+    <w:lsdException w:name="Medium Grid 2" w:semiHidden="0" w:uiPriority="68" w:unhideWhenUsed="0"/>
+    <w:lsdException w:name="Medium Grid 3" w:semiHidden="0" w:uiPriority="69" w:unhideWhenUsed="0"/>
+    <w:lsdException w:name="Dark List" w:semiHidden="0" w:uiPriority="70" w:unhideWhenUsed="0"/>
+    <w:lsdException w:name="Colorful Shading" w:semiHidden="0" w:uiPriority="71" w:unhideWhenUsed="0"/>
+    <w:lsdException w:name="Colorful List" w:semiHidden="0" w:uiPriority="72" w:unhideWhenUsed="0"/>
+    <w:lsdException w:name="Colorful Grid" w:semiHidden="0" w:uiPriority="73" w:unhideWhenUsed="0"/>
+    <w:lsdException w:name="Light Shading Accent 1" w:semiHidden="0" w:uiPriority="60" w:unhideWhenUsed="0"/>
+    <w:lsdException w:name="Light List Accent 1" w:semiHidden="0" w:uiPriority="61" w:unhideWhenUsed="0"/>
+    <w:lsdException w:name="Light Grid Accent 1" w:semiHidden="0" w:uiPriority="62" w:unhideWhenUsed="0"/>
+    <w:lsdException w:name="Medium Shading 1 Accent 1" w:semiHidden="0" w:uiPriority="63" w:unhideWhenUsed="0"/>
+    <w:lsdException w:name="Medium Shading 2 Accent 1" w:semiHidden="0" w:uiPriority="64" w:unhideWhenUsed="0"/>
+    <w:lsdException w:name="Medium List 1 Accent 1" w:semiHidden="0" w:uiPriority="65" w:unhideWhenUsed="0"/>
+    <w:lsdException w:name="Revision" w:unhideWhenUsed="0"/>
+    <w:lsdException w:name="List Paragraph" w:semiHidden="0" w:uiPriority="34" w:unhideWhenUsed="0" w:qFormat="1"/>
+    <w:lsdException w:name="Quote" w:semiHidden="0" w:uiPriority="29" w:unhideWhenUsed="0" w:qFormat="1"/>
+    <w:lsdException w:name="Intense Quote" w:semiHidden="0" w:uiPriority="30" w:unhideWhenUsed="0" w:qFormat="1"/>
+    <w:lsdException w:name="Medium List 2 Accent 1" w:semiHidden="0" w:uiPriority="66" w:unhideWhenUsed="0"/>
+    <w:lsdException w:name="Medium Grid 1 Accent 1" w:semiHidden="0" w:uiPriority="67" w:unhideWhenUsed="0"/>
+    <w:lsdException w:name="Medium Grid 2 Accent 1" w:semiHidden="0" w:uiPriority="68" w:unhideWhenUsed="0"/>
+    <w:lsdException w:name="Medium Grid 3 Accent 1" w:semiHidden="0" w:uiPriority="69" w:unhideWhenUsed="0"/>
+    <w:lsdException w:name="Dark List Accent 1" w:semiHidden="0" w:uiPriority="70" w:unhideWhenUsed="0"/>
+    <w:lsdException w:name="Colorful Shading Accent 1" w:semiHidden="0" w:uiPriority="71" w:unhideWhenUsed="0"/>
+    <w:lsdException w:name="Colorful List Accent 1" w:semiHidden="0" w:uiPriority="72" w:unhideWhenUsed="0"/>
+    <w:lsdException w:name="Colorful Grid Accent 1" w:semiHidden="0" w:uiPriority="73" w:unhideWhenUsed="0"/>
+    <w:lsdException w:name="Light Shading Accent 2" w:semiHidden="0" w:uiPriority="60" w:unhideWhenUsed="0"/>
+    <w:lsdException w:name="Light List Accent 2" w:semiHidden="0" w:uiPriority="61" w:unhideWhenUsed="0"/>
+    <w:lsdException w:name="Light Grid Accent 2" w:semiHidden="0" w:uiPriority="62" w:unhideWhenUsed="0"/>
+    <w:lsdException w:name="Medium Shading 1 Accent 2" w:semiHidden="0" w:uiPriority="63" w:unhideWhenUsed="0"/>
+    <w:lsdException w:name="Medium Shading 2 Accent 2" w:semiHidden="0" w:uiPriority="64" w:unhideWhenUsed="0"/>
+    <w:lsdException w:name="Medium List 1 Accent 2" w:semiHidden="0" w:uiPriority="65" w:unhideWhenUsed="0"/>
+    <w:lsdException w:name="Medium List 2 Accent 2" w:semiHidden="0" w:uiPriority="66" w:unhideWhenUsed="0"/>
+    <w:lsdException w:name="Medium Grid 1 Accent 2" w:semiHidden="0" w:uiPriority="67" w:unhideWhenUsed="0"/>
+    <w:lsdException w:name="Medium Grid 2 Accent 2" w:semiHidden="0" w:uiPriority="68" w:unhideWhenUsed="0"/>
+    <w:lsdException w:name="Medium Grid 3 Accent 2" w:semiHidden="0" w:uiPriority="69" w:unhideWhenUsed="0"/>
+    <w:lsdException w:name="Dark List Accent 2" w:semiHidden="0" w:uiPriority="70" w:unhideWhenUsed="0"/>
+    <w:lsdException w:name="Colorful Shading Accent 2" w:semiHidden="0" w:uiPriority="71" w:unhideWhenUsed="0"/>
+    <w:lsdException w:name="Colorful List Accent 2" w:semiHidden="0" w:uiPriority="72" w:unhideWhenUsed="0"/>
+    <w:lsdException w:name="Colorful Grid Accent 2" w:semiHidden="0" w:uiPriority="73" w:unhideWhenUsed="0"/>
+    <w:lsdException w:name="Light Shading Accent 3" w:semiHidden="0" w:uiPriority="60" w:unhideWhenUsed="0"/>
+    <w:lsdException w:name="Light List Accent 3" w:semiHidden="0" w:uiPriority="61" w:unhideWhenUsed="0"/>
+    <w:lsdException w:name="Light Grid Accent 3" w:semiHidden="0" w:uiPriority="62" w:unhideWhenUsed="0"/>
+    <w:lsdException w:name="Medium Shading 1 Accent 3" w:semiHidden="0" w:uiPriority="63" w:unhideWhenUsed="0"/>
+    <w:lsdException w:name="Medium Shading 2 Accent 3" w:semiHidden="0" w:uiPriority="64" w:unhideWhenUsed="0"/>
+    <w:lsdException w:name="Medium List 1 Accent 3" w:semiHidden="0" w:uiPriority="65" w:unhideWhenUsed="0"/>
+    <w:lsdException w:name="Medium List 2 Accent 3" w:semiHidden="0" w:uiPriority="66" w:unhideWhenUsed="0"/>
+    <w:lsdException w:name="Medium Grid 1 Accent 3" w:semiHidden="0" w:uiPriority="67" w:unhideWhenUsed="0"/>
+    <w:lsdException w:name="Medium Grid 2 Accent 3" w:semiHidden="0" w:uiPriority="68" w:unhideWhenUsed="0"/>
+    <w:lsdException w:name="Medium Grid 3 Accent 3" w:semiHidden="0" w:uiPriority="69" w:unhideWhenUsed="0"/>
+    <w:lsdException w:name="Dark List Accent 3" w:semiHidden="0" w:uiPriority="70" w:unhideWhenUsed="0"/>
+    <w:lsdException w:name="Colorful Shading Accent 3" w:semiHidden="0" w:uiPriority="71" w:unhideWhenUsed="0"/>
+    <w:lsdException w:name="Colorful List Accent 3" w:semiHidden="0" w:uiPriority="72" w:unhideWhenUsed="0"/>
+    <w:lsdException w:name="Colorful Grid Accent 3" w:semiHidden="0" w:uiPriority="73" w:unhideWhenUsed="0"/>
+    <w:lsdException w:name="Light Shading Accent 4" w:semiHidden="0" w:uiPriority="60" w:unhideWhenUsed="0"/>
+    <w:lsdException w:name="Light List Accent 4" w:semiHidden="0" w:uiPriority="61" w:unhideWhenUsed="0"/>
+    <w:lsdException w:name="Light Grid Accent 4" w:semiHidden="0" w:uiPriority="62" w:unhideWhenUsed="0"/>
+    <w:lsdException w:name="Medium Shading 1 Accent 4" w:semiHidden="0" w:uiPriority="63" w:unhideWhenUsed="0"/>
+    <w:lsdException w:name="Medium Shading 2 Accent 4" w:semiHidden="0" w:uiPriority="64" w:unhideWhenUsed="0"/>
+    <w:lsdException w:name="Medium List 1 Accent 4" w:semiHidden="0" w:uiPriority="65" w:unhideWhenUsed="0"/>
+    <w:lsdException w:name="Medium List 2 Accent 4" w:semiHidden="0" w:uiPriority="66" w:unhideWhenUsed="0"/>
+    <w:lsdException w:name="Medium Grid 1 Accent 4" w:semiHidden="0" w:uiPriority="67" w:unhideWhenUsed="0"/>
+    <w:lsdException w:name="Medium Grid 2 Accent 4" w:semiHidden="0" w:uiPriority="68" w:unhideWhenUsed="0"/>
+    <w:lsdException w:name="Medium Grid 3 Accent 4" w:semiHidden="0" w:uiPriority="69" w:unhideWhenUsed="0"/>
+    <w:lsdException w:name="Dark List Accent 4" w:semiHidden="0" w:uiPriority="70" w:unhideWhenUsed="0"/>
+    <w:lsdException w:name="Colorful Shading Accent 4" w:semiHidden="0" w:uiPriority="71" w:unhideWhenUsed="0"/>
+    <w:lsdException w:name="Colorful List Accent 4" w:semiHidden="0" w:uiPriority="72" w:unhideWhenUsed="0"/>
+    <w:lsdException w:name="Colorful Grid Accent 4" w:semiHidden="0" w:uiPriority="73" w:unhideWhenUsed="0"/>
+    <w:lsdException w:name="Light Shading Accent 5" w:semiHidden="0" w:uiPriority="60" w:unhideWhenUsed="0"/>
+    <w:lsdException w:name="Light List Accent 5" w:semiHidden="0" w:uiPriority="61" w:unhideWhenUsed="0"/>
+    <w:lsdException w:name="Light Grid Accent 5" w:semiHidden="0" w:uiPriority="62" w:unhideWhenUsed="0"/>
+    <w:lsdException w:name="Medium Shading 1 Accent 5" w:semiHidden="0" w:uiPriority="63" w:unhideWhenUsed="0"/>
+    <w:lsdException w:name="Medium Shading 2 Accent 5" w:semiHidden="0" w:uiPriority="64" w:unhideWhenUsed="0"/>
+    <w:lsdException w:name="Medium List 1 Accent 5" w:semiHidden="0" w:uiPriority="65" w:unhideWhenUsed="0"/>
+    <w:lsdException w:name="Medium List 2 Accent 5" w:semiHidden="0" w:uiPriority="66" w:unhideWhenUsed="0"/>
+    <w:lsdException w:name="Medium Grid 1 Accent 5" w:semiHidden="0" w:uiPriority="67" w:unhideWhenUsed="0"/>
+    <w:lsdException w:name="Medium Grid 2 Accent 5" w:semiHidden="0" w:uiPriority="68" w:unhideWhenUsed="0"/>
+    <w:lsdException w:name="Medium Grid 3 Accent 5" w:semiHidden="0" w:uiPriority="69" w:unhideWhenUsed="0"/>
+    <w:lsdException w:name="Dark List Accent 5" w:semiHidden="0" w:uiPriority="70" w:unhideWhenUsed="0"/>
+    <w:lsdException w:name="Colorful Shading Accent 5" w:semiHidden="0" w:uiPriority="71" w:unhideWhenUsed="0"/>
+    <w:lsdException w:name="Colorful List Accent 5" w:semiHidden="0" w:uiPriority="72" w:unhideWhenUsed="0"/>
+    <w:lsdException w:name="Colorful Grid Accent 5" w:semiHidden="0" w:uiPriority="73" w:unhideWhenUsed="0"/>
+    <w:lsdException w:name="Light Shading Accent 6" w:semiHidden="0" w:uiPriority="60" w:unhideWhenUsed="0"/>
+    <w:lsdException w:name="Light List Accent 6" w:semiHidden="0" w:uiPriority="61" w:unhideWhenUsed="0"/>
+    <w:lsdException w:name="Light Grid Accent 6" w:semiHidden="0" w:uiPriority="62" w:unhideWhenUsed="0"/>
+    <w:lsdException w:name="Medium Shading 1 Accent 6" w:semiHidden="0" w:uiPriority="63" w:unhideWhenUsed="0"/>
+    <w:lsdException w:name="Medium Shading 2 Accent 6" w:semiHidden="0" w:uiPriority="64" w:unhideWhenUsed="0"/>
+    <w:lsdException w:name="Medium List 1 Accent 6" w:semiHidden="0" w:uiPriority="65" w:unhideWhenUsed="0"/>
+    <w:lsdException w:name="Medium List 2 Accent 6" w:semiHidden="0" w:uiPriority="66" w:unhideWhenUsed="0"/>
+    <w:lsdException w:name="Medium Grid 1 Accent 6" w:semiHidden="0" w:uiPriority="67" w:unhideWhenUsed="0"/>
+    <w:lsdException w:name="Medium Grid 2 Accent 6" w:semiHidden="0" w:uiPriority="68" w:unhideWhenUsed="0"/>
+    <w:lsdException w:name="Medium Grid 3 Accent 6" w:semiHidden="0" w:uiPriority="69" w:unhideWhenUsed="0"/>
+    <w:lsdException w:name="Dark List Accent 6" w:semiHidden="0" w:uiPriority="70" w:unhideWhenUsed="0"/>
+    <w:lsdException w:name="Colorful Shading Accent 6" w:semiHidden="0" w:uiPriority="71" w:unhideWhenUsed="0"/>
+    <w:lsdException w:name="Colorful List Accent 6" w:semiHidden="0" w:uiPriority="72" w:unhideWhenUsed="0"/>
+    <w:lsdException w:name="Colorful Grid Accent 6" w:semiHidden="0" w:uiPriority="73" w:unhideWhenUsed="0"/>
+    <w:lsdException w:name="Subtle Emphasis" w:semiHidden="0" w:uiPriority="19" w:unhideWhenUsed="0" w:qFormat="1"/>
+    <w:lsdException w:name="Intense Emphasis" w:semiHidden="0" w:uiPriority="21" w:unhideWhenUsed="0" w:qFormat="1"/>
+    <w:lsdException w:name="Subtle Reference" w:semiHidden="0" w:uiPriority="31" w:unhideWhenUsed="0" w:qFormat="1"/>
+    <w:lsdException w:name="Intense Reference" w:semiHidden="0" w:uiPriority="32" w:unhideWhenUsed="0" w:qFormat="1"/>
+    <w:lsdException w:name="Book Title" w:semiHidden="0" w:uiPriority="33" w:unhideWhenUsed="0" w:qFormat="1"/>
+    <w:lsdException w:name="Bibliography" w:uiPriority="37"/>
+    <w:lsdException w:name="TOC Heading" w:uiPriority="39" w:qFormat="1"/>
+  </w:latentStyles>
+  <w:style w:type="paragraph" w:default="1" w:styleId="Normal">
+    <w:name w:val="Normal"/>
+    <w:qFormat/>
+    <w:rsid w:val="003E6CF2"/>
+    <w:pPr>
+      <w:spacing w:before="120" w:after="120" w:line="360" w:lineRule="auto"/>
+      <w:ind w:firstLine="851"/>
+      <w:contextualSpacing/>
+      <w:jc w:val="both"/>
+    </w:pPr>
+    <w:rPr>
+      <w:rFonts w:ascii="Times New Roman" w:hAnsi="Times New Roman"/>
+      <w:sz w:val="26"/>
+    </w:rPr>
+  </w:style>
+  <w:style w:type="paragraph" w:styleId="Heading1">
+    <w:name w:val="heading 1"/>
+    <w:basedOn w:val="Normal"/>
+    <w:next w:val="Normal"/>
+    <w:link w:val="Heading1Char"/>
+    <w:uiPriority w:val="9"/>
+    <w:qFormat/>
+    <w:rsid w:val="00C6140F"/>
+    <w:pPr>
+      <w:keepNext/>
+      <w:keepLines/>
+      <w:numPr>
+        <w:numId w:val="1"/>
+      </w:numPr>
+      <w:outlineLvl w:val="0"/>
+    </w:pPr>
+    <w:rPr>
+      <w:rFonts w:eastAsiaTheme="majorEastAsia" w:cstheme="majorBidi"/>
+      <w:caps/>
+      <w:color w:val="2F5496" w:themeColor="accent1" w:themeShade="BF"/>
+      <w:sz w:val="36"/>
+      <w:szCs w:val="32"/>
+    </w:rPr>
+  </w:style>
+  <w:style w:type="paragraph" w:styleId="Heading2">
+    <w:name w:val="heading 2"/>
+    <w:basedOn w:val="Normal"/>
+    <w:next w:val="Normal"/>
+    <w:link w:val="Heading2Char"/>
+    <w:uiPriority w:val="9"/>
+    <w:qFormat/>
+    <w:rsid w:val="003E6CF2"/>
+    <w:pPr>
+      <w:keepNext/>
+      <w:keepLines/>
+      <w:numPr>
+        <w:ilvl w:val="1"/>
+        <w:numId w:val="1"/>
+      </w:numPr>
+      <w:spacing w:before="80" w:after="80"/>
+      <w:outlineLvl w:val="1"/>
+    </w:pPr>
+    <w:rPr>
+      <w:rFonts w:eastAsiaTheme="majorEastAsia" w:cstheme="majorBidi"/>
+      <w:color w:val="2F5496" w:themeColor="accent1" w:themeShade="BF"/>
+      <w:sz w:val="32"/>
+      <w:szCs w:val="26"/>
+    </w:rPr>
+  </w:style>
+  <w:style w:type="paragraph" w:styleId="Heading3">
+    <w:name w:val="heading 3"/>
+    <w:basedOn w:val="Normal"/>
+    <w:next w:val="Normal"/>
+    <w:link w:val="Heading3Char"/>
+    <w:uiPriority w:val="9"/>
+    <w:qFormat/>
+    <w:rsid w:val="003E6CF2"/>
+    <w:pPr>
+      <w:keepNext/>
+      <w:keepLines/>
+      <w:numPr>
+        <w:ilvl w:val="2"/>
+        <w:numId w:val="1"/>
+      </w:numPr>
+      <w:spacing w:before="80" w:after="80"/>
+      <w:outlineLvl w:val="2"/>
+    </w:pPr>
+    <w:rPr>
+      <w:rFonts w:eastAsiaTheme="majorEastAsia" w:cstheme="majorBidi"/>
+      <w:color w:val="1F3763" w:themeColor="accent1" w:themeShade="7F"/>
+      <w:sz w:val="28"/>
+      <w:szCs w:val="24"/>
+    </w:rPr>
+  </w:style>
+  <w:style w:type="paragraph" w:styleId="Heading4">
+    <w:name w:val="heading 4"/>
+    <w:basedOn w:val="Normal"/>
+    <w:next w:val="Normal"/>
+    <w:link w:val="Heading4Char"/>
+    <w:uiPriority w:val="9"/>
+    <w:semiHidden/>
+    <w:unhideWhenUsed/>
+    <w:qFormat/>
+    <w:rsid w:val="003E6CF2"/>
+    <w:pPr>
+      <w:keepNext/>
+      <w:keepLines/>
+      <w:numPr>
+        <w:ilvl w:val="3"/>
+        <w:numId w:val="1"/>
+      </w:numPr>
+      <w:spacing w:before="40" w:after="0"/>
+      <w:outlineLvl w:val="3"/>
+    </w:pPr>
+    <w:rPr>
+      <w:rFonts w:asciiTheme="majorHAnsi" w:eastAsiaTheme="majorEastAsia" w:hAnsiTheme="majorHAnsi" w:cstheme="majorBidi"/>
+      <w:i/>
+      <w:iCs/>
+      <w:color w:val="2F5496" w:themeColor="accent1" w:themeShade="BF"/>
+    </w:rPr>
+  </w:style>
+  <w:style w:type="paragraph" w:styleId="Heading5">
+    <w:name w:val="heading 5"/>
+    <w:basedOn w:val="Normal"/>
+    <w:next w:val="Normal"/>
+    <w:link w:val="Heading5Char"/>
+    <w:uiPriority w:val="9"/>
+    <w:semiHidden/>
+    <w:unhideWhenUsed/>
+    <w:qFormat/>
+    <w:rsid w:val="003E6CF2"/>
+    <w:pPr>
+      <w:keepNext/>
+      <w:keepLines/>
+      <w:numPr>
+        <w:ilvl w:val="4"/>
+        <w:numId w:val="1"/>
+      </w:numPr>
+      <w:spacing w:before="40" w:after="0"/>
+      <w:outlineLvl w:val="4"/>
+    </w:pPr>
+    <w:rPr>
+      <w:rFonts w:asciiTheme="majorHAnsi" w:eastAsiaTheme="majorEastAsia" w:hAnsiTheme="majorHAnsi" w:cstheme="majorBidi"/>
+      <w:color w:val="2F5496" w:themeColor="accent1" w:themeShade="BF"/>
+    </w:rPr>
+  </w:style>
+  <w:style w:type="paragraph" w:styleId="Heading6">
+    <w:name w:val="heading 6"/>
+    <w:basedOn w:val="Normal"/>
+    <w:next w:val="Normal"/>
+    <w:link w:val="Heading6Char"/>
+    <w:uiPriority w:val="9"/>
+    <w:semiHidden/>
+    <w:unhideWhenUsed/>
+    <w:qFormat/>
+    <w:rsid w:val="003E6CF2"/>
+    <w:pPr>
+      <w:keepNext/>
+      <w:keepLines/>
+      <w:numPr>
+        <w:ilvl w:val="5"/>
+        <w:numId w:val="1"/>
+      </w:numPr>
+      <w:spacing w:before="40" w:after="0"/>
+      <w:outlineLvl w:val="5"/>
+    </w:pPr>
+    <w:rPr>
+      <w:rFonts w:asciiTheme="majorHAnsi" w:eastAsiaTheme="majorEastAsia" w:hAnsiTheme="majorHAnsi" w:cstheme="majorBidi"/>
+      <w:color w:val="1F3763" w:themeColor="accent1" w:themeShade="7F"/>
+    </w:rPr>
+  </w:style>
+  <w:style w:type="paragraph" w:styleId="Heading7">
+    <w:name w:val="heading 7"/>
+    <w:basedOn w:val="Normal"/>
+    <w:next w:val="Normal"/>
+    <w:link w:val="Heading7Char"/>
+    <w:uiPriority w:val="9"/>
+    <w:semiHidden/>
+    <w:unhideWhenUsed/>
+    <w:qFormat/>
+    <w:rsid w:val="003E6CF2"/>
+    <w:pPr>
+      <w:keepNext/>
+      <w:keepLines/>
+      <w:numPr>
+        <w:ilvl w:val="6"/>
+        <w:numId w:val="1"/>
+      </w:numPr>
+      <w:spacing w:before="40" w:after="0"/>
+      <w:outlineLvl w:val="6"/>
+    </w:pPr>
+    <w:rPr>
+      <w:rFonts w:asciiTheme="majorHAnsi" w:eastAsiaTheme="majorEastAsia" w:hAnsiTheme="majorHAnsi" w:cstheme="majorBidi"/>
+      <w:i/>
+      <w:iCs/>
+      <w:color w:val="1F3763" w:themeColor="accent1" w:themeShade="7F"/>
+    </w:rPr>
+  </w:style>
+  <w:style w:type="paragraph" w:styleId="Heading8">
+    <w:name w:val="heading 8"/>
+    <w:basedOn w:val="Normal"/>
+    <w:next w:val="Normal"/>
+    <w:link w:val="Heading8Char"/>
+    <w:uiPriority w:val="9"/>
+    <w:semiHidden/>
+    <w:unhideWhenUsed/>
+    <w:qFormat/>
+    <w:rsid w:val="003E6CF2"/>
+    <w:pPr>
+      <w:keepNext/>
+      <w:keepLines/>
+      <w:numPr>
+        <w:ilvl w:val="7"/>
+        <w:numId w:val="1"/>
+      </w:numPr>
+      <w:spacing w:before="40" w:after="0"/>
+      <w:outlineLvl w:val="7"/>
+    </w:pPr>
+    <w:rPr>
+      <w:rFonts w:asciiTheme="majorHAnsi" w:eastAsiaTheme="majorEastAsia" w:hAnsiTheme="majorHAnsi" w:cstheme="majorBidi"/>
+      <w:color w:val="272727" w:themeColor="text1" w:themeTint="D8"/>
+      <w:sz w:val="21"/>
+      <w:szCs w:val="21"/>
+    </w:rPr>
+  </w:style>
+  <w:style w:type="paragraph" w:styleId="Heading9">
+    <w:name w:val="heading 9"/>
+    <w:basedOn w:val="Normal"/>
+    <w:next w:val="Normal"/>
+    <w:link w:val="Heading9Char"/>
+    <w:uiPriority w:val="9"/>
+    <w:semiHidden/>
+    <w:unhideWhenUsed/>
+    <w:qFormat/>
+    <w:rsid w:val="003E6CF2"/>
+    <w:pPr>
+      <w:keepNext/>
+      <w:keepLines/>
+      <w:numPr>
+        <w:ilvl w:val="8"/>
+        <w:numId w:val="1"/>
+      </w:numPr>
+      <w:spacing w:before="40" w:after="0"/>
+      <w:outlineLvl w:val="8"/>
+    </w:pPr>
+    <w:rPr>
+      <w:rFonts w:asciiTheme="majorHAnsi" w:eastAsiaTheme="majorEastAsia" w:hAnsiTheme="majorHAnsi" w:cstheme="majorBidi"/>
+      <w:i/>
+      <w:iCs/>
+      <w:color w:val="272727" w:themeColor="text1" w:themeTint="D8"/>
+      <w:sz w:val="21"/>
+      <w:szCs w:val="21"/>
+    </w:rPr>
+  </w:style>
+  <w:style w:type="character" w:default="1" w:styleId="DefaultParagraphFont">
+    <w:name w:val="Default Paragraph Font"/>
+    <w:uiPriority w:val="1"/>
+    <w:semiHidden/>
+    <w:unhideWhenUsed/>
+  </w:style>
+  <w:style w:type="table" w:default="1" w:styleId="TableNormal">
+    <w:name w:val="Normal Table"/>
+    <w:uiPriority w:val="99"/>
+    <w:semiHidden/>
+    <w:unhideWhenUsed/>
+    <w:tblPr>
+      <w:tblInd w:w="0" w:type="dxa"/>
+      <w:tblCellMar>
+        <w:top w:w="0" w:type="dxa"/>
+        <w:left w:w="108" w:type="dxa"/>
+        <w:bottom w:w="0" w:type="dxa"/>
+        <w:right w:w="108" w:type="dxa"/>
+      </w:tblCellMar>
+    </w:tblPr>
+  </w:style>
+  <w:style w:type="numbering" w:default="1" w:styleId="NoList">
+    <w:name w:val="No List"/>
+    <w:uiPriority w:val="99"/>
+    <w:semiHidden/>
+    <w:unhideWhenUsed/>
+  </w:style>
+  <w:style w:type="paragraph" w:styleId="Header">
+    <w:name w:val="header"/>
+    <w:basedOn w:val="Normal"/>
+    <w:link w:val="HeaderChar"/>
+    <w:uiPriority w:val="99"/>
+    <w:unhideWhenUsed/>
+    <w:rsid w:val="00E06479"/>
+    <w:pPr>
+      <w:tabs>
+        <w:tab w:val="center" w:pos="4680"/>
+        <w:tab w:val="right" w:pos="9360"/>
+      </w:tabs>
+      <w:spacing w:after="0" w:line="240" w:lineRule="auto"/>
+    </w:pPr>
+  </w:style>
+  <w:style w:type="character" w:customStyle="1" w:styleId="HeaderChar">
+    <w:name w:val="Header Char"/>
+    <w:basedOn w:val="DefaultParagraphFont"/>
+    <w:link w:val="Header"/>
+    <w:uiPriority w:val="99"/>
+    <w:rsid w:val="00E06479"/>
+  </w:style>
+  <w:style w:type="paragraph" w:styleId="Footer">
+    <w:name w:val="footer"/>
+    <w:basedOn w:val="Normal"/>
+    <w:link w:val="FooterChar"/>
+    <w:uiPriority w:val="99"/>
+    <w:unhideWhenUsed/>
+    <w:rsid w:val="00E06479"/>
+    <w:pPr>
+      <w:tabs>
+        <w:tab w:val="center" w:pos="4680"/>
+        <w:tab w:val="right" w:pos="9360"/>
+      </w:tabs>
+      <w:spacing w:after="0" w:line="240" w:lineRule="auto"/>
+    </w:pPr>
+  </w:style>
+  <w:style w:type="character" w:customStyle="1" w:styleId="FooterChar">
+    <w:name w:val="Footer Char"/>
+    <w:basedOn w:val="DefaultParagraphFont"/>
+    <w:link w:val="Footer"/>
+    <w:uiPriority w:val="99"/>
+    <w:rsid w:val="00E06479"/>
+  </w:style>
+  <w:style w:type="paragraph" w:styleId="Caption">
+    <w:name w:val="caption"/>
+    <w:basedOn w:val="Normal"/>
+    <w:next w:val="Normal"/>
+    <w:uiPriority w:val="35"/>
+    <w:unhideWhenUsed/>
+    <w:qFormat/>
+    <w:rsid w:val="00F32452"/>
+    <w:pPr>
+      <w:spacing w:after="200" w:line="240" w:lineRule="auto"/>
+      <w:ind w:firstLine="0"/>
+      <w:jc w:val="center"/>
+    </w:pPr>
+    <w:rPr>
+      <w:i/>
+      <w:iCs/>
+      <w:color w:val="44546A" w:themeColor="text2"/>
+      <w:sz w:val="22"/>
+      <w:szCs w:val="18"/>
+    </w:rPr>
+  </w:style>
+  <w:style w:type="character" w:customStyle="1" w:styleId="Heading1Char">
+    <w:name w:val="Heading 1 Char"/>
+    <w:basedOn w:val="DefaultParagraphFont"/>
+    <w:link w:val="Heading1"/>
+    <w:uiPriority w:val="9"/>
+    <w:rsid w:val="00C6140F"/>
+    <w:rPr>
+      <w:rFonts w:ascii="Times New Roman" w:eastAsiaTheme="majorEastAsia" w:hAnsi="Times New Roman" w:cstheme="majorBidi"/>
+      <w:caps/>
+      <w:color w:val="2F5496" w:themeColor="accent1" w:themeShade="BF"/>
+      <w:sz w:val="36"/>
+      <w:szCs w:val="32"/>
+    </w:rPr>
+  </w:style>
+  <w:style w:type="character" w:customStyle="1" w:styleId="Heading2Char">
+    <w:name w:val="Heading 2 Char"/>
+    <w:basedOn w:val="DefaultParagraphFont"/>
+    <w:link w:val="Heading2"/>
+    <w:uiPriority w:val="9"/>
+    <w:rsid w:val="003E6CF2"/>
+    <w:rPr>
+      <w:rFonts w:ascii="Times New Roman" w:eastAsiaTheme="majorEastAsia" w:hAnsi="Times New Roman" w:cstheme="majorBidi"/>
+      <w:color w:val="2F5496" w:themeColor="accent1" w:themeShade="BF"/>
+      <w:sz w:val="32"/>
+      <w:szCs w:val="26"/>
+    </w:rPr>
+  </w:style>
+  <w:style w:type="character" w:customStyle="1" w:styleId="Heading3Char">
+    <w:name w:val="Heading 3 Char"/>
+    <w:basedOn w:val="DefaultParagraphFont"/>
+    <w:link w:val="Heading3"/>
+    <w:uiPriority w:val="9"/>
+    <w:rsid w:val="003E6CF2"/>
+    <w:rPr>
+      <w:rFonts w:ascii="Times New Roman" w:eastAsiaTheme="majorEastAsia" w:hAnsi="Times New Roman" w:cstheme="majorBidi"/>
+      <w:color w:val="1F3763" w:themeColor="accent1" w:themeShade="7F"/>
+      <w:sz w:val="28"/>
+      <w:szCs w:val="24"/>
+    </w:rPr>
+  </w:style>
+  <w:style w:type="character" w:customStyle="1" w:styleId="Heading4Char">
+    <w:name w:val="Heading 4 Char"/>
+    <w:basedOn w:val="DefaultParagraphFont"/>
+    <w:link w:val="Heading4"/>
+    <w:uiPriority w:val="9"/>
+    <w:semiHidden/>
+    <w:rsid w:val="003E6CF2"/>
+    <w:rPr>
+      <w:rFonts w:asciiTheme="majorHAnsi" w:eastAsiaTheme="majorEastAsia" w:hAnsiTheme="majorHAnsi" w:cstheme="majorBidi"/>
+      <w:i/>
+      <w:iCs/>
+      <w:color w:val="2F5496" w:themeColor="accent1" w:themeShade="BF"/>
+      <w:sz w:val="26"/>
+    </w:rPr>
+  </w:style>
+  <w:style w:type="character" w:customStyle="1" w:styleId="Heading5Char">
+    <w:name w:val="Heading 5 Char"/>
+    <w:basedOn w:val="DefaultParagraphFont"/>
+    <w:link w:val="Heading5"/>
+    <w:uiPriority w:val="9"/>
+    <w:semiHidden/>
+    <w:rsid w:val="003E6CF2"/>
+    <w:rPr>
+      <w:rFonts w:asciiTheme="majorHAnsi" w:eastAsiaTheme="majorEastAsia" w:hAnsiTheme="majorHAnsi" w:cstheme="majorBidi"/>
+      <w:color w:val="2F5496" w:themeColor="accent1" w:themeShade="BF"/>
+      <w:sz w:val="26"/>
+    </w:rPr>
+  </w:style>
+  <w:style w:type="character" w:customStyle="1" w:styleId="Heading6Char">
+    <w:name w:val="Heading 6 Char"/>
+    <w:basedOn w:val="DefaultParagraphFont"/>
+    <w:link w:val="Heading6"/>
+    <w:uiPriority w:val="9"/>
+    <w:semiHidden/>
+    <w:rsid w:val="003E6CF2"/>
+    <w:rPr>
+      <w:rFonts w:asciiTheme="majorHAnsi" w:eastAsiaTheme="majorEastAsia" w:hAnsiTheme="majorHAnsi" w:cstheme="majorBidi"/>
+      <w:color w:val="1F3763" w:themeColor="accent1" w:themeShade="7F"/>
+      <w:sz w:val="26"/>
+    </w:rPr>
+  </w:style>
+  <w:style w:type="character" w:customStyle="1" w:styleId="Heading7Char">
+    <w:name w:val="Heading 7 Char"/>
+    <w:basedOn w:val="DefaultParagraphFont"/>
+    <w:link w:val="Heading7"/>
+    <w:uiPriority w:val="9"/>
+    <w:semiHidden/>
+    <w:rsid w:val="003E6CF2"/>
+    <w:rPr>
+      <w:rFonts w:asciiTheme="majorHAnsi" w:eastAsiaTheme="majorEastAsia" w:hAnsiTheme="majorHAnsi" w:cstheme="majorBidi"/>
+      <w:i/>
+      <w:iCs/>
+      <w:color w:val="1F3763" w:themeColor="accent1" w:themeShade="7F"/>
+      <w:sz w:val="26"/>
+    </w:rPr>
+  </w:style>
+  <w:style w:type="character" w:customStyle="1" w:styleId="Heading8Char">
+    <w:name w:val="Heading 8 Char"/>
+    <w:basedOn w:val="DefaultParagraphFont"/>
+    <w:link w:val="Heading8"/>
+    <w:uiPriority w:val="9"/>
+    <w:semiHidden/>
+    <w:rsid w:val="003E6CF2"/>
+    <w:rPr>
+      <w:rFonts w:asciiTheme="majorHAnsi" w:eastAsiaTheme="majorEastAsia" w:hAnsiTheme="majorHAnsi" w:cstheme="majorBidi"/>
+      <w:color w:val="272727" w:themeColor="text1" w:themeTint="D8"/>
+      <w:sz w:val="21"/>
+      <w:szCs w:val="21"/>
+    </w:rPr>
+  </w:style>
+  <w:style w:type="character" w:customStyle="1" w:styleId="Heading9Char">
+    <w:name w:val="Heading 9 Char"/>
+    <w:basedOn w:val="DefaultParagraphFont"/>
+    <w:link w:val="Heading9"/>
+    <w:uiPriority w:val="9"/>
+    <w:semiHidden/>
+    <w:rsid w:val="003E6CF2"/>
+    <w:rPr>
+      <w:rFonts w:asciiTheme="majorHAnsi" w:eastAsiaTheme="majorEastAsia" w:hAnsiTheme="majorHAnsi" w:cstheme="majorBidi"/>
+      <w:i/>
+      <w:iCs/>
+      <w:color w:val="272727" w:themeColor="text1" w:themeTint="D8"/>
+      <w:sz w:val="21"/>
+      <w:szCs w:val="21"/>
+    </w:rPr>
+  </w:style>
+  <w:style w:type="paragraph" w:styleId="ListParagraph">
+    <w:name w:val="List Paragraph"/>
+    <w:basedOn w:val="Normal"/>
+    <w:uiPriority w:val="34"/>
+    <w:qFormat/>
+    <w:rsid w:val="00F03DA2"/>
+    <w:pPr>
+      <w:ind w:left="720"/>
+    </w:pPr>
+  </w:style>
+  <w:style w:type="paragraph" w:styleId="NoSpacing">
+    <w:name w:val="No Spacing"/>
+    <w:uiPriority w:val="1"/>
+    <w:qFormat/>
+    <w:rsid w:val="00795B41"/>
+    <w:pPr>
+      <w:spacing w:after="0" w:line="240" w:lineRule="auto"/>
+      <w:ind w:firstLine="851"/>
+      <w:contextualSpacing/>
+      <w:jc w:val="both"/>
+    </w:pPr>
+    <w:rPr>
+      <w:rFonts w:ascii="Times New Roman" w:hAnsi="Times New Roman"/>
+      <w:sz w:val="26"/>
+    </w:rPr>
+  </w:style>
+  <w:style w:type="paragraph" w:styleId="TOCHeading">
+    <w:name w:val="TOC Heading"/>
+    <w:basedOn w:val="Heading1"/>
+    <w:next w:val="Normal"/>
+    <w:uiPriority w:val="39"/>
+    <w:unhideWhenUsed/>
+    <w:qFormat/>
+    <w:rsid w:val="007E48E4"/>
+    <w:pPr>
+      <w:numPr>
+        <w:numId w:val="0"/>
+      </w:numPr>
+      <w:spacing w:before="240" w:after="0" w:line="259" w:lineRule="auto"/>
+      <w:contextualSpacing w:val="0"/>
+      <w:jc w:val="left"/>
+      <w:outlineLvl w:val="9"/>
+    </w:pPr>
+    <w:rPr>
+      <w:rFonts w:asciiTheme="majorHAnsi" w:hAnsiTheme="majorHAnsi"/>
+      <w:caps w:val="0"/>
+      <w:sz w:val="32"/>
+    </w:rPr>
+  </w:style>
+  <w:style w:type="paragraph" w:styleId="TOC1">
+    <w:name w:val="toc 1"/>
+    <w:basedOn w:val="Normal"/>
+    <w:next w:val="Normal"/>
+    <w:autoRedefine/>
+    <w:uiPriority w:val="39"/>
+    <w:unhideWhenUsed/>
+    <w:rsid w:val="007E48E4"/>
+    <w:pPr>
+      <w:spacing w:after="100"/>
+    </w:pPr>
+  </w:style>
+  <w:style w:type="paragraph" w:styleId="TOC2">
+    <w:name w:val="toc 2"/>
+    <w:basedOn w:val="Normal"/>
+    <w:next w:val="Normal"/>
+    <w:autoRedefine/>
+    <w:uiPriority w:val="39"/>
+    <w:unhideWhenUsed/>
+    <w:rsid w:val="007E48E4"/>
+    <w:pPr>
+      <w:spacing w:after="100"/>
+      <w:ind w:left="260"/>
+    </w:pPr>
+  </w:style>
+  <w:style w:type="paragraph" w:styleId="TOC3">
+    <w:name w:val="toc 3"/>
+    <w:basedOn w:val="Normal"/>
+    <w:next w:val="Normal"/>
+    <w:autoRedefine/>
+    <w:uiPriority w:val="39"/>
+    <w:unhideWhenUsed/>
+    <w:rsid w:val="007E48E4"/>
+    <w:pPr>
+      <w:spacing w:after="100"/>
+      <w:ind w:left="520"/>
+    </w:pPr>
+  </w:style>
+  <w:style w:type="character" w:styleId="Hyperlink">
+    <w:name w:val="Hyperlink"/>
+    <w:basedOn w:val="DefaultParagraphFont"/>
+    <w:uiPriority w:val="99"/>
+    <w:unhideWhenUsed/>
+    <w:rsid w:val="007E48E4"/>
+    <w:rPr>
+      <w:color w:val="0563C1" w:themeColor="hyperlink"/>
+      <w:u w:val="single"/>
+    </w:rPr>
+  </w:style>
+  <w:style w:type="paragraph" w:styleId="TableofFigures">
+    <w:name w:val="table of figures"/>
+    <w:basedOn w:val="Normal"/>
+    <w:next w:val="Normal"/>
+    <w:uiPriority w:val="99"/>
+    <w:unhideWhenUsed/>
+    <w:rsid w:val="00257CFD"/>
+    <w:pPr>
+      <w:spacing w:after="0"/>
+    </w:pPr>
+  </w:style>
+  <w:style w:type="paragraph" w:styleId="NormalWeb">
+    <w:name w:val="Normal (Web)"/>
+    <w:basedOn w:val="Normal"/>
+    <w:uiPriority w:val="99"/>
+    <w:semiHidden/>
+    <w:unhideWhenUsed/>
+    <w:rsid w:val="00737A0B"/>
+    <w:pPr>
+      <w:spacing w:before="100" w:beforeAutospacing="1" w:after="100" w:afterAutospacing="1" w:line="240" w:lineRule="auto"/>
+      <w:ind w:firstLine="0"/>
+      <w:contextualSpacing w:val="0"/>
+      <w:jc w:val="left"/>
+    </w:pPr>
+    <w:rPr>
+      <w:rFonts w:eastAsia="Times New Roman" w:cs="Times New Roman"/>
+      <w:sz w:val="24"/>
+      <w:szCs w:val="24"/>
+    </w:rPr>
+  </w:style>
+  <w:style w:type="table" w:styleId="TableGrid">
+    <w:name w:val="Table Grid"/>
+    <w:basedOn w:val="TableNormal"/>
+    <w:uiPriority w:val="39"/>
+    <w:rsid w:val="00774710"/>
+    <w:pPr>
+      <w:spacing w:after="0" w:line="240" w:lineRule="auto"/>
+    </w:pPr>
+    <w:tblPr>
+      <w:tblInd w:w="0" w:type="dxa"/>
+      <w:tblBorders>
+        <w:top w:val="single" w:sz="4" w:space="0" w:color="auto"/>
+        <w:left w:val="single" w:sz="4" w:space="0" w:color="auto"/>
+        <w:bottom w:val="single" w:sz="4" w:space="0" w:color="auto"/>
+        <w:right w:val="single" w:sz="4" w:space="0" w:color="auto"/>
+        <w:insideH w:val="single" w:sz="4" w:space="0" w:color="auto"/>
+        <w:insideV w:val="single" w:sz="4" w:space="0" w:color="auto"/>
+      </w:tblBorders>
+      <w:tblCellMar>
+        <w:top w:w="0" w:type="dxa"/>
+        <w:left w:w="108" w:type="dxa"/>
+        <w:bottom w:w="0" w:type="dxa"/>
+        <w:right w:w="108" w:type="dxa"/>
+      </w:tblCellMar>
+    </w:tblPr>
+  </w:style>
+  <w:style w:type="paragraph" w:styleId="Bibliography">
+    <w:name w:val="Bibliography"/>
+    <w:basedOn w:val="Normal"/>
+    <w:next w:val="Normal"/>
+    <w:uiPriority w:val="37"/>
+    <w:unhideWhenUsed/>
+    <w:rsid w:val="00934640"/>
+  </w:style>
+  <w:style w:type="paragraph" w:styleId="BalloonText">
+    <w:name w:val="Balloon Text"/>
+    <w:basedOn w:val="Normal"/>
+    <w:link w:val="BalloonTextChar"/>
+    <w:uiPriority w:val="99"/>
+    <w:semiHidden/>
+    <w:unhideWhenUsed/>
+    <w:rsid w:val="001A6335"/>
+    <w:pPr>
+      <w:spacing w:before="0" w:after="0" w:line="240" w:lineRule="auto"/>
+    </w:pPr>
+    <w:rPr>
+      <w:rFonts w:ascii="Tahoma" w:hAnsi="Tahoma" w:cs="Tahoma"/>
+      <w:sz w:val="16"/>
+      <w:szCs w:val="16"/>
+    </w:rPr>
+  </w:style>
+  <w:style w:type="character" w:customStyle="1" w:styleId="BalloonTextChar">
+    <w:name w:val="Balloon Text Char"/>
+    <w:basedOn w:val="DefaultParagraphFont"/>
+    <w:link w:val="BalloonText"/>
+    <w:uiPriority w:val="99"/>
+    <w:semiHidden/>
+    <w:rsid w:val="001A6335"/>
+    <w:rPr>
+      <w:rFonts w:ascii="Tahoma" w:hAnsi="Tahoma" w:cs="Tahoma"/>
+      <w:sz w:val="16"/>
+      <w:szCs w:val="16"/>
+    </w:rPr>
+  </w:style>
+  <w:style w:type="character" w:styleId="CommentReference">
+    <w:name w:val="annotation reference"/>
+    <w:basedOn w:val="DefaultParagraphFont"/>
+    <w:uiPriority w:val="99"/>
+    <w:semiHidden/>
+    <w:unhideWhenUsed/>
+    <w:rsid w:val="001A6335"/>
+    <w:rPr>
+      <w:sz w:val="16"/>
+      <w:szCs w:val="16"/>
+    </w:rPr>
+  </w:style>
+  <w:style w:type="paragraph" w:styleId="CommentText">
+    <w:name w:val="annotation text"/>
+    <w:basedOn w:val="Normal"/>
+    <w:link w:val="CommentTextChar"/>
+    <w:uiPriority w:val="99"/>
+    <w:semiHidden/>
+    <w:unhideWhenUsed/>
+    <w:rsid w:val="001A6335"/>
+    <w:pPr>
+      <w:spacing w:line="240" w:lineRule="auto"/>
+    </w:pPr>
+    <w:rPr>
+      <w:sz w:val="20"/>
+      <w:szCs w:val="20"/>
+    </w:rPr>
+  </w:style>
+  <w:style w:type="character" w:customStyle="1" w:styleId="CommentTextChar">
+    <w:name w:val="Comment Text Char"/>
+    <w:basedOn w:val="DefaultParagraphFont"/>
+    <w:link w:val="CommentText"/>
+    <w:uiPriority w:val="99"/>
+    <w:semiHidden/>
+    <w:rsid w:val="001A6335"/>
+    <w:rPr>
+      <w:rFonts w:ascii="Times New Roman" w:hAnsi="Times New Roman"/>
+      <w:sz w:val="20"/>
+      <w:szCs w:val="20"/>
+    </w:rPr>
+  </w:style>
+  <w:style w:type="paragraph" w:styleId="CommentSubject">
+    <w:name w:val="annotation subject"/>
+    <w:basedOn w:val="CommentText"/>
+    <w:next w:val="CommentText"/>
+    <w:link w:val="CommentSubjectChar"/>
+    <w:uiPriority w:val="99"/>
+    <w:semiHidden/>
+    <w:unhideWhenUsed/>
+    <w:rsid w:val="001A6335"/>
+    <w:rPr>
+      <w:b/>
+      <w:bCs/>
+    </w:rPr>
+  </w:style>
+  <w:style w:type="character" w:customStyle="1" w:styleId="CommentSubjectChar">
+    <w:name w:val="Comment Subject Char"/>
+    <w:basedOn w:val="CommentTextChar"/>
+    <w:link w:val="CommentSubject"/>
+    <w:uiPriority w:val="99"/>
+    <w:semiHidden/>
+    <w:rsid w:val="001A6335"/>
+    <w:rPr>
+      <w:rFonts w:ascii="Times New Roman" w:hAnsi="Times New Roman"/>
+      <w:b/>
+      <w:bCs/>
+      <w:sz w:val="20"/>
+      <w:szCs w:val="20"/>
+    </w:rPr>
   </w:style>
 </w:styles>
 </file>
@@ -16387,7 +17264,7 @@
     </a:clrScheme>
     <a:fontScheme name="Office">
       <a:majorFont>
-        <a:latin typeface="Calibri Light" panose="020F0302020204030204"/>
+        <a:latin typeface="Calibri Light"/>
         <a:ea typeface=""/>
         <a:cs typeface=""/>
         <a:font script="Jpan" typeface="游ゴシック Light"/>
@@ -16439,7 +17316,7 @@
         <a:font script="Tfng" typeface="Ebrima"/>
       </a:majorFont>
       <a:minorFont>
-        <a:latin typeface="Calibri" panose="020F0502020204030204"/>
+        <a:latin typeface="Calibri"/>
         <a:ea typeface=""/>
         <a:cs typeface=""/>
         <a:font script="Jpan" typeface="游明朝"/>
@@ -16633,7 +17510,7 @@
   <a:extraClrSchemeLst/>
   <a:extLst>
     <a:ext uri="{05A4C25C-085E-4340-85A3-A5531E510DB2}">
-      <thm15:themeFamily xmlns:thm15="http://schemas.microsoft.com/office/thememl/2012/main" name="Office Theme" id="{62F939B6-93AF-4DB8-9C6B-D6C7DFDC589F}" vid="{4A3C46E8-61CC-4603-A589-7422A47A8E4A}"/>
+      <thm15:themeFamily xmlns:thm15="http://schemas.microsoft.com/office/thememl/2012/main" xmlns="" name="Office Theme" id="{62F939B6-93AF-4DB8-9C6B-D6C7DFDC589F}" vid="{4A3C46E8-61CC-4603-A589-7422A47A8E4A}"/>
     </a:ext>
   </a:extLst>
 </a:theme>
@@ -16721,7 +17598,7 @@
 </file>
 
 <file path=customXml/itemProps1.xml><?xml version="1.0" encoding="utf-8"?>
-<ds:datastoreItem xmlns:ds="http://schemas.openxmlformats.org/officeDocument/2006/customXml" ds:itemID="{7EAA3FEA-F929-4529-A21F-81A888B6FF3C}">
+<ds:datastoreItem xmlns:ds="http://schemas.openxmlformats.org/officeDocument/2006/customXml" ds:itemID="{47C0CC80-A455-4AB4-B44A-57B37E3B5ED3}">
   <ds:schemaRefs>
     <ds:schemaRef ds:uri="http://schemas.openxmlformats.org/officeDocument/2006/bibliography"/>
   </ds:schemaRefs>

</xml_diff>

<commit_message>
Review báo cáo, sửa phiên bản SRS
</commit_message>
<xml_diff>
--- a/report/Nhom10-Report.docx
+++ b/report/Nhom10-Report.docx
@@ -562,7 +562,14 @@
           <w:szCs w:val="28"/>
         </w:rPr>
         <w:tab/>
-        <w:t>2015xxxx</w:t>
+        <w:t>2015</w:t>
+      </w:r>
+      <w:r>
+        <w:rPr>
+          <w:sz w:val="28"/>
+          <w:szCs w:val="28"/>
+        </w:rPr>
+        <w:t>6063</w:t>
       </w:r>
     </w:p>
     <w:p>
@@ -796,7 +803,12 @@
     </w:p>
     <w:p>
       <w:r>
-        <w:t>Việc phân tích yêu cầu phần mềm là một công đoạn vô cùng quan trọng trong quá trình phát triển một phần mềm, phân tích yêu cầu phần mềm tốt cũng như có một nền móng tốt, giúp công việc phát triển phần mềm trơn tru, chắc chắn và chính xác. Môn học phân tích yêu cầu phần mềm mang lại cho chúng em những kiến thức nền tảng và chi tiết để phân tích yêu cầu chính xác cũng như tạo tài liệu đúng quy chuẩn.</w:t>
+        <w:t>Việc phân tích yêu cầu phần mềm là một công đoạn vô cùng quan trọng trong quá trình phát triển một phần mềm, phân tích yêu cầu phần mềm tốt cũng như có một nền móng tốt, giúp công việc phát triển phần mềm trơn tru, chắc</w:t>
+      </w:r>
+      <w:bookmarkStart w:id="1" w:name="_GoBack"/>
+      <w:bookmarkEnd w:id="1"/>
+      <w:r>
+        <w:t xml:space="preserve"> chắn và chính xác. Môn học phân tích yêu cầu phần mềm mang lại cho chúng em những kiến thức nền tảng và chi tiết để phân tích yêu cầu chính xác cũng như tạo tài liệu đúng quy chuẩn.</w:t>
       </w:r>
     </w:p>
     <w:p/>
@@ -965,7 +977,7 @@
         <w:rPr>
           <w:rStyle w:val="CommentReference"/>
         </w:rPr>
-        <w:commentReference w:id="1"/>
+        <w:commentReference w:id="2"/>
       </w:r>
     </w:p>
     <w:p/>
@@ -6428,26 +6440,26 @@
       <w:pPr>
         <w:pStyle w:val="Heading1"/>
       </w:pPr>
-      <w:bookmarkStart w:id="2" w:name="_Toc8023946"/>
-      <w:bookmarkStart w:id="3" w:name="_Toc8025157"/>
+      <w:bookmarkStart w:id="3" w:name="_Toc8023946"/>
+      <w:bookmarkStart w:id="4" w:name="_Toc8025157"/>
       <w:r>
         <w:lastRenderedPageBreak/>
         <w:t>Giới thiệu</w:t>
       </w:r>
-      <w:bookmarkEnd w:id="2"/>
       <w:bookmarkEnd w:id="3"/>
+      <w:bookmarkEnd w:id="4"/>
     </w:p>
     <w:p>
       <w:pPr>
         <w:pStyle w:val="Heading2"/>
       </w:pPr>
-      <w:bookmarkStart w:id="4" w:name="_Toc8023947"/>
-      <w:bookmarkStart w:id="5" w:name="_Toc8025158"/>
+      <w:bookmarkStart w:id="5" w:name="_Toc8023947"/>
+      <w:bookmarkStart w:id="6" w:name="_Toc8025158"/>
       <w:r>
         <w:t>Tổng quan</w:t>
       </w:r>
-      <w:bookmarkEnd w:id="4"/>
       <w:bookmarkEnd w:id="5"/>
+      <w:bookmarkEnd w:id="6"/>
     </w:p>
     <w:p>
       <w:r>
@@ -6593,7 +6605,7 @@
         <w:rPr>
           <w:rStyle w:val="CommentReference"/>
         </w:rPr>
-        <w:commentReference w:id="6"/>
+        <w:commentReference w:id="7"/>
       </w:r>
     </w:p>
     <w:p>
@@ -6625,8 +6637,6 @@
       <w:r>
         <w:br w:type="page"/>
       </w:r>
-      <w:bookmarkStart w:id="7" w:name="_GoBack"/>
-      <w:bookmarkEnd w:id="7"/>
     </w:p>
     <w:p>
       <w:pPr>
@@ -12715,39 +12725,14 @@
       <w:r>
         <w:t xml:space="preserve">Biểu đồ Abusecase </w:t>
       </w:r>
-      <w:r>
-        <w:fldChar w:fldCharType="begin"/>
-      </w:r>
-      <w:r>
-        <w:instrText xml:space="preserve"> SEQ Bi</w:instrText>
-      </w:r>
-      <w:r>
-        <w:instrText>ể</w:instrText>
-      </w:r>
-      <w:r>
-        <w:instrText>u_đ</w:instrText>
-      </w:r>
-      <w:r>
-        <w:instrText>ồ</w:instrText>
-      </w:r>
-      <w:r>
-        <w:instrText xml:space="preserve">_Abusecase \* ARABIC </w:instrText>
-      </w:r>
-      <w:r>
-        <w:fldChar w:fldCharType="separate"/>
-      </w:r>
-      <w:r>
-        <w:rPr>
-          <w:noProof/>
-        </w:rPr>
-        <w:t>1</w:t>
-      </w:r>
-      <w:r>
-        <w:rPr>
-          <w:noProof/>
-        </w:rPr>
-        <w:fldChar w:fldCharType="end"/>
-      </w:r>
+      <w:fldSimple w:instr=" SEQ Biểu_đồ_Abusecase \* ARABIC ">
+        <w:r>
+          <w:rPr>
+            <w:noProof/>
+          </w:rPr>
+          <w:t>1</w:t>
+        </w:r>
+      </w:fldSimple>
       <w:r>
         <w:t>: Từ Người dùng trong hệ thống</w:t>
       </w:r>
@@ -12824,39 +12809,14 @@
       <w:r>
         <w:t xml:space="preserve">Biểu đồ Abusecase </w:t>
       </w:r>
-      <w:r>
-        <w:fldChar w:fldCharType="begin"/>
-      </w:r>
-      <w:r>
-        <w:instrText xml:space="preserve"> SEQ Bi</w:instrText>
-      </w:r>
-      <w:r>
-        <w:instrText>ể</w:instrText>
-      </w:r>
-      <w:r>
-        <w:instrText>u_đ</w:instrText>
-      </w:r>
-      <w:r>
-        <w:instrText>ồ</w:instrText>
-      </w:r>
-      <w:r>
-        <w:instrText xml:space="preserve">_Abusecase \* ARABIC </w:instrText>
-      </w:r>
-      <w:r>
-        <w:fldChar w:fldCharType="separate"/>
-      </w:r>
-      <w:r>
-        <w:rPr>
-          <w:noProof/>
-        </w:rPr>
-        <w:t>2</w:t>
-      </w:r>
-      <w:r>
-        <w:rPr>
-          <w:noProof/>
-        </w:rPr>
-        <w:fldChar w:fldCharType="end"/>
-      </w:r>
+      <w:fldSimple w:instr=" SEQ Biểu_đồ_Abusecase \* ARABIC ">
+        <w:r>
+          <w:rPr>
+            <w:noProof/>
+          </w:rPr>
+          <w:t>2</w:t>
+        </w:r>
+      </w:fldSimple>
       <w:r>
         <w:t>: Từ kẻ tấn công bên ngoài hệ thống</w:t>
       </w:r>
@@ -13084,8 +13044,8 @@
         <w:br w:type="page"/>
       </w:r>
     </w:p>
-    <w:bookmarkStart w:id="142" w:name="_Toc8023995" w:displacedByCustomXml="next"/>
-    <w:bookmarkStart w:id="143" w:name="_Toc8025208" w:displacedByCustomXml="next"/>
+    <w:bookmarkStart w:id="142" w:name="_Toc8025208" w:displacedByCustomXml="next"/>
+    <w:bookmarkStart w:id="143" w:name="_Toc8023995" w:displacedByCustomXml="next"/>
     <w:sdt>
       <w:sdtPr>
         <w:rPr>
@@ -13538,7 +13498,7 @@
 
 <file path=word/comments.xml><?xml version="1.0" encoding="utf-8"?>
 <w:comments xmlns:wpc="http://schemas.microsoft.com/office/word/2010/wordprocessingCanvas" xmlns:mc="http://schemas.openxmlformats.org/markup-compatibility/2006" xmlns:o="urn:schemas-microsoft-com:office:office" xmlns:r="http://schemas.openxmlformats.org/officeDocument/2006/relationships" xmlns:m="http://schemas.openxmlformats.org/officeDocument/2006/math" xmlns:v="urn:schemas-microsoft-com:vml" xmlns:wp14="http://schemas.microsoft.com/office/word/2010/wordprocessingDrawing" xmlns:wp="http://schemas.openxmlformats.org/drawingml/2006/wordprocessingDrawing" xmlns:w10="urn:schemas-microsoft-com:office:word" xmlns:w="http://schemas.openxmlformats.org/wordprocessingml/2006/main" xmlns:w14="http://schemas.microsoft.com/office/word/2010/wordml" xmlns:wpg="http://schemas.microsoft.com/office/word/2010/wordprocessingGroup" xmlns:wpi="http://schemas.microsoft.com/office/word/2010/wordprocessingInk" xmlns:wne="http://schemas.microsoft.com/office/word/2006/wordml" xmlns:wps="http://schemas.microsoft.com/office/word/2010/wordprocessingShape" mc:Ignorable="w14 wp14">
-  <w:comment w:id="1" w:author="TRAN MINH TUAN" w:date="2019-05-07T21:34:00Z" w:initials="TMT">
+  <w:comment w:id="2" w:author="TRAN MINH TUAN" w:date="2019-05-07T21:34:00Z" w:initials="TMT">
     <w:p>
       <w:pPr>
         <w:pStyle w:val="CommentText"/>
@@ -13554,7 +13514,7 @@
       </w:r>
     </w:p>
   </w:comment>
-  <w:comment w:id="6" w:author="TRAN MINH TUAN" w:date="2019-05-07T21:34:00Z" w:initials="TMT">
+  <w:comment w:id="7" w:author="TRAN MINH TUAN" w:date="2019-05-07T21:34:00Z" w:initials="TMT">
     <w:p>
       <w:pPr>
         <w:pStyle w:val="CommentText"/>
@@ -13653,7 +13613,7 @@
           <w:rPr>
             <w:noProof/>
           </w:rPr>
-          <w:t>vi</w:t>
+          <w:t>i</w:t>
         </w:r>
         <w:r>
           <w:rPr>
@@ -13735,7 +13695,7 @@
           <w:rPr>
             <w:noProof/>
           </w:rPr>
-          <w:t>2</w:t>
+          <w:t>39</w:t>
         </w:r>
         <w:r>
           <w:rPr>
@@ -17510,7 +17470,7 @@
   <a:extraClrSchemeLst/>
   <a:extLst>
     <a:ext uri="{05A4C25C-085E-4340-85A3-A5531E510DB2}">
-      <thm15:themeFamily xmlns:thm15="http://schemas.microsoft.com/office/thememl/2012/main" xmlns="" name="Office Theme" id="{62F939B6-93AF-4DB8-9C6B-D6C7DFDC589F}" vid="{4A3C46E8-61CC-4603-A589-7422A47A8E4A}"/>
+      <thm15:themeFamily xmlns="" xmlns:thm15="http://schemas.microsoft.com/office/thememl/2012/main" name="Office Theme" id="{62F939B6-93AF-4DB8-9C6B-D6C7DFDC589F}" vid="{4A3C46E8-61CC-4603-A589-7422A47A8E4A}"/>
     </a:ext>
   </a:extLst>
 </a:theme>
@@ -17598,7 +17558,7 @@
 </file>
 
 <file path=customXml/itemProps1.xml><?xml version="1.0" encoding="utf-8"?>
-<ds:datastoreItem xmlns:ds="http://schemas.openxmlformats.org/officeDocument/2006/customXml" ds:itemID="{47C0CC80-A455-4AB4-B44A-57B37E3B5ED3}">
+<ds:datastoreItem xmlns:ds="http://schemas.openxmlformats.org/officeDocument/2006/customXml" ds:itemID="{9675B2E6-8D80-41BA-A8CE-3FDC409D787B}">
   <ds:schemaRefs>
     <ds:schemaRef ds:uri="http://schemas.openxmlformats.org/officeDocument/2006/bibliography"/>
   </ds:schemaRefs>

</xml_diff>

<commit_message>
update SRS and Report Thêm "Chỉnh sửa bới Đinh Hoàng Nam" trong SRS Chỉnh lại format trong Report
</commit_message>
<xml_diff>
--- a/report/Nhom10-Report.docx
+++ b/report/Nhom10-Report.docx
@@ -1,6 +1,6 @@
 
 <file path=word/document.xml><?xml version="1.0" encoding="utf-8"?>
-<w:document xmlns:wpc="http://schemas.microsoft.com/office/word/2010/wordprocessingCanvas" xmlns:mc="http://schemas.openxmlformats.org/markup-compatibility/2006" xmlns:o="urn:schemas-microsoft-com:office:office" xmlns:r="http://schemas.openxmlformats.org/officeDocument/2006/relationships" xmlns:m="http://schemas.openxmlformats.org/officeDocument/2006/math" xmlns:v="urn:schemas-microsoft-com:vml" xmlns:wp14="http://schemas.microsoft.com/office/word/2010/wordprocessingDrawing" xmlns:wp="http://schemas.openxmlformats.org/drawingml/2006/wordprocessingDrawing" xmlns:w10="urn:schemas-microsoft-com:office:word" xmlns:w="http://schemas.openxmlformats.org/wordprocessingml/2006/main" xmlns:w14="http://schemas.microsoft.com/office/word/2010/wordml" xmlns:wpg="http://schemas.microsoft.com/office/word/2010/wordprocessingGroup" xmlns:wpi="http://schemas.microsoft.com/office/word/2010/wordprocessingInk" xmlns:wne="http://schemas.microsoft.com/office/word/2006/wordml" xmlns:wps="http://schemas.microsoft.com/office/word/2010/wordprocessingShape" mc:Ignorable="w14 wp14">
+<w:document xmlns:wpc="http://schemas.microsoft.com/office/word/2010/wordprocessingCanvas" xmlns:cx="http://schemas.microsoft.com/office/drawing/2014/chartex" xmlns:cx1="http://schemas.microsoft.com/office/drawing/2015/9/8/chartex" xmlns:cx2="http://schemas.microsoft.com/office/drawing/2015/10/21/chartex" xmlns:cx3="http://schemas.microsoft.com/office/drawing/2016/5/9/chartex" xmlns:cx4="http://schemas.microsoft.com/office/drawing/2016/5/10/chartex" xmlns:cx5="http://schemas.microsoft.com/office/drawing/2016/5/11/chartex" xmlns:cx6="http://schemas.microsoft.com/office/drawing/2016/5/12/chartex" xmlns:cx7="http://schemas.microsoft.com/office/drawing/2016/5/13/chartex" xmlns:cx8="http://schemas.microsoft.com/office/drawing/2016/5/14/chartex" xmlns:mc="http://schemas.openxmlformats.org/markup-compatibility/2006" xmlns:aink="http://schemas.microsoft.com/office/drawing/2016/ink" xmlns:am3d="http://schemas.microsoft.com/office/drawing/2017/model3d" xmlns:o="urn:schemas-microsoft-com:office:office" xmlns:r="http://schemas.openxmlformats.org/officeDocument/2006/relationships" xmlns:m="http://schemas.openxmlformats.org/officeDocument/2006/math" xmlns:v="urn:schemas-microsoft-com:vml" xmlns:wp14="http://schemas.microsoft.com/office/word/2010/wordprocessingDrawing" xmlns:wp="http://schemas.openxmlformats.org/drawingml/2006/wordprocessingDrawing" xmlns:w10="urn:schemas-microsoft-com:office:word" xmlns:w="http://schemas.openxmlformats.org/wordprocessingml/2006/main" xmlns:w14="http://schemas.microsoft.com/office/word/2010/wordml" xmlns:w15="http://schemas.microsoft.com/office/word/2012/wordml" xmlns:w16cid="http://schemas.microsoft.com/office/word/2016/wordml/cid" xmlns:w16se="http://schemas.microsoft.com/office/word/2015/wordml/symex" xmlns:wpg="http://schemas.microsoft.com/office/word/2010/wordprocessingGroup" xmlns:wpi="http://schemas.microsoft.com/office/word/2010/wordprocessingInk" xmlns:wne="http://schemas.microsoft.com/office/word/2006/wordml" xmlns:wps="http://schemas.microsoft.com/office/word/2010/wordprocessingShape" mc:Ignorable="w14 w15 w16se w16cid wp14">
   <w:body>
     <w:p>
       <w:pPr>
@@ -46,7 +46,7 @@
                     </pic:cNvPicPr>
                   </pic:nvPicPr>
                   <pic:blipFill>
-                    <a:blip r:embed="rId9">
+                    <a:blip r:embed="rId8">
                       <a:extLst>
                         <a:ext uri="{28A0092B-C50C-407E-A947-70E740481C1C}">
                           <a14:useLocalDpi xmlns:a14="http://schemas.microsoft.com/office/drawing/2010/main" val="0"/>
@@ -232,7 +232,7 @@
                     </pic:cNvPicPr>
                   </pic:nvPicPr>
                   <pic:blipFill>
-                    <a:blip r:embed="rId10" cstate="print">
+                    <a:blip r:embed="rId9" cstate="print">
                       <a:extLst>
                         <a:ext uri="{28A0092B-C50C-407E-A947-70E740481C1C}">
                           <a14:useLocalDpi xmlns:a14="http://schemas.microsoft.com/office/drawing/2010/main" val="0"/>
@@ -742,7 +742,7 @@
         <w:jc w:val="center"/>
         <w:sectPr>
           <w:pgSz w:w="12240" w:h="15840"/>
-          <w:pgMar w:top="1440" w:right="1134" w:bottom="1440" w:left="1701" w:header="720" w:footer="720" w:gutter="0"/>
+          <w:pgMar w:top="1134" w:right="1134" w:bottom="1134" w:left="1701" w:header="720" w:footer="720" w:gutter="0"/>
           <w:cols w:space="720"/>
           <w:docGrid w:linePitch="360"/>
         </w:sectPr>
@@ -803,12 +803,7 @@
     </w:p>
     <w:p>
       <w:r>
-        <w:t>Việc phân tích yêu cầu phần mềm là một công đoạn vô cùng quan trọng trong quá trình phát triển một phần mềm, phân tích yêu cầu phần mềm tốt cũng như có một nền móng tốt, giúp công việc phát triển phần mềm trơn tru, chắc</w:t>
-      </w:r>
-      <w:bookmarkStart w:id="1" w:name="_GoBack"/>
-      <w:bookmarkEnd w:id="1"/>
-      <w:r>
-        <w:t xml:space="preserve"> chắn và chính xác. Môn học phân tích yêu cầu phần mềm mang lại cho chúng em những kiến thức nền tảng và chi tiết để phân tích yêu cầu chính xác cũng như tạo tài liệu đúng quy chuẩn.</w:t>
+        <w:t>Việc phân tích yêu cầu phần mềm là một công đoạn vô cùng quan trọng trong quá trình phát triển một phần mềm, phân tích yêu cầu phần mềm tốt cũng như có một nền móng tốt, giúp công việc phát triển phần mềm trơn tru, chắc chắn và chính xác. Môn học phân tích yêu cầu phần mềm mang lại cho chúng em những kiến thức nền tảng và chi tiết để phân tích yêu cầu chính xác cũng như tạo tài liệu đúng quy chuẩn.</w:t>
       </w:r>
     </w:p>
     <w:p/>
@@ -908,8 +903,8 @@
     <w:p>
       <w:pPr>
         <w:sectPr>
-          <w:headerReference w:type="default" r:id="rId11"/>
-          <w:footerReference w:type="default" r:id="rId12"/>
+          <w:headerReference w:type="default" r:id="rId10"/>
+          <w:footerReference w:type="default" r:id="rId11"/>
           <w:pgSz w:w="12240" w:h="15840"/>
           <w:pgMar w:top="1440" w:right="1134" w:bottom="1440" w:left="1701" w:header="567" w:footer="720" w:gutter="0"/>
           <w:pgNumType w:fmt="lowerRoman" w:start="1"/>
@@ -977,7 +972,19 @@
         <w:rPr>
           <w:rStyle w:val="CommentReference"/>
         </w:rPr>
+        <w:commentReference w:id="1"/>
+      </w:r>
+      <w:r>
+        <w:rPr>
+          <w:rStyle w:val="CommentReference"/>
+        </w:rPr>
         <w:commentReference w:id="2"/>
+      </w:r>
+      <w:r>
+        <w:rPr>
+          <w:rStyle w:val="CommentReference"/>
+        </w:rPr>
+        <w:commentReference w:id="3"/>
       </w:r>
     </w:p>
     <w:p/>
@@ -6440,26 +6447,26 @@
       <w:pPr>
         <w:pStyle w:val="Heading1"/>
       </w:pPr>
-      <w:bookmarkStart w:id="3" w:name="_Toc8023946"/>
-      <w:bookmarkStart w:id="4" w:name="_Toc8025157"/>
+      <w:bookmarkStart w:id="4" w:name="_Toc8023946"/>
+      <w:bookmarkStart w:id="5" w:name="_Toc8025157"/>
       <w:r>
         <w:lastRenderedPageBreak/>
         <w:t>Giới thiệu</w:t>
       </w:r>
-      <w:bookmarkEnd w:id="3"/>
       <w:bookmarkEnd w:id="4"/>
+      <w:bookmarkEnd w:id="5"/>
     </w:p>
     <w:p>
       <w:pPr>
         <w:pStyle w:val="Heading2"/>
       </w:pPr>
-      <w:bookmarkStart w:id="5" w:name="_Toc8023947"/>
-      <w:bookmarkStart w:id="6" w:name="_Toc8025158"/>
+      <w:bookmarkStart w:id="6" w:name="_Toc8023947"/>
+      <w:bookmarkStart w:id="7" w:name="_Toc8025158"/>
       <w:r>
         <w:t>Tổng quan</w:t>
       </w:r>
-      <w:bookmarkEnd w:id="5"/>
       <w:bookmarkEnd w:id="6"/>
+      <w:bookmarkEnd w:id="7"/>
     </w:p>
     <w:p>
       <w:r>
@@ -6605,7 +6612,7 @@
         <w:rPr>
           <w:rStyle w:val="CommentReference"/>
         </w:rPr>
-        <w:commentReference w:id="7"/>
+        <w:commentReference w:id="8"/>
       </w:r>
     </w:p>
     <w:p>
@@ -6642,14 +6649,14 @@
       <w:pPr>
         <w:pStyle w:val="Heading2"/>
       </w:pPr>
-      <w:bookmarkStart w:id="8" w:name="_Toc8023948"/>
-      <w:bookmarkStart w:id="9" w:name="_Toc8025159"/>
+      <w:bookmarkStart w:id="9" w:name="_Toc8023948"/>
+      <w:bookmarkStart w:id="10" w:name="_Toc8025159"/>
       <w:r>
         <w:lastRenderedPageBreak/>
         <w:t>Nhiệm vụ đề tài</w:t>
       </w:r>
-      <w:bookmarkEnd w:id="8"/>
       <w:bookmarkEnd w:id="9"/>
+      <w:bookmarkEnd w:id="10"/>
     </w:p>
     <w:p>
       <w:r>
@@ -6771,29 +6778,30 @@
       <w:pPr>
         <w:pStyle w:val="Heading2"/>
       </w:pPr>
-      <w:bookmarkStart w:id="10" w:name="_Toc8023949"/>
-      <w:bookmarkStart w:id="11" w:name="_Toc8025160"/>
+      <w:bookmarkStart w:id="11" w:name="_Toc8023949"/>
+      <w:bookmarkStart w:id="12" w:name="_Toc8025160"/>
       <w:r>
         <w:lastRenderedPageBreak/>
         <w:t>Phân chia công việc</w:t>
       </w:r>
-      <w:bookmarkEnd w:id="10"/>
       <w:bookmarkEnd w:id="11"/>
+      <w:bookmarkEnd w:id="12"/>
     </w:p>
     <w:tbl>
       <w:tblPr>
         <w:tblStyle w:val="TableGrid"/>
         <w:tblW w:w="0" w:type="auto"/>
+        <w:tblInd w:w="250" w:type="dxa"/>
         <w:tblLook w:val="04A0" w:firstRow="1" w:lastRow="0" w:firstColumn="1" w:lastColumn="0" w:noHBand="0" w:noVBand="1"/>
       </w:tblPr>
       <w:tblGrid>
-        <w:gridCol w:w="4697"/>
+        <w:gridCol w:w="4447"/>
         <w:gridCol w:w="4698"/>
       </w:tblGrid>
       <w:tr>
         <w:tc>
           <w:tcPr>
-            <w:tcW w:w="4697" w:type="dxa"/>
+            <w:tcW w:w="4447" w:type="dxa"/>
           </w:tcPr>
           <w:p>
             <w:pPr>
@@ -6856,7 +6864,7 @@
       <w:tr>
         <w:tc>
           <w:tcPr>
-            <w:tcW w:w="4697" w:type="dxa"/>
+            <w:tcW w:w="4447" w:type="dxa"/>
           </w:tcPr>
           <w:p>
             <w:pPr>
@@ -6906,7 +6914,7 @@
       <w:tr>
         <w:tc>
           <w:tcPr>
-            <w:tcW w:w="4697" w:type="dxa"/>
+            <w:tcW w:w="4447" w:type="dxa"/>
           </w:tcPr>
           <w:p>
             <w:pPr>
@@ -6961,7 +6969,7 @@
       <w:tr>
         <w:tc>
           <w:tcPr>
-            <w:tcW w:w="4697" w:type="dxa"/>
+            <w:tcW w:w="4447" w:type="dxa"/>
           </w:tcPr>
           <w:p>
             <w:pPr>
@@ -7005,7 +7013,7 @@
       <w:tr>
         <w:tc>
           <w:tcPr>
-            <w:tcW w:w="4697" w:type="dxa"/>
+            <w:tcW w:w="4447" w:type="dxa"/>
           </w:tcPr>
           <w:p>
             <w:pPr>
@@ -7063,26 +7071,26 @@
       <w:pPr>
         <w:pStyle w:val="Heading1"/>
       </w:pPr>
-      <w:bookmarkStart w:id="12" w:name="_Toc8023950"/>
-      <w:bookmarkStart w:id="13" w:name="_Toc8025161"/>
+      <w:bookmarkStart w:id="13" w:name="_Toc8023950"/>
+      <w:bookmarkStart w:id="14" w:name="_Toc8025161"/>
       <w:r>
         <w:lastRenderedPageBreak/>
         <w:t>Quá trình tìm hiểu nghiệp vụ</w:t>
       </w:r>
-      <w:bookmarkEnd w:id="12"/>
       <w:bookmarkEnd w:id="13"/>
+      <w:bookmarkEnd w:id="14"/>
     </w:p>
     <w:p>
       <w:pPr>
         <w:pStyle w:val="Heading2"/>
       </w:pPr>
-      <w:bookmarkStart w:id="14" w:name="_Toc8023951"/>
-      <w:bookmarkStart w:id="15" w:name="_Toc8025162"/>
+      <w:bookmarkStart w:id="15" w:name="_Toc8023951"/>
+      <w:bookmarkStart w:id="16" w:name="_Toc8025162"/>
       <w:r>
         <w:t>Lý do tìm hiểu nghiệp vụ</w:t>
       </w:r>
-      <w:bookmarkEnd w:id="14"/>
       <w:bookmarkEnd w:id="15"/>
+      <w:bookmarkEnd w:id="16"/>
     </w:p>
     <w:p>
       <w:r>
@@ -7128,13 +7136,13 @@
       <w:pPr>
         <w:pStyle w:val="Heading2"/>
       </w:pPr>
-      <w:bookmarkStart w:id="16" w:name="_Toc8023952"/>
-      <w:bookmarkStart w:id="17" w:name="_Toc8025163"/>
+      <w:bookmarkStart w:id="17" w:name="_Toc8023952"/>
+      <w:bookmarkStart w:id="18" w:name="_Toc8025163"/>
       <w:r>
         <w:t>Các nguồn tìm hiểu</w:t>
       </w:r>
-      <w:bookmarkEnd w:id="16"/>
       <w:bookmarkEnd w:id="17"/>
+      <w:bookmarkEnd w:id="18"/>
     </w:p>
     <w:p>
       <w:r>
@@ -7190,28 +7198,28 @@
       <w:pPr>
         <w:pStyle w:val="Heading2"/>
       </w:pPr>
-      <w:bookmarkStart w:id="18" w:name="_Toc8023953"/>
-      <w:bookmarkStart w:id="19" w:name="_Toc8025164"/>
+      <w:bookmarkStart w:id="19" w:name="_Toc8023953"/>
+      <w:bookmarkStart w:id="20" w:name="_Toc8025164"/>
       <w:r>
         <w:t>Tổng hợp nội dung tìm hiểu</w:t>
       </w:r>
-      <w:bookmarkEnd w:id="18"/>
       <w:bookmarkEnd w:id="19"/>
+      <w:bookmarkEnd w:id="20"/>
     </w:p>
     <w:p>
       <w:pPr>
         <w:pStyle w:val="Heading3"/>
       </w:pPr>
-      <w:bookmarkStart w:id="20" w:name="_Toc8023954"/>
-      <w:bookmarkStart w:id="21" w:name="_Toc8025165"/>
+      <w:bookmarkStart w:id="21" w:name="_Toc8023954"/>
+      <w:bookmarkStart w:id="22" w:name="_Toc8025165"/>
       <w:r>
         <w:t>Các câu hỏi phỏng vấn Khách mua th</w:t>
       </w:r>
       <w:r>
         <w:t>uốc</w:t>
       </w:r>
-      <w:bookmarkEnd w:id="20"/>
       <w:bookmarkEnd w:id="21"/>
+      <w:bookmarkEnd w:id="22"/>
     </w:p>
     <w:p>
       <w:r>
@@ -7651,26 +7659,26 @@
       <w:pPr>
         <w:pStyle w:val="Heading1"/>
       </w:pPr>
-      <w:bookmarkStart w:id="22" w:name="_Toc8023955"/>
-      <w:bookmarkStart w:id="23" w:name="_Toc8025166"/>
+      <w:bookmarkStart w:id="23" w:name="_Toc8023955"/>
+      <w:bookmarkStart w:id="24" w:name="_Toc8025166"/>
       <w:r>
         <w:lastRenderedPageBreak/>
         <w:t>Mô tả lấy yêu cầu phần mềm</w:t>
       </w:r>
-      <w:bookmarkEnd w:id="22"/>
       <w:bookmarkEnd w:id="23"/>
+      <w:bookmarkEnd w:id="24"/>
     </w:p>
     <w:p>
       <w:pPr>
         <w:pStyle w:val="Heading2"/>
       </w:pPr>
-      <w:bookmarkStart w:id="24" w:name="_Toc8023956"/>
-      <w:bookmarkStart w:id="25" w:name="_Toc8025167"/>
+      <w:bookmarkStart w:id="25" w:name="_Toc8023956"/>
+      <w:bookmarkStart w:id="26" w:name="_Toc8025167"/>
       <w:r>
         <w:t>Phương pháp lấy yêu cầu</w:t>
       </w:r>
-      <w:bookmarkEnd w:id="24"/>
       <w:bookmarkEnd w:id="25"/>
+      <w:bookmarkEnd w:id="26"/>
     </w:p>
     <w:p>
       <w:r>
@@ -7681,25 +7689,25 @@
       <w:pPr>
         <w:pStyle w:val="Heading2"/>
       </w:pPr>
-      <w:bookmarkStart w:id="26" w:name="_Toc8023957"/>
-      <w:bookmarkStart w:id="27" w:name="_Toc8025168"/>
+      <w:bookmarkStart w:id="27" w:name="_Toc8023957"/>
+      <w:bookmarkStart w:id="28" w:name="_Toc8025168"/>
       <w:r>
         <w:t>Lý do chọn phương pháp</w:t>
       </w:r>
-      <w:bookmarkEnd w:id="26"/>
       <w:bookmarkEnd w:id="27"/>
+      <w:bookmarkEnd w:id="28"/>
     </w:p>
     <w:p>
       <w:pPr>
         <w:pStyle w:val="Heading3"/>
       </w:pPr>
-      <w:bookmarkStart w:id="28" w:name="_Toc8023958"/>
-      <w:bookmarkStart w:id="29" w:name="_Toc8025169"/>
+      <w:bookmarkStart w:id="29" w:name="_Toc8023958"/>
+      <w:bookmarkStart w:id="30" w:name="_Toc8025169"/>
       <w:r>
         <w:t>Lý do chọn phương pháp phỏng vấn</w:t>
       </w:r>
-      <w:bookmarkEnd w:id="28"/>
       <w:bookmarkEnd w:id="29"/>
+      <w:bookmarkEnd w:id="30"/>
     </w:p>
     <w:p>
       <w:pPr>
@@ -7813,13 +7821,13 @@
       <w:pPr>
         <w:pStyle w:val="Heading3"/>
       </w:pPr>
-      <w:bookmarkStart w:id="30" w:name="_Toc8023959"/>
-      <w:bookmarkStart w:id="31" w:name="_Toc8025170"/>
+      <w:bookmarkStart w:id="31" w:name="_Toc8023959"/>
+      <w:bookmarkStart w:id="32" w:name="_Toc8025170"/>
       <w:r>
         <w:t>Lý do không chọn các phương pháp khác</w:t>
       </w:r>
-      <w:bookmarkEnd w:id="30"/>
       <w:bookmarkEnd w:id="31"/>
+      <w:bookmarkEnd w:id="32"/>
     </w:p>
     <w:p>
       <w:r>
@@ -8055,16 +8063,16 @@
       <w:pPr>
         <w:pStyle w:val="Heading2"/>
       </w:pPr>
-      <w:bookmarkStart w:id="32" w:name="_Toc8023960"/>
-      <w:bookmarkStart w:id="33" w:name="_Toc8025171"/>
+      <w:bookmarkStart w:id="33" w:name="_Toc8023960"/>
+      <w:bookmarkStart w:id="34" w:name="_Toc8025171"/>
       <w:r>
         <w:t xml:space="preserve">Đối tượng </w:t>
       </w:r>
       <w:r>
         <w:t>lấy yêu cầu</w:t>
       </w:r>
-      <w:bookmarkEnd w:id="32"/>
       <w:bookmarkEnd w:id="33"/>
+      <w:bookmarkEnd w:id="34"/>
     </w:p>
     <w:p>
       <w:r>
@@ -8075,8 +8083,8 @@
       <w:pPr>
         <w:pStyle w:val="Heading2"/>
       </w:pPr>
-      <w:bookmarkStart w:id="34" w:name="_Toc8023961"/>
-      <w:bookmarkStart w:id="35" w:name="_Toc8025172"/>
+      <w:bookmarkStart w:id="35" w:name="_Toc8023961"/>
+      <w:bookmarkStart w:id="36" w:name="_Toc8025172"/>
       <w:r>
         <w:t>Nội dung phỏn</w:t>
       </w:r>
@@ -8086,20 +8094,20 @@
       <w:r>
         <w:t xml:space="preserve"> vấn</w:t>
       </w:r>
-      <w:bookmarkEnd w:id="34"/>
       <w:bookmarkEnd w:id="35"/>
+      <w:bookmarkEnd w:id="36"/>
     </w:p>
     <w:p>
       <w:pPr>
         <w:pStyle w:val="Heading3"/>
       </w:pPr>
-      <w:bookmarkStart w:id="36" w:name="_Toc8023962"/>
-      <w:bookmarkStart w:id="37" w:name="_Toc8025173"/>
+      <w:bookmarkStart w:id="37" w:name="_Toc8023962"/>
+      <w:bookmarkStart w:id="38" w:name="_Toc8025173"/>
       <w:r>
         <w:t>Phỏng vấn Nhân viên bán thuốc</w:t>
       </w:r>
-      <w:bookmarkEnd w:id="36"/>
       <w:bookmarkEnd w:id="37"/>
+      <w:bookmarkEnd w:id="38"/>
     </w:p>
     <w:p>
       <w:r>
@@ -8801,20 +8809,12 @@
           <w:numId w:val="9"/>
         </w:numPr>
         <w:rPr>
-          <w:rFonts w:ascii="Arial" w:hAnsi="Arial" w:cs="Arial"/>
-          <w:color w:val="000000"/>
-          <w:sz w:val="20"/>
-          <w:szCs w:val="20"/>
-          <w:shd w:val="clear" w:color="auto" w:fill="FFFFFF"/>
-        </w:rPr>
-      </w:pPr>
-      <w:r>
-        <w:rPr>
-          <w:rFonts w:ascii="Arial" w:hAnsi="Arial" w:cs="Arial"/>
-          <w:color w:val="000000"/>
-          <w:sz w:val="20"/>
-          <w:szCs w:val="20"/>
-          <w:shd w:val="clear" w:color="auto" w:fill="FFFFFF"/>
+          <w:sz w:val="22"/>
+        </w:rPr>
+      </w:pPr>
+      <w:r>
+        <w:rPr>
+          <w:sz w:val="22"/>
         </w:rPr>
         <w:t>Tủ, quầy, giá kệ chắc chắn, trơn nhẵn, dễ vệ sinh, thuận tiện cho bày bán, bảo quản thuốc và đảm bảo thẩm mỹ</w:t>
       </w:r>
@@ -8827,20 +8827,12 @@
           <w:numId w:val="9"/>
         </w:numPr>
         <w:rPr>
-          <w:rFonts w:ascii="Arial" w:hAnsi="Arial" w:cs="Arial"/>
-          <w:color w:val="000000"/>
-          <w:sz w:val="20"/>
-          <w:szCs w:val="20"/>
-          <w:shd w:val="clear" w:color="auto" w:fill="FFFFFF"/>
-        </w:rPr>
-      </w:pPr>
-      <w:r>
-        <w:rPr>
-          <w:rFonts w:ascii="Arial" w:hAnsi="Arial" w:cs="Arial"/>
-          <w:color w:val="000000"/>
-          <w:sz w:val="20"/>
-          <w:szCs w:val="20"/>
-          <w:shd w:val="clear" w:color="auto" w:fill="FFFFFF"/>
+          <w:sz w:val="22"/>
+        </w:rPr>
+      </w:pPr>
+      <w:r>
+        <w:rPr>
+          <w:sz w:val="22"/>
         </w:rPr>
         <w:t>Thiết bị bảo quản thuốc phù hợp với yêu cầu bảo quản ghi trên nhãn thuốc. Điều kiện bảo quản ở nhiệt độ phòng: nhiệt độ không vượt quá 30°C, độ ẩm không vượt quá 75%</w:t>
       </w:r>
@@ -8853,20 +8845,12 @@
           <w:numId w:val="9"/>
         </w:numPr>
         <w:rPr>
-          <w:rFonts w:ascii="Arial" w:hAnsi="Arial" w:cs="Arial"/>
-          <w:color w:val="000000"/>
-          <w:sz w:val="20"/>
-          <w:szCs w:val="20"/>
-          <w:shd w:val="clear" w:color="auto" w:fill="FFFFFF"/>
-        </w:rPr>
-      </w:pPr>
-      <w:r>
-        <w:rPr>
-          <w:rFonts w:ascii="Arial" w:hAnsi="Arial" w:cs="Arial"/>
-          <w:color w:val="000000"/>
-          <w:sz w:val="20"/>
-          <w:szCs w:val="20"/>
-          <w:shd w:val="clear" w:color="auto" w:fill="FFFFFF"/>
+          <w:sz w:val="22"/>
+        </w:rPr>
+      </w:pPr>
+      <w:r>
+        <w:rPr>
+          <w:sz w:val="22"/>
         </w:rPr>
         <w:t>Có các dụng cụ ra lẻ và bao bì ra lẻ phù hợp với yêu cầu bảo quản thuốc</w:t>
       </w:r>
@@ -8911,14 +8895,14 @@
       <w:pPr>
         <w:pStyle w:val="Heading3"/>
       </w:pPr>
-      <w:bookmarkStart w:id="38" w:name="_Toc8023963"/>
-      <w:bookmarkStart w:id="39" w:name="_Toc8025174"/>
+      <w:bookmarkStart w:id="39" w:name="_Toc8023963"/>
+      <w:bookmarkStart w:id="40" w:name="_Toc8025174"/>
       <w:r>
         <w:lastRenderedPageBreak/>
         <w:t>Phỏng vấn Người quản lý</w:t>
       </w:r>
-      <w:bookmarkEnd w:id="38"/>
       <w:bookmarkEnd w:id="39"/>
+      <w:bookmarkEnd w:id="40"/>
     </w:p>
     <w:p>
       <w:pPr>
@@ -8968,16 +8952,12 @@
           <w:numId w:val="9"/>
         </w:numPr>
         <w:rPr>
-          <w:rFonts w:ascii="Arial" w:hAnsi="Arial" w:cs="Arial"/>
-          <w:sz w:val="20"/>
-          <w:szCs w:val="20"/>
-        </w:rPr>
-      </w:pPr>
-      <w:r>
-        <w:rPr>
-          <w:rFonts w:ascii="Arial" w:hAnsi="Arial" w:cs="Arial"/>
-          <w:sz w:val="20"/>
-          <w:szCs w:val="20"/>
+          <w:sz w:val="22"/>
+        </w:rPr>
+      </w:pPr>
+      <w:r>
+        <w:rPr>
+          <w:sz w:val="22"/>
         </w:rPr>
         <w:t>Lưu trữ: Giấy tờ, Excel</w:t>
       </w:r>
@@ -8990,16 +8970,12 @@
           <w:numId w:val="9"/>
         </w:numPr>
         <w:rPr>
-          <w:rFonts w:ascii="Arial" w:hAnsi="Arial" w:cs="Arial"/>
-          <w:sz w:val="20"/>
-          <w:szCs w:val="20"/>
-        </w:rPr>
-      </w:pPr>
-      <w:r>
-        <w:rPr>
-          <w:rFonts w:ascii="Arial" w:hAnsi="Arial" w:cs="Arial"/>
-          <w:sz w:val="20"/>
-          <w:szCs w:val="20"/>
+          <w:sz w:val="22"/>
+        </w:rPr>
+      </w:pPr>
+      <w:r>
+        <w:rPr>
+          <w:sz w:val="22"/>
         </w:rPr>
         <w:t>Ưu điểm: Đơn giản dễ hiểu, không cần trình độ tin học cao</w:t>
       </w:r>
@@ -9148,6 +9124,7 @@
           <w:sz w:val="22"/>
         </w:rPr>
       </w:pPr>
+      <w:bookmarkStart w:id="41" w:name="_GoBack"/>
       <w:r>
         <w:rPr>
           <w:sz w:val="22"/>
@@ -9215,6 +9192,7 @@
         <w:t xml:space="preserve"> thời gian và công sức</w:t>
       </w:r>
     </w:p>
+    <w:bookmarkEnd w:id="41"/>
     <w:p>
       <w:pPr>
         <w:pStyle w:val="NoSpacing"/>
@@ -9689,14 +9667,14 @@
       <w:pPr>
         <w:pStyle w:val="Heading2"/>
       </w:pPr>
-      <w:bookmarkStart w:id="40" w:name="_Toc8023964"/>
-      <w:bookmarkStart w:id="41" w:name="_Toc8025175"/>
+      <w:bookmarkStart w:id="42" w:name="_Toc8023964"/>
+      <w:bookmarkStart w:id="43" w:name="_Toc8025175"/>
       <w:r>
         <w:lastRenderedPageBreak/>
         <w:t>Tổng hợp một số kết quả</w:t>
       </w:r>
-      <w:bookmarkEnd w:id="40"/>
-      <w:bookmarkEnd w:id="41"/>
+      <w:bookmarkEnd w:id="42"/>
+      <w:bookmarkEnd w:id="43"/>
       <w:r>
         <w:t xml:space="preserve"> </w:t>
       </w:r>
@@ -10562,33 +10540,33 @@
       <w:pPr>
         <w:pStyle w:val="Heading1"/>
       </w:pPr>
-      <w:bookmarkStart w:id="42" w:name="_Toc8023965"/>
-      <w:bookmarkStart w:id="43" w:name="_Toc8025176"/>
+      <w:bookmarkStart w:id="44" w:name="_Toc8023965"/>
+      <w:bookmarkStart w:id="45" w:name="_Toc8025176"/>
       <w:r>
         <w:lastRenderedPageBreak/>
         <w:t>Các biểu đồ mô hình hóa hệ thống</w:t>
       </w:r>
-      <w:bookmarkEnd w:id="42"/>
-      <w:bookmarkEnd w:id="43"/>
-    </w:p>
-    <w:p>
-      <w:pPr>
-        <w:pStyle w:val="Heading2"/>
-      </w:pPr>
-      <w:bookmarkStart w:id="44" w:name="_Toc8023966"/>
-      <w:bookmarkStart w:id="45" w:name="_Toc8025177"/>
-      <w:r>
-        <w:t>Biểu đồ ca sử dụng</w:t>
-      </w:r>
       <w:bookmarkEnd w:id="44"/>
       <w:bookmarkEnd w:id="45"/>
     </w:p>
     <w:p>
       <w:pPr>
+        <w:pStyle w:val="Heading2"/>
+      </w:pPr>
+      <w:bookmarkStart w:id="46" w:name="_Toc8023966"/>
+      <w:bookmarkStart w:id="47" w:name="_Toc8025177"/>
+      <w:r>
+        <w:t>Biểu đồ ca sử dụng</w:t>
+      </w:r>
+      <w:bookmarkEnd w:id="46"/>
+      <w:bookmarkEnd w:id="47"/>
+    </w:p>
+    <w:p>
+      <w:pPr>
         <w:pStyle w:val="Heading3"/>
       </w:pPr>
-      <w:bookmarkStart w:id="46" w:name="_Toc8023967"/>
-      <w:bookmarkStart w:id="47" w:name="_Toc8025178"/>
+      <w:bookmarkStart w:id="48" w:name="_Toc8023967"/>
+      <w:bookmarkStart w:id="49" w:name="_Toc8025178"/>
       <w:r>
         <w:t xml:space="preserve">Tổng </w:t>
       </w:r>
@@ -10600,7 +10578,7 @@
           <w:noProof/>
         </w:rPr>
         <w:drawing>
-          <wp:anchor distT="0" distB="0" distL="114300" distR="114300" simplePos="0" relativeHeight="251658240" behindDoc="0" locked="0" layoutInCell="1" allowOverlap="1" wp14:anchorId="56639710" wp14:editId="45A71961">
+          <wp:anchor distT="0" distB="0" distL="114300" distR="114300" simplePos="0" relativeHeight="251657216" behindDoc="0" locked="0" layoutInCell="1" allowOverlap="1" wp14:anchorId="56639710" wp14:editId="45A71961">
             <wp:simplePos x="0" y="0"/>
             <wp:positionH relativeFrom="column">
               <wp:posOffset>2540</wp:posOffset>
@@ -10655,66 +10633,66 @@
           </wp:anchor>
         </w:drawing>
       </w:r>
-      <w:bookmarkEnd w:id="46"/>
-      <w:bookmarkEnd w:id="47"/>
-    </w:p>
-    <w:p>
-      <w:pPr>
-        <w:pStyle w:val="Caption"/>
-      </w:pPr>
-      <w:bookmarkStart w:id="48" w:name="_Toc7993226"/>
-      <w:bookmarkStart w:id="49" w:name="_Toc8024298"/>
-      <w:r>
-        <w:t xml:space="preserve">Biểu đồ ca sử dụng </w:t>
-      </w:r>
-      <w:r>
-        <w:rPr>
-          <w:noProof/>
-        </w:rPr>
-        <w:fldChar w:fldCharType="begin"/>
-      </w:r>
-      <w:r>
-        <w:rPr>
-          <w:noProof/>
-        </w:rPr>
-        <w:instrText xml:space="preserve"> SEQ Biểu_đồ_ca_sử_dụng \* ARABIC </w:instrText>
-      </w:r>
-      <w:r>
-        <w:rPr>
-          <w:noProof/>
-        </w:rPr>
-        <w:fldChar w:fldCharType="separate"/>
-      </w:r>
-      <w:r>
-        <w:rPr>
-          <w:noProof/>
-        </w:rPr>
-        <w:t>1</w:t>
-      </w:r>
-      <w:r>
-        <w:rPr>
-          <w:noProof/>
-        </w:rPr>
-        <w:fldChar w:fldCharType="end"/>
-      </w:r>
-      <w:r>
-        <w:t>: Tổng quan</w:t>
-      </w:r>
       <w:bookmarkEnd w:id="48"/>
       <w:bookmarkEnd w:id="49"/>
     </w:p>
     <w:p>
       <w:pPr>
+        <w:pStyle w:val="Caption"/>
+      </w:pPr>
+      <w:bookmarkStart w:id="50" w:name="_Toc7993226"/>
+      <w:bookmarkStart w:id="51" w:name="_Toc8024298"/>
+      <w:r>
+        <w:t xml:space="preserve">Biểu đồ ca sử dụng </w:t>
+      </w:r>
+      <w:r>
+        <w:rPr>
+          <w:noProof/>
+        </w:rPr>
+        <w:fldChar w:fldCharType="begin"/>
+      </w:r>
+      <w:r>
+        <w:rPr>
+          <w:noProof/>
+        </w:rPr>
+        <w:instrText xml:space="preserve"> SEQ Biểu_đồ_ca_sử_dụng \* ARABIC </w:instrText>
+      </w:r>
+      <w:r>
+        <w:rPr>
+          <w:noProof/>
+        </w:rPr>
+        <w:fldChar w:fldCharType="separate"/>
+      </w:r>
+      <w:r>
+        <w:rPr>
+          <w:noProof/>
+        </w:rPr>
+        <w:t>1</w:t>
+      </w:r>
+      <w:r>
+        <w:rPr>
+          <w:noProof/>
+        </w:rPr>
+        <w:fldChar w:fldCharType="end"/>
+      </w:r>
+      <w:r>
+        <w:t>: Tổng quan</w:t>
+      </w:r>
+      <w:bookmarkEnd w:id="50"/>
+      <w:bookmarkEnd w:id="51"/>
+    </w:p>
+    <w:p>
+      <w:pPr>
         <w:pStyle w:val="Heading3"/>
       </w:pPr>
-      <w:bookmarkStart w:id="50" w:name="_Toc8023968"/>
-      <w:bookmarkStart w:id="51" w:name="_Toc8025179"/>
+      <w:bookmarkStart w:id="52" w:name="_Toc8023968"/>
+      <w:bookmarkStart w:id="53" w:name="_Toc8025179"/>
       <w:r>
         <w:lastRenderedPageBreak/>
         <w:t>Quản lý người dùng</w:t>
       </w:r>
-      <w:bookmarkEnd w:id="50"/>
-      <w:bookmarkEnd w:id="51"/>
+      <w:bookmarkEnd w:id="52"/>
+      <w:bookmarkEnd w:id="53"/>
     </w:p>
     <w:p>
       <w:pPr>
@@ -10772,8 +10750,8 @@
       <w:pPr>
         <w:pStyle w:val="Caption"/>
       </w:pPr>
-      <w:bookmarkStart w:id="52" w:name="_Toc7993227"/>
-      <w:bookmarkStart w:id="53" w:name="_Toc8024299"/>
+      <w:bookmarkStart w:id="54" w:name="_Toc7993227"/>
+      <w:bookmarkStart w:id="55" w:name="_Toc8024299"/>
       <w:r>
         <w:t xml:space="preserve">Biểu đồ ca sử dụng </w:t>
       </w:r>
@@ -10810,21 +10788,21 @@
       <w:r>
         <w:t>: Quản lý người dùng</w:t>
       </w:r>
-      <w:bookmarkEnd w:id="52"/>
-      <w:bookmarkEnd w:id="53"/>
+      <w:bookmarkEnd w:id="54"/>
+      <w:bookmarkEnd w:id="55"/>
     </w:p>
     <w:p>
       <w:pPr>
         <w:pStyle w:val="Heading3"/>
       </w:pPr>
-      <w:bookmarkStart w:id="54" w:name="_Toc8023969"/>
-      <w:bookmarkStart w:id="55" w:name="_Toc8025180"/>
+      <w:bookmarkStart w:id="56" w:name="_Toc8023969"/>
+      <w:bookmarkStart w:id="57" w:name="_Toc8025180"/>
       <w:r>
         <w:lastRenderedPageBreak/>
         <w:t>Quản lý giao dịch</w:t>
       </w:r>
-      <w:bookmarkEnd w:id="54"/>
-      <w:bookmarkEnd w:id="55"/>
+      <w:bookmarkEnd w:id="56"/>
+      <w:bookmarkEnd w:id="57"/>
     </w:p>
     <w:p>
       <w:pPr>
@@ -10882,8 +10860,8 @@
       <w:pPr>
         <w:pStyle w:val="Caption"/>
       </w:pPr>
-      <w:bookmarkStart w:id="56" w:name="_Toc7993228"/>
-      <w:bookmarkStart w:id="57" w:name="_Toc8024300"/>
+      <w:bookmarkStart w:id="58" w:name="_Toc7993228"/>
+      <w:bookmarkStart w:id="59" w:name="_Toc8024300"/>
       <w:r>
         <w:t xml:space="preserve">Biểu đồ ca sử dụng </w:t>
       </w:r>
@@ -10920,22 +10898,22 @@
       <w:r>
         <w:t>: Quản lý giao dịch</w:t>
       </w:r>
-      <w:bookmarkEnd w:id="56"/>
-      <w:bookmarkEnd w:id="57"/>
+      <w:bookmarkEnd w:id="58"/>
+      <w:bookmarkEnd w:id="59"/>
     </w:p>
     <w:p/>
     <w:p>
       <w:pPr>
         <w:pStyle w:val="Heading3"/>
       </w:pPr>
-      <w:bookmarkStart w:id="58" w:name="_Toc8023970"/>
-      <w:bookmarkStart w:id="59" w:name="_Toc8025181"/>
+      <w:bookmarkStart w:id="60" w:name="_Toc8023970"/>
+      <w:bookmarkStart w:id="61" w:name="_Toc8025181"/>
       <w:r>
         <w:lastRenderedPageBreak/>
         <w:t>Quản lý bán thuốc</w:t>
       </w:r>
-      <w:bookmarkEnd w:id="58"/>
-      <w:bookmarkEnd w:id="59"/>
+      <w:bookmarkEnd w:id="60"/>
+      <w:bookmarkEnd w:id="61"/>
     </w:p>
     <w:p>
       <w:pPr>
@@ -10993,8 +10971,8 @@
       <w:pPr>
         <w:pStyle w:val="Caption"/>
       </w:pPr>
-      <w:bookmarkStart w:id="60" w:name="_Toc7993229"/>
-      <w:bookmarkStart w:id="61" w:name="_Toc8024301"/>
+      <w:bookmarkStart w:id="62" w:name="_Toc7993229"/>
+      <w:bookmarkStart w:id="63" w:name="_Toc8024301"/>
       <w:r>
         <w:t xml:space="preserve">Biểu đồ ca sử dụng </w:t>
       </w:r>
@@ -11031,21 +11009,21 @@
       <w:r>
         <w:t>: Quản lý bán thuốc</w:t>
       </w:r>
-      <w:bookmarkEnd w:id="60"/>
-      <w:bookmarkEnd w:id="61"/>
+      <w:bookmarkEnd w:id="62"/>
+      <w:bookmarkEnd w:id="63"/>
     </w:p>
     <w:p>
       <w:pPr>
         <w:pStyle w:val="Heading3"/>
       </w:pPr>
-      <w:bookmarkStart w:id="62" w:name="_Toc8023971"/>
-      <w:bookmarkStart w:id="63" w:name="_Toc8025182"/>
+      <w:bookmarkStart w:id="64" w:name="_Toc8023971"/>
+      <w:bookmarkStart w:id="65" w:name="_Toc8025182"/>
       <w:r>
         <w:lastRenderedPageBreak/>
         <w:t>Xem báo cáo thống kê</w:t>
       </w:r>
-      <w:bookmarkEnd w:id="62"/>
-      <w:bookmarkEnd w:id="63"/>
+      <w:bookmarkEnd w:id="64"/>
+      <w:bookmarkEnd w:id="65"/>
     </w:p>
     <w:p>
       <w:pPr>
@@ -11103,8 +11081,8 @@
       <w:pPr>
         <w:pStyle w:val="Caption"/>
       </w:pPr>
-      <w:bookmarkStart w:id="64" w:name="_Toc7993230"/>
-      <w:bookmarkStart w:id="65" w:name="_Toc8024302"/>
+      <w:bookmarkStart w:id="66" w:name="_Toc7993230"/>
+      <w:bookmarkStart w:id="67" w:name="_Toc8024302"/>
       <w:r>
         <w:t xml:space="preserve">Biểu đồ ca sử dụng </w:t>
       </w:r>
@@ -11141,8 +11119,8 @@
       <w:r>
         <w:t>: Xem báo cáo thống kê</w:t>
       </w:r>
-      <w:bookmarkEnd w:id="64"/>
-      <w:bookmarkEnd w:id="65"/>
+      <w:bookmarkEnd w:id="66"/>
+      <w:bookmarkEnd w:id="67"/>
     </w:p>
     <w:p>
       <w:pPr>
@@ -11159,26 +11137,26 @@
       <w:pPr>
         <w:pStyle w:val="Heading2"/>
       </w:pPr>
-      <w:bookmarkStart w:id="66" w:name="_Toc8023972"/>
-      <w:bookmarkStart w:id="67" w:name="_Toc8025183"/>
+      <w:bookmarkStart w:id="68" w:name="_Toc8023972"/>
+      <w:bookmarkStart w:id="69" w:name="_Toc8025183"/>
       <w:r>
         <w:lastRenderedPageBreak/>
         <w:t>Biểu đồ hoạt động</w:t>
       </w:r>
-      <w:bookmarkEnd w:id="66"/>
-      <w:bookmarkEnd w:id="67"/>
-    </w:p>
-    <w:p>
-      <w:pPr>
-        <w:pStyle w:val="Heading3"/>
-      </w:pPr>
-      <w:bookmarkStart w:id="68" w:name="_Toc8023973"/>
-      <w:bookmarkStart w:id="69" w:name="_Toc8025184"/>
-      <w:r>
-        <w:t>Thêm mới thuốc</w:t>
-      </w:r>
       <w:bookmarkEnd w:id="68"/>
       <w:bookmarkEnd w:id="69"/>
+    </w:p>
+    <w:p>
+      <w:pPr>
+        <w:pStyle w:val="Heading3"/>
+      </w:pPr>
+      <w:bookmarkStart w:id="70" w:name="_Toc8023973"/>
+      <w:bookmarkStart w:id="71" w:name="_Toc8025184"/>
+      <w:r>
+        <w:t>Thêm mới thuốc</w:t>
+      </w:r>
+      <w:bookmarkEnd w:id="70"/>
+      <w:bookmarkEnd w:id="71"/>
     </w:p>
     <w:p>
       <w:pPr>
@@ -11236,8 +11214,8 @@
       <w:pPr>
         <w:pStyle w:val="Caption"/>
       </w:pPr>
-      <w:bookmarkStart w:id="70" w:name="_Toc7993234"/>
-      <w:bookmarkStart w:id="71" w:name="_Toc8024306"/>
+      <w:bookmarkStart w:id="72" w:name="_Toc7993234"/>
+      <w:bookmarkStart w:id="73" w:name="_Toc8024306"/>
       <w:r>
         <w:t xml:space="preserve">Biểu đồ hoạt động </w:t>
       </w:r>
@@ -11274,21 +11252,21 @@
       <w:r>
         <w:t>: Thêm mới thuốc</w:t>
       </w:r>
-      <w:bookmarkEnd w:id="70"/>
-      <w:bookmarkEnd w:id="71"/>
+      <w:bookmarkEnd w:id="72"/>
+      <w:bookmarkEnd w:id="73"/>
     </w:p>
     <w:p>
       <w:pPr>
         <w:pStyle w:val="Heading3"/>
       </w:pPr>
-      <w:bookmarkStart w:id="72" w:name="_Toc8023974"/>
-      <w:bookmarkStart w:id="73" w:name="_Toc8025185"/>
+      <w:bookmarkStart w:id="74" w:name="_Toc8023974"/>
+      <w:bookmarkStart w:id="75" w:name="_Toc8025185"/>
       <w:r>
         <w:lastRenderedPageBreak/>
         <w:t>Nhập thuốc</w:t>
       </w:r>
-      <w:bookmarkEnd w:id="72"/>
-      <w:bookmarkEnd w:id="73"/>
+      <w:bookmarkEnd w:id="74"/>
+      <w:bookmarkEnd w:id="75"/>
     </w:p>
     <w:p>
       <w:pPr>
@@ -11346,8 +11324,8 @@
       <w:pPr>
         <w:pStyle w:val="Caption"/>
       </w:pPr>
-      <w:bookmarkStart w:id="74" w:name="_Toc7993235"/>
-      <w:bookmarkStart w:id="75" w:name="_Toc8024307"/>
+      <w:bookmarkStart w:id="76" w:name="_Toc7993235"/>
+      <w:bookmarkStart w:id="77" w:name="_Toc8024307"/>
       <w:r>
         <w:t xml:space="preserve">Biểu đồ hoạt động </w:t>
       </w:r>
@@ -11384,21 +11362,21 @@
       <w:r>
         <w:t>: Nhập thuốc</w:t>
       </w:r>
-      <w:bookmarkEnd w:id="74"/>
-      <w:bookmarkEnd w:id="75"/>
+      <w:bookmarkEnd w:id="76"/>
+      <w:bookmarkEnd w:id="77"/>
     </w:p>
     <w:p>
       <w:pPr>
         <w:pStyle w:val="Heading3"/>
       </w:pPr>
-      <w:bookmarkStart w:id="76" w:name="_Toc8023975"/>
-      <w:bookmarkStart w:id="77" w:name="_Toc8025186"/>
+      <w:bookmarkStart w:id="78" w:name="_Toc8023975"/>
+      <w:bookmarkStart w:id="79" w:name="_Toc8025186"/>
       <w:r>
         <w:lastRenderedPageBreak/>
         <w:t>Bán thuốc</w:t>
       </w:r>
-      <w:bookmarkEnd w:id="76"/>
-      <w:bookmarkEnd w:id="77"/>
+      <w:bookmarkEnd w:id="78"/>
+      <w:bookmarkEnd w:id="79"/>
     </w:p>
     <w:p>
       <w:pPr>
@@ -11456,8 +11434,8 @@
       <w:pPr>
         <w:pStyle w:val="Caption"/>
       </w:pPr>
-      <w:bookmarkStart w:id="78" w:name="_Toc7993236"/>
-      <w:bookmarkStart w:id="79" w:name="_Toc8024308"/>
+      <w:bookmarkStart w:id="80" w:name="_Toc7993236"/>
+      <w:bookmarkStart w:id="81" w:name="_Toc8024308"/>
       <w:r>
         <w:t xml:space="preserve">Biểu đồ hoạt động </w:t>
       </w:r>
@@ -11494,21 +11472,21 @@
       <w:r>
         <w:t>: Bán thuốc</w:t>
       </w:r>
-      <w:bookmarkEnd w:id="78"/>
-      <w:bookmarkEnd w:id="79"/>
+      <w:bookmarkEnd w:id="80"/>
+      <w:bookmarkEnd w:id="81"/>
     </w:p>
     <w:p>
       <w:pPr>
         <w:pStyle w:val="Heading3"/>
       </w:pPr>
-      <w:bookmarkStart w:id="80" w:name="_Toc8023976"/>
-      <w:bookmarkStart w:id="81" w:name="_Toc8025187"/>
+      <w:bookmarkStart w:id="82" w:name="_Toc8023976"/>
+      <w:bookmarkStart w:id="83" w:name="_Toc8025187"/>
       <w:r>
         <w:lastRenderedPageBreak/>
         <w:t>Khách trả hàng</w:t>
       </w:r>
-      <w:bookmarkEnd w:id="80"/>
-      <w:bookmarkEnd w:id="81"/>
+      <w:bookmarkEnd w:id="82"/>
+      <w:bookmarkEnd w:id="83"/>
     </w:p>
     <w:p>
       <w:pPr>
@@ -11566,8 +11544,8 @@
       <w:pPr>
         <w:pStyle w:val="Caption"/>
       </w:pPr>
-      <w:bookmarkStart w:id="82" w:name="_Toc7993237"/>
-      <w:bookmarkStart w:id="83" w:name="_Toc8024309"/>
+      <w:bookmarkStart w:id="84" w:name="_Toc7993237"/>
+      <w:bookmarkStart w:id="85" w:name="_Toc8024309"/>
       <w:r>
         <w:t xml:space="preserve">Biểu đồ hoạt động </w:t>
       </w:r>
@@ -11604,8 +11582,8 @@
       <w:r>
         <w:t>: Khách trả hàng</w:t>
       </w:r>
-      <w:bookmarkEnd w:id="82"/>
-      <w:bookmarkEnd w:id="83"/>
+      <w:bookmarkEnd w:id="84"/>
+      <w:bookmarkEnd w:id="85"/>
     </w:p>
     <w:p>
       <w:pPr>
@@ -11622,26 +11600,26 @@
       <w:pPr>
         <w:pStyle w:val="Heading2"/>
       </w:pPr>
-      <w:bookmarkStart w:id="84" w:name="_Toc8023977"/>
-      <w:bookmarkStart w:id="85" w:name="_Toc8025188"/>
+      <w:bookmarkStart w:id="86" w:name="_Toc8023977"/>
+      <w:bookmarkStart w:id="87" w:name="_Toc8025188"/>
       <w:r>
         <w:lastRenderedPageBreak/>
         <w:t>Biểu đồ lớp</w:t>
       </w:r>
-      <w:bookmarkEnd w:id="84"/>
-      <w:bookmarkEnd w:id="85"/>
-    </w:p>
-    <w:p>
-      <w:pPr>
-        <w:pStyle w:val="Heading3"/>
-      </w:pPr>
-      <w:bookmarkStart w:id="86" w:name="_Toc8023978"/>
-      <w:bookmarkStart w:id="87" w:name="_Toc8025189"/>
-      <w:r>
-        <w:t>Tổng quan</w:t>
-      </w:r>
       <w:bookmarkEnd w:id="86"/>
       <w:bookmarkEnd w:id="87"/>
+    </w:p>
+    <w:p>
+      <w:pPr>
+        <w:pStyle w:val="Heading3"/>
+      </w:pPr>
+      <w:bookmarkStart w:id="88" w:name="_Toc8023978"/>
+      <w:bookmarkStart w:id="89" w:name="_Toc8025189"/>
+      <w:r>
+        <w:t>Tổng quan</w:t>
+      </w:r>
+      <w:bookmarkEnd w:id="88"/>
+      <w:bookmarkEnd w:id="89"/>
     </w:p>
     <w:p>
       <w:pPr>
@@ -11699,8 +11677,8 @@
       <w:pPr>
         <w:pStyle w:val="Caption"/>
       </w:pPr>
-      <w:bookmarkStart w:id="88" w:name="_Toc7993240"/>
-      <w:bookmarkStart w:id="89" w:name="_Toc8024321"/>
+      <w:bookmarkStart w:id="90" w:name="_Toc7993240"/>
+      <w:bookmarkStart w:id="91" w:name="_Toc8024321"/>
       <w:r>
         <w:t xml:space="preserve">Biểu đồ lớp </w:t>
       </w:r>
@@ -11737,21 +11715,21 @@
       <w:r>
         <w:t>: Tổng quan</w:t>
       </w:r>
-      <w:bookmarkEnd w:id="88"/>
-      <w:bookmarkEnd w:id="89"/>
+      <w:bookmarkEnd w:id="90"/>
+      <w:bookmarkEnd w:id="91"/>
     </w:p>
     <w:p>
       <w:pPr>
         <w:pStyle w:val="Heading3"/>
       </w:pPr>
-      <w:bookmarkStart w:id="90" w:name="_Toc8023979"/>
-      <w:bookmarkStart w:id="91" w:name="_Toc8025190"/>
+      <w:bookmarkStart w:id="92" w:name="_Toc8023979"/>
+      <w:bookmarkStart w:id="93" w:name="_Toc8025190"/>
       <w:r>
         <w:lastRenderedPageBreak/>
         <w:t>Thêm mới thuốc</w:t>
       </w:r>
-      <w:bookmarkEnd w:id="90"/>
-      <w:bookmarkEnd w:id="91"/>
+      <w:bookmarkEnd w:id="92"/>
+      <w:bookmarkEnd w:id="93"/>
     </w:p>
     <w:p>
       <w:pPr>
@@ -11809,8 +11787,8 @@
       <w:pPr>
         <w:pStyle w:val="Caption"/>
       </w:pPr>
-      <w:bookmarkStart w:id="92" w:name="_Toc7993241"/>
-      <w:bookmarkStart w:id="93" w:name="_Toc8024322"/>
+      <w:bookmarkStart w:id="94" w:name="_Toc7993241"/>
+      <w:bookmarkStart w:id="95" w:name="_Toc8024322"/>
       <w:r>
         <w:t xml:space="preserve">Biểu đồ lớp </w:t>
       </w:r>
@@ -11847,21 +11825,21 @@
       <w:r>
         <w:t>: Thêm mới thuốc</w:t>
       </w:r>
-      <w:bookmarkEnd w:id="92"/>
-      <w:bookmarkEnd w:id="93"/>
+      <w:bookmarkEnd w:id="94"/>
+      <w:bookmarkEnd w:id="95"/>
     </w:p>
     <w:p>
       <w:pPr>
         <w:pStyle w:val="Heading3"/>
       </w:pPr>
-      <w:bookmarkStart w:id="94" w:name="_Toc8023980"/>
-      <w:bookmarkStart w:id="95" w:name="_Toc8025191"/>
+      <w:bookmarkStart w:id="96" w:name="_Toc8023980"/>
+      <w:bookmarkStart w:id="97" w:name="_Toc8025191"/>
       <w:r>
         <w:lastRenderedPageBreak/>
         <w:t>Nhập thuốc</w:t>
       </w:r>
-      <w:bookmarkEnd w:id="94"/>
-      <w:bookmarkEnd w:id="95"/>
+      <w:bookmarkEnd w:id="96"/>
+      <w:bookmarkEnd w:id="97"/>
     </w:p>
     <w:p>
       <w:pPr>
@@ -11919,8 +11897,8 @@
       <w:pPr>
         <w:pStyle w:val="Caption"/>
       </w:pPr>
-      <w:bookmarkStart w:id="96" w:name="_Toc7993242"/>
-      <w:bookmarkStart w:id="97" w:name="_Toc8024323"/>
+      <w:bookmarkStart w:id="98" w:name="_Toc7993242"/>
+      <w:bookmarkStart w:id="99" w:name="_Toc8024323"/>
       <w:r>
         <w:t xml:space="preserve">Biểu đồ lớp </w:t>
       </w:r>
@@ -11957,21 +11935,21 @@
       <w:r>
         <w:t>: Nhập thuốc</w:t>
       </w:r>
-      <w:bookmarkEnd w:id="96"/>
-      <w:bookmarkEnd w:id="97"/>
+      <w:bookmarkEnd w:id="98"/>
+      <w:bookmarkEnd w:id="99"/>
     </w:p>
     <w:p>
       <w:pPr>
         <w:pStyle w:val="Heading3"/>
       </w:pPr>
-      <w:bookmarkStart w:id="98" w:name="_Toc8023981"/>
-      <w:bookmarkStart w:id="99" w:name="_Toc8025192"/>
+      <w:bookmarkStart w:id="100" w:name="_Toc8023981"/>
+      <w:bookmarkStart w:id="101" w:name="_Toc8025192"/>
       <w:r>
         <w:lastRenderedPageBreak/>
         <w:t>Bán thuốc</w:t>
       </w:r>
-      <w:bookmarkEnd w:id="98"/>
-      <w:bookmarkEnd w:id="99"/>
+      <w:bookmarkEnd w:id="100"/>
+      <w:bookmarkEnd w:id="101"/>
     </w:p>
     <w:p>
       <w:pPr>
@@ -12029,8 +12007,8 @@
       <w:pPr>
         <w:pStyle w:val="Caption"/>
       </w:pPr>
-      <w:bookmarkStart w:id="100" w:name="_Toc7993243"/>
-      <w:bookmarkStart w:id="101" w:name="_Toc8024324"/>
+      <w:bookmarkStart w:id="102" w:name="_Toc7993243"/>
+      <w:bookmarkStart w:id="103" w:name="_Toc8024324"/>
       <w:r>
         <w:t xml:space="preserve">Biểu đồ lớp </w:t>
       </w:r>
@@ -12066,21 +12044,21 @@
       </w:r>
       <w:r>
         <w:t>: Bán thuốc</w:t>
-      </w:r>
-      <w:bookmarkEnd w:id="100"/>
-      <w:bookmarkEnd w:id="101"/>
-    </w:p>
-    <w:p>
-      <w:pPr>
-        <w:pStyle w:val="Heading3"/>
-      </w:pPr>
-      <w:bookmarkStart w:id="102" w:name="_Toc8023982"/>
-      <w:bookmarkStart w:id="103" w:name="_Toc8025193"/>
-      <w:r>
-        <w:t>Khách trả hàng</w:t>
       </w:r>
       <w:bookmarkEnd w:id="102"/>
       <w:bookmarkEnd w:id="103"/>
+    </w:p>
+    <w:p>
+      <w:pPr>
+        <w:pStyle w:val="Heading3"/>
+      </w:pPr>
+      <w:bookmarkStart w:id="104" w:name="_Toc8023982"/>
+      <w:bookmarkStart w:id="105" w:name="_Toc8025193"/>
+      <w:r>
+        <w:t>Khách trả hàng</w:t>
+      </w:r>
+      <w:bookmarkEnd w:id="104"/>
+      <w:bookmarkEnd w:id="105"/>
     </w:p>
     <w:p>
       <w:pPr>
@@ -12138,8 +12116,8 @@
       <w:pPr>
         <w:pStyle w:val="Caption"/>
       </w:pPr>
-      <w:bookmarkStart w:id="104" w:name="_Toc7993244"/>
-      <w:bookmarkStart w:id="105" w:name="_Toc8024325"/>
+      <w:bookmarkStart w:id="106" w:name="_Toc7993244"/>
+      <w:bookmarkStart w:id="107" w:name="_Toc8024325"/>
       <w:r>
         <w:t xml:space="preserve">Biểu đồ lớp </w:t>
       </w:r>
@@ -12176,33 +12154,33 @@
       <w:r>
         <w:t>: Khách trả hàng</w:t>
       </w:r>
-      <w:bookmarkEnd w:id="104"/>
-      <w:bookmarkEnd w:id="105"/>
+      <w:bookmarkEnd w:id="106"/>
+      <w:bookmarkEnd w:id="107"/>
     </w:p>
     <w:p>
       <w:pPr>
         <w:pStyle w:val="Heading2"/>
       </w:pPr>
-      <w:bookmarkStart w:id="106" w:name="_Toc8023983"/>
-      <w:bookmarkStart w:id="107" w:name="_Toc8025194"/>
+      <w:bookmarkStart w:id="108" w:name="_Toc8023983"/>
+      <w:bookmarkStart w:id="109" w:name="_Toc8025194"/>
       <w:r>
         <w:lastRenderedPageBreak/>
         <w:t>Biểu đồ trình tự</w:t>
       </w:r>
-      <w:bookmarkEnd w:id="106"/>
-      <w:bookmarkEnd w:id="107"/>
-    </w:p>
-    <w:p>
-      <w:pPr>
-        <w:pStyle w:val="Heading3"/>
-      </w:pPr>
-      <w:bookmarkStart w:id="108" w:name="_Toc8023984"/>
-      <w:bookmarkStart w:id="109" w:name="_Toc8025195"/>
-      <w:r>
-        <w:t>Thêm mới thuốc</w:t>
-      </w:r>
       <w:bookmarkEnd w:id="108"/>
       <w:bookmarkEnd w:id="109"/>
+    </w:p>
+    <w:p>
+      <w:pPr>
+        <w:pStyle w:val="Heading3"/>
+      </w:pPr>
+      <w:bookmarkStart w:id="110" w:name="_Toc8023984"/>
+      <w:bookmarkStart w:id="111" w:name="_Toc8025195"/>
+      <w:r>
+        <w:t>Thêm mới thuốc</w:t>
+      </w:r>
+      <w:bookmarkEnd w:id="110"/>
+      <w:bookmarkEnd w:id="111"/>
     </w:p>
     <w:p>
       <w:pPr>
@@ -12260,8 +12238,8 @@
       <w:pPr>
         <w:pStyle w:val="Caption"/>
       </w:pPr>
-      <w:bookmarkStart w:id="110" w:name="_Toc7993253"/>
-      <w:bookmarkStart w:id="111" w:name="_Toc8024346"/>
+      <w:bookmarkStart w:id="112" w:name="_Toc7993253"/>
+      <w:bookmarkStart w:id="113" w:name="_Toc8024346"/>
       <w:r>
         <w:t xml:space="preserve">Biểu đồ trình tự </w:t>
       </w:r>
@@ -12298,21 +12276,21 @@
       <w:r>
         <w:t>: Thêm mới thuốc</w:t>
       </w:r>
-      <w:bookmarkEnd w:id="110"/>
-      <w:bookmarkEnd w:id="111"/>
+      <w:bookmarkEnd w:id="112"/>
+      <w:bookmarkEnd w:id="113"/>
     </w:p>
     <w:p>
       <w:pPr>
         <w:pStyle w:val="Heading3"/>
       </w:pPr>
-      <w:bookmarkStart w:id="112" w:name="_Toc8023985"/>
-      <w:bookmarkStart w:id="113" w:name="_Toc8025196"/>
+      <w:bookmarkStart w:id="114" w:name="_Toc8023985"/>
+      <w:bookmarkStart w:id="115" w:name="_Toc8025196"/>
       <w:r>
         <w:lastRenderedPageBreak/>
         <w:t>Nhập thuốc</w:t>
       </w:r>
-      <w:bookmarkEnd w:id="112"/>
-      <w:bookmarkEnd w:id="113"/>
+      <w:bookmarkEnd w:id="114"/>
+      <w:bookmarkEnd w:id="115"/>
     </w:p>
     <w:p>
       <w:pPr>
@@ -12370,8 +12348,8 @@
       <w:pPr>
         <w:pStyle w:val="Caption"/>
       </w:pPr>
-      <w:bookmarkStart w:id="114" w:name="_Toc7993254"/>
-      <w:bookmarkStart w:id="115" w:name="_Toc8024347"/>
+      <w:bookmarkStart w:id="116" w:name="_Toc7993254"/>
+      <w:bookmarkStart w:id="117" w:name="_Toc8024347"/>
       <w:r>
         <w:t xml:space="preserve">Biểu đồ trình tự </w:t>
       </w:r>
@@ -12408,21 +12386,21 @@
       <w:r>
         <w:t>: Nhập thuốc</w:t>
       </w:r>
-      <w:bookmarkEnd w:id="114"/>
-      <w:bookmarkEnd w:id="115"/>
+      <w:bookmarkEnd w:id="116"/>
+      <w:bookmarkEnd w:id="117"/>
     </w:p>
     <w:p>
       <w:pPr>
         <w:pStyle w:val="Heading3"/>
       </w:pPr>
-      <w:bookmarkStart w:id="116" w:name="_Toc8023986"/>
-      <w:bookmarkStart w:id="117" w:name="_Toc8025197"/>
+      <w:bookmarkStart w:id="118" w:name="_Toc8023986"/>
+      <w:bookmarkStart w:id="119" w:name="_Toc8025197"/>
       <w:r>
         <w:lastRenderedPageBreak/>
         <w:t>Bán thuốc</w:t>
       </w:r>
-      <w:bookmarkEnd w:id="116"/>
-      <w:bookmarkEnd w:id="117"/>
+      <w:bookmarkEnd w:id="118"/>
+      <w:bookmarkEnd w:id="119"/>
     </w:p>
     <w:p>
       <w:pPr>
@@ -12480,8 +12458,8 @@
       <w:pPr>
         <w:pStyle w:val="Caption"/>
       </w:pPr>
-      <w:bookmarkStart w:id="118" w:name="_Toc7993255"/>
-      <w:bookmarkStart w:id="119" w:name="_Toc8024348"/>
+      <w:bookmarkStart w:id="120" w:name="_Toc7993255"/>
+      <w:bookmarkStart w:id="121" w:name="_Toc8024348"/>
       <w:r>
         <w:t xml:space="preserve">Biểu đồ trình tự </w:t>
       </w:r>
@@ -12518,21 +12496,21 @@
       <w:r>
         <w:t>: Bán thuốc</w:t>
       </w:r>
-      <w:bookmarkEnd w:id="118"/>
-      <w:bookmarkEnd w:id="119"/>
+      <w:bookmarkEnd w:id="120"/>
+      <w:bookmarkEnd w:id="121"/>
     </w:p>
     <w:p>
       <w:pPr>
         <w:pStyle w:val="Heading3"/>
       </w:pPr>
-      <w:bookmarkStart w:id="120" w:name="_Toc8023987"/>
-      <w:bookmarkStart w:id="121" w:name="_Toc8025198"/>
+      <w:bookmarkStart w:id="122" w:name="_Toc8023987"/>
+      <w:bookmarkStart w:id="123" w:name="_Toc8025198"/>
       <w:r>
         <w:lastRenderedPageBreak/>
         <w:t>Khách trả hàng</w:t>
       </w:r>
-      <w:bookmarkEnd w:id="120"/>
-      <w:bookmarkEnd w:id="121"/>
+      <w:bookmarkEnd w:id="122"/>
+      <w:bookmarkEnd w:id="123"/>
     </w:p>
     <w:p>
       <w:pPr>
@@ -12590,8 +12568,8 @@
       <w:pPr>
         <w:pStyle w:val="Caption"/>
       </w:pPr>
-      <w:bookmarkStart w:id="122" w:name="_Toc7993256"/>
-      <w:bookmarkStart w:id="123" w:name="_Toc8024349"/>
+      <w:bookmarkStart w:id="124" w:name="_Toc7993256"/>
+      <w:bookmarkStart w:id="125" w:name="_Toc8024349"/>
       <w:r>
         <w:t xml:space="preserve">Biểu đồ trình tự </w:t>
       </w:r>
@@ -12628,8 +12606,8 @@
       <w:r>
         <w:t>: Khách trả hàng</w:t>
       </w:r>
-      <w:bookmarkEnd w:id="122"/>
-      <w:bookmarkEnd w:id="123"/>
+      <w:bookmarkEnd w:id="124"/>
+      <w:bookmarkEnd w:id="125"/>
     </w:p>
     <w:p>
       <w:pPr>
@@ -12646,24 +12624,24 @@
       <w:pPr>
         <w:pStyle w:val="Heading2"/>
       </w:pPr>
-      <w:bookmarkStart w:id="124" w:name="_Toc8023988"/>
-      <w:bookmarkStart w:id="125" w:name="_Toc8025199"/>
+      <w:bookmarkStart w:id="126" w:name="_Toc8023988"/>
+      <w:bookmarkStart w:id="127" w:name="_Toc8025199"/>
       <w:r>
         <w:lastRenderedPageBreak/>
         <w:t>Biểu đồ Abusecase</w:t>
       </w:r>
-      <w:bookmarkEnd w:id="124"/>
-      <w:bookmarkEnd w:id="125"/>
+      <w:bookmarkEnd w:id="126"/>
+      <w:bookmarkEnd w:id="127"/>
     </w:p>
     <w:p>
       <w:pPr>
         <w:pStyle w:val="Heading3"/>
       </w:pPr>
-      <w:bookmarkStart w:id="126" w:name="_Toc8025200"/>
+      <w:bookmarkStart w:id="128" w:name="_Toc8025200"/>
       <w:r>
         <w:t>Abusecase từ Nhân viên bán thuốc</w:t>
       </w:r>
-      <w:bookmarkEnd w:id="126"/>
+      <w:bookmarkEnd w:id="128"/>
     </w:p>
     <w:p>
       <w:pPr>
@@ -12721,33 +12699,79 @@
       <w:pPr>
         <w:pStyle w:val="Caption"/>
       </w:pPr>
-      <w:bookmarkStart w:id="127" w:name="_Toc8025209"/>
+      <w:bookmarkStart w:id="129" w:name="_Toc8025209"/>
       <w:r>
         <w:t xml:space="preserve">Biểu đồ Abusecase </w:t>
       </w:r>
-      <w:fldSimple w:instr=" SEQ Biểu_đồ_Abusecase \* ARABIC ">
-        <w:r>
-          <w:rPr>
-            <w:noProof/>
-          </w:rPr>
-          <w:t>1</w:t>
-        </w:r>
-      </w:fldSimple>
+      <w:r>
+        <w:rPr>
+          <w:noProof/>
+        </w:rPr>
+        <w:fldChar w:fldCharType="begin"/>
+      </w:r>
+      <w:r>
+        <w:rPr>
+          <w:noProof/>
+        </w:rPr>
+        <w:instrText xml:space="preserve"> SEQ Bi</w:instrText>
+      </w:r>
+      <w:r>
+        <w:rPr>
+          <w:noProof/>
+        </w:rPr>
+        <w:instrText>ể</w:instrText>
+      </w:r>
+      <w:r>
+        <w:rPr>
+          <w:noProof/>
+        </w:rPr>
+        <w:instrText>u_đ</w:instrText>
+      </w:r>
+      <w:r>
+        <w:rPr>
+          <w:noProof/>
+        </w:rPr>
+        <w:instrText>ồ</w:instrText>
+      </w:r>
+      <w:r>
+        <w:rPr>
+          <w:noProof/>
+        </w:rPr>
+        <w:instrText xml:space="preserve">_Abusecase \* ARABIC </w:instrText>
+      </w:r>
+      <w:r>
+        <w:rPr>
+          <w:noProof/>
+        </w:rPr>
+        <w:fldChar w:fldCharType="separate"/>
+      </w:r>
+      <w:r>
+        <w:rPr>
+          <w:noProof/>
+        </w:rPr>
+        <w:t>1</w:t>
+      </w:r>
+      <w:r>
+        <w:rPr>
+          <w:noProof/>
+        </w:rPr>
+        <w:fldChar w:fldCharType="end"/>
+      </w:r>
       <w:r>
         <w:t>: Từ Người dùng trong hệ thống</w:t>
       </w:r>
-      <w:bookmarkEnd w:id="127"/>
+      <w:bookmarkEnd w:id="129"/>
     </w:p>
     <w:p>
       <w:pPr>
         <w:pStyle w:val="Heading3"/>
       </w:pPr>
-      <w:bookmarkStart w:id="128" w:name="_Toc8025201"/>
+      <w:bookmarkStart w:id="130" w:name="_Toc8025201"/>
       <w:r>
         <w:lastRenderedPageBreak/>
         <w:t>Abusecase từ Kẻ tấn công bên ngoài</w:t>
       </w:r>
-      <w:bookmarkEnd w:id="128"/>
+      <w:bookmarkEnd w:id="130"/>
     </w:p>
     <w:p>
       <w:pPr>
@@ -12805,22 +12829,68 @@
       <w:pPr>
         <w:pStyle w:val="Caption"/>
       </w:pPr>
-      <w:bookmarkStart w:id="129" w:name="_Toc8025210"/>
+      <w:bookmarkStart w:id="131" w:name="_Toc8025210"/>
       <w:r>
         <w:t xml:space="preserve">Biểu đồ Abusecase </w:t>
       </w:r>
-      <w:fldSimple w:instr=" SEQ Biểu_đồ_Abusecase \* ARABIC ">
-        <w:r>
-          <w:rPr>
-            <w:noProof/>
-          </w:rPr>
-          <w:t>2</w:t>
-        </w:r>
-      </w:fldSimple>
+      <w:r>
+        <w:rPr>
+          <w:noProof/>
+        </w:rPr>
+        <w:fldChar w:fldCharType="begin"/>
+      </w:r>
+      <w:r>
+        <w:rPr>
+          <w:noProof/>
+        </w:rPr>
+        <w:instrText xml:space="preserve"> SEQ Bi</w:instrText>
+      </w:r>
+      <w:r>
+        <w:rPr>
+          <w:noProof/>
+        </w:rPr>
+        <w:instrText>ể</w:instrText>
+      </w:r>
+      <w:r>
+        <w:rPr>
+          <w:noProof/>
+        </w:rPr>
+        <w:instrText>u_đ</w:instrText>
+      </w:r>
+      <w:r>
+        <w:rPr>
+          <w:noProof/>
+        </w:rPr>
+        <w:instrText>ồ</w:instrText>
+      </w:r>
+      <w:r>
+        <w:rPr>
+          <w:noProof/>
+        </w:rPr>
+        <w:instrText xml:space="preserve">_Abusecase \* ARABIC </w:instrText>
+      </w:r>
+      <w:r>
+        <w:rPr>
+          <w:noProof/>
+        </w:rPr>
+        <w:fldChar w:fldCharType="separate"/>
+      </w:r>
+      <w:r>
+        <w:rPr>
+          <w:noProof/>
+        </w:rPr>
+        <w:t>2</w:t>
+      </w:r>
+      <w:r>
+        <w:rPr>
+          <w:noProof/>
+        </w:rPr>
+        <w:fldChar w:fldCharType="end"/>
+      </w:r>
       <w:r>
         <w:t>: Từ kẻ tấn công bên ngoài hệ thống</w:t>
       </w:r>
-      <w:bookmarkEnd w:id="129"/>
+      <w:bookmarkEnd w:id="131"/>
     </w:p>
     <w:p>
       <w:pPr>
@@ -12837,14 +12907,14 @@
       <w:pPr>
         <w:pStyle w:val="Heading1"/>
       </w:pPr>
-      <w:bookmarkStart w:id="130" w:name="_Toc8023989"/>
-      <w:bookmarkStart w:id="131" w:name="_Toc8025202"/>
+      <w:bookmarkStart w:id="132" w:name="_Toc8023989"/>
+      <w:bookmarkStart w:id="133" w:name="_Toc8025202"/>
       <w:r>
         <w:lastRenderedPageBreak/>
         <w:t>Tài liệu đặc tả SRS</w:t>
       </w:r>
-      <w:bookmarkEnd w:id="130"/>
-      <w:bookmarkEnd w:id="131"/>
+      <w:bookmarkEnd w:id="132"/>
+      <w:bookmarkEnd w:id="133"/>
     </w:p>
     <w:p>
       <w:r>
@@ -12866,43 +12936,43 @@
       <w:pPr>
         <w:pStyle w:val="Heading1"/>
       </w:pPr>
-      <w:bookmarkStart w:id="132" w:name="_Toc8023990"/>
-      <w:bookmarkStart w:id="133" w:name="_Toc8025203"/>
+      <w:bookmarkStart w:id="134" w:name="_Toc8023990"/>
+      <w:bookmarkStart w:id="135" w:name="_Toc8025203"/>
       <w:r>
         <w:lastRenderedPageBreak/>
         <w:t>Kết luận chung</w:t>
       </w:r>
-      <w:bookmarkEnd w:id="132"/>
-      <w:bookmarkEnd w:id="133"/>
-    </w:p>
-    <w:p>
-      <w:pPr>
-        <w:pStyle w:val="Heading2"/>
-      </w:pPr>
-      <w:bookmarkStart w:id="134" w:name="_Toc8023991"/>
-      <w:bookmarkStart w:id="135" w:name="_Toc8025204"/>
-      <w:r>
-        <w:t>Kết quả đạt được</w:t>
-      </w:r>
       <w:bookmarkEnd w:id="134"/>
       <w:bookmarkEnd w:id="135"/>
     </w:p>
     <w:p>
-      <w:r>
-        <w:t>Dù trong quá trình tìm hiểu có gặp không ít khó khăn, khúc mắc, nhưng các thành viên trong nhóm đều rất tích cực trao đổi, chỉ bảo, học hỏi lẫn nhau, nên đã từng bước hoàn thành cơ bản các mục tiêu của đề tài đã đặt ra.</w:t>
-      </w:r>
-    </w:p>
-    <w:p>
-      <w:pPr>
-        <w:pStyle w:val="Heading3"/>
-      </w:pPr>
-      <w:bookmarkStart w:id="136" w:name="_Toc8023992"/>
-      <w:bookmarkStart w:id="137" w:name="_Toc8025205"/>
-      <w:r>
-        <w:t>Kết quả tích cực</w:t>
+      <w:pPr>
+        <w:pStyle w:val="Heading2"/>
+      </w:pPr>
+      <w:bookmarkStart w:id="136" w:name="_Toc8023991"/>
+      <w:bookmarkStart w:id="137" w:name="_Toc8025204"/>
+      <w:r>
+        <w:t>Kết quả đạt được</w:t>
       </w:r>
       <w:bookmarkEnd w:id="136"/>
       <w:bookmarkEnd w:id="137"/>
+    </w:p>
+    <w:p>
+      <w:r>
+        <w:t>Dù trong quá trình tìm hiểu có gặp không ít khó khăn, khúc mắc, nhưng các thành viên trong nhóm đều rất tích cực trao đổi, chỉ bảo, học hỏi lẫn nhau, nên đã từng bước hoàn thành cơ bản các mục tiêu của đề tài đã đặt ra.</w:t>
+      </w:r>
+    </w:p>
+    <w:p>
+      <w:pPr>
+        <w:pStyle w:val="Heading3"/>
+      </w:pPr>
+      <w:bookmarkStart w:id="138" w:name="_Toc8023992"/>
+      <w:bookmarkStart w:id="139" w:name="_Toc8025205"/>
+      <w:r>
+        <w:t>Kết quả tích cực</w:t>
+      </w:r>
+      <w:bookmarkEnd w:id="138"/>
+      <w:bookmarkEnd w:id="139"/>
     </w:p>
     <w:p>
       <w:pPr>
@@ -12968,13 +13038,13 @@
       <w:pPr>
         <w:pStyle w:val="Heading3"/>
       </w:pPr>
-      <w:bookmarkStart w:id="138" w:name="_Toc8023993"/>
-      <w:bookmarkStart w:id="139" w:name="_Toc8025206"/>
+      <w:bookmarkStart w:id="140" w:name="_Toc8023993"/>
+      <w:bookmarkStart w:id="141" w:name="_Toc8025206"/>
       <w:r>
         <w:t>Những hạn chế</w:t>
       </w:r>
-      <w:bookmarkEnd w:id="138"/>
-      <w:bookmarkEnd w:id="139"/>
+      <w:bookmarkEnd w:id="140"/>
+      <w:bookmarkEnd w:id="141"/>
     </w:p>
     <w:p>
       <w:pPr>
@@ -13024,14 +13094,14 @@
       <w:pPr>
         <w:pStyle w:val="Heading1"/>
       </w:pPr>
-      <w:bookmarkStart w:id="140" w:name="_Toc8023994"/>
-      <w:bookmarkStart w:id="141" w:name="_Toc8025207"/>
+      <w:bookmarkStart w:id="142" w:name="_Toc8023994"/>
+      <w:bookmarkStart w:id="143" w:name="_Toc8025207"/>
       <w:r>
         <w:lastRenderedPageBreak/>
         <w:t>Phụ lục</w:t>
       </w:r>
-      <w:bookmarkEnd w:id="140"/>
-      <w:bookmarkEnd w:id="141"/>
+      <w:bookmarkEnd w:id="142"/>
+      <w:bookmarkEnd w:id="143"/>
     </w:p>
     <w:p>
       <w:pPr>
@@ -13044,8 +13114,8 @@
         <w:br w:type="page"/>
       </w:r>
     </w:p>
-    <w:bookmarkStart w:id="142" w:name="_Toc8025208" w:displacedByCustomXml="next"/>
-    <w:bookmarkStart w:id="143" w:name="_Toc8023995" w:displacedByCustomXml="next"/>
+    <w:bookmarkStart w:id="144" w:name="_Toc8023995" w:displacedByCustomXml="next"/>
+    <w:bookmarkStart w:id="145" w:name="_Toc8025208" w:displacedByCustomXml="next"/>
     <w:sdt>
       <w:sdtPr>
         <w:rPr>
@@ -13070,8 +13140,8 @@
           <w:r>
             <w:t>Tài liệu tham khảo</w:t>
           </w:r>
-          <w:bookmarkEnd w:id="143"/>
-          <w:bookmarkEnd w:id="142"/>
+          <w:bookmarkEnd w:id="145"/>
+          <w:bookmarkEnd w:id="144"/>
         </w:p>
         <w:sdt>
           <w:sdtPr>
@@ -13497,8 +13567,8 @@
 </file>
 
 <file path=word/comments.xml><?xml version="1.0" encoding="utf-8"?>
-<w:comments xmlns:wpc="http://schemas.microsoft.com/office/word/2010/wordprocessingCanvas" xmlns:mc="http://schemas.openxmlformats.org/markup-compatibility/2006" xmlns:o="urn:schemas-microsoft-com:office:office" xmlns:r="http://schemas.openxmlformats.org/officeDocument/2006/relationships" xmlns:m="http://schemas.openxmlformats.org/officeDocument/2006/math" xmlns:v="urn:schemas-microsoft-com:vml" xmlns:wp14="http://schemas.microsoft.com/office/word/2010/wordprocessingDrawing" xmlns:wp="http://schemas.openxmlformats.org/drawingml/2006/wordprocessingDrawing" xmlns:w10="urn:schemas-microsoft-com:office:word" xmlns:w="http://schemas.openxmlformats.org/wordprocessingml/2006/main" xmlns:w14="http://schemas.microsoft.com/office/word/2010/wordml" xmlns:wpg="http://schemas.microsoft.com/office/word/2010/wordprocessingGroup" xmlns:wpi="http://schemas.microsoft.com/office/word/2010/wordprocessingInk" xmlns:wne="http://schemas.microsoft.com/office/word/2006/wordml" xmlns:wps="http://schemas.microsoft.com/office/word/2010/wordprocessingShape" mc:Ignorable="w14 wp14">
-  <w:comment w:id="2" w:author="TRAN MINH TUAN" w:date="2019-05-07T21:34:00Z" w:initials="TMT">
+<w:comments xmlns:wpc="http://schemas.microsoft.com/office/word/2010/wordprocessingCanvas" xmlns:cx="http://schemas.microsoft.com/office/drawing/2014/chartex" xmlns:cx1="http://schemas.microsoft.com/office/drawing/2015/9/8/chartex" xmlns:cx2="http://schemas.microsoft.com/office/drawing/2015/10/21/chartex" xmlns:cx3="http://schemas.microsoft.com/office/drawing/2016/5/9/chartex" xmlns:cx4="http://schemas.microsoft.com/office/drawing/2016/5/10/chartex" xmlns:cx5="http://schemas.microsoft.com/office/drawing/2016/5/11/chartex" xmlns:cx6="http://schemas.microsoft.com/office/drawing/2016/5/12/chartex" xmlns:cx7="http://schemas.microsoft.com/office/drawing/2016/5/13/chartex" xmlns:cx8="http://schemas.microsoft.com/office/drawing/2016/5/14/chartex" xmlns:mc="http://schemas.openxmlformats.org/markup-compatibility/2006" xmlns:aink="http://schemas.microsoft.com/office/drawing/2016/ink" xmlns:am3d="http://schemas.microsoft.com/office/drawing/2017/model3d" xmlns:o="urn:schemas-microsoft-com:office:office" xmlns:r="http://schemas.openxmlformats.org/officeDocument/2006/relationships" xmlns:m="http://schemas.openxmlformats.org/officeDocument/2006/math" xmlns:v="urn:schemas-microsoft-com:vml" xmlns:wp14="http://schemas.microsoft.com/office/word/2010/wordprocessingDrawing" xmlns:wp="http://schemas.openxmlformats.org/drawingml/2006/wordprocessingDrawing" xmlns:w10="urn:schemas-microsoft-com:office:word" xmlns:w="http://schemas.openxmlformats.org/wordprocessingml/2006/main" xmlns:w14="http://schemas.microsoft.com/office/word/2010/wordml" xmlns:w15="http://schemas.microsoft.com/office/word/2012/wordml" xmlns:w16cid="http://schemas.microsoft.com/office/word/2016/wordml/cid" xmlns:w16se="http://schemas.microsoft.com/office/word/2015/wordml/symex" xmlns:wpg="http://schemas.microsoft.com/office/word/2010/wordprocessingGroup" xmlns:wpi="http://schemas.microsoft.com/office/word/2010/wordprocessingInk" xmlns:wne="http://schemas.microsoft.com/office/word/2006/wordml" xmlns:wps="http://schemas.microsoft.com/office/word/2010/wordprocessingShape" mc:Ignorable="w14 w15 w16se w16cid wp14">
+  <w:comment w:id="1" w:author="TRAN MINH TUAN" w:date="2019-05-07T21:34:00Z" w:initials="TMT">
     <w:p>
       <w:pPr>
         <w:pStyle w:val="CommentText"/>
@@ -13514,7 +13584,41 @@
       </w:r>
     </w:p>
   </w:comment>
-  <w:comment w:id="7" w:author="TRAN MINH TUAN" w:date="2019-05-07T21:34:00Z" w:initials="TMT">
+  <w:comment w:id="2" w:author="Dinh Hoang Nam 20162793" w:date="2019-05-13T07:46:00Z" w:initials="DHN2">
+    <w:p>
+      <w:pPr>
+        <w:pStyle w:val="CommentText"/>
+      </w:pPr>
+      <w:r>
+        <w:rPr>
+          <w:rStyle w:val="CommentReference"/>
+        </w:rPr>
+        <w:annotationRef/>
+      </w:r>
+      <w:r>
+        <w:t xml:space="preserve">Số trang đánh vậy đúng r mà, </w:t>
+      </w:r>
+    </w:p>
+    <w:p>
+      <w:pPr>
+        <w:pStyle w:val="CommentText"/>
+      </w:pPr>
+    </w:p>
+  </w:comment>
+  <w:comment w:id="3" w:author="Dinh Hoang Nam 20162793" w:date="2019-05-13T07:46:00Z" w:initials="DHN2">
+    <w:p>
+      <w:pPr>
+        <w:pStyle w:val="CommentText"/>
+      </w:pPr>
+      <w:r>
+        <w:rPr>
+          <w:rStyle w:val="CommentReference"/>
+        </w:rPr>
+        <w:annotationRef/>
+      </w:r>
+    </w:p>
+  </w:comment>
+  <w:comment w:id="8" w:author="TRAN MINH TUAN" w:date="2019-05-07T21:34:00Z" w:initials="TMT">
     <w:p>
       <w:pPr>
         <w:pStyle w:val="CommentText"/>
@@ -13533,8 +13637,17 @@
 </w:comments>
 </file>
 
+<file path=word/commentsExtended.xml><?xml version="1.0" encoding="utf-8"?>
+<w15:commentsEx xmlns:wpc="http://schemas.microsoft.com/office/word/2010/wordprocessingCanvas" xmlns:cx="http://schemas.microsoft.com/office/drawing/2014/chartex" xmlns:cx1="http://schemas.microsoft.com/office/drawing/2015/9/8/chartex" xmlns:cx2="http://schemas.microsoft.com/office/drawing/2015/10/21/chartex" xmlns:cx3="http://schemas.microsoft.com/office/drawing/2016/5/9/chartex" xmlns:cx4="http://schemas.microsoft.com/office/drawing/2016/5/10/chartex" xmlns:cx5="http://schemas.microsoft.com/office/drawing/2016/5/11/chartex" xmlns:cx6="http://schemas.microsoft.com/office/drawing/2016/5/12/chartex" xmlns:cx7="http://schemas.microsoft.com/office/drawing/2016/5/13/chartex" xmlns:cx8="http://schemas.microsoft.com/office/drawing/2016/5/14/chartex" xmlns:mc="http://schemas.openxmlformats.org/markup-compatibility/2006" xmlns:aink="http://schemas.microsoft.com/office/drawing/2016/ink" xmlns:am3d="http://schemas.microsoft.com/office/drawing/2017/model3d" xmlns:o="urn:schemas-microsoft-com:office:office" xmlns:r="http://schemas.openxmlformats.org/officeDocument/2006/relationships" xmlns:m="http://schemas.openxmlformats.org/officeDocument/2006/math" xmlns:v="urn:schemas-microsoft-com:vml" xmlns:wp14="http://schemas.microsoft.com/office/word/2010/wordprocessingDrawing" xmlns:wp="http://schemas.openxmlformats.org/drawingml/2006/wordprocessingDrawing" xmlns:w10="urn:schemas-microsoft-com:office:word" xmlns:w="http://schemas.openxmlformats.org/wordprocessingml/2006/main" xmlns:w14="http://schemas.microsoft.com/office/word/2010/wordml" xmlns:w15="http://schemas.microsoft.com/office/word/2012/wordml" xmlns:w16cid="http://schemas.microsoft.com/office/word/2016/wordml/cid" xmlns:w16se="http://schemas.microsoft.com/office/word/2015/wordml/symex" xmlns:wpg="http://schemas.microsoft.com/office/word/2010/wordprocessingGroup" xmlns:wpi="http://schemas.microsoft.com/office/word/2010/wordprocessingInk" xmlns:wne="http://schemas.microsoft.com/office/word/2006/wordml" xmlns:wps="http://schemas.microsoft.com/office/word/2010/wordprocessingShape" mc:Ignorable="w14 w15 w16se w16cid wp14">
+  <w15:commentEx w15:paraId="59E0A4B2" w15:done="0"/>
+  <w15:commentEx w15:paraId="46EEB1E3" w15:paraIdParent="59E0A4B2" w15:done="0"/>
+  <w15:commentEx w15:paraId="619D0EDC" w15:paraIdParent="59E0A4B2" w15:done="0"/>
+  <w15:commentEx w15:paraId="11522029" w15:done="0"/>
+</w15:commentsEx>
+</file>
+
 <file path=word/endnotes.xml><?xml version="1.0" encoding="utf-8"?>
-<w:endnotes xmlns:wpc="http://schemas.microsoft.com/office/word/2010/wordprocessingCanvas" xmlns:mc="http://schemas.openxmlformats.org/markup-compatibility/2006" xmlns:o="urn:schemas-microsoft-com:office:office" xmlns:r="http://schemas.openxmlformats.org/officeDocument/2006/relationships" xmlns:m="http://schemas.openxmlformats.org/officeDocument/2006/math" xmlns:v="urn:schemas-microsoft-com:vml" xmlns:wp14="http://schemas.microsoft.com/office/word/2010/wordprocessingDrawing" xmlns:wp="http://schemas.openxmlformats.org/drawingml/2006/wordprocessingDrawing" xmlns:w10="urn:schemas-microsoft-com:office:word" xmlns:w="http://schemas.openxmlformats.org/wordprocessingml/2006/main" xmlns:w14="http://schemas.microsoft.com/office/word/2010/wordml" xmlns:wpg="http://schemas.microsoft.com/office/word/2010/wordprocessingGroup" xmlns:wpi="http://schemas.microsoft.com/office/word/2010/wordprocessingInk" xmlns:wne="http://schemas.microsoft.com/office/word/2006/wordml" xmlns:wps="http://schemas.microsoft.com/office/word/2010/wordprocessingShape" mc:Ignorable="w14 wp14">
+<w:endnotes xmlns:wpc="http://schemas.microsoft.com/office/word/2010/wordprocessingCanvas" xmlns:cx="http://schemas.microsoft.com/office/drawing/2014/chartex" xmlns:cx1="http://schemas.microsoft.com/office/drawing/2015/9/8/chartex" xmlns:cx2="http://schemas.microsoft.com/office/drawing/2015/10/21/chartex" xmlns:cx3="http://schemas.microsoft.com/office/drawing/2016/5/9/chartex" xmlns:cx4="http://schemas.microsoft.com/office/drawing/2016/5/10/chartex" xmlns:cx5="http://schemas.microsoft.com/office/drawing/2016/5/11/chartex" xmlns:cx6="http://schemas.microsoft.com/office/drawing/2016/5/12/chartex" xmlns:cx7="http://schemas.microsoft.com/office/drawing/2016/5/13/chartex" xmlns:cx8="http://schemas.microsoft.com/office/drawing/2016/5/14/chartex" xmlns:mc="http://schemas.openxmlformats.org/markup-compatibility/2006" xmlns:aink="http://schemas.microsoft.com/office/drawing/2016/ink" xmlns:am3d="http://schemas.microsoft.com/office/drawing/2017/model3d" xmlns:o="urn:schemas-microsoft-com:office:office" xmlns:r="http://schemas.openxmlformats.org/officeDocument/2006/relationships" xmlns:m="http://schemas.openxmlformats.org/officeDocument/2006/math" xmlns:v="urn:schemas-microsoft-com:vml" xmlns:wp14="http://schemas.microsoft.com/office/word/2010/wordprocessingDrawing" xmlns:wp="http://schemas.openxmlformats.org/drawingml/2006/wordprocessingDrawing" xmlns:w10="urn:schemas-microsoft-com:office:word" xmlns:w="http://schemas.openxmlformats.org/wordprocessingml/2006/main" xmlns:w14="http://schemas.microsoft.com/office/word/2010/wordml" xmlns:w15="http://schemas.microsoft.com/office/word/2012/wordml" xmlns:w16cid="http://schemas.microsoft.com/office/word/2016/wordml/cid" xmlns:w16se="http://schemas.microsoft.com/office/word/2015/wordml/symex" xmlns:wpg="http://schemas.microsoft.com/office/word/2010/wordprocessingGroup" xmlns:wpi="http://schemas.microsoft.com/office/word/2010/wordprocessingInk" xmlns:wne="http://schemas.microsoft.com/office/word/2006/wordml" xmlns:wps="http://schemas.microsoft.com/office/word/2010/wordprocessingShape" mc:Ignorable="w14 w15 w16se w16cid wp14">
   <w:endnote w:type="separator" w:id="-1">
     <w:p>
       <w:pPr>
@@ -13559,7 +13672,7 @@
 </file>
 
 <file path=word/footer1.xml><?xml version="1.0" encoding="utf-8"?>
-<w:ftr xmlns:wpc="http://schemas.microsoft.com/office/word/2010/wordprocessingCanvas" xmlns:mc="http://schemas.openxmlformats.org/markup-compatibility/2006" xmlns:o="urn:schemas-microsoft-com:office:office" xmlns:r="http://schemas.openxmlformats.org/officeDocument/2006/relationships" xmlns:m="http://schemas.openxmlformats.org/officeDocument/2006/math" xmlns:v="urn:schemas-microsoft-com:vml" xmlns:wp14="http://schemas.microsoft.com/office/word/2010/wordprocessingDrawing" xmlns:wp="http://schemas.openxmlformats.org/drawingml/2006/wordprocessingDrawing" xmlns:w10="urn:schemas-microsoft-com:office:word" xmlns:w="http://schemas.openxmlformats.org/wordprocessingml/2006/main" xmlns:w14="http://schemas.microsoft.com/office/word/2010/wordml" xmlns:wpg="http://schemas.microsoft.com/office/word/2010/wordprocessingGroup" xmlns:wpi="http://schemas.microsoft.com/office/word/2010/wordprocessingInk" xmlns:wne="http://schemas.microsoft.com/office/word/2006/wordml" xmlns:wps="http://schemas.microsoft.com/office/word/2010/wordprocessingShape" mc:Ignorable="w14 wp14">
+<w:ftr xmlns:wpc="http://schemas.microsoft.com/office/word/2010/wordprocessingCanvas" xmlns:cx="http://schemas.microsoft.com/office/drawing/2014/chartex" xmlns:cx1="http://schemas.microsoft.com/office/drawing/2015/9/8/chartex" xmlns:cx2="http://schemas.microsoft.com/office/drawing/2015/10/21/chartex" xmlns:cx3="http://schemas.microsoft.com/office/drawing/2016/5/9/chartex" xmlns:cx4="http://schemas.microsoft.com/office/drawing/2016/5/10/chartex" xmlns:cx5="http://schemas.microsoft.com/office/drawing/2016/5/11/chartex" xmlns:cx6="http://schemas.microsoft.com/office/drawing/2016/5/12/chartex" xmlns:cx7="http://schemas.microsoft.com/office/drawing/2016/5/13/chartex" xmlns:cx8="http://schemas.microsoft.com/office/drawing/2016/5/14/chartex" xmlns:mc="http://schemas.openxmlformats.org/markup-compatibility/2006" xmlns:aink="http://schemas.microsoft.com/office/drawing/2016/ink" xmlns:am3d="http://schemas.microsoft.com/office/drawing/2017/model3d" xmlns:o="urn:schemas-microsoft-com:office:office" xmlns:r="http://schemas.openxmlformats.org/officeDocument/2006/relationships" xmlns:m="http://schemas.openxmlformats.org/officeDocument/2006/math" xmlns:v="urn:schemas-microsoft-com:vml" xmlns:wp14="http://schemas.microsoft.com/office/word/2010/wordprocessingDrawing" xmlns:wp="http://schemas.openxmlformats.org/drawingml/2006/wordprocessingDrawing" xmlns:w10="urn:schemas-microsoft-com:office:word" xmlns:w="http://schemas.openxmlformats.org/wordprocessingml/2006/main" xmlns:w14="http://schemas.microsoft.com/office/word/2010/wordml" xmlns:w15="http://schemas.microsoft.com/office/word/2012/wordml" xmlns:w16cid="http://schemas.microsoft.com/office/word/2016/wordml/cid" xmlns:w16se="http://schemas.microsoft.com/office/word/2015/wordml/symex" xmlns:wpg="http://schemas.microsoft.com/office/word/2010/wordprocessingGroup" xmlns:wpi="http://schemas.microsoft.com/office/word/2010/wordprocessingInk" xmlns:wne="http://schemas.microsoft.com/office/word/2006/wordml" xmlns:wps="http://schemas.microsoft.com/office/word/2010/wordprocessingShape" mc:Ignorable="w14 w15 w16se w16cid wp14">
   <w:p>
     <w:pPr>
       <w:pStyle w:val="Footer"/>
@@ -13569,7 +13682,7 @@
 </file>
 
 <file path=word/footer2.xml><?xml version="1.0" encoding="utf-8"?>
-<w:ftr xmlns:wpc="http://schemas.microsoft.com/office/word/2010/wordprocessingCanvas" xmlns:mc="http://schemas.openxmlformats.org/markup-compatibility/2006" xmlns:o="urn:schemas-microsoft-com:office:office" xmlns:r="http://schemas.openxmlformats.org/officeDocument/2006/relationships" xmlns:m="http://schemas.openxmlformats.org/officeDocument/2006/math" xmlns:v="urn:schemas-microsoft-com:vml" xmlns:wp14="http://schemas.microsoft.com/office/word/2010/wordprocessingDrawing" xmlns:wp="http://schemas.openxmlformats.org/drawingml/2006/wordprocessingDrawing" xmlns:w10="urn:schemas-microsoft-com:office:word" xmlns:w="http://schemas.openxmlformats.org/wordprocessingml/2006/main" xmlns:w14="http://schemas.microsoft.com/office/word/2010/wordml" xmlns:wpg="http://schemas.microsoft.com/office/word/2010/wordprocessingGroup" xmlns:wpi="http://schemas.microsoft.com/office/word/2010/wordprocessingInk" xmlns:wne="http://schemas.microsoft.com/office/word/2006/wordml" xmlns:wps="http://schemas.microsoft.com/office/word/2010/wordprocessingShape" mc:Ignorable="w14 wp14">
+<w:ftr xmlns:wpc="http://schemas.microsoft.com/office/word/2010/wordprocessingCanvas" xmlns:cx="http://schemas.microsoft.com/office/drawing/2014/chartex" xmlns:cx1="http://schemas.microsoft.com/office/drawing/2015/9/8/chartex" xmlns:cx2="http://schemas.microsoft.com/office/drawing/2015/10/21/chartex" xmlns:cx3="http://schemas.microsoft.com/office/drawing/2016/5/9/chartex" xmlns:cx4="http://schemas.microsoft.com/office/drawing/2016/5/10/chartex" xmlns:cx5="http://schemas.microsoft.com/office/drawing/2016/5/11/chartex" xmlns:cx6="http://schemas.microsoft.com/office/drawing/2016/5/12/chartex" xmlns:cx7="http://schemas.microsoft.com/office/drawing/2016/5/13/chartex" xmlns:cx8="http://schemas.microsoft.com/office/drawing/2016/5/14/chartex" xmlns:mc="http://schemas.openxmlformats.org/markup-compatibility/2006" xmlns:aink="http://schemas.microsoft.com/office/drawing/2016/ink" xmlns:am3d="http://schemas.microsoft.com/office/drawing/2017/model3d" xmlns:o="urn:schemas-microsoft-com:office:office" xmlns:r="http://schemas.openxmlformats.org/officeDocument/2006/relationships" xmlns:m="http://schemas.openxmlformats.org/officeDocument/2006/math" xmlns:v="urn:schemas-microsoft-com:vml" xmlns:wp14="http://schemas.microsoft.com/office/word/2010/wordprocessingDrawing" xmlns:wp="http://schemas.openxmlformats.org/drawingml/2006/wordprocessingDrawing" xmlns:w10="urn:schemas-microsoft-com:office:word" xmlns:w="http://schemas.openxmlformats.org/wordprocessingml/2006/main" xmlns:w14="http://schemas.microsoft.com/office/word/2010/wordml" xmlns:w15="http://schemas.microsoft.com/office/word/2012/wordml" xmlns:w16cid="http://schemas.microsoft.com/office/word/2016/wordml/cid" xmlns:w16se="http://schemas.microsoft.com/office/word/2015/wordml/symex" xmlns:wpg="http://schemas.microsoft.com/office/word/2010/wordprocessingGroup" xmlns:wpi="http://schemas.microsoft.com/office/word/2010/wordprocessingInk" xmlns:wne="http://schemas.microsoft.com/office/word/2006/wordml" xmlns:wps="http://schemas.microsoft.com/office/word/2010/wordprocessingShape" mc:Ignorable="w14 w15 w16se w16cid wp14">
   <w:sdt>
     <w:sdtPr>
       <w:id w:val="-349417161"/>
@@ -13651,7 +13764,7 @@
 </file>
 
 <file path=word/footer3.xml><?xml version="1.0" encoding="utf-8"?>
-<w:ftr xmlns:wpc="http://schemas.microsoft.com/office/word/2010/wordprocessingCanvas" xmlns:mc="http://schemas.openxmlformats.org/markup-compatibility/2006" xmlns:o="urn:schemas-microsoft-com:office:office" xmlns:r="http://schemas.openxmlformats.org/officeDocument/2006/relationships" xmlns:m="http://schemas.openxmlformats.org/officeDocument/2006/math" xmlns:v="urn:schemas-microsoft-com:vml" xmlns:wp14="http://schemas.microsoft.com/office/word/2010/wordprocessingDrawing" xmlns:wp="http://schemas.openxmlformats.org/drawingml/2006/wordprocessingDrawing" xmlns:w10="urn:schemas-microsoft-com:office:word" xmlns:w="http://schemas.openxmlformats.org/wordprocessingml/2006/main" xmlns:w14="http://schemas.microsoft.com/office/word/2010/wordml" xmlns:wpg="http://schemas.microsoft.com/office/word/2010/wordprocessingGroup" xmlns:wpi="http://schemas.microsoft.com/office/word/2010/wordprocessingInk" xmlns:wne="http://schemas.microsoft.com/office/word/2006/wordml" xmlns:wps="http://schemas.microsoft.com/office/word/2010/wordprocessingShape" mc:Ignorable="w14 wp14">
+<w:ftr xmlns:wpc="http://schemas.microsoft.com/office/word/2010/wordprocessingCanvas" xmlns:cx="http://schemas.microsoft.com/office/drawing/2014/chartex" xmlns:cx1="http://schemas.microsoft.com/office/drawing/2015/9/8/chartex" xmlns:cx2="http://schemas.microsoft.com/office/drawing/2015/10/21/chartex" xmlns:cx3="http://schemas.microsoft.com/office/drawing/2016/5/9/chartex" xmlns:cx4="http://schemas.microsoft.com/office/drawing/2016/5/10/chartex" xmlns:cx5="http://schemas.microsoft.com/office/drawing/2016/5/11/chartex" xmlns:cx6="http://schemas.microsoft.com/office/drawing/2016/5/12/chartex" xmlns:cx7="http://schemas.microsoft.com/office/drawing/2016/5/13/chartex" xmlns:cx8="http://schemas.microsoft.com/office/drawing/2016/5/14/chartex" xmlns:mc="http://schemas.openxmlformats.org/markup-compatibility/2006" xmlns:aink="http://schemas.microsoft.com/office/drawing/2016/ink" xmlns:am3d="http://schemas.microsoft.com/office/drawing/2017/model3d" xmlns:o="urn:schemas-microsoft-com:office:office" xmlns:r="http://schemas.openxmlformats.org/officeDocument/2006/relationships" xmlns:m="http://schemas.openxmlformats.org/officeDocument/2006/math" xmlns:v="urn:schemas-microsoft-com:vml" xmlns:wp14="http://schemas.microsoft.com/office/word/2010/wordprocessingDrawing" xmlns:wp="http://schemas.openxmlformats.org/drawingml/2006/wordprocessingDrawing" xmlns:w10="urn:schemas-microsoft-com:office:word" xmlns:w="http://schemas.openxmlformats.org/wordprocessingml/2006/main" xmlns:w14="http://schemas.microsoft.com/office/word/2010/wordml" xmlns:w15="http://schemas.microsoft.com/office/word/2012/wordml" xmlns:w16cid="http://schemas.microsoft.com/office/word/2016/wordml/cid" xmlns:w16se="http://schemas.microsoft.com/office/word/2015/wordml/symex" xmlns:wpg="http://schemas.microsoft.com/office/word/2010/wordprocessingGroup" xmlns:wpi="http://schemas.microsoft.com/office/word/2010/wordprocessingInk" xmlns:wne="http://schemas.microsoft.com/office/word/2006/wordml" xmlns:wps="http://schemas.microsoft.com/office/word/2010/wordprocessingShape" mc:Ignorable="w14 w15 w16se w16cid wp14">
   <w:sdt>
     <w:sdtPr>
       <w:id w:val="-1605184213"/>
@@ -13725,7 +13838,7 @@
 </file>
 
 <file path=word/footnotes.xml><?xml version="1.0" encoding="utf-8"?>
-<w:footnotes xmlns:wpc="http://schemas.microsoft.com/office/word/2010/wordprocessingCanvas" xmlns:mc="http://schemas.openxmlformats.org/markup-compatibility/2006" xmlns:o="urn:schemas-microsoft-com:office:office" xmlns:r="http://schemas.openxmlformats.org/officeDocument/2006/relationships" xmlns:m="http://schemas.openxmlformats.org/officeDocument/2006/math" xmlns:v="urn:schemas-microsoft-com:vml" xmlns:wp14="http://schemas.microsoft.com/office/word/2010/wordprocessingDrawing" xmlns:wp="http://schemas.openxmlformats.org/drawingml/2006/wordprocessingDrawing" xmlns:w10="urn:schemas-microsoft-com:office:word" xmlns:w="http://schemas.openxmlformats.org/wordprocessingml/2006/main" xmlns:w14="http://schemas.microsoft.com/office/word/2010/wordml" xmlns:wpg="http://schemas.microsoft.com/office/word/2010/wordprocessingGroup" xmlns:wpi="http://schemas.microsoft.com/office/word/2010/wordprocessingInk" xmlns:wne="http://schemas.microsoft.com/office/word/2006/wordml" xmlns:wps="http://schemas.microsoft.com/office/word/2010/wordprocessingShape" mc:Ignorable="w14 wp14">
+<w:footnotes xmlns:wpc="http://schemas.microsoft.com/office/word/2010/wordprocessingCanvas" xmlns:cx="http://schemas.microsoft.com/office/drawing/2014/chartex" xmlns:cx1="http://schemas.microsoft.com/office/drawing/2015/9/8/chartex" xmlns:cx2="http://schemas.microsoft.com/office/drawing/2015/10/21/chartex" xmlns:cx3="http://schemas.microsoft.com/office/drawing/2016/5/9/chartex" xmlns:cx4="http://schemas.microsoft.com/office/drawing/2016/5/10/chartex" xmlns:cx5="http://schemas.microsoft.com/office/drawing/2016/5/11/chartex" xmlns:cx6="http://schemas.microsoft.com/office/drawing/2016/5/12/chartex" xmlns:cx7="http://schemas.microsoft.com/office/drawing/2016/5/13/chartex" xmlns:cx8="http://schemas.microsoft.com/office/drawing/2016/5/14/chartex" xmlns:mc="http://schemas.openxmlformats.org/markup-compatibility/2006" xmlns:aink="http://schemas.microsoft.com/office/drawing/2016/ink" xmlns:am3d="http://schemas.microsoft.com/office/drawing/2017/model3d" xmlns:o="urn:schemas-microsoft-com:office:office" xmlns:r="http://schemas.openxmlformats.org/officeDocument/2006/relationships" xmlns:m="http://schemas.openxmlformats.org/officeDocument/2006/math" xmlns:v="urn:schemas-microsoft-com:vml" xmlns:wp14="http://schemas.microsoft.com/office/word/2010/wordprocessingDrawing" xmlns:wp="http://schemas.openxmlformats.org/drawingml/2006/wordprocessingDrawing" xmlns:w10="urn:schemas-microsoft-com:office:word" xmlns:w="http://schemas.openxmlformats.org/wordprocessingml/2006/main" xmlns:w14="http://schemas.microsoft.com/office/word/2010/wordml" xmlns:w15="http://schemas.microsoft.com/office/word/2012/wordml" xmlns:w16cid="http://schemas.microsoft.com/office/word/2016/wordml/cid" xmlns:w16se="http://schemas.microsoft.com/office/word/2015/wordml/symex" xmlns:wpg="http://schemas.microsoft.com/office/word/2010/wordprocessingGroup" xmlns:wpi="http://schemas.microsoft.com/office/word/2010/wordprocessingInk" xmlns:wne="http://schemas.microsoft.com/office/word/2006/wordml" xmlns:wps="http://schemas.microsoft.com/office/word/2010/wordprocessingShape" mc:Ignorable="w14 w15 w16se w16cid wp14">
   <w:footnote w:type="separator" w:id="-1">
     <w:p>
       <w:pPr>
@@ -13750,7 +13863,7 @@
 </file>
 
 <file path=word/header1.xml><?xml version="1.0" encoding="utf-8"?>
-<w:hdr xmlns:wpc="http://schemas.microsoft.com/office/word/2010/wordprocessingCanvas" xmlns:mc="http://schemas.openxmlformats.org/markup-compatibility/2006" xmlns:o="urn:schemas-microsoft-com:office:office" xmlns:r="http://schemas.openxmlformats.org/officeDocument/2006/relationships" xmlns:m="http://schemas.openxmlformats.org/officeDocument/2006/math" xmlns:v="urn:schemas-microsoft-com:vml" xmlns:wp14="http://schemas.microsoft.com/office/word/2010/wordprocessingDrawing" xmlns:wp="http://schemas.openxmlformats.org/drawingml/2006/wordprocessingDrawing" xmlns:w10="urn:schemas-microsoft-com:office:word" xmlns:w="http://schemas.openxmlformats.org/wordprocessingml/2006/main" xmlns:w14="http://schemas.microsoft.com/office/word/2010/wordml" xmlns:wpg="http://schemas.microsoft.com/office/word/2010/wordprocessingGroup" xmlns:wpi="http://schemas.microsoft.com/office/word/2010/wordprocessingInk" xmlns:wne="http://schemas.microsoft.com/office/word/2006/wordml" xmlns:wps="http://schemas.microsoft.com/office/word/2010/wordprocessingShape" mc:Ignorable="w14 wp14">
+<w:hdr xmlns:wpc="http://schemas.microsoft.com/office/word/2010/wordprocessingCanvas" xmlns:cx="http://schemas.microsoft.com/office/drawing/2014/chartex" xmlns:cx1="http://schemas.microsoft.com/office/drawing/2015/9/8/chartex" xmlns:cx2="http://schemas.microsoft.com/office/drawing/2015/10/21/chartex" xmlns:cx3="http://schemas.microsoft.com/office/drawing/2016/5/9/chartex" xmlns:cx4="http://schemas.microsoft.com/office/drawing/2016/5/10/chartex" xmlns:cx5="http://schemas.microsoft.com/office/drawing/2016/5/11/chartex" xmlns:cx6="http://schemas.microsoft.com/office/drawing/2016/5/12/chartex" xmlns:cx7="http://schemas.microsoft.com/office/drawing/2016/5/13/chartex" xmlns:cx8="http://schemas.microsoft.com/office/drawing/2016/5/14/chartex" xmlns:mc="http://schemas.openxmlformats.org/markup-compatibility/2006" xmlns:aink="http://schemas.microsoft.com/office/drawing/2016/ink" xmlns:am3d="http://schemas.microsoft.com/office/drawing/2017/model3d" xmlns:o="urn:schemas-microsoft-com:office:office" xmlns:r="http://schemas.openxmlformats.org/officeDocument/2006/relationships" xmlns:m="http://schemas.openxmlformats.org/officeDocument/2006/math" xmlns:v="urn:schemas-microsoft-com:vml" xmlns:wp14="http://schemas.microsoft.com/office/word/2010/wordprocessingDrawing" xmlns:wp="http://schemas.openxmlformats.org/drawingml/2006/wordprocessingDrawing" xmlns:w10="urn:schemas-microsoft-com:office:word" xmlns:w="http://schemas.openxmlformats.org/wordprocessingml/2006/main" xmlns:w14="http://schemas.microsoft.com/office/word/2010/wordml" xmlns:w15="http://schemas.microsoft.com/office/word/2012/wordml" xmlns:w16cid="http://schemas.microsoft.com/office/word/2016/wordml/cid" xmlns:w16se="http://schemas.microsoft.com/office/word/2015/wordml/symex" xmlns:wpg="http://schemas.microsoft.com/office/word/2010/wordprocessingGroup" xmlns:wpi="http://schemas.microsoft.com/office/word/2010/wordprocessingInk" xmlns:wne="http://schemas.microsoft.com/office/word/2006/wordml" xmlns:wps="http://schemas.microsoft.com/office/word/2010/wordprocessingShape" mc:Ignorable="w14 w15 w16se w16cid wp14">
   <w:p>
     <w:pPr>
       <w:pStyle w:val="Header"/>
@@ -13793,7 +13906,7 @@
 </file>
 
 <file path=word/header2.xml><?xml version="1.0" encoding="utf-8"?>
-<w:hdr xmlns:wpc="http://schemas.microsoft.com/office/word/2010/wordprocessingCanvas" xmlns:mc="http://schemas.openxmlformats.org/markup-compatibility/2006" xmlns:o="urn:schemas-microsoft-com:office:office" xmlns:r="http://schemas.openxmlformats.org/officeDocument/2006/relationships" xmlns:m="http://schemas.openxmlformats.org/officeDocument/2006/math" xmlns:v="urn:schemas-microsoft-com:vml" xmlns:wp14="http://schemas.microsoft.com/office/word/2010/wordprocessingDrawing" xmlns:wp="http://schemas.openxmlformats.org/drawingml/2006/wordprocessingDrawing" xmlns:w10="urn:schemas-microsoft-com:office:word" xmlns:w="http://schemas.openxmlformats.org/wordprocessingml/2006/main" xmlns:w14="http://schemas.microsoft.com/office/word/2010/wordml" xmlns:wpg="http://schemas.microsoft.com/office/word/2010/wordprocessingGroup" xmlns:wpi="http://schemas.microsoft.com/office/word/2010/wordprocessingInk" xmlns:wne="http://schemas.microsoft.com/office/word/2006/wordml" xmlns:wps="http://schemas.microsoft.com/office/word/2010/wordprocessingShape" mc:Ignorable="w14 wp14">
+<w:hdr xmlns:wpc="http://schemas.microsoft.com/office/word/2010/wordprocessingCanvas" xmlns:cx="http://schemas.microsoft.com/office/drawing/2014/chartex" xmlns:cx1="http://schemas.microsoft.com/office/drawing/2015/9/8/chartex" xmlns:cx2="http://schemas.microsoft.com/office/drawing/2015/10/21/chartex" xmlns:cx3="http://schemas.microsoft.com/office/drawing/2016/5/9/chartex" xmlns:cx4="http://schemas.microsoft.com/office/drawing/2016/5/10/chartex" xmlns:cx5="http://schemas.microsoft.com/office/drawing/2016/5/11/chartex" xmlns:cx6="http://schemas.microsoft.com/office/drawing/2016/5/12/chartex" xmlns:cx7="http://schemas.microsoft.com/office/drawing/2016/5/13/chartex" xmlns:cx8="http://schemas.microsoft.com/office/drawing/2016/5/14/chartex" xmlns:mc="http://schemas.openxmlformats.org/markup-compatibility/2006" xmlns:aink="http://schemas.microsoft.com/office/drawing/2016/ink" xmlns:am3d="http://schemas.microsoft.com/office/drawing/2017/model3d" xmlns:o="urn:schemas-microsoft-com:office:office" xmlns:r="http://schemas.openxmlformats.org/officeDocument/2006/relationships" xmlns:m="http://schemas.openxmlformats.org/officeDocument/2006/math" xmlns:v="urn:schemas-microsoft-com:vml" xmlns:wp14="http://schemas.microsoft.com/office/word/2010/wordprocessingDrawing" xmlns:wp="http://schemas.openxmlformats.org/drawingml/2006/wordprocessingDrawing" xmlns:w10="urn:schemas-microsoft-com:office:word" xmlns:w="http://schemas.openxmlformats.org/wordprocessingml/2006/main" xmlns:w14="http://schemas.microsoft.com/office/word/2010/wordml" xmlns:w15="http://schemas.microsoft.com/office/word/2012/wordml" xmlns:w16cid="http://schemas.microsoft.com/office/word/2016/wordml/cid" xmlns:w16se="http://schemas.microsoft.com/office/word/2015/wordml/symex" xmlns:wpg="http://schemas.microsoft.com/office/word/2010/wordprocessingGroup" xmlns:wpi="http://schemas.microsoft.com/office/word/2010/wordprocessingInk" xmlns:wne="http://schemas.microsoft.com/office/word/2006/wordml" xmlns:wps="http://schemas.microsoft.com/office/word/2010/wordprocessingShape" mc:Ignorable="w14 w15 w16se w16cid wp14">
   <w:p>
     <w:pPr>
       <w:pStyle w:val="Header"/>
@@ -13856,8 +13969,8 @@
 </file>
 
 <file path=word/numbering.xml><?xml version="1.0" encoding="utf-8"?>
-<w:numbering xmlns:wpc="http://schemas.microsoft.com/office/word/2010/wordprocessingCanvas" xmlns:mc="http://schemas.openxmlformats.org/markup-compatibility/2006" xmlns:o="urn:schemas-microsoft-com:office:office" xmlns:r="http://schemas.openxmlformats.org/officeDocument/2006/relationships" xmlns:m="http://schemas.openxmlformats.org/officeDocument/2006/math" xmlns:v="urn:schemas-microsoft-com:vml" xmlns:wp14="http://schemas.microsoft.com/office/word/2010/wordprocessingDrawing" xmlns:wp="http://schemas.openxmlformats.org/drawingml/2006/wordprocessingDrawing" xmlns:w10="urn:schemas-microsoft-com:office:word" xmlns:w="http://schemas.openxmlformats.org/wordprocessingml/2006/main" xmlns:w14="http://schemas.microsoft.com/office/word/2010/wordml" xmlns:wpg="http://schemas.microsoft.com/office/word/2010/wordprocessingGroup" xmlns:wpi="http://schemas.microsoft.com/office/word/2010/wordprocessingInk" xmlns:wne="http://schemas.microsoft.com/office/word/2006/wordml" xmlns:wps="http://schemas.microsoft.com/office/word/2010/wordprocessingShape" mc:Ignorable="w14 wp14">
-  <w:abstractNum w:abstractNumId="0">
+<w:numbering xmlns:wpc="http://schemas.microsoft.com/office/word/2010/wordprocessingCanvas" xmlns:cx="http://schemas.microsoft.com/office/drawing/2014/chartex" xmlns:cx1="http://schemas.microsoft.com/office/drawing/2015/9/8/chartex" xmlns:cx2="http://schemas.microsoft.com/office/drawing/2015/10/21/chartex" xmlns:cx3="http://schemas.microsoft.com/office/drawing/2016/5/9/chartex" xmlns:cx4="http://schemas.microsoft.com/office/drawing/2016/5/10/chartex" xmlns:cx5="http://schemas.microsoft.com/office/drawing/2016/5/11/chartex" xmlns:cx6="http://schemas.microsoft.com/office/drawing/2016/5/12/chartex" xmlns:cx7="http://schemas.microsoft.com/office/drawing/2016/5/13/chartex" xmlns:cx8="http://schemas.microsoft.com/office/drawing/2016/5/14/chartex" xmlns:mc="http://schemas.openxmlformats.org/markup-compatibility/2006" xmlns:aink="http://schemas.microsoft.com/office/drawing/2016/ink" xmlns:am3d="http://schemas.microsoft.com/office/drawing/2017/model3d" xmlns:o="urn:schemas-microsoft-com:office:office" xmlns:r="http://schemas.openxmlformats.org/officeDocument/2006/relationships" xmlns:m="http://schemas.openxmlformats.org/officeDocument/2006/math" xmlns:v="urn:schemas-microsoft-com:vml" xmlns:wp14="http://schemas.microsoft.com/office/word/2010/wordprocessingDrawing" xmlns:wp="http://schemas.openxmlformats.org/drawingml/2006/wordprocessingDrawing" xmlns:w10="urn:schemas-microsoft-com:office:word" xmlns:w="http://schemas.openxmlformats.org/wordprocessingml/2006/main" xmlns:w14="http://schemas.microsoft.com/office/word/2010/wordml" xmlns:w15="http://schemas.microsoft.com/office/word/2012/wordml" xmlns:w16cid="http://schemas.microsoft.com/office/word/2016/wordml/cid" xmlns:w16se="http://schemas.microsoft.com/office/word/2015/wordml/symex" xmlns:wpg="http://schemas.microsoft.com/office/word/2010/wordprocessingGroup" xmlns:wpi="http://schemas.microsoft.com/office/word/2010/wordprocessingInk" xmlns:wne="http://schemas.microsoft.com/office/word/2006/wordml" xmlns:wps="http://schemas.microsoft.com/office/word/2010/wordprocessingShape" mc:Ignorable="w14 w15 w16se w16cid wp14">
+  <w:abstractNum w:abstractNumId="0" w15:restartNumberingAfterBreak="0">
     <w:nsid w:val="00000003"/>
     <w:multiLevelType w:val="singleLevel"/>
     <w:tmpl w:val="00000003"/>
@@ -13878,7 +13991,7 @@
       </w:rPr>
     </w:lvl>
   </w:abstractNum>
-  <w:abstractNum w:abstractNumId="1">
+  <w:abstractNum w:abstractNumId="1" w15:restartNumberingAfterBreak="0">
     <w:nsid w:val="019E3119"/>
     <w:multiLevelType w:val="hybridMultilevel"/>
     <w:tmpl w:val="73A88862"/>
@@ -13991,7 +14104,7 @@
       </w:rPr>
     </w:lvl>
   </w:abstractNum>
-  <w:abstractNum w:abstractNumId="2">
+  <w:abstractNum w:abstractNumId="2" w15:restartNumberingAfterBreak="0">
     <w:nsid w:val="06C032D4"/>
     <w:multiLevelType w:val="hybridMultilevel"/>
     <w:tmpl w:val="5C9C461A"/>
@@ -14104,7 +14217,7 @@
       </w:rPr>
     </w:lvl>
   </w:abstractNum>
-  <w:abstractNum w:abstractNumId="3">
+  <w:abstractNum w:abstractNumId="3" w15:restartNumberingAfterBreak="0">
     <w:nsid w:val="0C1B1ACF"/>
     <w:multiLevelType w:val="hybridMultilevel"/>
     <w:tmpl w:val="76423716"/>
@@ -14217,7 +14330,7 @@
       </w:rPr>
     </w:lvl>
   </w:abstractNum>
-  <w:abstractNum w:abstractNumId="4">
+  <w:abstractNum w:abstractNumId="4" w15:restartNumberingAfterBreak="0">
     <w:nsid w:val="21184BB4"/>
     <w:multiLevelType w:val="hybridMultilevel"/>
     <w:tmpl w:val="DB34F57E"/>
@@ -14330,7 +14443,7 @@
       </w:rPr>
     </w:lvl>
   </w:abstractNum>
-  <w:abstractNum w:abstractNumId="5">
+  <w:abstractNum w:abstractNumId="5" w15:restartNumberingAfterBreak="0">
     <w:nsid w:val="23715369"/>
     <w:multiLevelType w:val="multilevel"/>
     <w:tmpl w:val="BBF2E8FC"/>
@@ -14456,7 +14569,7 @@
       </w:rPr>
     </w:lvl>
   </w:abstractNum>
-  <w:abstractNum w:abstractNumId="6">
+  <w:abstractNum w:abstractNumId="6" w15:restartNumberingAfterBreak="0">
     <w:nsid w:val="298F00F3"/>
     <w:multiLevelType w:val="hybridMultilevel"/>
     <w:tmpl w:val="310AAE8A"/>
@@ -14569,7 +14682,7 @@
       </w:rPr>
     </w:lvl>
   </w:abstractNum>
-  <w:abstractNum w:abstractNumId="7">
+  <w:abstractNum w:abstractNumId="7" w15:restartNumberingAfterBreak="0">
     <w:nsid w:val="2A954AB5"/>
     <w:multiLevelType w:val="hybridMultilevel"/>
     <w:tmpl w:val="A63CD1AA"/>
@@ -14682,7 +14795,7 @@
       </w:rPr>
     </w:lvl>
   </w:abstractNum>
-  <w:abstractNum w:abstractNumId="8">
+  <w:abstractNum w:abstractNumId="8" w15:restartNumberingAfterBreak="0">
     <w:nsid w:val="38263CDB"/>
     <w:multiLevelType w:val="hybridMultilevel"/>
     <w:tmpl w:val="2E8ACA60"/>
@@ -14795,7 +14908,7 @@
       </w:rPr>
     </w:lvl>
   </w:abstractNum>
-  <w:abstractNum w:abstractNumId="9">
+  <w:abstractNum w:abstractNumId="9" w15:restartNumberingAfterBreak="0">
     <w:nsid w:val="42D055ED"/>
     <w:multiLevelType w:val="hybridMultilevel"/>
     <w:tmpl w:val="7682CDE2"/>
@@ -14908,7 +15021,7 @@
       </w:rPr>
     </w:lvl>
   </w:abstractNum>
-  <w:abstractNum w:abstractNumId="10">
+  <w:abstractNum w:abstractNumId="10" w15:restartNumberingAfterBreak="0">
     <w:nsid w:val="467653B2"/>
     <w:multiLevelType w:val="hybridMultilevel"/>
     <w:tmpl w:val="10D2A6FA"/>
@@ -15021,7 +15134,7 @@
       </w:rPr>
     </w:lvl>
   </w:abstractNum>
-  <w:abstractNum w:abstractNumId="11">
+  <w:abstractNum w:abstractNumId="11" w15:restartNumberingAfterBreak="0">
     <w:nsid w:val="4ABC4414"/>
     <w:multiLevelType w:val="hybridMultilevel"/>
     <w:tmpl w:val="EE78F728"/>
@@ -15134,7 +15247,7 @@
       </w:rPr>
     </w:lvl>
   </w:abstractNum>
-  <w:abstractNum w:abstractNumId="12">
+  <w:abstractNum w:abstractNumId="12" w15:restartNumberingAfterBreak="0">
     <w:nsid w:val="6FF56641"/>
     <w:multiLevelType w:val="hybridMultilevel"/>
     <w:tmpl w:val="2934FF8C"/>
@@ -15247,7 +15360,7 @@
       </w:rPr>
     </w:lvl>
   </w:abstractNum>
-  <w:abstractNum w:abstractNumId="13">
+  <w:abstractNum w:abstractNumId="13" w15:restartNumberingAfterBreak="0">
     <w:nsid w:val="7E2D5375"/>
     <w:multiLevelType w:val="hybridMultilevel"/>
     <w:tmpl w:val="E9C83776"/>
@@ -15405,8 +15518,16 @@
 </w:numbering>
 </file>
 
+<file path=word/people.xml><?xml version="1.0" encoding="utf-8"?>
+<w15:people xmlns:wpc="http://schemas.microsoft.com/office/word/2010/wordprocessingCanvas" xmlns:cx="http://schemas.microsoft.com/office/drawing/2014/chartex" xmlns:cx1="http://schemas.microsoft.com/office/drawing/2015/9/8/chartex" xmlns:cx2="http://schemas.microsoft.com/office/drawing/2015/10/21/chartex" xmlns:cx3="http://schemas.microsoft.com/office/drawing/2016/5/9/chartex" xmlns:cx4="http://schemas.microsoft.com/office/drawing/2016/5/10/chartex" xmlns:cx5="http://schemas.microsoft.com/office/drawing/2016/5/11/chartex" xmlns:cx6="http://schemas.microsoft.com/office/drawing/2016/5/12/chartex" xmlns:cx7="http://schemas.microsoft.com/office/drawing/2016/5/13/chartex" xmlns:cx8="http://schemas.microsoft.com/office/drawing/2016/5/14/chartex" xmlns:mc="http://schemas.openxmlformats.org/markup-compatibility/2006" xmlns:aink="http://schemas.microsoft.com/office/drawing/2016/ink" xmlns:am3d="http://schemas.microsoft.com/office/drawing/2017/model3d" xmlns:o="urn:schemas-microsoft-com:office:office" xmlns:r="http://schemas.openxmlformats.org/officeDocument/2006/relationships" xmlns:m="http://schemas.openxmlformats.org/officeDocument/2006/math" xmlns:v="urn:schemas-microsoft-com:vml" xmlns:wp14="http://schemas.microsoft.com/office/word/2010/wordprocessingDrawing" xmlns:wp="http://schemas.openxmlformats.org/drawingml/2006/wordprocessingDrawing" xmlns:w10="urn:schemas-microsoft-com:office:word" xmlns:w="http://schemas.openxmlformats.org/wordprocessingml/2006/main" xmlns:w14="http://schemas.microsoft.com/office/word/2010/wordml" xmlns:w15="http://schemas.microsoft.com/office/word/2012/wordml" xmlns:w16cid="http://schemas.microsoft.com/office/word/2016/wordml/cid" xmlns:w16se="http://schemas.microsoft.com/office/word/2015/wordml/symex" xmlns:wpg="http://schemas.microsoft.com/office/word/2010/wordprocessingGroup" xmlns:wpi="http://schemas.microsoft.com/office/word/2010/wordprocessingInk" xmlns:wne="http://schemas.microsoft.com/office/word/2006/wordml" xmlns:wps="http://schemas.microsoft.com/office/word/2010/wordprocessingShape" mc:Ignorable="w14 w15 w16se w16cid wp14">
+  <w15:person w15:author="Dinh Hoang Nam 20162793">
+    <w15:presenceInfo w15:providerId="AD" w15:userId="S-1-5-21-2394428449-3701544896-3157197784-1001"/>
+  </w15:person>
+</w15:people>
+</file>
+
 <file path=word/styles.xml><?xml version="1.0" encoding="utf-8"?>
-<w:styles xmlns:mc="http://schemas.openxmlformats.org/markup-compatibility/2006" xmlns:r="http://schemas.openxmlformats.org/officeDocument/2006/relationships" xmlns:w="http://schemas.openxmlformats.org/wordprocessingml/2006/main" xmlns:w14="http://schemas.microsoft.com/office/word/2010/wordml" mc:Ignorable="w14">
+<w:styles xmlns:mc="http://schemas.openxmlformats.org/markup-compatibility/2006" xmlns:r="http://schemas.openxmlformats.org/officeDocument/2006/relationships" xmlns:w="http://schemas.openxmlformats.org/wordprocessingml/2006/main" xmlns:w14="http://schemas.microsoft.com/office/word/2010/wordml" xmlns:w15="http://schemas.microsoft.com/office/word/2012/wordml" xmlns:w16cid="http://schemas.microsoft.com/office/word/2016/wordml/cid" xmlns:w16se="http://schemas.microsoft.com/office/word/2015/wordml/symex" mc:Ignorable="w14 w15 w16se w16cid">
   <w:docDefaults>
     <w:rPrDefault>
       <w:rPr>
@@ -15422,144 +15543,382 @@
       </w:pPr>
     </w:pPrDefault>
   </w:docDefaults>
-  <w:latentStyles w:defLockedState="0" w:defUIPriority="99" w:defSemiHidden="1" w:defUnhideWhenUsed="1" w:defQFormat="0" w:count="267">
-    <w:lsdException w:name="Normal" w:semiHidden="0" w:uiPriority="0" w:unhideWhenUsed="0" w:qFormat="1"/>
-    <w:lsdException w:name="heading 1" w:semiHidden="0" w:uiPriority="9" w:unhideWhenUsed="0" w:qFormat="1"/>
-    <w:lsdException w:name="heading 2" w:semiHidden="0" w:uiPriority="9" w:unhideWhenUsed="0" w:qFormat="1"/>
-    <w:lsdException w:name="heading 3" w:semiHidden="0" w:uiPriority="9" w:unhideWhenUsed="0" w:qFormat="1"/>
-    <w:lsdException w:name="heading 4" w:uiPriority="9" w:qFormat="1"/>
-    <w:lsdException w:name="heading 5" w:uiPriority="9" w:qFormat="1"/>
-    <w:lsdException w:name="heading 6" w:uiPriority="9" w:qFormat="1"/>
-    <w:lsdException w:name="heading 7" w:uiPriority="9" w:qFormat="1"/>
-    <w:lsdException w:name="heading 8" w:uiPriority="9" w:qFormat="1"/>
-    <w:lsdException w:name="heading 9" w:uiPriority="9" w:qFormat="1"/>
-    <w:lsdException w:name="toc 1" w:uiPriority="39"/>
-    <w:lsdException w:name="toc 2" w:uiPriority="39"/>
-    <w:lsdException w:name="toc 3" w:uiPriority="39"/>
-    <w:lsdException w:name="toc 4" w:uiPriority="39"/>
-    <w:lsdException w:name="toc 5" w:uiPriority="39"/>
-    <w:lsdException w:name="toc 6" w:uiPriority="39"/>
-    <w:lsdException w:name="toc 7" w:uiPriority="39"/>
-    <w:lsdException w:name="toc 8" w:uiPriority="39"/>
-    <w:lsdException w:name="toc 9" w:uiPriority="39"/>
-    <w:lsdException w:name="caption" w:uiPriority="35" w:qFormat="1"/>
-    <w:lsdException w:name="Title" w:semiHidden="0" w:uiPriority="10" w:unhideWhenUsed="0" w:qFormat="1"/>
-    <w:lsdException w:name="Default Paragraph Font" w:uiPriority="1"/>
-    <w:lsdException w:name="Subtitle" w:semiHidden="0" w:uiPriority="11" w:unhideWhenUsed="0" w:qFormat="1"/>
-    <w:lsdException w:name="Strong" w:semiHidden="0" w:uiPriority="22" w:unhideWhenUsed="0" w:qFormat="1"/>
-    <w:lsdException w:name="Emphasis" w:semiHidden="0" w:uiPriority="20" w:unhideWhenUsed="0" w:qFormat="1"/>
-    <w:lsdException w:name="Table Grid" w:semiHidden="0" w:uiPriority="39" w:unhideWhenUsed="0"/>
-    <w:lsdException w:name="Placeholder Text" w:unhideWhenUsed="0"/>
-    <w:lsdException w:name="No Spacing" w:semiHidden="0" w:uiPriority="1" w:unhideWhenUsed="0" w:qFormat="1"/>
-    <w:lsdException w:name="Light Shading" w:semiHidden="0" w:uiPriority="60" w:unhideWhenUsed="0"/>
-    <w:lsdException w:name="Light List" w:semiHidden="0" w:uiPriority="61" w:unhideWhenUsed="0"/>
-    <w:lsdException w:name="Light Grid" w:semiHidden="0" w:uiPriority="62" w:unhideWhenUsed="0"/>
-    <w:lsdException w:name="Medium Shading 1" w:semiHidden="0" w:uiPriority="63" w:unhideWhenUsed="0"/>
-    <w:lsdException w:name="Medium Shading 2" w:semiHidden="0" w:uiPriority="64" w:unhideWhenUsed="0"/>
-    <w:lsdException w:name="Medium List 1" w:semiHidden="0" w:uiPriority="65" w:unhideWhenUsed="0"/>
-    <w:lsdException w:name="Medium List 2" w:semiHidden="0" w:uiPriority="66" w:unhideWhenUsed="0"/>
-    <w:lsdException w:name="Medium Grid 1" w:semiHidden="0" w:uiPriority="67" w:unhideWhenUsed="0"/>
-    <w:lsdException w:name="Medium Grid 2" w:semiHidden="0" w:uiPriority="68" w:unhideWhenUsed="0"/>
-    <w:lsdException w:name="Medium Grid 3" w:semiHidden="0" w:uiPriority="69" w:unhideWhenUsed="0"/>
-    <w:lsdException w:name="Dark List" w:semiHidden="0" w:uiPriority="70" w:unhideWhenUsed="0"/>
-    <w:lsdException w:name="Colorful Shading" w:semiHidden="0" w:uiPriority="71" w:unhideWhenUsed="0"/>
-    <w:lsdException w:name="Colorful List" w:semiHidden="0" w:uiPriority="72" w:unhideWhenUsed="0"/>
-    <w:lsdException w:name="Colorful Grid" w:semiHidden="0" w:uiPriority="73" w:unhideWhenUsed="0"/>
-    <w:lsdException w:name="Light Shading Accent 1" w:semiHidden="0" w:uiPriority="60" w:unhideWhenUsed="0"/>
-    <w:lsdException w:name="Light List Accent 1" w:semiHidden="0" w:uiPriority="61" w:unhideWhenUsed="0"/>
-    <w:lsdException w:name="Light Grid Accent 1" w:semiHidden="0" w:uiPriority="62" w:unhideWhenUsed="0"/>
-    <w:lsdException w:name="Medium Shading 1 Accent 1" w:semiHidden="0" w:uiPriority="63" w:unhideWhenUsed="0"/>
-    <w:lsdException w:name="Medium Shading 2 Accent 1" w:semiHidden="0" w:uiPriority="64" w:unhideWhenUsed="0"/>
-    <w:lsdException w:name="Medium List 1 Accent 1" w:semiHidden="0" w:uiPriority="65" w:unhideWhenUsed="0"/>
-    <w:lsdException w:name="Revision" w:unhideWhenUsed="0"/>
-    <w:lsdException w:name="List Paragraph" w:semiHidden="0" w:uiPriority="34" w:unhideWhenUsed="0" w:qFormat="1"/>
-    <w:lsdException w:name="Quote" w:semiHidden="0" w:uiPriority="29" w:unhideWhenUsed="0" w:qFormat="1"/>
-    <w:lsdException w:name="Intense Quote" w:semiHidden="0" w:uiPriority="30" w:unhideWhenUsed="0" w:qFormat="1"/>
-    <w:lsdException w:name="Medium List 2 Accent 1" w:semiHidden="0" w:uiPriority="66" w:unhideWhenUsed="0"/>
-    <w:lsdException w:name="Medium Grid 1 Accent 1" w:semiHidden="0" w:uiPriority="67" w:unhideWhenUsed="0"/>
-    <w:lsdException w:name="Medium Grid 2 Accent 1" w:semiHidden="0" w:uiPriority="68" w:unhideWhenUsed="0"/>
-    <w:lsdException w:name="Medium Grid 3 Accent 1" w:semiHidden="0" w:uiPriority="69" w:unhideWhenUsed="0"/>
-    <w:lsdException w:name="Dark List Accent 1" w:semiHidden="0" w:uiPriority="70" w:unhideWhenUsed="0"/>
-    <w:lsdException w:name="Colorful Shading Accent 1" w:semiHidden="0" w:uiPriority="71" w:unhideWhenUsed="0"/>
-    <w:lsdException w:name="Colorful List Accent 1" w:semiHidden="0" w:uiPriority="72" w:unhideWhenUsed="0"/>
-    <w:lsdException w:name="Colorful Grid Accent 1" w:semiHidden="0" w:uiPriority="73" w:unhideWhenUsed="0"/>
-    <w:lsdException w:name="Light Shading Accent 2" w:semiHidden="0" w:uiPriority="60" w:unhideWhenUsed="0"/>
-    <w:lsdException w:name="Light List Accent 2" w:semiHidden="0" w:uiPriority="61" w:unhideWhenUsed="0"/>
-    <w:lsdException w:name="Light Grid Accent 2" w:semiHidden="0" w:uiPriority="62" w:unhideWhenUsed="0"/>
-    <w:lsdException w:name="Medium Shading 1 Accent 2" w:semiHidden="0" w:uiPriority="63" w:unhideWhenUsed="0"/>
-    <w:lsdException w:name="Medium Shading 2 Accent 2" w:semiHidden="0" w:uiPriority="64" w:unhideWhenUsed="0"/>
-    <w:lsdException w:name="Medium List 1 Accent 2" w:semiHidden="0" w:uiPriority="65" w:unhideWhenUsed="0"/>
-    <w:lsdException w:name="Medium List 2 Accent 2" w:semiHidden="0" w:uiPriority="66" w:unhideWhenUsed="0"/>
-    <w:lsdException w:name="Medium Grid 1 Accent 2" w:semiHidden="0" w:uiPriority="67" w:unhideWhenUsed="0"/>
-    <w:lsdException w:name="Medium Grid 2 Accent 2" w:semiHidden="0" w:uiPriority="68" w:unhideWhenUsed="0"/>
-    <w:lsdException w:name="Medium Grid 3 Accent 2" w:semiHidden="0" w:uiPriority="69" w:unhideWhenUsed="0"/>
-    <w:lsdException w:name="Dark List Accent 2" w:semiHidden="0" w:uiPriority="70" w:unhideWhenUsed="0"/>
-    <w:lsdException w:name="Colorful Shading Accent 2" w:semiHidden="0" w:uiPriority="71" w:unhideWhenUsed="0"/>
-    <w:lsdException w:name="Colorful List Accent 2" w:semiHidden="0" w:uiPriority="72" w:unhideWhenUsed="0"/>
-    <w:lsdException w:name="Colorful Grid Accent 2" w:semiHidden="0" w:uiPriority="73" w:unhideWhenUsed="0"/>
-    <w:lsdException w:name="Light Shading Accent 3" w:semiHidden="0" w:uiPriority="60" w:unhideWhenUsed="0"/>
-    <w:lsdException w:name="Light List Accent 3" w:semiHidden="0" w:uiPriority="61" w:unhideWhenUsed="0"/>
-    <w:lsdException w:name="Light Grid Accent 3" w:semiHidden="0" w:uiPriority="62" w:unhideWhenUsed="0"/>
-    <w:lsdException w:name="Medium Shading 1 Accent 3" w:semiHidden="0" w:uiPriority="63" w:unhideWhenUsed="0"/>
-    <w:lsdException w:name="Medium Shading 2 Accent 3" w:semiHidden="0" w:uiPriority="64" w:unhideWhenUsed="0"/>
-    <w:lsdException w:name="Medium List 1 Accent 3" w:semiHidden="0" w:uiPriority="65" w:unhideWhenUsed="0"/>
-    <w:lsdException w:name="Medium List 2 Accent 3" w:semiHidden="0" w:uiPriority="66" w:unhideWhenUsed="0"/>
-    <w:lsdException w:name="Medium Grid 1 Accent 3" w:semiHidden="0" w:uiPriority="67" w:unhideWhenUsed="0"/>
-    <w:lsdException w:name="Medium Grid 2 Accent 3" w:semiHidden="0" w:uiPriority="68" w:unhideWhenUsed="0"/>
-    <w:lsdException w:name="Medium Grid 3 Accent 3" w:semiHidden="0" w:uiPriority="69" w:unhideWhenUsed="0"/>
-    <w:lsdException w:name="Dark List Accent 3" w:semiHidden="0" w:uiPriority="70" w:unhideWhenUsed="0"/>
-    <w:lsdException w:name="Colorful Shading Accent 3" w:semiHidden="0" w:uiPriority="71" w:unhideWhenUsed="0"/>
-    <w:lsdException w:name="Colorful List Accent 3" w:semiHidden="0" w:uiPriority="72" w:unhideWhenUsed="0"/>
-    <w:lsdException w:name="Colorful Grid Accent 3" w:semiHidden="0" w:uiPriority="73" w:unhideWhenUsed="0"/>
-    <w:lsdException w:name="Light Shading Accent 4" w:semiHidden="0" w:uiPriority="60" w:unhideWhenUsed="0"/>
-    <w:lsdException w:name="Light List Accent 4" w:semiHidden="0" w:uiPriority="61" w:unhideWhenUsed="0"/>
-    <w:lsdException w:name="Light Grid Accent 4" w:semiHidden="0" w:uiPriority="62" w:unhideWhenUsed="0"/>
-    <w:lsdException w:name="Medium Shading 1 Accent 4" w:semiHidden="0" w:uiPriority="63" w:unhideWhenUsed="0"/>
-    <w:lsdException w:name="Medium Shading 2 Accent 4" w:semiHidden="0" w:uiPriority="64" w:unhideWhenUsed="0"/>
-    <w:lsdException w:name="Medium List 1 Accent 4" w:semiHidden="0" w:uiPriority="65" w:unhideWhenUsed="0"/>
-    <w:lsdException w:name="Medium List 2 Accent 4" w:semiHidden="0" w:uiPriority="66" w:unhideWhenUsed="0"/>
-    <w:lsdException w:name="Medium Grid 1 Accent 4" w:semiHidden="0" w:uiPriority="67" w:unhideWhenUsed="0"/>
-    <w:lsdException w:name="Medium Grid 2 Accent 4" w:semiHidden="0" w:uiPriority="68" w:unhideWhenUsed="0"/>
-    <w:lsdException w:name="Medium Grid 3 Accent 4" w:semiHidden="0" w:uiPriority="69" w:unhideWhenUsed="0"/>
-    <w:lsdException w:name="Dark List Accent 4" w:semiHidden="0" w:uiPriority="70" w:unhideWhenUsed="0"/>
-    <w:lsdException w:name="Colorful Shading Accent 4" w:semiHidden="0" w:uiPriority="71" w:unhideWhenUsed="0"/>
-    <w:lsdException w:name="Colorful List Accent 4" w:semiHidden="0" w:uiPriority="72" w:unhideWhenUsed="0"/>
-    <w:lsdException w:name="Colorful Grid Accent 4" w:semiHidden="0" w:uiPriority="73" w:unhideWhenUsed="0"/>
-    <w:lsdException w:name="Light Shading Accent 5" w:semiHidden="0" w:uiPriority="60" w:unhideWhenUsed="0"/>
-    <w:lsdException w:name="Light List Accent 5" w:semiHidden="0" w:uiPriority="61" w:unhideWhenUsed="0"/>
-    <w:lsdException w:name="Light Grid Accent 5" w:semiHidden="0" w:uiPriority="62" w:unhideWhenUsed="0"/>
-    <w:lsdException w:name="Medium Shading 1 Accent 5" w:semiHidden="0" w:uiPriority="63" w:unhideWhenUsed="0"/>
-    <w:lsdException w:name="Medium Shading 2 Accent 5" w:semiHidden="0" w:uiPriority="64" w:unhideWhenUsed="0"/>
-    <w:lsdException w:name="Medium List 1 Accent 5" w:semiHidden="0" w:uiPriority="65" w:unhideWhenUsed="0"/>
-    <w:lsdException w:name="Medium List 2 Accent 5" w:semiHidden="0" w:uiPriority="66" w:unhideWhenUsed="0"/>
-    <w:lsdException w:name="Medium Grid 1 Accent 5" w:semiHidden="0" w:uiPriority="67" w:unhideWhenUsed="0"/>
-    <w:lsdException w:name="Medium Grid 2 Accent 5" w:semiHidden="0" w:uiPriority="68" w:unhideWhenUsed="0"/>
-    <w:lsdException w:name="Medium Grid 3 Accent 5" w:semiHidden="0" w:uiPriority="69" w:unhideWhenUsed="0"/>
-    <w:lsdException w:name="Dark List Accent 5" w:semiHidden="0" w:uiPriority="70" w:unhideWhenUsed="0"/>
-    <w:lsdException w:name="Colorful Shading Accent 5" w:semiHidden="0" w:uiPriority="71" w:unhideWhenUsed="0"/>
-    <w:lsdException w:name="Colorful List Accent 5" w:semiHidden="0" w:uiPriority="72" w:unhideWhenUsed="0"/>
-    <w:lsdException w:name="Colorful Grid Accent 5" w:semiHidden="0" w:uiPriority="73" w:unhideWhenUsed="0"/>
-    <w:lsdException w:name="Light Shading Accent 6" w:semiHidden="0" w:uiPriority="60" w:unhideWhenUsed="0"/>
-    <w:lsdException w:name="Light List Accent 6" w:semiHidden="0" w:uiPriority="61" w:unhideWhenUsed="0"/>
-    <w:lsdException w:name="Light Grid Accent 6" w:semiHidden="0" w:uiPriority="62" w:unhideWhenUsed="0"/>
-    <w:lsdException w:name="Medium Shading 1 Accent 6" w:semiHidden="0" w:uiPriority="63" w:unhideWhenUsed="0"/>
-    <w:lsdException w:name="Medium Shading 2 Accent 6" w:semiHidden="0" w:uiPriority="64" w:unhideWhenUsed="0"/>
-    <w:lsdException w:name="Medium List 1 Accent 6" w:semiHidden="0" w:uiPriority="65" w:unhideWhenUsed="0"/>
-    <w:lsdException w:name="Medium List 2 Accent 6" w:semiHidden="0" w:uiPriority="66" w:unhideWhenUsed="0"/>
-    <w:lsdException w:name="Medium Grid 1 Accent 6" w:semiHidden="0" w:uiPriority="67" w:unhideWhenUsed="0"/>
-    <w:lsdException w:name="Medium Grid 2 Accent 6" w:semiHidden="0" w:uiPriority="68" w:unhideWhenUsed="0"/>
-    <w:lsdException w:name="Medium Grid 3 Accent 6" w:semiHidden="0" w:uiPriority="69" w:unhideWhenUsed="0"/>
-    <w:lsdException w:name="Dark List Accent 6" w:semiHidden="0" w:uiPriority="70" w:unhideWhenUsed="0"/>
-    <w:lsdException w:name="Colorful Shading Accent 6" w:semiHidden="0" w:uiPriority="71" w:unhideWhenUsed="0"/>
-    <w:lsdException w:name="Colorful List Accent 6" w:semiHidden="0" w:uiPriority="72" w:unhideWhenUsed="0"/>
-    <w:lsdException w:name="Colorful Grid Accent 6" w:semiHidden="0" w:uiPriority="73" w:unhideWhenUsed="0"/>
-    <w:lsdException w:name="Subtle Emphasis" w:semiHidden="0" w:uiPriority="19" w:unhideWhenUsed="0" w:qFormat="1"/>
-    <w:lsdException w:name="Intense Emphasis" w:semiHidden="0" w:uiPriority="21" w:unhideWhenUsed="0" w:qFormat="1"/>
-    <w:lsdException w:name="Subtle Reference" w:semiHidden="0" w:uiPriority="31" w:unhideWhenUsed="0" w:qFormat="1"/>
-    <w:lsdException w:name="Intense Reference" w:semiHidden="0" w:uiPriority="32" w:unhideWhenUsed="0" w:qFormat="1"/>
-    <w:lsdException w:name="Book Title" w:semiHidden="0" w:uiPriority="33" w:unhideWhenUsed="0" w:qFormat="1"/>
-    <w:lsdException w:name="Bibliography" w:uiPriority="37"/>
-    <w:lsdException w:name="TOC Heading" w:uiPriority="39" w:qFormat="1"/>
+  <w:latentStyles w:defLockedState="0" w:defUIPriority="99" w:defSemiHidden="0" w:defUnhideWhenUsed="0" w:defQFormat="0" w:count="375">
+    <w:lsdException w:name="Normal" w:uiPriority="0" w:qFormat="1"/>
+    <w:lsdException w:name="heading 1" w:uiPriority="9" w:qFormat="1"/>
+    <w:lsdException w:name="heading 2" w:uiPriority="9" w:qFormat="1"/>
+    <w:lsdException w:name="heading 3" w:uiPriority="9" w:qFormat="1"/>
+    <w:lsdException w:name="heading 4" w:semiHidden="1" w:uiPriority="9" w:unhideWhenUsed="1" w:qFormat="1"/>
+    <w:lsdException w:name="heading 5" w:semiHidden="1" w:uiPriority="9" w:unhideWhenUsed="1" w:qFormat="1"/>
+    <w:lsdException w:name="heading 6" w:semiHidden="1" w:uiPriority="9" w:unhideWhenUsed="1" w:qFormat="1"/>
+    <w:lsdException w:name="heading 7" w:semiHidden="1" w:uiPriority="9" w:unhideWhenUsed="1" w:qFormat="1"/>
+    <w:lsdException w:name="heading 8" w:semiHidden="1" w:uiPriority="9" w:unhideWhenUsed="1" w:qFormat="1"/>
+    <w:lsdException w:name="heading 9" w:semiHidden="1" w:uiPriority="9" w:unhideWhenUsed="1" w:qFormat="1"/>
+    <w:lsdException w:name="index 1" w:semiHidden="1" w:unhideWhenUsed="1"/>
+    <w:lsdException w:name="index 2" w:semiHidden="1" w:unhideWhenUsed="1"/>
+    <w:lsdException w:name="index 3" w:semiHidden="1" w:unhideWhenUsed="1"/>
+    <w:lsdException w:name="index 4" w:semiHidden="1" w:unhideWhenUsed="1"/>
+    <w:lsdException w:name="index 5" w:semiHidden="1" w:unhideWhenUsed="1"/>
+    <w:lsdException w:name="index 6" w:semiHidden="1" w:unhideWhenUsed="1"/>
+    <w:lsdException w:name="index 7" w:semiHidden="1" w:unhideWhenUsed="1"/>
+    <w:lsdException w:name="index 8" w:semiHidden="1" w:unhideWhenUsed="1"/>
+    <w:lsdException w:name="index 9" w:semiHidden="1" w:unhideWhenUsed="1"/>
+    <w:lsdException w:name="toc 1" w:semiHidden="1" w:uiPriority="39" w:unhideWhenUsed="1"/>
+    <w:lsdException w:name="toc 2" w:semiHidden="1" w:uiPriority="39" w:unhideWhenUsed="1"/>
+    <w:lsdException w:name="toc 3" w:semiHidden="1" w:uiPriority="39" w:unhideWhenUsed="1"/>
+    <w:lsdException w:name="toc 4" w:semiHidden="1" w:uiPriority="39" w:unhideWhenUsed="1"/>
+    <w:lsdException w:name="toc 5" w:semiHidden="1" w:uiPriority="39" w:unhideWhenUsed="1"/>
+    <w:lsdException w:name="toc 6" w:semiHidden="1" w:uiPriority="39" w:unhideWhenUsed="1"/>
+    <w:lsdException w:name="toc 7" w:semiHidden="1" w:uiPriority="39" w:unhideWhenUsed="1"/>
+    <w:lsdException w:name="toc 8" w:semiHidden="1" w:uiPriority="39" w:unhideWhenUsed="1"/>
+    <w:lsdException w:name="toc 9" w:semiHidden="1" w:uiPriority="39" w:unhideWhenUsed="1"/>
+    <w:lsdException w:name="Normal Indent" w:semiHidden="1" w:unhideWhenUsed="1"/>
+    <w:lsdException w:name="footnote text" w:semiHidden="1" w:unhideWhenUsed="1"/>
+    <w:lsdException w:name="annotation text" w:semiHidden="1" w:unhideWhenUsed="1"/>
+    <w:lsdException w:name="header" w:semiHidden="1" w:unhideWhenUsed="1"/>
+    <w:lsdException w:name="footer" w:semiHidden="1" w:unhideWhenUsed="1"/>
+    <w:lsdException w:name="index heading" w:semiHidden="1" w:unhideWhenUsed="1"/>
+    <w:lsdException w:name="caption" w:semiHidden="1" w:uiPriority="35" w:unhideWhenUsed="1" w:qFormat="1"/>
+    <w:lsdException w:name="table of figures" w:semiHidden="1" w:unhideWhenUsed="1"/>
+    <w:lsdException w:name="envelope address" w:semiHidden="1" w:unhideWhenUsed="1"/>
+    <w:lsdException w:name="envelope return" w:semiHidden="1" w:unhideWhenUsed="1"/>
+    <w:lsdException w:name="footnote reference" w:semiHidden="1" w:unhideWhenUsed="1"/>
+    <w:lsdException w:name="annotation reference" w:semiHidden="1" w:unhideWhenUsed="1"/>
+    <w:lsdException w:name="line number" w:semiHidden="1" w:unhideWhenUsed="1"/>
+    <w:lsdException w:name="page number" w:semiHidden="1" w:unhideWhenUsed="1"/>
+    <w:lsdException w:name="endnote reference" w:semiHidden="1" w:unhideWhenUsed="1"/>
+    <w:lsdException w:name="endnote text" w:semiHidden="1" w:unhideWhenUsed="1"/>
+    <w:lsdException w:name="table of authorities" w:semiHidden="1" w:unhideWhenUsed="1"/>
+    <w:lsdException w:name="macro" w:semiHidden="1" w:unhideWhenUsed="1"/>
+    <w:lsdException w:name="toa heading" w:semiHidden="1" w:unhideWhenUsed="1"/>
+    <w:lsdException w:name="List" w:semiHidden="1" w:unhideWhenUsed="1"/>
+    <w:lsdException w:name="List Bullet" w:semiHidden="1" w:unhideWhenUsed="1"/>
+    <w:lsdException w:name="List Number" w:semiHidden="1" w:unhideWhenUsed="1"/>
+    <w:lsdException w:name="List 2" w:semiHidden="1" w:unhideWhenUsed="1"/>
+    <w:lsdException w:name="List 3" w:semiHidden="1" w:unhideWhenUsed="1"/>
+    <w:lsdException w:name="List 4" w:semiHidden="1" w:unhideWhenUsed="1"/>
+    <w:lsdException w:name="List 5" w:semiHidden="1" w:unhideWhenUsed="1"/>
+    <w:lsdException w:name="List Bullet 2" w:semiHidden="1" w:unhideWhenUsed="1"/>
+    <w:lsdException w:name="List Bullet 3" w:semiHidden="1" w:unhideWhenUsed="1"/>
+    <w:lsdException w:name="List Bullet 4" w:semiHidden="1" w:unhideWhenUsed="1"/>
+    <w:lsdException w:name="List Bullet 5" w:semiHidden="1" w:unhideWhenUsed="1"/>
+    <w:lsdException w:name="List Number 2" w:semiHidden="1" w:unhideWhenUsed="1"/>
+    <w:lsdException w:name="List Number 3" w:semiHidden="1" w:unhideWhenUsed="1"/>
+    <w:lsdException w:name="List Number 4" w:semiHidden="1" w:unhideWhenUsed="1"/>
+    <w:lsdException w:name="List Number 5" w:semiHidden="1" w:unhideWhenUsed="1"/>
+    <w:lsdException w:name="Title" w:uiPriority="10" w:qFormat="1"/>
+    <w:lsdException w:name="Closing" w:semiHidden="1" w:unhideWhenUsed="1"/>
+    <w:lsdException w:name="Signature" w:semiHidden="1" w:unhideWhenUsed="1"/>
+    <w:lsdException w:name="Default Paragraph Font" w:semiHidden="1" w:uiPriority="1" w:unhideWhenUsed="1"/>
+    <w:lsdException w:name="Body Text" w:semiHidden="1" w:unhideWhenUsed="1"/>
+    <w:lsdException w:name="Body Text Indent" w:semiHidden="1" w:unhideWhenUsed="1"/>
+    <w:lsdException w:name="List Continue" w:semiHidden="1" w:unhideWhenUsed="1"/>
+    <w:lsdException w:name="List Continue 2" w:semiHidden="1" w:unhideWhenUsed="1"/>
+    <w:lsdException w:name="List Continue 3" w:semiHidden="1" w:unhideWhenUsed="1"/>
+    <w:lsdException w:name="List Continue 4" w:semiHidden="1" w:unhideWhenUsed="1"/>
+    <w:lsdException w:name="List Continue 5" w:semiHidden="1" w:unhideWhenUsed="1"/>
+    <w:lsdException w:name="Message Header" w:semiHidden="1" w:unhideWhenUsed="1"/>
+    <w:lsdException w:name="Subtitle" w:uiPriority="11" w:qFormat="1"/>
+    <w:lsdException w:name="Salutation" w:semiHidden="1" w:unhideWhenUsed="1"/>
+    <w:lsdException w:name="Date" w:semiHidden="1" w:unhideWhenUsed="1"/>
+    <w:lsdException w:name="Body Text First Indent" w:semiHidden="1" w:unhideWhenUsed="1"/>
+    <w:lsdException w:name="Body Text First Indent 2" w:semiHidden="1" w:unhideWhenUsed="1"/>
+    <w:lsdException w:name="Note Heading" w:semiHidden="1" w:unhideWhenUsed="1"/>
+    <w:lsdException w:name="Body Text 2" w:semiHidden="1" w:unhideWhenUsed="1"/>
+    <w:lsdException w:name="Body Text 3" w:semiHidden="1" w:unhideWhenUsed="1"/>
+    <w:lsdException w:name="Body Text Indent 2" w:semiHidden="1" w:unhideWhenUsed="1"/>
+    <w:lsdException w:name="Body Text Indent 3" w:semiHidden="1" w:unhideWhenUsed="1"/>
+    <w:lsdException w:name="Block Text" w:semiHidden="1" w:unhideWhenUsed="1"/>
+    <w:lsdException w:name="Hyperlink" w:semiHidden="1" w:unhideWhenUsed="1"/>
+    <w:lsdException w:name="FollowedHyperlink" w:semiHidden="1" w:unhideWhenUsed="1"/>
+    <w:lsdException w:name="Strong" w:uiPriority="22" w:qFormat="1"/>
+    <w:lsdException w:name="Emphasis" w:uiPriority="20" w:qFormat="1"/>
+    <w:lsdException w:name="Document Map" w:semiHidden="1" w:unhideWhenUsed="1"/>
+    <w:lsdException w:name="Plain Text" w:semiHidden="1" w:unhideWhenUsed="1"/>
+    <w:lsdException w:name="E-mail Signature" w:semiHidden="1" w:unhideWhenUsed="1"/>
+    <w:lsdException w:name="HTML Top of Form" w:semiHidden="1" w:unhideWhenUsed="1"/>
+    <w:lsdException w:name="HTML Bottom of Form" w:semiHidden="1" w:unhideWhenUsed="1"/>
+    <w:lsdException w:name="Normal (Web)" w:semiHidden="1" w:unhideWhenUsed="1"/>
+    <w:lsdException w:name="HTML Acronym" w:semiHidden="1" w:unhideWhenUsed="1"/>
+    <w:lsdException w:name="HTML Address" w:semiHidden="1" w:unhideWhenUsed="1"/>
+    <w:lsdException w:name="HTML Cite" w:semiHidden="1" w:unhideWhenUsed="1"/>
+    <w:lsdException w:name="HTML Code" w:semiHidden="1" w:unhideWhenUsed="1"/>
+    <w:lsdException w:name="HTML Definition" w:semiHidden="1" w:unhideWhenUsed="1"/>
+    <w:lsdException w:name="HTML Keyboard" w:semiHidden="1" w:unhideWhenUsed="1"/>
+    <w:lsdException w:name="HTML Preformatted" w:semiHidden="1" w:unhideWhenUsed="1"/>
+    <w:lsdException w:name="HTML Sample" w:semiHidden="1" w:unhideWhenUsed="1"/>
+    <w:lsdException w:name="HTML Typewriter" w:semiHidden="1" w:unhideWhenUsed="1"/>
+    <w:lsdException w:name="HTML Variable" w:semiHidden="1" w:unhideWhenUsed="1"/>
+    <w:lsdException w:name="Normal Table" w:semiHidden="1" w:unhideWhenUsed="1"/>
+    <w:lsdException w:name="annotation subject" w:semiHidden="1" w:unhideWhenUsed="1"/>
+    <w:lsdException w:name="No List" w:semiHidden="1" w:unhideWhenUsed="1"/>
+    <w:lsdException w:name="Outline List 1" w:semiHidden="1" w:unhideWhenUsed="1"/>
+    <w:lsdException w:name="Outline List 2" w:semiHidden="1" w:unhideWhenUsed="1"/>
+    <w:lsdException w:name="Outline List 3" w:semiHidden="1" w:unhideWhenUsed="1"/>
+    <w:lsdException w:name="Table Simple 1" w:semiHidden="1" w:unhideWhenUsed="1"/>
+    <w:lsdException w:name="Table Simple 2" w:semiHidden="1" w:unhideWhenUsed="1"/>
+    <w:lsdException w:name="Table Simple 3" w:semiHidden="1" w:unhideWhenUsed="1"/>
+    <w:lsdException w:name="Table Classic 1" w:semiHidden="1" w:unhideWhenUsed="1"/>
+    <w:lsdException w:name="Table Classic 2" w:semiHidden="1" w:unhideWhenUsed="1"/>
+    <w:lsdException w:name="Table Classic 3" w:semiHidden="1" w:unhideWhenUsed="1"/>
+    <w:lsdException w:name="Table Classic 4" w:semiHidden="1" w:unhideWhenUsed="1"/>
+    <w:lsdException w:name="Table Colorful 1" w:semiHidden="1" w:unhideWhenUsed="1"/>
+    <w:lsdException w:name="Table Colorful 2" w:semiHidden="1" w:unhideWhenUsed="1"/>
+    <w:lsdException w:name="Table Colorful 3" w:semiHidden="1" w:unhideWhenUsed="1"/>
+    <w:lsdException w:name="Table Columns 1" w:semiHidden="1" w:unhideWhenUsed="1"/>
+    <w:lsdException w:name="Table Columns 2" w:semiHidden="1" w:unhideWhenUsed="1"/>
+    <w:lsdException w:name="Table Columns 3" w:semiHidden="1" w:unhideWhenUsed="1"/>
+    <w:lsdException w:name="Table Columns 4" w:semiHidden="1" w:unhideWhenUsed="1"/>
+    <w:lsdException w:name="Table Columns 5" w:semiHidden="1" w:unhideWhenUsed="1"/>
+    <w:lsdException w:name="Table Grid 1" w:semiHidden="1" w:unhideWhenUsed="1"/>
+    <w:lsdException w:name="Table Grid 2" w:semiHidden="1" w:unhideWhenUsed="1"/>
+    <w:lsdException w:name="Table Grid 3" w:semiHidden="1" w:unhideWhenUsed="1"/>
+    <w:lsdException w:name="Table Grid 4" w:semiHidden="1" w:unhideWhenUsed="1"/>
+    <w:lsdException w:name="Table Grid 5" w:semiHidden="1" w:unhideWhenUsed="1"/>
+    <w:lsdException w:name="Table Grid 6" w:semiHidden="1" w:unhideWhenUsed="1"/>
+    <w:lsdException w:name="Table Grid 7" w:semiHidden="1" w:unhideWhenUsed="1"/>
+    <w:lsdException w:name="Table Grid 8" w:semiHidden="1" w:unhideWhenUsed="1"/>
+    <w:lsdException w:name="Table List 1" w:semiHidden="1" w:unhideWhenUsed="1"/>
+    <w:lsdException w:name="Table List 2" w:semiHidden="1" w:unhideWhenUsed="1"/>
+    <w:lsdException w:name="Table List 3" w:semiHidden="1" w:unhideWhenUsed="1"/>
+    <w:lsdException w:name="Table List 4" w:semiHidden="1" w:unhideWhenUsed="1"/>
+    <w:lsdException w:name="Table List 5" w:semiHidden="1" w:unhideWhenUsed="1"/>
+    <w:lsdException w:name="Table List 6" w:semiHidden="1" w:unhideWhenUsed="1"/>
+    <w:lsdException w:name="Table List 7" w:semiHidden="1" w:unhideWhenUsed="1"/>
+    <w:lsdException w:name="Table List 8" w:semiHidden="1" w:unhideWhenUsed="1"/>
+    <w:lsdException w:name="Table 3D effects 1" w:semiHidden="1" w:unhideWhenUsed="1"/>
+    <w:lsdException w:name="Table 3D effects 2" w:semiHidden="1" w:unhideWhenUsed="1"/>
+    <w:lsdException w:name="Table 3D effects 3" w:semiHidden="1" w:unhideWhenUsed="1"/>
+    <w:lsdException w:name="Table Contemporary" w:semiHidden="1" w:unhideWhenUsed="1"/>
+    <w:lsdException w:name="Table Elegant" w:semiHidden="1" w:unhideWhenUsed="1"/>
+    <w:lsdException w:name="Table Professional" w:semiHidden="1" w:unhideWhenUsed="1"/>
+    <w:lsdException w:name="Table Subtle 1" w:semiHidden="1" w:unhideWhenUsed="1"/>
+    <w:lsdException w:name="Table Subtle 2" w:semiHidden="1" w:unhideWhenUsed="1"/>
+    <w:lsdException w:name="Table Web 1" w:semiHidden="1" w:unhideWhenUsed="1"/>
+    <w:lsdException w:name="Table Web 2" w:semiHidden="1" w:unhideWhenUsed="1"/>
+    <w:lsdException w:name="Table Web 3" w:semiHidden="1" w:unhideWhenUsed="1"/>
+    <w:lsdException w:name="Balloon Text" w:semiHidden="1" w:unhideWhenUsed="1"/>
+    <w:lsdException w:name="Table Grid" w:semiHidden="1" w:uiPriority="39" w:unhideWhenUsed="1"/>
+    <w:lsdException w:name="Table Theme" w:semiHidden="1" w:unhideWhenUsed="1"/>
+    <w:lsdException w:name="Placeholder Text" w:semiHidden="1"/>
+    <w:lsdException w:name="No Spacing" w:uiPriority="1" w:qFormat="1"/>
+    <w:lsdException w:name="Light Shading" w:uiPriority="60"/>
+    <w:lsdException w:name="Light List" w:uiPriority="61"/>
+    <w:lsdException w:name="Light Grid" w:uiPriority="62"/>
+    <w:lsdException w:name="Medium Shading 1" w:uiPriority="63"/>
+    <w:lsdException w:name="Medium Shading 2" w:uiPriority="64"/>
+    <w:lsdException w:name="Medium List 1" w:uiPriority="65"/>
+    <w:lsdException w:name="Medium List 2" w:uiPriority="66"/>
+    <w:lsdException w:name="Medium Grid 1" w:uiPriority="67"/>
+    <w:lsdException w:name="Medium Grid 2" w:uiPriority="68"/>
+    <w:lsdException w:name="Medium Grid 3" w:uiPriority="69"/>
+    <w:lsdException w:name="Dark List" w:uiPriority="70"/>
+    <w:lsdException w:name="Colorful Shading" w:uiPriority="71"/>
+    <w:lsdException w:name="Colorful List" w:uiPriority="72"/>
+    <w:lsdException w:name="Colorful Grid" w:uiPriority="73"/>
+    <w:lsdException w:name="Light Shading Accent 1" w:uiPriority="60"/>
+    <w:lsdException w:name="Light List Accent 1" w:uiPriority="61"/>
+    <w:lsdException w:name="Light Grid Accent 1" w:uiPriority="62"/>
+    <w:lsdException w:name="Medium Shading 1 Accent 1" w:uiPriority="63"/>
+    <w:lsdException w:name="Medium Shading 2 Accent 1" w:uiPriority="64"/>
+    <w:lsdException w:name="Medium List 1 Accent 1" w:uiPriority="65"/>
+    <w:lsdException w:name="Revision" w:semiHidden="1"/>
+    <w:lsdException w:name="List Paragraph" w:uiPriority="34" w:qFormat="1"/>
+    <w:lsdException w:name="Quote" w:uiPriority="29" w:qFormat="1"/>
+    <w:lsdException w:name="Intense Quote" w:uiPriority="30" w:qFormat="1"/>
+    <w:lsdException w:name="Medium List 2 Accent 1" w:uiPriority="66"/>
+    <w:lsdException w:name="Medium Grid 1 Accent 1" w:uiPriority="67"/>
+    <w:lsdException w:name="Medium Grid 2 Accent 1" w:uiPriority="68"/>
+    <w:lsdException w:name="Medium Grid 3 Accent 1" w:uiPriority="69"/>
+    <w:lsdException w:name="Dark List Accent 1" w:uiPriority="70"/>
+    <w:lsdException w:name="Colorful Shading Accent 1" w:uiPriority="71"/>
+    <w:lsdException w:name="Colorful List Accent 1" w:uiPriority="72"/>
+    <w:lsdException w:name="Colorful Grid Accent 1" w:uiPriority="73"/>
+    <w:lsdException w:name="Light Shading Accent 2" w:uiPriority="60"/>
+    <w:lsdException w:name="Light List Accent 2" w:uiPriority="61"/>
+    <w:lsdException w:name="Light Grid Accent 2" w:uiPriority="62"/>
+    <w:lsdException w:name="Medium Shading 1 Accent 2" w:uiPriority="63"/>
+    <w:lsdException w:name="Medium Shading 2 Accent 2" w:uiPriority="64"/>
+    <w:lsdException w:name="Medium List 1 Accent 2" w:uiPriority="65"/>
+    <w:lsdException w:name="Medium List 2 Accent 2" w:uiPriority="66"/>
+    <w:lsdException w:name="Medium Grid 1 Accent 2" w:uiPriority="67"/>
+    <w:lsdException w:name="Medium Grid 2 Accent 2" w:uiPriority="68"/>
+    <w:lsdException w:name="Medium Grid 3 Accent 2" w:uiPriority="69"/>
+    <w:lsdException w:name="Dark List Accent 2" w:uiPriority="70"/>
+    <w:lsdException w:name="Colorful Shading Accent 2" w:uiPriority="71"/>
+    <w:lsdException w:name="Colorful List Accent 2" w:uiPriority="72"/>
+    <w:lsdException w:name="Colorful Grid Accent 2" w:uiPriority="73"/>
+    <w:lsdException w:name="Light Shading Accent 3" w:uiPriority="60"/>
+    <w:lsdException w:name="Light List Accent 3" w:uiPriority="61"/>
+    <w:lsdException w:name="Light Grid Accent 3" w:uiPriority="62"/>
+    <w:lsdException w:name="Medium Shading 1 Accent 3" w:uiPriority="63"/>
+    <w:lsdException w:name="Medium Shading 2 Accent 3" w:uiPriority="64"/>
+    <w:lsdException w:name="Medium List 1 Accent 3" w:uiPriority="65"/>
+    <w:lsdException w:name="Medium List 2 Accent 3" w:uiPriority="66"/>
+    <w:lsdException w:name="Medium Grid 1 Accent 3" w:uiPriority="67"/>
+    <w:lsdException w:name="Medium Grid 2 Accent 3" w:uiPriority="68"/>
+    <w:lsdException w:name="Medium Grid 3 Accent 3" w:uiPriority="69"/>
+    <w:lsdException w:name="Dark List Accent 3" w:uiPriority="70"/>
+    <w:lsdException w:name="Colorful Shading Accent 3" w:uiPriority="71"/>
+    <w:lsdException w:name="Colorful List Accent 3" w:uiPriority="72"/>
+    <w:lsdException w:name="Colorful Grid Accent 3" w:uiPriority="73"/>
+    <w:lsdException w:name="Light Shading Accent 4" w:uiPriority="60"/>
+    <w:lsdException w:name="Light List Accent 4" w:uiPriority="61"/>
+    <w:lsdException w:name="Light Grid Accent 4" w:uiPriority="62"/>
+    <w:lsdException w:name="Medium Shading 1 Accent 4" w:uiPriority="63"/>
+    <w:lsdException w:name="Medium Shading 2 Accent 4" w:uiPriority="64"/>
+    <w:lsdException w:name="Medium List 1 Accent 4" w:uiPriority="65"/>
+    <w:lsdException w:name="Medium List 2 Accent 4" w:uiPriority="66"/>
+    <w:lsdException w:name="Medium Grid 1 Accent 4" w:uiPriority="67"/>
+    <w:lsdException w:name="Medium Grid 2 Accent 4" w:uiPriority="68"/>
+    <w:lsdException w:name="Medium Grid 3 Accent 4" w:uiPriority="69"/>
+    <w:lsdException w:name="Dark List Accent 4" w:uiPriority="70"/>
+    <w:lsdException w:name="Colorful Shading Accent 4" w:uiPriority="71"/>
+    <w:lsdException w:name="Colorful List Accent 4" w:uiPriority="72"/>
+    <w:lsdException w:name="Colorful Grid Accent 4" w:uiPriority="73"/>
+    <w:lsdException w:name="Light Shading Accent 5" w:uiPriority="60"/>
+    <w:lsdException w:name="Light List Accent 5" w:uiPriority="61"/>
+    <w:lsdException w:name="Light Grid Accent 5" w:uiPriority="62"/>
+    <w:lsdException w:name="Medium Shading 1 Accent 5" w:uiPriority="63"/>
+    <w:lsdException w:name="Medium Shading 2 Accent 5" w:uiPriority="64"/>
+    <w:lsdException w:name="Medium List 1 Accent 5" w:uiPriority="65"/>
+    <w:lsdException w:name="Medium List 2 Accent 5" w:uiPriority="66"/>
+    <w:lsdException w:name="Medium Grid 1 Accent 5" w:uiPriority="67"/>
+    <w:lsdException w:name="Medium Grid 2 Accent 5" w:uiPriority="68"/>
+    <w:lsdException w:name="Medium Grid 3 Accent 5" w:uiPriority="69"/>
+    <w:lsdException w:name="Dark List Accent 5" w:uiPriority="70"/>
+    <w:lsdException w:name="Colorful Shading Accent 5" w:uiPriority="71"/>
+    <w:lsdException w:name="Colorful List Accent 5" w:uiPriority="72"/>
+    <w:lsdException w:name="Colorful Grid Accent 5" w:uiPriority="73"/>
+    <w:lsdException w:name="Light Shading Accent 6" w:uiPriority="60"/>
+    <w:lsdException w:name="Light List Accent 6" w:uiPriority="61"/>
+    <w:lsdException w:name="Light Grid Accent 6" w:uiPriority="62"/>
+    <w:lsdException w:name="Medium Shading 1 Accent 6" w:uiPriority="63"/>
+    <w:lsdException w:name="Medium Shading 2 Accent 6" w:uiPriority="64"/>
+    <w:lsdException w:name="Medium List 1 Accent 6" w:uiPriority="65"/>
+    <w:lsdException w:name="Medium List 2 Accent 6" w:uiPriority="66"/>
+    <w:lsdException w:name="Medium Grid 1 Accent 6" w:uiPriority="67"/>
+    <w:lsdException w:name="Medium Grid 2 Accent 6" w:uiPriority="68"/>
+    <w:lsdException w:name="Medium Grid 3 Accent 6" w:uiPriority="69"/>
+    <w:lsdException w:name="Dark List Accent 6" w:uiPriority="70"/>
+    <w:lsdException w:name="Colorful Shading Accent 6" w:uiPriority="71"/>
+    <w:lsdException w:name="Colorful List Accent 6" w:uiPriority="72"/>
+    <w:lsdException w:name="Colorful Grid Accent 6" w:uiPriority="73"/>
+    <w:lsdException w:name="Subtle Emphasis" w:uiPriority="19" w:qFormat="1"/>
+    <w:lsdException w:name="Intense Emphasis" w:uiPriority="21" w:qFormat="1"/>
+    <w:lsdException w:name="Subtle Reference" w:uiPriority="31" w:qFormat="1"/>
+    <w:lsdException w:name="Intense Reference" w:uiPriority="32" w:qFormat="1"/>
+    <w:lsdException w:name="Book Title" w:uiPriority="33" w:qFormat="1"/>
+    <w:lsdException w:name="Bibliography" w:semiHidden="1" w:uiPriority="37" w:unhideWhenUsed="1"/>
+    <w:lsdException w:name="TOC Heading" w:semiHidden="1" w:uiPriority="39" w:unhideWhenUsed="1" w:qFormat="1"/>
+    <w:lsdException w:name="Plain Table 1" w:uiPriority="41"/>
+    <w:lsdException w:name="Plain Table 2" w:uiPriority="42"/>
+    <w:lsdException w:name="Plain Table 3" w:uiPriority="43"/>
+    <w:lsdException w:name="Plain Table 4" w:uiPriority="44"/>
+    <w:lsdException w:name="Plain Table 5" w:uiPriority="45"/>
+    <w:lsdException w:name="Grid Table Light" w:uiPriority="40"/>
+    <w:lsdException w:name="Grid Table 1 Light" w:uiPriority="46"/>
+    <w:lsdException w:name="Grid Table 2" w:uiPriority="47"/>
+    <w:lsdException w:name="Grid Table 3" w:uiPriority="48"/>
+    <w:lsdException w:name="Grid Table 4" w:uiPriority="49"/>
+    <w:lsdException w:name="Grid Table 5 Dark" w:uiPriority="50"/>
+    <w:lsdException w:name="Grid Table 6 Colorful" w:uiPriority="51"/>
+    <w:lsdException w:name="Grid Table 7 Colorful" w:uiPriority="52"/>
+    <w:lsdException w:name="Grid Table 1 Light Accent 1" w:uiPriority="46"/>
+    <w:lsdException w:name="Grid Table 2 Accent 1" w:uiPriority="47"/>
+    <w:lsdException w:name="Grid Table 3 Accent 1" w:uiPriority="48"/>
+    <w:lsdException w:name="Grid Table 4 Accent 1" w:uiPriority="49"/>
+    <w:lsdException w:name="Grid Table 5 Dark Accent 1" w:uiPriority="50"/>
+    <w:lsdException w:name="Grid Table 6 Colorful Accent 1" w:uiPriority="51"/>
+    <w:lsdException w:name="Grid Table 7 Colorful Accent 1" w:uiPriority="52"/>
+    <w:lsdException w:name="Grid Table 1 Light Accent 2" w:uiPriority="46"/>
+    <w:lsdException w:name="Grid Table 2 Accent 2" w:uiPriority="47"/>
+    <w:lsdException w:name="Grid Table 3 Accent 2" w:uiPriority="48"/>
+    <w:lsdException w:name="Grid Table 4 Accent 2" w:uiPriority="49"/>
+    <w:lsdException w:name="Grid Table 5 Dark Accent 2" w:uiPriority="50"/>
+    <w:lsdException w:name="Grid Table 6 Colorful Accent 2" w:uiPriority="51"/>
+    <w:lsdException w:name="Grid Table 7 Colorful Accent 2" w:uiPriority="52"/>
+    <w:lsdException w:name="Grid Table 1 Light Accent 3" w:uiPriority="46"/>
+    <w:lsdException w:name="Grid Table 2 Accent 3" w:uiPriority="47"/>
+    <w:lsdException w:name="Grid Table 3 Accent 3" w:uiPriority="48"/>
+    <w:lsdException w:name="Grid Table 4 Accent 3" w:uiPriority="49"/>
+    <w:lsdException w:name="Grid Table 5 Dark Accent 3" w:uiPriority="50"/>
+    <w:lsdException w:name="Grid Table 6 Colorful Accent 3" w:uiPriority="51"/>
+    <w:lsdException w:name="Grid Table 7 Colorful Accent 3" w:uiPriority="52"/>
+    <w:lsdException w:name="Grid Table 1 Light Accent 4" w:uiPriority="46"/>
+    <w:lsdException w:name="Grid Table 2 Accent 4" w:uiPriority="47"/>
+    <w:lsdException w:name="Grid Table 3 Accent 4" w:uiPriority="48"/>
+    <w:lsdException w:name="Grid Table 4 Accent 4" w:uiPriority="49"/>
+    <w:lsdException w:name="Grid Table 5 Dark Accent 4" w:uiPriority="50"/>
+    <w:lsdException w:name="Grid Table 6 Colorful Accent 4" w:uiPriority="51"/>
+    <w:lsdException w:name="Grid Table 7 Colorful Accent 4" w:uiPriority="52"/>
+    <w:lsdException w:name="Grid Table 1 Light Accent 5" w:uiPriority="46"/>
+    <w:lsdException w:name="Grid Table 2 Accent 5" w:uiPriority="47"/>
+    <w:lsdException w:name="Grid Table 3 Accent 5" w:uiPriority="48"/>
+    <w:lsdException w:name="Grid Table 4 Accent 5" w:uiPriority="49"/>
+    <w:lsdException w:name="Grid Table 5 Dark Accent 5" w:uiPriority="50"/>
+    <w:lsdException w:name="Grid Table 6 Colorful Accent 5" w:uiPriority="51"/>
+    <w:lsdException w:name="Grid Table 7 Colorful Accent 5" w:uiPriority="52"/>
+    <w:lsdException w:name="Grid Table 1 Light Accent 6" w:uiPriority="46"/>
+    <w:lsdException w:name="Grid Table 2 Accent 6" w:uiPriority="47"/>
+    <w:lsdException w:name="Grid Table 3 Accent 6" w:uiPriority="48"/>
+    <w:lsdException w:name="Grid Table 4 Accent 6" w:uiPriority="49"/>
+    <w:lsdException w:name="Grid Table 5 Dark Accent 6" w:uiPriority="50"/>
+    <w:lsdException w:name="Grid Table 6 Colorful Accent 6" w:uiPriority="51"/>
+    <w:lsdException w:name="Grid Table 7 Colorful Accent 6" w:uiPriority="52"/>
+    <w:lsdException w:name="List Table 1 Light" w:uiPriority="46"/>
+    <w:lsdException w:name="List Table 2" w:uiPriority="47"/>
+    <w:lsdException w:name="List Table 3" w:uiPriority="48"/>
+    <w:lsdException w:name="List Table 4" w:uiPriority="49"/>
+    <w:lsdException w:name="List Table 5 Dark" w:uiPriority="50"/>
+    <w:lsdException w:name="List Table 6 Colorful" w:uiPriority="51"/>
+    <w:lsdException w:name="List Table 7 Colorful" w:uiPriority="52"/>
+    <w:lsdException w:name="List Table 1 Light Accent 1" w:uiPriority="46"/>
+    <w:lsdException w:name="List Table 2 Accent 1" w:uiPriority="47"/>
+    <w:lsdException w:name="List Table 3 Accent 1" w:uiPriority="48"/>
+    <w:lsdException w:name="List Table 4 Accent 1" w:uiPriority="49"/>
+    <w:lsdException w:name="List Table 5 Dark Accent 1" w:uiPriority="50"/>
+    <w:lsdException w:name="List Table 6 Colorful Accent 1" w:uiPriority="51"/>
+    <w:lsdException w:name="List Table 7 Colorful Accent 1" w:uiPriority="52"/>
+    <w:lsdException w:name="List Table 1 Light Accent 2" w:uiPriority="46"/>
+    <w:lsdException w:name="List Table 2 Accent 2" w:uiPriority="47"/>
+    <w:lsdException w:name="List Table 3 Accent 2" w:uiPriority="48"/>
+    <w:lsdException w:name="List Table 4 Accent 2" w:uiPriority="49"/>
+    <w:lsdException w:name="List Table 5 Dark Accent 2" w:uiPriority="50"/>
+    <w:lsdException w:name="List Table 6 Colorful Accent 2" w:uiPriority="51"/>
+    <w:lsdException w:name="List Table 7 Colorful Accent 2" w:uiPriority="52"/>
+    <w:lsdException w:name="List Table 1 Light Accent 3" w:uiPriority="46"/>
+    <w:lsdException w:name="List Table 2 Accent 3" w:uiPriority="47"/>
+    <w:lsdException w:name="List Table 3 Accent 3" w:uiPriority="48"/>
+    <w:lsdException w:name="List Table 4 Accent 3" w:uiPriority="49"/>
+    <w:lsdException w:name="List Table 5 Dark Accent 3" w:uiPriority="50"/>
+    <w:lsdException w:name="List Table 6 Colorful Accent 3" w:uiPriority="51"/>
+    <w:lsdException w:name="List Table 7 Colorful Accent 3" w:uiPriority="52"/>
+    <w:lsdException w:name="List Table 1 Light Accent 4" w:uiPriority="46"/>
+    <w:lsdException w:name="List Table 2 Accent 4" w:uiPriority="47"/>
+    <w:lsdException w:name="List Table 3 Accent 4" w:uiPriority="48"/>
+    <w:lsdException w:name="List Table 4 Accent 4" w:uiPriority="49"/>
+    <w:lsdException w:name="List Table 5 Dark Accent 4" w:uiPriority="50"/>
+    <w:lsdException w:name="List Table 6 Colorful Accent 4" w:uiPriority="51"/>
+    <w:lsdException w:name="List Table 7 Colorful Accent 4" w:uiPriority="52"/>
+    <w:lsdException w:name="List Table 1 Light Accent 5" w:uiPriority="46"/>
+    <w:lsdException w:name="List Table 2 Accent 5" w:uiPriority="47"/>
+    <w:lsdException w:name="List Table 3 Accent 5" w:uiPriority="48"/>
+    <w:lsdException w:name="List Table 4 Accent 5" w:uiPriority="49"/>
+    <w:lsdException w:name="List Table 5 Dark Accent 5" w:uiPriority="50"/>
+    <w:lsdException w:name="List Table 6 Colorful Accent 5" w:uiPriority="51"/>
+    <w:lsdException w:name="List Table 7 Colorful Accent 5" w:uiPriority="52"/>
+    <w:lsdException w:name="List Table 1 Light Accent 6" w:uiPriority="46"/>
+    <w:lsdException w:name="List Table 2 Accent 6" w:uiPriority="47"/>
+    <w:lsdException w:name="List Table 3 Accent 6" w:uiPriority="48"/>
+    <w:lsdException w:name="List Table 4 Accent 6" w:uiPriority="49"/>
+    <w:lsdException w:name="List Table 5 Dark Accent 6" w:uiPriority="50"/>
+    <w:lsdException w:name="List Table 6 Colorful Accent 6" w:uiPriority="51"/>
+    <w:lsdException w:name="List Table 7 Colorful Accent 6" w:uiPriority="52"/>
+    <w:lsdException w:name="Mention" w:semiHidden="1" w:unhideWhenUsed="1"/>
+    <w:lsdException w:name="Smart Hyperlink" w:semiHidden="1" w:unhideWhenUsed="1"/>
+    <w:lsdException w:name="Hashtag" w:semiHidden="1" w:unhideWhenUsed="1"/>
+    <w:lsdException w:name="Unresolved Mention" w:semiHidden="1" w:unhideWhenUsed="1"/>
   </w:latentStyles>
   <w:style w:type="paragraph" w:default="1" w:styleId="Normal">
     <w:name w:val="Normal"/>
@@ -16165,7 +16524,6 @@
       <w:spacing w:after="0" w:line="240" w:lineRule="auto"/>
     </w:pPr>
     <w:tblPr>
-      <w:tblInd w:w="0" w:type="dxa"/>
       <w:tblBorders>
         <w:top w:val="single" w:sz="4" w:space="0" w:color="auto"/>
         <w:left w:val="single" w:sz="4" w:space="0" w:color="auto"/>
@@ -16174,900 +16532,6 @@
         <w:insideH w:val="single" w:sz="4" w:space="0" w:color="auto"/>
         <w:insideV w:val="single" w:sz="4" w:space="0" w:color="auto"/>
       </w:tblBorders>
-      <w:tblCellMar>
-        <w:top w:w="0" w:type="dxa"/>
-        <w:left w:w="108" w:type="dxa"/>
-        <w:bottom w:w="0" w:type="dxa"/>
-        <w:right w:w="108" w:type="dxa"/>
-      </w:tblCellMar>
-    </w:tblPr>
-  </w:style>
-  <w:style w:type="paragraph" w:styleId="Bibliography">
-    <w:name w:val="Bibliography"/>
-    <w:basedOn w:val="Normal"/>
-    <w:next w:val="Normal"/>
-    <w:uiPriority w:val="37"/>
-    <w:unhideWhenUsed/>
-    <w:rsid w:val="00934640"/>
-  </w:style>
-  <w:style w:type="paragraph" w:styleId="BalloonText">
-    <w:name w:val="Balloon Text"/>
-    <w:basedOn w:val="Normal"/>
-    <w:link w:val="BalloonTextChar"/>
-    <w:uiPriority w:val="99"/>
-    <w:semiHidden/>
-    <w:unhideWhenUsed/>
-    <w:rsid w:val="001A6335"/>
-    <w:pPr>
-      <w:spacing w:before="0" w:after="0" w:line="240" w:lineRule="auto"/>
-    </w:pPr>
-    <w:rPr>
-      <w:rFonts w:ascii="Tahoma" w:hAnsi="Tahoma" w:cs="Tahoma"/>
-      <w:sz w:val="16"/>
-      <w:szCs w:val="16"/>
-    </w:rPr>
-  </w:style>
-  <w:style w:type="character" w:customStyle="1" w:styleId="BalloonTextChar">
-    <w:name w:val="Balloon Text Char"/>
-    <w:basedOn w:val="DefaultParagraphFont"/>
-    <w:link w:val="BalloonText"/>
-    <w:uiPriority w:val="99"/>
-    <w:semiHidden/>
-    <w:rsid w:val="001A6335"/>
-    <w:rPr>
-      <w:rFonts w:ascii="Tahoma" w:hAnsi="Tahoma" w:cs="Tahoma"/>
-      <w:sz w:val="16"/>
-      <w:szCs w:val="16"/>
-    </w:rPr>
-  </w:style>
-  <w:style w:type="character" w:styleId="CommentReference">
-    <w:name w:val="annotation reference"/>
-    <w:basedOn w:val="DefaultParagraphFont"/>
-    <w:uiPriority w:val="99"/>
-    <w:semiHidden/>
-    <w:unhideWhenUsed/>
-    <w:rsid w:val="001A6335"/>
-    <w:rPr>
-      <w:sz w:val="16"/>
-      <w:szCs w:val="16"/>
-    </w:rPr>
-  </w:style>
-  <w:style w:type="paragraph" w:styleId="CommentText">
-    <w:name w:val="annotation text"/>
-    <w:basedOn w:val="Normal"/>
-    <w:link w:val="CommentTextChar"/>
-    <w:uiPriority w:val="99"/>
-    <w:semiHidden/>
-    <w:unhideWhenUsed/>
-    <w:rsid w:val="001A6335"/>
-    <w:pPr>
-      <w:spacing w:line="240" w:lineRule="auto"/>
-    </w:pPr>
-    <w:rPr>
-      <w:sz w:val="20"/>
-      <w:szCs w:val="20"/>
-    </w:rPr>
-  </w:style>
-  <w:style w:type="character" w:customStyle="1" w:styleId="CommentTextChar">
-    <w:name w:val="Comment Text Char"/>
-    <w:basedOn w:val="DefaultParagraphFont"/>
-    <w:link w:val="CommentText"/>
-    <w:uiPriority w:val="99"/>
-    <w:semiHidden/>
-    <w:rsid w:val="001A6335"/>
-    <w:rPr>
-      <w:rFonts w:ascii="Times New Roman" w:hAnsi="Times New Roman"/>
-      <w:sz w:val="20"/>
-      <w:szCs w:val="20"/>
-    </w:rPr>
-  </w:style>
-  <w:style w:type="paragraph" w:styleId="CommentSubject">
-    <w:name w:val="annotation subject"/>
-    <w:basedOn w:val="CommentText"/>
-    <w:next w:val="CommentText"/>
-    <w:link w:val="CommentSubjectChar"/>
-    <w:uiPriority w:val="99"/>
-    <w:semiHidden/>
-    <w:unhideWhenUsed/>
-    <w:rsid w:val="001A6335"/>
-    <w:rPr>
-      <w:b/>
-      <w:bCs/>
-    </w:rPr>
-  </w:style>
-  <w:style w:type="character" w:customStyle="1" w:styleId="CommentSubjectChar">
-    <w:name w:val="Comment Subject Char"/>
-    <w:basedOn w:val="CommentTextChar"/>
-    <w:link w:val="CommentSubject"/>
-    <w:uiPriority w:val="99"/>
-    <w:semiHidden/>
-    <w:rsid w:val="001A6335"/>
-    <w:rPr>
-      <w:rFonts w:ascii="Times New Roman" w:hAnsi="Times New Roman"/>
-      <w:b/>
-      <w:bCs/>
-      <w:sz w:val="20"/>
-      <w:szCs w:val="20"/>
-    </w:rPr>
-  </w:style>
-</w:styles>
-</file>
-
-<file path=word/stylesWithEffects.xml><?xml version="1.0" encoding="utf-8"?>
-<w:styles xmlns:wpc="http://schemas.microsoft.com/office/word/2010/wordprocessingCanvas" xmlns:mc="http://schemas.openxmlformats.org/markup-compatibility/2006" xmlns:o="urn:schemas-microsoft-com:office:office" xmlns:r="http://schemas.openxmlformats.org/officeDocument/2006/relationships" xmlns:m="http://schemas.openxmlformats.org/officeDocument/2006/math" xmlns:v="urn:schemas-microsoft-com:vml" xmlns:wp14="http://schemas.microsoft.com/office/word/2010/wordprocessingDrawing" xmlns:wp="http://schemas.openxmlformats.org/drawingml/2006/wordprocessingDrawing" xmlns:w10="urn:schemas-microsoft-com:office:word" xmlns:w="http://schemas.openxmlformats.org/wordprocessingml/2006/main" xmlns:w14="http://schemas.microsoft.com/office/word/2010/wordml" xmlns:wpg="http://schemas.microsoft.com/office/word/2010/wordprocessingGroup" xmlns:wpi="http://schemas.microsoft.com/office/word/2010/wordprocessingInk" xmlns:wne="http://schemas.microsoft.com/office/word/2006/wordml" xmlns:wps="http://schemas.microsoft.com/office/word/2010/wordprocessingShape" mc:Ignorable="w14 wp14">
-  <w:docDefaults>
-    <w:rPrDefault>
-      <w:rPr>
-        <w:rFonts w:asciiTheme="minorHAnsi" w:eastAsiaTheme="minorHAnsi" w:hAnsiTheme="minorHAnsi" w:cstheme="minorBidi"/>
-        <w:sz w:val="22"/>
-        <w:szCs w:val="22"/>
-        <w:lang w:val="en-US" w:eastAsia="en-US" w:bidi="ar-SA"/>
-      </w:rPr>
-    </w:rPrDefault>
-    <w:pPrDefault>
-      <w:pPr>
-        <w:spacing w:after="160" w:line="259" w:lineRule="auto"/>
-      </w:pPr>
-    </w:pPrDefault>
-  </w:docDefaults>
-  <w:latentStyles w:defLockedState="0" w:defUIPriority="99" w:defSemiHidden="1" w:defUnhideWhenUsed="1" w:defQFormat="0" w:count="267">
-    <w:lsdException w:name="Normal" w:semiHidden="0" w:uiPriority="0" w:unhideWhenUsed="0" w:qFormat="1"/>
-    <w:lsdException w:name="heading 1" w:semiHidden="0" w:uiPriority="9" w:unhideWhenUsed="0" w:qFormat="1"/>
-    <w:lsdException w:name="heading 2" w:semiHidden="0" w:uiPriority="9" w:unhideWhenUsed="0" w:qFormat="1"/>
-    <w:lsdException w:name="heading 3" w:semiHidden="0" w:uiPriority="9" w:unhideWhenUsed="0" w:qFormat="1"/>
-    <w:lsdException w:name="heading 4" w:uiPriority="9" w:qFormat="1"/>
-    <w:lsdException w:name="heading 5" w:uiPriority="9" w:qFormat="1"/>
-    <w:lsdException w:name="heading 6" w:uiPriority="9" w:qFormat="1"/>
-    <w:lsdException w:name="heading 7" w:uiPriority="9" w:qFormat="1"/>
-    <w:lsdException w:name="heading 8" w:uiPriority="9" w:qFormat="1"/>
-    <w:lsdException w:name="heading 9" w:uiPriority="9" w:qFormat="1"/>
-    <w:lsdException w:name="toc 1" w:uiPriority="39"/>
-    <w:lsdException w:name="toc 2" w:uiPriority="39"/>
-    <w:lsdException w:name="toc 3" w:uiPriority="39"/>
-    <w:lsdException w:name="toc 4" w:uiPriority="39"/>
-    <w:lsdException w:name="toc 5" w:uiPriority="39"/>
-    <w:lsdException w:name="toc 6" w:uiPriority="39"/>
-    <w:lsdException w:name="toc 7" w:uiPriority="39"/>
-    <w:lsdException w:name="toc 8" w:uiPriority="39"/>
-    <w:lsdException w:name="toc 9" w:uiPriority="39"/>
-    <w:lsdException w:name="caption" w:uiPriority="35" w:qFormat="1"/>
-    <w:lsdException w:name="Title" w:semiHidden="0" w:uiPriority="10" w:unhideWhenUsed="0" w:qFormat="1"/>
-    <w:lsdException w:name="Default Paragraph Font" w:uiPriority="1"/>
-    <w:lsdException w:name="Subtitle" w:semiHidden="0" w:uiPriority="11" w:unhideWhenUsed="0" w:qFormat="1"/>
-    <w:lsdException w:name="Strong" w:semiHidden="0" w:uiPriority="22" w:unhideWhenUsed="0" w:qFormat="1"/>
-    <w:lsdException w:name="Emphasis" w:semiHidden="0" w:uiPriority="20" w:unhideWhenUsed="0" w:qFormat="1"/>
-    <w:lsdException w:name="Table Grid" w:semiHidden="0" w:uiPriority="39" w:unhideWhenUsed="0"/>
-    <w:lsdException w:name="Placeholder Text" w:unhideWhenUsed="0"/>
-    <w:lsdException w:name="No Spacing" w:semiHidden="0" w:uiPriority="1" w:unhideWhenUsed="0" w:qFormat="1"/>
-    <w:lsdException w:name="Light Shading" w:semiHidden="0" w:uiPriority="60" w:unhideWhenUsed="0"/>
-    <w:lsdException w:name="Light List" w:semiHidden="0" w:uiPriority="61" w:unhideWhenUsed="0"/>
-    <w:lsdException w:name="Light Grid" w:semiHidden="0" w:uiPriority="62" w:unhideWhenUsed="0"/>
-    <w:lsdException w:name="Medium Shading 1" w:semiHidden="0" w:uiPriority="63" w:unhideWhenUsed="0"/>
-    <w:lsdException w:name="Medium Shading 2" w:semiHidden="0" w:uiPriority="64" w:unhideWhenUsed="0"/>
-    <w:lsdException w:name="Medium List 1" w:semiHidden="0" w:uiPriority="65" w:unhideWhenUsed="0"/>
-    <w:lsdException w:name="Medium List 2" w:semiHidden="0" w:uiPriority="66" w:unhideWhenUsed="0"/>
-    <w:lsdException w:name="Medium Grid 1" w:semiHidden="0" w:uiPriority="67" w:unhideWhenUsed="0"/>
-    <w:lsdException w:name="Medium Grid 2" w:semiHidden="0" w:uiPriority="68" w:unhideWhenUsed="0"/>
-    <w:lsdException w:name="Medium Grid 3" w:semiHidden="0" w:uiPriority="69" w:unhideWhenUsed="0"/>
-    <w:lsdException w:name="Dark List" w:semiHidden="0" w:uiPriority="70" w:unhideWhenUsed="0"/>
-    <w:lsdException w:name="Colorful Shading" w:semiHidden="0" w:uiPriority="71" w:unhideWhenUsed="0"/>
-    <w:lsdException w:name="Colorful List" w:semiHidden="0" w:uiPriority="72" w:unhideWhenUsed="0"/>
-    <w:lsdException w:name="Colorful Grid" w:semiHidden="0" w:uiPriority="73" w:unhideWhenUsed="0"/>
-    <w:lsdException w:name="Light Shading Accent 1" w:semiHidden="0" w:uiPriority="60" w:unhideWhenUsed="0"/>
-    <w:lsdException w:name="Light List Accent 1" w:semiHidden="0" w:uiPriority="61" w:unhideWhenUsed="0"/>
-    <w:lsdException w:name="Light Grid Accent 1" w:semiHidden="0" w:uiPriority="62" w:unhideWhenUsed="0"/>
-    <w:lsdException w:name="Medium Shading 1 Accent 1" w:semiHidden="0" w:uiPriority="63" w:unhideWhenUsed="0"/>
-    <w:lsdException w:name="Medium Shading 2 Accent 1" w:semiHidden="0" w:uiPriority="64" w:unhideWhenUsed="0"/>
-    <w:lsdException w:name="Medium List 1 Accent 1" w:semiHidden="0" w:uiPriority="65" w:unhideWhenUsed="0"/>
-    <w:lsdException w:name="Revision" w:unhideWhenUsed="0"/>
-    <w:lsdException w:name="List Paragraph" w:semiHidden="0" w:uiPriority="34" w:unhideWhenUsed="0" w:qFormat="1"/>
-    <w:lsdException w:name="Quote" w:semiHidden="0" w:uiPriority="29" w:unhideWhenUsed="0" w:qFormat="1"/>
-    <w:lsdException w:name="Intense Quote" w:semiHidden="0" w:uiPriority="30" w:unhideWhenUsed="0" w:qFormat="1"/>
-    <w:lsdException w:name="Medium List 2 Accent 1" w:semiHidden="0" w:uiPriority="66" w:unhideWhenUsed="0"/>
-    <w:lsdException w:name="Medium Grid 1 Accent 1" w:semiHidden="0" w:uiPriority="67" w:unhideWhenUsed="0"/>
-    <w:lsdException w:name="Medium Grid 2 Accent 1" w:semiHidden="0" w:uiPriority="68" w:unhideWhenUsed="0"/>
-    <w:lsdException w:name="Medium Grid 3 Accent 1" w:semiHidden="0" w:uiPriority="69" w:unhideWhenUsed="0"/>
-    <w:lsdException w:name="Dark List Accent 1" w:semiHidden="0" w:uiPriority="70" w:unhideWhenUsed="0"/>
-    <w:lsdException w:name="Colorful Shading Accent 1" w:semiHidden="0" w:uiPriority="71" w:unhideWhenUsed="0"/>
-    <w:lsdException w:name="Colorful List Accent 1" w:semiHidden="0" w:uiPriority="72" w:unhideWhenUsed="0"/>
-    <w:lsdException w:name="Colorful Grid Accent 1" w:semiHidden="0" w:uiPriority="73" w:unhideWhenUsed="0"/>
-    <w:lsdException w:name="Light Shading Accent 2" w:semiHidden="0" w:uiPriority="60" w:unhideWhenUsed="0"/>
-    <w:lsdException w:name="Light List Accent 2" w:semiHidden="0" w:uiPriority="61" w:unhideWhenUsed="0"/>
-    <w:lsdException w:name="Light Grid Accent 2" w:semiHidden="0" w:uiPriority="62" w:unhideWhenUsed="0"/>
-    <w:lsdException w:name="Medium Shading 1 Accent 2" w:semiHidden="0" w:uiPriority="63" w:unhideWhenUsed="0"/>
-    <w:lsdException w:name="Medium Shading 2 Accent 2" w:semiHidden="0" w:uiPriority="64" w:unhideWhenUsed="0"/>
-    <w:lsdException w:name="Medium List 1 Accent 2" w:semiHidden="0" w:uiPriority="65" w:unhideWhenUsed="0"/>
-    <w:lsdException w:name="Medium List 2 Accent 2" w:semiHidden="0" w:uiPriority="66" w:unhideWhenUsed="0"/>
-    <w:lsdException w:name="Medium Grid 1 Accent 2" w:semiHidden="0" w:uiPriority="67" w:unhideWhenUsed="0"/>
-    <w:lsdException w:name="Medium Grid 2 Accent 2" w:semiHidden="0" w:uiPriority="68" w:unhideWhenUsed="0"/>
-    <w:lsdException w:name="Medium Grid 3 Accent 2" w:semiHidden="0" w:uiPriority="69" w:unhideWhenUsed="0"/>
-    <w:lsdException w:name="Dark List Accent 2" w:semiHidden="0" w:uiPriority="70" w:unhideWhenUsed="0"/>
-    <w:lsdException w:name="Colorful Shading Accent 2" w:semiHidden="0" w:uiPriority="71" w:unhideWhenUsed="0"/>
-    <w:lsdException w:name="Colorful List Accent 2" w:semiHidden="0" w:uiPriority="72" w:unhideWhenUsed="0"/>
-    <w:lsdException w:name="Colorful Grid Accent 2" w:semiHidden="0" w:uiPriority="73" w:unhideWhenUsed="0"/>
-    <w:lsdException w:name="Light Shading Accent 3" w:semiHidden="0" w:uiPriority="60" w:unhideWhenUsed="0"/>
-    <w:lsdException w:name="Light List Accent 3" w:semiHidden="0" w:uiPriority="61" w:unhideWhenUsed="0"/>
-    <w:lsdException w:name="Light Grid Accent 3" w:semiHidden="0" w:uiPriority="62" w:unhideWhenUsed="0"/>
-    <w:lsdException w:name="Medium Shading 1 Accent 3" w:semiHidden="0" w:uiPriority="63" w:unhideWhenUsed="0"/>
-    <w:lsdException w:name="Medium Shading 2 Accent 3" w:semiHidden="0" w:uiPriority="64" w:unhideWhenUsed="0"/>
-    <w:lsdException w:name="Medium List 1 Accent 3" w:semiHidden="0" w:uiPriority="65" w:unhideWhenUsed="0"/>
-    <w:lsdException w:name="Medium List 2 Accent 3" w:semiHidden="0" w:uiPriority="66" w:unhideWhenUsed="0"/>
-    <w:lsdException w:name="Medium Grid 1 Accent 3" w:semiHidden="0" w:uiPriority="67" w:unhideWhenUsed="0"/>
-    <w:lsdException w:name="Medium Grid 2 Accent 3" w:semiHidden="0" w:uiPriority="68" w:unhideWhenUsed="0"/>
-    <w:lsdException w:name="Medium Grid 3 Accent 3" w:semiHidden="0" w:uiPriority="69" w:unhideWhenUsed="0"/>
-    <w:lsdException w:name="Dark List Accent 3" w:semiHidden="0" w:uiPriority="70" w:unhideWhenUsed="0"/>
-    <w:lsdException w:name="Colorful Shading Accent 3" w:semiHidden="0" w:uiPriority="71" w:unhideWhenUsed="0"/>
-    <w:lsdException w:name="Colorful List Accent 3" w:semiHidden="0" w:uiPriority="72" w:unhideWhenUsed="0"/>
-    <w:lsdException w:name="Colorful Grid Accent 3" w:semiHidden="0" w:uiPriority="73" w:unhideWhenUsed="0"/>
-    <w:lsdException w:name="Light Shading Accent 4" w:semiHidden="0" w:uiPriority="60" w:unhideWhenUsed="0"/>
-    <w:lsdException w:name="Light List Accent 4" w:semiHidden="0" w:uiPriority="61" w:unhideWhenUsed="0"/>
-    <w:lsdException w:name="Light Grid Accent 4" w:semiHidden="0" w:uiPriority="62" w:unhideWhenUsed="0"/>
-    <w:lsdException w:name="Medium Shading 1 Accent 4" w:semiHidden="0" w:uiPriority="63" w:unhideWhenUsed="0"/>
-    <w:lsdException w:name="Medium Shading 2 Accent 4" w:semiHidden="0" w:uiPriority="64" w:unhideWhenUsed="0"/>
-    <w:lsdException w:name="Medium List 1 Accent 4" w:semiHidden="0" w:uiPriority="65" w:unhideWhenUsed="0"/>
-    <w:lsdException w:name="Medium List 2 Accent 4" w:semiHidden="0" w:uiPriority="66" w:unhideWhenUsed="0"/>
-    <w:lsdException w:name="Medium Grid 1 Accent 4" w:semiHidden="0" w:uiPriority="67" w:unhideWhenUsed="0"/>
-    <w:lsdException w:name="Medium Grid 2 Accent 4" w:semiHidden="0" w:uiPriority="68" w:unhideWhenUsed="0"/>
-    <w:lsdException w:name="Medium Grid 3 Accent 4" w:semiHidden="0" w:uiPriority="69" w:unhideWhenUsed="0"/>
-    <w:lsdException w:name="Dark List Accent 4" w:semiHidden="0" w:uiPriority="70" w:unhideWhenUsed="0"/>
-    <w:lsdException w:name="Colorful Shading Accent 4" w:semiHidden="0" w:uiPriority="71" w:unhideWhenUsed="0"/>
-    <w:lsdException w:name="Colorful List Accent 4" w:semiHidden="0" w:uiPriority="72" w:unhideWhenUsed="0"/>
-    <w:lsdException w:name="Colorful Grid Accent 4" w:semiHidden="0" w:uiPriority="73" w:unhideWhenUsed="0"/>
-    <w:lsdException w:name="Light Shading Accent 5" w:semiHidden="0" w:uiPriority="60" w:unhideWhenUsed="0"/>
-    <w:lsdException w:name="Light List Accent 5" w:semiHidden="0" w:uiPriority="61" w:unhideWhenUsed="0"/>
-    <w:lsdException w:name="Light Grid Accent 5" w:semiHidden="0" w:uiPriority="62" w:unhideWhenUsed="0"/>
-    <w:lsdException w:name="Medium Shading 1 Accent 5" w:semiHidden="0" w:uiPriority="63" w:unhideWhenUsed="0"/>
-    <w:lsdException w:name="Medium Shading 2 Accent 5" w:semiHidden="0" w:uiPriority="64" w:unhideWhenUsed="0"/>
-    <w:lsdException w:name="Medium List 1 Accent 5" w:semiHidden="0" w:uiPriority="65" w:unhideWhenUsed="0"/>
-    <w:lsdException w:name="Medium List 2 Accent 5" w:semiHidden="0" w:uiPriority="66" w:unhideWhenUsed="0"/>
-    <w:lsdException w:name="Medium Grid 1 Accent 5" w:semiHidden="0" w:uiPriority="67" w:unhideWhenUsed="0"/>
-    <w:lsdException w:name="Medium Grid 2 Accent 5" w:semiHidden="0" w:uiPriority="68" w:unhideWhenUsed="0"/>
-    <w:lsdException w:name="Medium Grid 3 Accent 5" w:semiHidden="0" w:uiPriority="69" w:unhideWhenUsed="0"/>
-    <w:lsdException w:name="Dark List Accent 5" w:semiHidden="0" w:uiPriority="70" w:unhideWhenUsed="0"/>
-    <w:lsdException w:name="Colorful Shading Accent 5" w:semiHidden="0" w:uiPriority="71" w:unhideWhenUsed="0"/>
-    <w:lsdException w:name="Colorful List Accent 5" w:semiHidden="0" w:uiPriority="72" w:unhideWhenUsed="0"/>
-    <w:lsdException w:name="Colorful Grid Accent 5" w:semiHidden="0" w:uiPriority="73" w:unhideWhenUsed="0"/>
-    <w:lsdException w:name="Light Shading Accent 6" w:semiHidden="0" w:uiPriority="60" w:unhideWhenUsed="0"/>
-    <w:lsdException w:name="Light List Accent 6" w:semiHidden="0" w:uiPriority="61" w:unhideWhenUsed="0"/>
-    <w:lsdException w:name="Light Grid Accent 6" w:semiHidden="0" w:uiPriority="62" w:unhideWhenUsed="0"/>
-    <w:lsdException w:name="Medium Shading 1 Accent 6" w:semiHidden="0" w:uiPriority="63" w:unhideWhenUsed="0"/>
-    <w:lsdException w:name="Medium Shading 2 Accent 6" w:semiHidden="0" w:uiPriority="64" w:unhideWhenUsed="0"/>
-    <w:lsdException w:name="Medium List 1 Accent 6" w:semiHidden="0" w:uiPriority="65" w:unhideWhenUsed="0"/>
-    <w:lsdException w:name="Medium List 2 Accent 6" w:semiHidden="0" w:uiPriority="66" w:unhideWhenUsed="0"/>
-    <w:lsdException w:name="Medium Grid 1 Accent 6" w:semiHidden="0" w:uiPriority="67" w:unhideWhenUsed="0"/>
-    <w:lsdException w:name="Medium Grid 2 Accent 6" w:semiHidden="0" w:uiPriority="68" w:unhideWhenUsed="0"/>
-    <w:lsdException w:name="Medium Grid 3 Accent 6" w:semiHidden="0" w:uiPriority="69" w:unhideWhenUsed="0"/>
-    <w:lsdException w:name="Dark List Accent 6" w:semiHidden="0" w:uiPriority="70" w:unhideWhenUsed="0"/>
-    <w:lsdException w:name="Colorful Shading Accent 6" w:semiHidden="0" w:uiPriority="71" w:unhideWhenUsed="0"/>
-    <w:lsdException w:name="Colorful List Accent 6" w:semiHidden="0" w:uiPriority="72" w:unhideWhenUsed="0"/>
-    <w:lsdException w:name="Colorful Grid Accent 6" w:semiHidden="0" w:uiPriority="73" w:unhideWhenUsed="0"/>
-    <w:lsdException w:name="Subtle Emphasis" w:semiHidden="0" w:uiPriority="19" w:unhideWhenUsed="0" w:qFormat="1"/>
-    <w:lsdException w:name="Intense Emphasis" w:semiHidden="0" w:uiPriority="21" w:unhideWhenUsed="0" w:qFormat="1"/>
-    <w:lsdException w:name="Subtle Reference" w:semiHidden="0" w:uiPriority="31" w:unhideWhenUsed="0" w:qFormat="1"/>
-    <w:lsdException w:name="Intense Reference" w:semiHidden="0" w:uiPriority="32" w:unhideWhenUsed="0" w:qFormat="1"/>
-    <w:lsdException w:name="Book Title" w:semiHidden="0" w:uiPriority="33" w:unhideWhenUsed="0" w:qFormat="1"/>
-    <w:lsdException w:name="Bibliography" w:uiPriority="37"/>
-    <w:lsdException w:name="TOC Heading" w:uiPriority="39" w:qFormat="1"/>
-  </w:latentStyles>
-  <w:style w:type="paragraph" w:default="1" w:styleId="Normal">
-    <w:name w:val="Normal"/>
-    <w:qFormat/>
-    <w:rsid w:val="003E6CF2"/>
-    <w:pPr>
-      <w:spacing w:before="120" w:after="120" w:line="360" w:lineRule="auto"/>
-      <w:ind w:firstLine="851"/>
-      <w:contextualSpacing/>
-      <w:jc w:val="both"/>
-    </w:pPr>
-    <w:rPr>
-      <w:rFonts w:ascii="Times New Roman" w:hAnsi="Times New Roman"/>
-      <w:sz w:val="26"/>
-    </w:rPr>
-  </w:style>
-  <w:style w:type="paragraph" w:styleId="Heading1">
-    <w:name w:val="heading 1"/>
-    <w:basedOn w:val="Normal"/>
-    <w:next w:val="Normal"/>
-    <w:link w:val="Heading1Char"/>
-    <w:uiPriority w:val="9"/>
-    <w:qFormat/>
-    <w:rsid w:val="00C6140F"/>
-    <w:pPr>
-      <w:keepNext/>
-      <w:keepLines/>
-      <w:numPr>
-        <w:numId w:val="1"/>
-      </w:numPr>
-      <w:outlineLvl w:val="0"/>
-    </w:pPr>
-    <w:rPr>
-      <w:rFonts w:eastAsiaTheme="majorEastAsia" w:cstheme="majorBidi"/>
-      <w:caps/>
-      <w:color w:val="2F5496" w:themeColor="accent1" w:themeShade="BF"/>
-      <w:sz w:val="36"/>
-      <w:szCs w:val="32"/>
-    </w:rPr>
-  </w:style>
-  <w:style w:type="paragraph" w:styleId="Heading2">
-    <w:name w:val="heading 2"/>
-    <w:basedOn w:val="Normal"/>
-    <w:next w:val="Normal"/>
-    <w:link w:val="Heading2Char"/>
-    <w:uiPriority w:val="9"/>
-    <w:qFormat/>
-    <w:rsid w:val="003E6CF2"/>
-    <w:pPr>
-      <w:keepNext/>
-      <w:keepLines/>
-      <w:numPr>
-        <w:ilvl w:val="1"/>
-        <w:numId w:val="1"/>
-      </w:numPr>
-      <w:spacing w:before="80" w:after="80"/>
-      <w:outlineLvl w:val="1"/>
-    </w:pPr>
-    <w:rPr>
-      <w:rFonts w:eastAsiaTheme="majorEastAsia" w:cstheme="majorBidi"/>
-      <w:color w:val="2F5496" w:themeColor="accent1" w:themeShade="BF"/>
-      <w:sz w:val="32"/>
-      <w:szCs w:val="26"/>
-    </w:rPr>
-  </w:style>
-  <w:style w:type="paragraph" w:styleId="Heading3">
-    <w:name w:val="heading 3"/>
-    <w:basedOn w:val="Normal"/>
-    <w:next w:val="Normal"/>
-    <w:link w:val="Heading3Char"/>
-    <w:uiPriority w:val="9"/>
-    <w:qFormat/>
-    <w:rsid w:val="003E6CF2"/>
-    <w:pPr>
-      <w:keepNext/>
-      <w:keepLines/>
-      <w:numPr>
-        <w:ilvl w:val="2"/>
-        <w:numId w:val="1"/>
-      </w:numPr>
-      <w:spacing w:before="80" w:after="80"/>
-      <w:outlineLvl w:val="2"/>
-    </w:pPr>
-    <w:rPr>
-      <w:rFonts w:eastAsiaTheme="majorEastAsia" w:cstheme="majorBidi"/>
-      <w:color w:val="1F3763" w:themeColor="accent1" w:themeShade="7F"/>
-      <w:sz w:val="28"/>
-      <w:szCs w:val="24"/>
-    </w:rPr>
-  </w:style>
-  <w:style w:type="paragraph" w:styleId="Heading4">
-    <w:name w:val="heading 4"/>
-    <w:basedOn w:val="Normal"/>
-    <w:next w:val="Normal"/>
-    <w:link w:val="Heading4Char"/>
-    <w:uiPriority w:val="9"/>
-    <w:semiHidden/>
-    <w:unhideWhenUsed/>
-    <w:qFormat/>
-    <w:rsid w:val="003E6CF2"/>
-    <w:pPr>
-      <w:keepNext/>
-      <w:keepLines/>
-      <w:numPr>
-        <w:ilvl w:val="3"/>
-        <w:numId w:val="1"/>
-      </w:numPr>
-      <w:spacing w:before="40" w:after="0"/>
-      <w:outlineLvl w:val="3"/>
-    </w:pPr>
-    <w:rPr>
-      <w:rFonts w:asciiTheme="majorHAnsi" w:eastAsiaTheme="majorEastAsia" w:hAnsiTheme="majorHAnsi" w:cstheme="majorBidi"/>
-      <w:i/>
-      <w:iCs/>
-      <w:color w:val="2F5496" w:themeColor="accent1" w:themeShade="BF"/>
-    </w:rPr>
-  </w:style>
-  <w:style w:type="paragraph" w:styleId="Heading5">
-    <w:name w:val="heading 5"/>
-    <w:basedOn w:val="Normal"/>
-    <w:next w:val="Normal"/>
-    <w:link w:val="Heading5Char"/>
-    <w:uiPriority w:val="9"/>
-    <w:semiHidden/>
-    <w:unhideWhenUsed/>
-    <w:qFormat/>
-    <w:rsid w:val="003E6CF2"/>
-    <w:pPr>
-      <w:keepNext/>
-      <w:keepLines/>
-      <w:numPr>
-        <w:ilvl w:val="4"/>
-        <w:numId w:val="1"/>
-      </w:numPr>
-      <w:spacing w:before="40" w:after="0"/>
-      <w:outlineLvl w:val="4"/>
-    </w:pPr>
-    <w:rPr>
-      <w:rFonts w:asciiTheme="majorHAnsi" w:eastAsiaTheme="majorEastAsia" w:hAnsiTheme="majorHAnsi" w:cstheme="majorBidi"/>
-      <w:color w:val="2F5496" w:themeColor="accent1" w:themeShade="BF"/>
-    </w:rPr>
-  </w:style>
-  <w:style w:type="paragraph" w:styleId="Heading6">
-    <w:name w:val="heading 6"/>
-    <w:basedOn w:val="Normal"/>
-    <w:next w:val="Normal"/>
-    <w:link w:val="Heading6Char"/>
-    <w:uiPriority w:val="9"/>
-    <w:semiHidden/>
-    <w:unhideWhenUsed/>
-    <w:qFormat/>
-    <w:rsid w:val="003E6CF2"/>
-    <w:pPr>
-      <w:keepNext/>
-      <w:keepLines/>
-      <w:numPr>
-        <w:ilvl w:val="5"/>
-        <w:numId w:val="1"/>
-      </w:numPr>
-      <w:spacing w:before="40" w:after="0"/>
-      <w:outlineLvl w:val="5"/>
-    </w:pPr>
-    <w:rPr>
-      <w:rFonts w:asciiTheme="majorHAnsi" w:eastAsiaTheme="majorEastAsia" w:hAnsiTheme="majorHAnsi" w:cstheme="majorBidi"/>
-      <w:color w:val="1F3763" w:themeColor="accent1" w:themeShade="7F"/>
-    </w:rPr>
-  </w:style>
-  <w:style w:type="paragraph" w:styleId="Heading7">
-    <w:name w:val="heading 7"/>
-    <w:basedOn w:val="Normal"/>
-    <w:next w:val="Normal"/>
-    <w:link w:val="Heading7Char"/>
-    <w:uiPriority w:val="9"/>
-    <w:semiHidden/>
-    <w:unhideWhenUsed/>
-    <w:qFormat/>
-    <w:rsid w:val="003E6CF2"/>
-    <w:pPr>
-      <w:keepNext/>
-      <w:keepLines/>
-      <w:numPr>
-        <w:ilvl w:val="6"/>
-        <w:numId w:val="1"/>
-      </w:numPr>
-      <w:spacing w:before="40" w:after="0"/>
-      <w:outlineLvl w:val="6"/>
-    </w:pPr>
-    <w:rPr>
-      <w:rFonts w:asciiTheme="majorHAnsi" w:eastAsiaTheme="majorEastAsia" w:hAnsiTheme="majorHAnsi" w:cstheme="majorBidi"/>
-      <w:i/>
-      <w:iCs/>
-      <w:color w:val="1F3763" w:themeColor="accent1" w:themeShade="7F"/>
-    </w:rPr>
-  </w:style>
-  <w:style w:type="paragraph" w:styleId="Heading8">
-    <w:name w:val="heading 8"/>
-    <w:basedOn w:val="Normal"/>
-    <w:next w:val="Normal"/>
-    <w:link w:val="Heading8Char"/>
-    <w:uiPriority w:val="9"/>
-    <w:semiHidden/>
-    <w:unhideWhenUsed/>
-    <w:qFormat/>
-    <w:rsid w:val="003E6CF2"/>
-    <w:pPr>
-      <w:keepNext/>
-      <w:keepLines/>
-      <w:numPr>
-        <w:ilvl w:val="7"/>
-        <w:numId w:val="1"/>
-      </w:numPr>
-      <w:spacing w:before="40" w:after="0"/>
-      <w:outlineLvl w:val="7"/>
-    </w:pPr>
-    <w:rPr>
-      <w:rFonts w:asciiTheme="majorHAnsi" w:eastAsiaTheme="majorEastAsia" w:hAnsiTheme="majorHAnsi" w:cstheme="majorBidi"/>
-      <w:color w:val="272727" w:themeColor="text1" w:themeTint="D8"/>
-      <w:sz w:val="21"/>
-      <w:szCs w:val="21"/>
-    </w:rPr>
-  </w:style>
-  <w:style w:type="paragraph" w:styleId="Heading9">
-    <w:name w:val="heading 9"/>
-    <w:basedOn w:val="Normal"/>
-    <w:next w:val="Normal"/>
-    <w:link w:val="Heading9Char"/>
-    <w:uiPriority w:val="9"/>
-    <w:semiHidden/>
-    <w:unhideWhenUsed/>
-    <w:qFormat/>
-    <w:rsid w:val="003E6CF2"/>
-    <w:pPr>
-      <w:keepNext/>
-      <w:keepLines/>
-      <w:numPr>
-        <w:ilvl w:val="8"/>
-        <w:numId w:val="1"/>
-      </w:numPr>
-      <w:spacing w:before="40" w:after="0"/>
-      <w:outlineLvl w:val="8"/>
-    </w:pPr>
-    <w:rPr>
-      <w:rFonts w:asciiTheme="majorHAnsi" w:eastAsiaTheme="majorEastAsia" w:hAnsiTheme="majorHAnsi" w:cstheme="majorBidi"/>
-      <w:i/>
-      <w:iCs/>
-      <w:color w:val="272727" w:themeColor="text1" w:themeTint="D8"/>
-      <w:sz w:val="21"/>
-      <w:szCs w:val="21"/>
-    </w:rPr>
-  </w:style>
-  <w:style w:type="character" w:default="1" w:styleId="DefaultParagraphFont">
-    <w:name w:val="Default Paragraph Font"/>
-    <w:uiPriority w:val="1"/>
-    <w:semiHidden/>
-    <w:unhideWhenUsed/>
-  </w:style>
-  <w:style w:type="table" w:default="1" w:styleId="TableNormal">
-    <w:name w:val="Normal Table"/>
-    <w:uiPriority w:val="99"/>
-    <w:semiHidden/>
-    <w:unhideWhenUsed/>
-    <w:tblPr>
-      <w:tblInd w:w="0" w:type="dxa"/>
-      <w:tblCellMar>
-        <w:top w:w="0" w:type="dxa"/>
-        <w:left w:w="108" w:type="dxa"/>
-        <w:bottom w:w="0" w:type="dxa"/>
-        <w:right w:w="108" w:type="dxa"/>
-      </w:tblCellMar>
-    </w:tblPr>
-  </w:style>
-  <w:style w:type="numbering" w:default="1" w:styleId="NoList">
-    <w:name w:val="No List"/>
-    <w:uiPriority w:val="99"/>
-    <w:semiHidden/>
-    <w:unhideWhenUsed/>
-  </w:style>
-  <w:style w:type="paragraph" w:styleId="Header">
-    <w:name w:val="header"/>
-    <w:basedOn w:val="Normal"/>
-    <w:link w:val="HeaderChar"/>
-    <w:uiPriority w:val="99"/>
-    <w:unhideWhenUsed/>
-    <w:rsid w:val="00E06479"/>
-    <w:pPr>
-      <w:tabs>
-        <w:tab w:val="center" w:pos="4680"/>
-        <w:tab w:val="right" w:pos="9360"/>
-      </w:tabs>
-      <w:spacing w:after="0" w:line="240" w:lineRule="auto"/>
-    </w:pPr>
-  </w:style>
-  <w:style w:type="character" w:customStyle="1" w:styleId="HeaderChar">
-    <w:name w:val="Header Char"/>
-    <w:basedOn w:val="DefaultParagraphFont"/>
-    <w:link w:val="Header"/>
-    <w:uiPriority w:val="99"/>
-    <w:rsid w:val="00E06479"/>
-  </w:style>
-  <w:style w:type="paragraph" w:styleId="Footer">
-    <w:name w:val="footer"/>
-    <w:basedOn w:val="Normal"/>
-    <w:link w:val="FooterChar"/>
-    <w:uiPriority w:val="99"/>
-    <w:unhideWhenUsed/>
-    <w:rsid w:val="00E06479"/>
-    <w:pPr>
-      <w:tabs>
-        <w:tab w:val="center" w:pos="4680"/>
-        <w:tab w:val="right" w:pos="9360"/>
-      </w:tabs>
-      <w:spacing w:after="0" w:line="240" w:lineRule="auto"/>
-    </w:pPr>
-  </w:style>
-  <w:style w:type="character" w:customStyle="1" w:styleId="FooterChar">
-    <w:name w:val="Footer Char"/>
-    <w:basedOn w:val="DefaultParagraphFont"/>
-    <w:link w:val="Footer"/>
-    <w:uiPriority w:val="99"/>
-    <w:rsid w:val="00E06479"/>
-  </w:style>
-  <w:style w:type="paragraph" w:styleId="Caption">
-    <w:name w:val="caption"/>
-    <w:basedOn w:val="Normal"/>
-    <w:next w:val="Normal"/>
-    <w:uiPriority w:val="35"/>
-    <w:unhideWhenUsed/>
-    <w:qFormat/>
-    <w:rsid w:val="00F32452"/>
-    <w:pPr>
-      <w:spacing w:after="200" w:line="240" w:lineRule="auto"/>
-      <w:ind w:firstLine="0"/>
-      <w:jc w:val="center"/>
-    </w:pPr>
-    <w:rPr>
-      <w:i/>
-      <w:iCs/>
-      <w:color w:val="44546A" w:themeColor="text2"/>
-      <w:sz w:val="22"/>
-      <w:szCs w:val="18"/>
-    </w:rPr>
-  </w:style>
-  <w:style w:type="character" w:customStyle="1" w:styleId="Heading1Char">
-    <w:name w:val="Heading 1 Char"/>
-    <w:basedOn w:val="DefaultParagraphFont"/>
-    <w:link w:val="Heading1"/>
-    <w:uiPriority w:val="9"/>
-    <w:rsid w:val="00C6140F"/>
-    <w:rPr>
-      <w:rFonts w:ascii="Times New Roman" w:eastAsiaTheme="majorEastAsia" w:hAnsi="Times New Roman" w:cstheme="majorBidi"/>
-      <w:caps/>
-      <w:color w:val="2F5496" w:themeColor="accent1" w:themeShade="BF"/>
-      <w:sz w:val="36"/>
-      <w:szCs w:val="32"/>
-    </w:rPr>
-  </w:style>
-  <w:style w:type="character" w:customStyle="1" w:styleId="Heading2Char">
-    <w:name w:val="Heading 2 Char"/>
-    <w:basedOn w:val="DefaultParagraphFont"/>
-    <w:link w:val="Heading2"/>
-    <w:uiPriority w:val="9"/>
-    <w:rsid w:val="003E6CF2"/>
-    <w:rPr>
-      <w:rFonts w:ascii="Times New Roman" w:eastAsiaTheme="majorEastAsia" w:hAnsi="Times New Roman" w:cstheme="majorBidi"/>
-      <w:color w:val="2F5496" w:themeColor="accent1" w:themeShade="BF"/>
-      <w:sz w:val="32"/>
-      <w:szCs w:val="26"/>
-    </w:rPr>
-  </w:style>
-  <w:style w:type="character" w:customStyle="1" w:styleId="Heading3Char">
-    <w:name w:val="Heading 3 Char"/>
-    <w:basedOn w:val="DefaultParagraphFont"/>
-    <w:link w:val="Heading3"/>
-    <w:uiPriority w:val="9"/>
-    <w:rsid w:val="003E6CF2"/>
-    <w:rPr>
-      <w:rFonts w:ascii="Times New Roman" w:eastAsiaTheme="majorEastAsia" w:hAnsi="Times New Roman" w:cstheme="majorBidi"/>
-      <w:color w:val="1F3763" w:themeColor="accent1" w:themeShade="7F"/>
-      <w:sz w:val="28"/>
-      <w:szCs w:val="24"/>
-    </w:rPr>
-  </w:style>
-  <w:style w:type="character" w:customStyle="1" w:styleId="Heading4Char">
-    <w:name w:val="Heading 4 Char"/>
-    <w:basedOn w:val="DefaultParagraphFont"/>
-    <w:link w:val="Heading4"/>
-    <w:uiPriority w:val="9"/>
-    <w:semiHidden/>
-    <w:rsid w:val="003E6CF2"/>
-    <w:rPr>
-      <w:rFonts w:asciiTheme="majorHAnsi" w:eastAsiaTheme="majorEastAsia" w:hAnsiTheme="majorHAnsi" w:cstheme="majorBidi"/>
-      <w:i/>
-      <w:iCs/>
-      <w:color w:val="2F5496" w:themeColor="accent1" w:themeShade="BF"/>
-      <w:sz w:val="26"/>
-    </w:rPr>
-  </w:style>
-  <w:style w:type="character" w:customStyle="1" w:styleId="Heading5Char">
-    <w:name w:val="Heading 5 Char"/>
-    <w:basedOn w:val="DefaultParagraphFont"/>
-    <w:link w:val="Heading5"/>
-    <w:uiPriority w:val="9"/>
-    <w:semiHidden/>
-    <w:rsid w:val="003E6CF2"/>
-    <w:rPr>
-      <w:rFonts w:asciiTheme="majorHAnsi" w:eastAsiaTheme="majorEastAsia" w:hAnsiTheme="majorHAnsi" w:cstheme="majorBidi"/>
-      <w:color w:val="2F5496" w:themeColor="accent1" w:themeShade="BF"/>
-      <w:sz w:val="26"/>
-    </w:rPr>
-  </w:style>
-  <w:style w:type="character" w:customStyle="1" w:styleId="Heading6Char">
-    <w:name w:val="Heading 6 Char"/>
-    <w:basedOn w:val="DefaultParagraphFont"/>
-    <w:link w:val="Heading6"/>
-    <w:uiPriority w:val="9"/>
-    <w:semiHidden/>
-    <w:rsid w:val="003E6CF2"/>
-    <w:rPr>
-      <w:rFonts w:asciiTheme="majorHAnsi" w:eastAsiaTheme="majorEastAsia" w:hAnsiTheme="majorHAnsi" w:cstheme="majorBidi"/>
-      <w:color w:val="1F3763" w:themeColor="accent1" w:themeShade="7F"/>
-      <w:sz w:val="26"/>
-    </w:rPr>
-  </w:style>
-  <w:style w:type="character" w:customStyle="1" w:styleId="Heading7Char">
-    <w:name w:val="Heading 7 Char"/>
-    <w:basedOn w:val="DefaultParagraphFont"/>
-    <w:link w:val="Heading7"/>
-    <w:uiPriority w:val="9"/>
-    <w:semiHidden/>
-    <w:rsid w:val="003E6CF2"/>
-    <w:rPr>
-      <w:rFonts w:asciiTheme="majorHAnsi" w:eastAsiaTheme="majorEastAsia" w:hAnsiTheme="majorHAnsi" w:cstheme="majorBidi"/>
-      <w:i/>
-      <w:iCs/>
-      <w:color w:val="1F3763" w:themeColor="accent1" w:themeShade="7F"/>
-      <w:sz w:val="26"/>
-    </w:rPr>
-  </w:style>
-  <w:style w:type="character" w:customStyle="1" w:styleId="Heading8Char">
-    <w:name w:val="Heading 8 Char"/>
-    <w:basedOn w:val="DefaultParagraphFont"/>
-    <w:link w:val="Heading8"/>
-    <w:uiPriority w:val="9"/>
-    <w:semiHidden/>
-    <w:rsid w:val="003E6CF2"/>
-    <w:rPr>
-      <w:rFonts w:asciiTheme="majorHAnsi" w:eastAsiaTheme="majorEastAsia" w:hAnsiTheme="majorHAnsi" w:cstheme="majorBidi"/>
-      <w:color w:val="272727" w:themeColor="text1" w:themeTint="D8"/>
-      <w:sz w:val="21"/>
-      <w:szCs w:val="21"/>
-    </w:rPr>
-  </w:style>
-  <w:style w:type="character" w:customStyle="1" w:styleId="Heading9Char">
-    <w:name w:val="Heading 9 Char"/>
-    <w:basedOn w:val="DefaultParagraphFont"/>
-    <w:link w:val="Heading9"/>
-    <w:uiPriority w:val="9"/>
-    <w:semiHidden/>
-    <w:rsid w:val="003E6CF2"/>
-    <w:rPr>
-      <w:rFonts w:asciiTheme="majorHAnsi" w:eastAsiaTheme="majorEastAsia" w:hAnsiTheme="majorHAnsi" w:cstheme="majorBidi"/>
-      <w:i/>
-      <w:iCs/>
-      <w:color w:val="272727" w:themeColor="text1" w:themeTint="D8"/>
-      <w:sz w:val="21"/>
-      <w:szCs w:val="21"/>
-    </w:rPr>
-  </w:style>
-  <w:style w:type="paragraph" w:styleId="ListParagraph">
-    <w:name w:val="List Paragraph"/>
-    <w:basedOn w:val="Normal"/>
-    <w:uiPriority w:val="34"/>
-    <w:qFormat/>
-    <w:rsid w:val="00F03DA2"/>
-    <w:pPr>
-      <w:ind w:left="720"/>
-    </w:pPr>
-  </w:style>
-  <w:style w:type="paragraph" w:styleId="NoSpacing">
-    <w:name w:val="No Spacing"/>
-    <w:uiPriority w:val="1"/>
-    <w:qFormat/>
-    <w:rsid w:val="00795B41"/>
-    <w:pPr>
-      <w:spacing w:after="0" w:line="240" w:lineRule="auto"/>
-      <w:ind w:firstLine="851"/>
-      <w:contextualSpacing/>
-      <w:jc w:val="both"/>
-    </w:pPr>
-    <w:rPr>
-      <w:rFonts w:ascii="Times New Roman" w:hAnsi="Times New Roman"/>
-      <w:sz w:val="26"/>
-    </w:rPr>
-  </w:style>
-  <w:style w:type="paragraph" w:styleId="TOCHeading">
-    <w:name w:val="TOC Heading"/>
-    <w:basedOn w:val="Heading1"/>
-    <w:next w:val="Normal"/>
-    <w:uiPriority w:val="39"/>
-    <w:unhideWhenUsed/>
-    <w:qFormat/>
-    <w:rsid w:val="007E48E4"/>
-    <w:pPr>
-      <w:numPr>
-        <w:numId w:val="0"/>
-      </w:numPr>
-      <w:spacing w:before="240" w:after="0" w:line="259" w:lineRule="auto"/>
-      <w:contextualSpacing w:val="0"/>
-      <w:jc w:val="left"/>
-      <w:outlineLvl w:val="9"/>
-    </w:pPr>
-    <w:rPr>
-      <w:rFonts w:asciiTheme="majorHAnsi" w:hAnsiTheme="majorHAnsi"/>
-      <w:caps w:val="0"/>
-      <w:sz w:val="32"/>
-    </w:rPr>
-  </w:style>
-  <w:style w:type="paragraph" w:styleId="TOC1">
-    <w:name w:val="toc 1"/>
-    <w:basedOn w:val="Normal"/>
-    <w:next w:val="Normal"/>
-    <w:autoRedefine/>
-    <w:uiPriority w:val="39"/>
-    <w:unhideWhenUsed/>
-    <w:rsid w:val="007E48E4"/>
-    <w:pPr>
-      <w:spacing w:after="100"/>
-    </w:pPr>
-  </w:style>
-  <w:style w:type="paragraph" w:styleId="TOC2">
-    <w:name w:val="toc 2"/>
-    <w:basedOn w:val="Normal"/>
-    <w:next w:val="Normal"/>
-    <w:autoRedefine/>
-    <w:uiPriority w:val="39"/>
-    <w:unhideWhenUsed/>
-    <w:rsid w:val="007E48E4"/>
-    <w:pPr>
-      <w:spacing w:after="100"/>
-      <w:ind w:left="260"/>
-    </w:pPr>
-  </w:style>
-  <w:style w:type="paragraph" w:styleId="TOC3">
-    <w:name w:val="toc 3"/>
-    <w:basedOn w:val="Normal"/>
-    <w:next w:val="Normal"/>
-    <w:autoRedefine/>
-    <w:uiPriority w:val="39"/>
-    <w:unhideWhenUsed/>
-    <w:rsid w:val="007E48E4"/>
-    <w:pPr>
-      <w:spacing w:after="100"/>
-      <w:ind w:left="520"/>
-    </w:pPr>
-  </w:style>
-  <w:style w:type="character" w:styleId="Hyperlink">
-    <w:name w:val="Hyperlink"/>
-    <w:basedOn w:val="DefaultParagraphFont"/>
-    <w:uiPriority w:val="99"/>
-    <w:unhideWhenUsed/>
-    <w:rsid w:val="007E48E4"/>
-    <w:rPr>
-      <w:color w:val="0563C1" w:themeColor="hyperlink"/>
-      <w:u w:val="single"/>
-    </w:rPr>
-  </w:style>
-  <w:style w:type="paragraph" w:styleId="TableofFigures">
-    <w:name w:val="table of figures"/>
-    <w:basedOn w:val="Normal"/>
-    <w:next w:val="Normal"/>
-    <w:uiPriority w:val="99"/>
-    <w:unhideWhenUsed/>
-    <w:rsid w:val="00257CFD"/>
-    <w:pPr>
-      <w:spacing w:after="0"/>
-    </w:pPr>
-  </w:style>
-  <w:style w:type="paragraph" w:styleId="NormalWeb">
-    <w:name w:val="Normal (Web)"/>
-    <w:basedOn w:val="Normal"/>
-    <w:uiPriority w:val="99"/>
-    <w:semiHidden/>
-    <w:unhideWhenUsed/>
-    <w:rsid w:val="00737A0B"/>
-    <w:pPr>
-      <w:spacing w:before="100" w:beforeAutospacing="1" w:after="100" w:afterAutospacing="1" w:line="240" w:lineRule="auto"/>
-      <w:ind w:firstLine="0"/>
-      <w:contextualSpacing w:val="0"/>
-      <w:jc w:val="left"/>
-    </w:pPr>
-    <w:rPr>
-      <w:rFonts w:eastAsia="Times New Roman" w:cs="Times New Roman"/>
-      <w:sz w:val="24"/>
-      <w:szCs w:val="24"/>
-    </w:rPr>
-  </w:style>
-  <w:style w:type="table" w:styleId="TableGrid">
-    <w:name w:val="Table Grid"/>
-    <w:basedOn w:val="TableNormal"/>
-    <w:uiPriority w:val="39"/>
-    <w:rsid w:val="00774710"/>
-    <w:pPr>
-      <w:spacing w:after="0" w:line="240" w:lineRule="auto"/>
-    </w:pPr>
-    <w:tblPr>
-      <w:tblInd w:w="0" w:type="dxa"/>
-      <w:tblBorders>
-        <w:top w:val="single" w:sz="4" w:space="0" w:color="auto"/>
-        <w:left w:val="single" w:sz="4" w:space="0" w:color="auto"/>
-        <w:bottom w:val="single" w:sz="4" w:space="0" w:color="auto"/>
-        <w:right w:val="single" w:sz="4" w:space="0" w:color="auto"/>
-        <w:insideH w:val="single" w:sz="4" w:space="0" w:color="auto"/>
-        <w:insideV w:val="single" w:sz="4" w:space="0" w:color="auto"/>
-      </w:tblBorders>
-      <w:tblCellMar>
-        <w:top w:w="0" w:type="dxa"/>
-        <w:left w:w="108" w:type="dxa"/>
-        <w:bottom w:w="0" w:type="dxa"/>
-        <w:right w:w="108" w:type="dxa"/>
-      </w:tblCellMar>
     </w:tblPr>
   </w:style>
   <w:style w:type="paragraph" w:styleId="Bibliography">
@@ -17470,7 +16934,7 @@
   <a:extraClrSchemeLst/>
   <a:extLst>
     <a:ext uri="{05A4C25C-085E-4340-85A3-A5531E510DB2}">
-      <thm15:themeFamily xmlns="" xmlns:thm15="http://schemas.microsoft.com/office/thememl/2012/main" name="Office Theme" id="{62F939B6-93AF-4DB8-9C6B-D6C7DFDC589F}" vid="{4A3C46E8-61CC-4603-A589-7422A47A8E4A}"/>
+      <thm15:themeFamily xmlns:thm15="http://schemas.microsoft.com/office/thememl/2012/main" name="Office Theme" id="{62F939B6-93AF-4DB8-9C6B-D6C7DFDC589F}" vid="{4A3C46E8-61CC-4603-A589-7422A47A8E4A}"/>
     </a:ext>
   </a:extLst>
 </a:theme>
@@ -17558,7 +17022,7 @@
 </file>
 
 <file path=customXml/itemProps1.xml><?xml version="1.0" encoding="utf-8"?>
-<ds:datastoreItem xmlns:ds="http://schemas.openxmlformats.org/officeDocument/2006/customXml" ds:itemID="{9675B2E6-8D80-41BA-A8CE-3FDC409D787B}">
+<ds:datastoreItem xmlns:ds="http://schemas.openxmlformats.org/officeDocument/2006/customXml" ds:itemID="{8EB4B852-5AC7-4A22-9238-2FA86D7C2372}">
   <ds:schemaRefs>
     <ds:schemaRef ds:uri="http://schemas.openxmlformats.org/officeDocument/2006/bibliography"/>
   </ds:schemaRefs>

</xml_diff>